<commit_message>
Made further adjustments to the requirements document.
</commit_message>
<xml_diff>
--- a/FURPS Requirements Document.docx
+++ b/FURPS Requirements Document.docx
@@ -170,7 +170,12 @@
       </w:pPr>
       <w:ins w:id="16" w:author="Ganz-Ratzat, Phoenix" w:date="2023-04-02T10:58:00Z">
         <w:r>
-          <w:t>Saved usernames shown in a dropdown!</w:t>
+          <w:t>Saved usernames shown in a dropdown</w:t>
+        </w:r>
+      </w:ins>
+      <w:ins w:id="17" w:author="Ganz-Ratzat, Phoenix" w:date="2023-04-02T19:57:00Z">
+        <w:r>
+          <w:t>.</w:t>
         </w:r>
       </w:ins>
     </w:p>
@@ -182,17 +187,12 @@
           <w:numId w:val="8"/>
         </w:numPr>
         <w:rPr>
-          <w:ins w:id="17" w:author="Ganz-Ratzat, Phoenix" w:date="2023-04-02T10:58:00Z"/>
-        </w:rPr>
-      </w:pPr>
-      <w:proofErr w:type="gramStart"/>
-      <w:ins w:id="18" w:author="Ganz-Ratzat, Phoenix" w:date="2023-04-02T10:58:00Z">
-        <w:r>
-          <w:t>Account is</w:t>
-        </w:r>
-        <w:proofErr w:type="gramEnd"/>
-        <w:r>
-          <w:t xml:space="preserve"> retained between sessions.</w:t>
+          <w:ins w:id="18" w:author="Ganz-Ratzat, Phoenix" w:date="2023-04-02T10:58:00Z"/>
+        </w:rPr>
+      </w:pPr>
+      <w:ins w:id="19" w:author="Ganz-Ratzat, Phoenix" w:date="2023-04-02T10:58:00Z">
+        <w:r>
+          <w:t>Account is retained between sessions.</w:t>
         </w:r>
       </w:ins>
     </w:p>
@@ -204,10 +204,10 @@
           <w:numId w:val="8"/>
         </w:numPr>
         <w:rPr>
-          <w:ins w:id="19" w:author="Ganz-Ratzat, Phoenix" w:date="2023-04-02T10:58:00Z"/>
-        </w:rPr>
-      </w:pPr>
-      <w:ins w:id="20" w:author="Ganz-Ratzat, Phoenix" w:date="2023-04-02T10:58:00Z">
+          <w:ins w:id="20" w:author="Ganz-Ratzat, Phoenix" w:date="2023-04-02T10:58:00Z"/>
+        </w:rPr>
+      </w:pPr>
+      <w:ins w:id="21" w:author="Ganz-Ratzat, Phoenix" w:date="2023-04-02T10:58:00Z">
         <w:r>
           <w:t>Entering credentials allows access to a previously created bracket.</w:t>
         </w:r>
@@ -221,10 +221,10 @@
           <w:numId w:val="8"/>
         </w:numPr>
         <w:rPr>
-          <w:ins w:id="21" w:author="Ganz-Ratzat, Phoenix" w:date="2023-04-02T10:58:00Z"/>
-        </w:rPr>
-      </w:pPr>
-      <w:ins w:id="22" w:author="Ganz-Ratzat, Phoenix" w:date="2023-04-02T10:58:00Z">
+          <w:ins w:id="22" w:author="Ganz-Ratzat, Phoenix" w:date="2023-04-02T10:58:00Z"/>
+        </w:rPr>
+      </w:pPr>
+      <w:ins w:id="23" w:author="Ganz-Ratzat, Phoenix" w:date="2023-04-02T10:58:00Z">
         <w:r>
           <w:t>Bracket Prediction</w:t>
         </w:r>
@@ -238,10 +238,10 @@
           <w:numId w:val="8"/>
         </w:numPr>
         <w:rPr>
-          <w:ins w:id="23" w:author="Ganz-Ratzat, Phoenix" w:date="2023-04-02T10:58:00Z"/>
-        </w:rPr>
-      </w:pPr>
-      <w:ins w:id="24" w:author="Ganz-Ratzat, Phoenix" w:date="2023-04-02T10:58:00Z">
+          <w:ins w:id="24" w:author="Ganz-Ratzat, Phoenix" w:date="2023-04-02T10:58:00Z"/>
+        </w:rPr>
+      </w:pPr>
+      <w:ins w:id="25" w:author="Ganz-Ratzat, Phoenix" w:date="2023-04-02T10:58:00Z">
         <w:r>
           <w:t>Either starts with an empty bracket or the bracket associated with an account.</w:t>
         </w:r>
@@ -255,17 +255,12 @@
           <w:numId w:val="8"/>
         </w:numPr>
         <w:rPr>
-          <w:ins w:id="25" w:author="Ganz-Ratzat, Phoenix" w:date="2023-04-02T10:58:00Z"/>
-        </w:rPr>
-      </w:pPr>
-      <w:proofErr w:type="gramStart"/>
-      <w:ins w:id="26" w:author="Ganz-Ratzat, Phoenix" w:date="2023-04-02T10:58:00Z">
-        <w:r>
-          <w:t>User</w:t>
-        </w:r>
-        <w:proofErr w:type="gramEnd"/>
-        <w:r>
-          <w:t xml:space="preserve"> can construct their predicted bracket.</w:t>
+          <w:ins w:id="26" w:author="Ganz-Ratzat, Phoenix" w:date="2023-04-02T10:58:00Z"/>
+        </w:rPr>
+      </w:pPr>
+      <w:ins w:id="27" w:author="Ganz-Ratzat, Phoenix" w:date="2023-04-02T10:58:00Z">
+        <w:r>
+          <w:t>User can construct their predicted bracket.</w:t>
         </w:r>
       </w:ins>
     </w:p>
@@ -277,10 +272,10 @@
           <w:numId w:val="8"/>
         </w:numPr>
         <w:rPr>
-          <w:ins w:id="27" w:author="Ganz-Ratzat, Phoenix" w:date="2023-04-02T10:58:00Z"/>
-        </w:rPr>
-      </w:pPr>
-      <w:ins w:id="28" w:author="Ganz-Ratzat, Phoenix" w:date="2023-04-02T10:58:00Z">
+          <w:ins w:id="28" w:author="Ganz-Ratzat, Phoenix" w:date="2023-04-02T10:58:00Z"/>
+        </w:rPr>
+      </w:pPr>
+      <w:ins w:id="29" w:author="Ganz-Ratzat, Phoenix" w:date="2023-04-02T10:58:00Z">
         <w:r>
           <w:t>Teams can be moved forward and back on the bracket at will.</w:t>
         </w:r>
@@ -294,10 +289,10 @@
           <w:numId w:val="8"/>
         </w:numPr>
         <w:rPr>
-          <w:ins w:id="29" w:author="Ganz-Ratzat, Phoenix" w:date="2023-04-02T10:58:00Z"/>
-        </w:rPr>
-      </w:pPr>
-      <w:ins w:id="30" w:author="Ganz-Ratzat, Phoenix" w:date="2023-04-02T10:58:00Z">
+          <w:ins w:id="30" w:author="Ganz-Ratzat, Phoenix" w:date="2023-04-02T10:58:00Z"/>
+        </w:rPr>
+      </w:pPr>
+      <w:ins w:id="31" w:author="Ganz-Ratzat, Phoenix" w:date="2023-04-02T10:58:00Z">
         <w:r>
           <w:t>Can show team stats and information.</w:t>
         </w:r>
@@ -311,17 +306,12 @@
           <w:numId w:val="8"/>
         </w:numPr>
         <w:rPr>
-          <w:ins w:id="31" w:author="Ganz-Ratzat, Phoenix" w:date="2023-04-02T10:58:00Z"/>
-        </w:rPr>
-      </w:pPr>
-      <w:proofErr w:type="gramStart"/>
-      <w:ins w:id="32" w:author="Ganz-Ratzat, Phoenix" w:date="2023-04-02T10:58:00Z">
-        <w:r>
-          <w:t>Bracket</w:t>
-        </w:r>
-        <w:proofErr w:type="gramEnd"/>
-        <w:r>
-          <w:t xml:space="preserve"> can be finalized once filled out which makes the prediction eligible for the leaderboard.</w:t>
+          <w:ins w:id="32" w:author="Ganz-Ratzat, Phoenix" w:date="2023-04-02T10:58:00Z"/>
+        </w:rPr>
+      </w:pPr>
+      <w:ins w:id="33" w:author="Ganz-Ratzat, Phoenix" w:date="2023-04-02T10:58:00Z">
+        <w:r>
+          <w:t>Bracket can be finalized once filled out which makes the prediction eligible for the leaderboard.</w:t>
         </w:r>
       </w:ins>
     </w:p>
@@ -333,10 +323,10 @@
           <w:numId w:val="8"/>
         </w:numPr>
         <w:rPr>
-          <w:ins w:id="33" w:author="Ganz-Ratzat, Phoenix" w:date="2023-04-02T10:58:00Z"/>
-        </w:rPr>
-      </w:pPr>
-      <w:ins w:id="34" w:author="Ganz-Ratzat, Phoenix" w:date="2023-04-02T10:58:00Z">
+          <w:ins w:id="34" w:author="Ganz-Ratzat, Phoenix" w:date="2023-04-02T10:58:00Z"/>
+        </w:rPr>
+      </w:pPr>
+      <w:ins w:id="35" w:author="Ganz-Ratzat, Phoenix" w:date="2023-04-02T10:58:00Z">
         <w:r>
           <w:t>Simulation</w:t>
         </w:r>
@@ -350,10 +340,10 @@
           <w:numId w:val="8"/>
         </w:numPr>
         <w:rPr>
-          <w:ins w:id="35" w:author="Ganz-Ratzat, Phoenix" w:date="2023-04-02T10:58:00Z"/>
-        </w:rPr>
-      </w:pPr>
-      <w:ins w:id="36" w:author="Ganz-Ratzat, Phoenix" w:date="2023-04-02T10:58:00Z">
+          <w:ins w:id="36" w:author="Ganz-Ratzat, Phoenix" w:date="2023-04-02T10:58:00Z"/>
+        </w:rPr>
+      </w:pPr>
+      <w:ins w:id="37" w:author="Ganz-Ratzat, Phoenix" w:date="2023-04-02T10:58:00Z">
         <w:r>
           <w:t>Shows the winners of each match including their score.</w:t>
         </w:r>
@@ -367,10 +357,10 @@
           <w:numId w:val="8"/>
         </w:numPr>
         <w:rPr>
-          <w:ins w:id="37" w:author="Ganz-Ratzat, Phoenix" w:date="2023-04-02T10:58:00Z"/>
-        </w:rPr>
-      </w:pPr>
-      <w:ins w:id="38" w:author="Ganz-Ratzat, Phoenix" w:date="2023-04-02T10:58:00Z">
+          <w:ins w:id="38" w:author="Ganz-Ratzat, Phoenix" w:date="2023-04-02T10:58:00Z"/>
+        </w:rPr>
+      </w:pPr>
+      <w:ins w:id="39" w:author="Ganz-Ratzat, Phoenix" w:date="2023-04-02T10:58:00Z">
         <w:r>
           <w:t>Team’s scores are weighted based on their rank.</w:t>
         </w:r>
@@ -384,10 +374,10 @@
           <w:numId w:val="8"/>
         </w:numPr>
         <w:rPr>
-          <w:ins w:id="39" w:author="Ganz-Ratzat, Phoenix" w:date="2023-04-02T10:58:00Z"/>
-        </w:rPr>
-      </w:pPr>
-      <w:ins w:id="40" w:author="Ganz-Ratzat, Phoenix" w:date="2023-04-02T10:58:00Z">
+          <w:ins w:id="40" w:author="Ganz-Ratzat, Phoenix" w:date="2023-04-02T10:58:00Z"/>
+        </w:rPr>
+      </w:pPr>
+      <w:ins w:id="41" w:author="Ganz-Ratzat, Phoenix" w:date="2023-04-02T10:58:00Z">
         <w:r>
           <w:t>Calculate points earned by each user from correct predictions.</w:t>
         </w:r>
@@ -401,10 +391,10 @@
           <w:numId w:val="8"/>
         </w:numPr>
         <w:rPr>
-          <w:ins w:id="41" w:author="Ganz-Ratzat, Phoenix" w:date="2023-04-02T10:58:00Z"/>
-        </w:rPr>
-      </w:pPr>
-      <w:ins w:id="42" w:author="Ganz-Ratzat, Phoenix" w:date="2023-04-02T10:58:00Z">
+          <w:ins w:id="42" w:author="Ganz-Ratzat, Phoenix" w:date="2023-04-02T10:58:00Z"/>
+        </w:rPr>
+      </w:pPr>
+      <w:ins w:id="43" w:author="Ganz-Ratzat, Phoenix" w:date="2023-04-02T10:58:00Z">
         <w:r>
           <w:t>The later the matchup the higher the points.</w:t>
         </w:r>
@@ -418,20 +408,17 @@
           <w:numId w:val="8"/>
         </w:numPr>
         <w:rPr>
-          <w:ins w:id="43" w:author="Ganz-Ratzat, Phoenix" w:date="2023-04-02T10:58:00Z"/>
-        </w:rPr>
-      </w:pPr>
-      <w:ins w:id="44" w:author="Ganz-Ratzat, Phoenix" w:date="2023-04-02T10:58:00Z">
-        <w:r>
-          <w:t xml:space="preserve">Points earned for each matchup will be shown to </w:t>
-        </w:r>
-        <w:proofErr w:type="gramStart"/>
-        <w:r>
-          <w:t>user</w:t>
-        </w:r>
-        <w:proofErr w:type="gramEnd"/>
-        <w:r>
-          <w:t>!</w:t>
+          <w:ins w:id="44" w:author="Ganz-Ratzat, Phoenix" w:date="2023-04-02T10:58:00Z"/>
+        </w:rPr>
+      </w:pPr>
+      <w:ins w:id="45" w:author="Ganz-Ratzat, Phoenix" w:date="2023-04-02T10:58:00Z">
+        <w:r>
+          <w:t>Points earned for each matchup will be shown to user</w:t>
+        </w:r>
+      </w:ins>
+      <w:ins w:id="46" w:author="Ganz-Ratzat, Phoenix" w:date="2023-04-02T19:57:00Z">
+        <w:r>
+          <w:t>.</w:t>
         </w:r>
       </w:ins>
     </w:p>
@@ -443,10 +430,10 @@
           <w:numId w:val="8"/>
         </w:numPr>
         <w:rPr>
-          <w:ins w:id="45" w:author="Ganz-Ratzat, Phoenix" w:date="2023-04-02T10:58:00Z"/>
-        </w:rPr>
-      </w:pPr>
-      <w:ins w:id="46" w:author="Ganz-Ratzat, Phoenix" w:date="2023-04-02T10:58:00Z">
+          <w:ins w:id="47" w:author="Ganz-Ratzat, Phoenix" w:date="2023-04-02T10:58:00Z"/>
+        </w:rPr>
+      </w:pPr>
+      <w:ins w:id="48" w:author="Ganz-Ratzat, Phoenix" w:date="2023-04-02T10:58:00Z">
         <w:r>
           <w:t>Show a user leaderboard of all accounts with finished brackets and their scores.</w:t>
         </w:r>
@@ -455,7 +442,7 @@
     <w:p>
       <w:pPr>
         <w:rPr>
-          <w:ins w:id="47" w:author="Ganz-Ratzat, Phoenix" w:date="2023-04-02T10:58:00Z"/>
+          <w:ins w:id="49" w:author="Ganz-Ratzat, Phoenix" w:date="2023-04-02T10:58:00Z"/>
         </w:rPr>
       </w:pPr>
     </w:p>
@@ -467,10 +454,10 @@
           <w:numId w:val="9"/>
         </w:numPr>
         <w:rPr>
-          <w:ins w:id="48" w:author="Ganz-Ratzat, Phoenix" w:date="2023-04-02T10:58:00Z"/>
-        </w:rPr>
-      </w:pPr>
-      <w:ins w:id="49" w:author="Ganz-Ratzat, Phoenix" w:date="2023-04-02T10:58:00Z">
+          <w:ins w:id="50" w:author="Ganz-Ratzat, Phoenix" w:date="2023-04-02T10:58:00Z"/>
+        </w:rPr>
+      </w:pPr>
+      <w:ins w:id="51" w:author="Ganz-Ratzat, Phoenix" w:date="2023-04-02T10:58:00Z">
         <w:r>
           <w:t>When will it do it?</w:t>
         </w:r>
@@ -484,10 +471,10 @@
           <w:numId w:val="9"/>
         </w:numPr>
         <w:rPr>
-          <w:ins w:id="50" w:author="Ganz-Ratzat, Phoenix" w:date="2023-04-02T10:58:00Z"/>
-        </w:rPr>
-      </w:pPr>
-      <w:ins w:id="51" w:author="Ganz-Ratzat, Phoenix" w:date="2023-04-02T10:58:00Z">
+          <w:ins w:id="52" w:author="Ganz-Ratzat, Phoenix" w:date="2023-04-02T10:58:00Z"/>
+        </w:rPr>
+      </w:pPr>
+      <w:ins w:id="53" w:author="Ganz-Ratzat, Phoenix" w:date="2023-04-02T10:58:00Z">
         <w:r>
           <w:t>Login Screen</w:t>
         </w:r>
@@ -501,20 +488,12 @@
           <w:numId w:val="9"/>
         </w:numPr>
         <w:rPr>
-          <w:ins w:id="52" w:author="Ganz-Ratzat, Phoenix" w:date="2023-04-02T10:58:00Z"/>
-        </w:rPr>
-      </w:pPr>
-      <w:ins w:id="53" w:author="Ganz-Ratzat, Phoenix" w:date="2023-04-02T10:58:00Z">
-        <w:r>
-          <w:t xml:space="preserve">On program </w:t>
-        </w:r>
-        <w:proofErr w:type="gramStart"/>
-        <w:r>
-          <w:t>start</w:t>
-        </w:r>
-        <w:proofErr w:type="gramEnd"/>
-        <w:r>
-          <w:t>.</w:t>
+          <w:ins w:id="54" w:author="Ganz-Ratzat, Phoenix" w:date="2023-04-02T10:58:00Z"/>
+        </w:rPr>
+      </w:pPr>
+      <w:ins w:id="55" w:author="Ganz-Ratzat, Phoenix" w:date="2023-04-02T10:58:00Z">
+        <w:r>
+          <w:t>On program start.</w:t>
         </w:r>
       </w:ins>
     </w:p>
@@ -526,10 +505,10 @@
           <w:numId w:val="9"/>
         </w:numPr>
         <w:rPr>
-          <w:ins w:id="54" w:author="Ganz-Ratzat, Phoenix" w:date="2023-04-02T10:58:00Z"/>
-        </w:rPr>
-      </w:pPr>
-      <w:ins w:id="55" w:author="Ganz-Ratzat, Phoenix" w:date="2023-04-02T10:58:00Z">
+          <w:ins w:id="56" w:author="Ganz-Ratzat, Phoenix" w:date="2023-04-02T10:58:00Z"/>
+        </w:rPr>
+      </w:pPr>
+      <w:ins w:id="57" w:author="Ganz-Ratzat, Phoenix" w:date="2023-04-02T10:58:00Z">
         <w:r>
           <w:t>Bracket Prediction</w:t>
         </w:r>
@@ -543,10 +522,10 @@
           <w:numId w:val="9"/>
         </w:numPr>
         <w:rPr>
-          <w:ins w:id="56" w:author="Ganz-Ratzat, Phoenix" w:date="2023-04-02T10:58:00Z"/>
-        </w:rPr>
-      </w:pPr>
-      <w:ins w:id="57" w:author="Ganz-Ratzat, Phoenix" w:date="2023-04-02T10:58:00Z">
+          <w:ins w:id="58" w:author="Ganz-Ratzat, Phoenix" w:date="2023-04-02T10:58:00Z"/>
+        </w:rPr>
+      </w:pPr>
+      <w:ins w:id="59" w:author="Ganz-Ratzat, Phoenix" w:date="2023-04-02T10:58:00Z">
         <w:r>
           <w:t>After a valid login is entered or account is created.</w:t>
         </w:r>
@@ -560,10 +539,10 @@
           <w:numId w:val="9"/>
         </w:numPr>
         <w:rPr>
-          <w:ins w:id="58" w:author="Ganz-Ratzat, Phoenix" w:date="2023-04-02T10:58:00Z"/>
-        </w:rPr>
-      </w:pPr>
-      <w:ins w:id="59" w:author="Ganz-Ratzat, Phoenix" w:date="2023-04-02T10:58:00Z">
+          <w:ins w:id="60" w:author="Ganz-Ratzat, Phoenix" w:date="2023-04-02T10:58:00Z"/>
+        </w:rPr>
+      </w:pPr>
+      <w:ins w:id="61" w:author="Ganz-Ratzat, Phoenix" w:date="2023-04-02T10:58:00Z">
         <w:r>
           <w:t>Simulation</w:t>
         </w:r>
@@ -577,10 +556,10 @@
           <w:numId w:val="9"/>
         </w:numPr>
         <w:rPr>
-          <w:ins w:id="60" w:author="Ganz-Ratzat, Phoenix" w:date="2023-04-02T10:58:00Z"/>
-        </w:rPr>
-      </w:pPr>
-      <w:ins w:id="61" w:author="Ganz-Ratzat, Phoenix" w:date="2023-04-02T10:58:00Z">
+          <w:ins w:id="62" w:author="Ganz-Ratzat, Phoenix" w:date="2023-04-04T11:20:00Z"/>
+        </w:rPr>
+      </w:pPr>
+      <w:ins w:id="63" w:author="Ganz-Ratzat, Phoenix" w:date="2023-04-02T10:58:00Z">
         <w:r>
           <w:t>When the simulation button is pressed after the bracket has been finalized.</w:t>
         </w:r>
@@ -589,7 +568,7 @@
     <w:p>
       <w:pPr>
         <w:rPr>
-          <w:ins w:id="62" w:author="Ganz-Ratzat, Phoenix" w:date="2023-04-02T10:58:00Z"/>
+          <w:ins w:id="64" w:author="Ganz-Ratzat, Phoenix" w:date="2023-04-02T10:58:00Z"/>
         </w:rPr>
       </w:pPr>
     </w:p>
@@ -601,12 +580,17 @@
           <w:numId w:val="9"/>
         </w:numPr>
         <w:rPr>
-          <w:ins w:id="63" w:author="Ganz-Ratzat, Phoenix" w:date="2023-04-02T10:58:00Z"/>
-        </w:rPr>
-      </w:pPr>
-      <w:ins w:id="64" w:author="Ganz-Ratzat, Phoenix" w:date="2023-04-02T10:58:00Z">
+          <w:ins w:id="65" w:author="Ganz-Ratzat, Phoenix" w:date="2023-04-04T11:16:00Z"/>
+        </w:rPr>
+      </w:pPr>
+      <w:ins w:id="66" w:author="Ganz-Ratzat, Phoenix" w:date="2023-04-02T10:58:00Z">
         <w:r>
           <w:t>What kind of computation or data transmission will be performed?</w:t>
+        </w:r>
+      </w:ins>
+      <w:ins w:id="67" w:author="Ganz-Ratzat, Phoenix" w:date="2023-04-04T11:16:00Z">
+        <w:r>
+          <w:t xml:space="preserve"> </w:t>
         </w:r>
       </w:ins>
     </w:p>
@@ -618,12 +602,25 @@
           <w:numId w:val="9"/>
         </w:numPr>
         <w:rPr>
-          <w:ins w:id="65" w:author="Ganz-Ratzat, Phoenix" w:date="2023-04-02T10:58:00Z"/>
-        </w:rPr>
-      </w:pPr>
-      <w:ins w:id="66" w:author="Ganz-Ratzat, Phoenix" w:date="2023-04-02T10:58:00Z">
-        <w:r>
-          <w:t>The program computes winners using weighted randomizations.</w:t>
+          <w:ins w:id="68" w:author="Ganz-Ratzat, Phoenix" w:date="2023-04-04T11:18:00Z"/>
+        </w:rPr>
+      </w:pPr>
+      <w:ins w:id="69" w:author="Ganz-Ratzat, Phoenix" w:date="2023-04-04T11:18:00Z">
+        <w:r>
+          <w:t>The program computes win</w:t>
+        </w:r>
+      </w:ins>
+      <w:ins w:id="70" w:author="Ganz-Ratzat, Phoenix" w:date="2023-04-04T11:19:00Z">
+        <w:r>
+          <w:t>ning teams</w:t>
+        </w:r>
+      </w:ins>
+      <w:ins w:id="71" w:author="Ganz-Ratzat, Phoenix" w:date="2023-04-04T11:18:00Z">
+        <w:r>
+          <w:t xml:space="preserve"> using weighted randomizations.</w:t>
+        </w:r>
+        <w:r>
+          <w:tab/>
         </w:r>
       </w:ins>
     </w:p>
@@ -635,15 +632,42 @@
           <w:numId w:val="9"/>
         </w:numPr>
         <w:rPr>
-          <w:del w:id="67" w:author="Ganz-Ratzat, Phoenix" w:date="2023-04-02T10:58:00Z"/>
-          <w:rPrChange w:id="68" w:author="Ganz-Ratzat, Phoenix" w:date="2023-04-02T11:00:00Z">
+          <w:ins w:id="72" w:author="Ganz-Ratzat, Phoenix" w:date="2023-04-04T11:16:00Z"/>
+        </w:rPr>
+      </w:pPr>
+      <w:ins w:id="73" w:author="Ganz-Ratzat, Phoenix" w:date="2023-04-04T11:16:00Z">
+        <w:r>
+          <w:t>Calculates scores for player</w:t>
+        </w:r>
+      </w:ins>
+      <w:ins w:id="74" w:author="Ganz-Ratzat, Phoenix" w:date="2023-04-04T11:19:00Z">
+        <w:r>
+          <w:t xml:space="preserve"> brackets using </w:t>
+        </w:r>
+      </w:ins>
+      <w:ins w:id="75" w:author="Ganz-Ratzat, Phoenix" w:date="2023-04-04T11:20:00Z">
+        <w:r>
+          <w:t>round based</w:t>
+        </w:r>
+      </w:ins>
+      <w:ins w:id="76" w:author="Ganz-Ratzat, Phoenix" w:date="2023-04-04T11:16:00Z">
+        <w:r>
+          <w:t xml:space="preserve"> weighted points.</w:t>
+        </w:r>
+      </w:ins>
+    </w:p>
+    <w:p>
+      <w:pPr>
+        <w:rPr>
+          <w:del w:id="77" w:author="Ganz-Ratzat, Phoenix" w:date="2023-04-02T10:58:00Z"/>
+          <w:rPrChange w:id="78" w:author="Ganz-Ratzat, Phoenix" w:date="2023-04-02T11:00:00Z">
             <w:rPr>
-              <w:del w:id="69" w:author="Ganz-Ratzat, Phoenix" w:date="2023-04-02T10:58:00Z"/>
+              <w:del w:id="79" w:author="Ganz-Ratzat, Phoenix" w:date="2023-04-02T10:58:00Z"/>
               <w:b/>
             </w:rPr>
           </w:rPrChange>
         </w:rPr>
-        <w:pPrChange w:id="70" w:author="Ganz-Ratzat, Phoenix" w:date="2023-04-02T11:00:00Z">
+        <w:pPrChange w:id="80" w:author="Ganz-Ratzat, Phoenix" w:date="2023-04-04T11:16:00Z">
           <w:pPr>
             <w:pStyle w:val="ListParagraph"/>
             <w:numPr>
@@ -653,25 +677,20 @@
           </w:pPr>
         </w:pPrChange>
       </w:pPr>
-      <w:ins w:id="71" w:author="Ganz-Ratzat, Phoenix" w:date="2023-04-02T10:58:00Z">
-        <w:r>
-          <w:t>Calculates scores for individual players for prediction results with weighted points.</w:t>
-        </w:r>
-      </w:ins>
-      <w:del w:id="72" w:author="Ganz-Ratzat, Phoenix" w:date="2023-04-02T10:58:00Z">
-        <w:r>
+      <w:del w:id="81" w:author="Ganz-Ratzat, Phoenix" w:date="2023-04-02T10:58:00Z">
+        <w:r>
+          <w:lastRenderedPageBreak/>
           <w:delText>Have a game description greeting the player.</w:delText>
         </w:r>
       </w:del>
     </w:p>
     <w:p>
       <w:pPr>
-        <w:pStyle w:val="ListParagraph"/>
-        <w:rPr>
-          <w:del w:id="73" w:author="Ganz-Ratzat, Phoenix" w:date="2023-04-02T10:58:00Z"/>
+        <w:rPr>
+          <w:del w:id="82" w:author="Ganz-Ratzat, Phoenix" w:date="2023-04-02T10:58:00Z"/>
           <w:b/>
         </w:rPr>
-        <w:pPrChange w:id="74" w:author="Ganz-Ratzat, Phoenix" w:date="2023-04-02T11:00:00Z">
+        <w:pPrChange w:id="83" w:author="Ganz-Ratzat, Phoenix" w:date="2023-04-04T11:16:00Z">
           <w:pPr>
             <w:pStyle w:val="ListParagraph"/>
             <w:numPr>
@@ -682,7 +701,7 @@
           </w:pPr>
         </w:pPrChange>
       </w:pPr>
-      <w:del w:id="75" w:author="Ganz-Ratzat, Phoenix" w:date="2023-04-02T10:58:00Z">
+      <w:del w:id="84" w:author="Ganz-Ratzat, Phoenix" w:date="2023-04-02T10:58:00Z">
         <w:r>
           <w:delText>A simple welcome message for the user.</w:delText>
         </w:r>
@@ -690,12 +709,11 @@
     </w:p>
     <w:p>
       <w:pPr>
-        <w:pStyle w:val="ListParagraph"/>
-        <w:rPr>
-          <w:del w:id="76" w:author="Ganz-Ratzat, Phoenix" w:date="2023-04-02T10:58:00Z"/>
+        <w:rPr>
+          <w:del w:id="85" w:author="Ganz-Ratzat, Phoenix" w:date="2023-04-02T10:58:00Z"/>
           <w:b/>
         </w:rPr>
-        <w:pPrChange w:id="77" w:author="Ganz-Ratzat, Phoenix" w:date="2023-04-02T11:00:00Z">
+        <w:pPrChange w:id="86" w:author="Ganz-Ratzat, Phoenix" w:date="2023-04-04T11:16:00Z">
           <w:pPr>
             <w:pStyle w:val="ListParagraph"/>
             <w:numPr>
@@ -705,7 +723,7 @@
           </w:pPr>
         </w:pPrChange>
       </w:pPr>
-      <w:del w:id="78" w:author="Ganz-Ratzat, Phoenix" w:date="2023-04-02T10:58:00Z">
+      <w:del w:id="87" w:author="Ganz-Ratzat, Phoenix" w:date="2023-04-02T10:58:00Z">
         <w:r>
           <w:delText>When removing a team from a predicted bracket slot, the team is also removed from any Higher rounds of the bracket</w:delText>
         </w:r>
@@ -713,12 +731,11 @@
     </w:p>
     <w:p>
       <w:pPr>
-        <w:pStyle w:val="ListParagraph"/>
-        <w:rPr>
-          <w:del w:id="79" w:author="Ganz-Ratzat, Phoenix" w:date="2023-04-02T10:58:00Z"/>
+        <w:rPr>
+          <w:del w:id="88" w:author="Ganz-Ratzat, Phoenix" w:date="2023-04-02T10:58:00Z"/>
           <w:b/>
         </w:rPr>
-        <w:pPrChange w:id="80" w:author="Ganz-Ratzat, Phoenix" w:date="2023-04-02T11:00:00Z">
+        <w:pPrChange w:id="89" w:author="Ganz-Ratzat, Phoenix" w:date="2023-04-04T11:16:00Z">
           <w:pPr>
             <w:pStyle w:val="ListParagraph"/>
             <w:numPr>
@@ -729,7 +746,7 @@
           </w:pPr>
         </w:pPrChange>
       </w:pPr>
-      <w:del w:id="81" w:author="Ganz-Ratzat, Phoenix" w:date="2023-04-02T10:58:00Z">
+      <w:del w:id="90" w:author="Ganz-Ratzat, Phoenix" w:date="2023-04-02T10:58:00Z">
         <w:r>
           <w:delText>Each team that is removed from a certain position is also removed from their position further ahead.</w:delText>
         </w:r>
@@ -737,12 +754,11 @@
     </w:p>
     <w:p>
       <w:pPr>
-        <w:pStyle w:val="ListParagraph"/>
-        <w:rPr>
-          <w:del w:id="82" w:author="Ganz-Ratzat, Phoenix" w:date="2023-04-02T10:58:00Z"/>
+        <w:rPr>
+          <w:del w:id="91" w:author="Ganz-Ratzat, Phoenix" w:date="2023-04-02T10:58:00Z"/>
           <w:b/>
         </w:rPr>
-        <w:pPrChange w:id="83" w:author="Ganz-Ratzat, Phoenix" w:date="2023-04-02T11:00:00Z">
+        <w:pPrChange w:id="92" w:author="Ganz-Ratzat, Phoenix" w:date="2023-04-04T11:16:00Z">
           <w:pPr>
             <w:pStyle w:val="ListParagraph"/>
             <w:numPr>
@@ -752,7 +768,7 @@
           </w:pPr>
         </w:pPrChange>
       </w:pPr>
-      <w:del w:id="84" w:author="Ganz-Ratzat, Phoenix" w:date="2023-04-02T10:58:00Z">
+      <w:del w:id="93" w:author="Ganz-Ratzat, Phoenix" w:date="2023-04-02T10:58:00Z">
         <w:r>
           <w:delText>Higher-Ranked teams have a higher chance of winning</w:delText>
         </w:r>
@@ -760,12 +776,11 @@
     </w:p>
     <w:p>
       <w:pPr>
-        <w:pStyle w:val="ListParagraph"/>
-        <w:rPr>
-          <w:del w:id="85" w:author="Ganz-Ratzat, Phoenix" w:date="2023-04-02T10:58:00Z"/>
+        <w:rPr>
+          <w:del w:id="94" w:author="Ganz-Ratzat, Phoenix" w:date="2023-04-02T10:58:00Z"/>
           <w:b/>
         </w:rPr>
-        <w:pPrChange w:id="86" w:author="Ganz-Ratzat, Phoenix" w:date="2023-04-02T11:00:00Z">
+        <w:pPrChange w:id="95" w:author="Ganz-Ratzat, Phoenix" w:date="2023-04-04T11:16:00Z">
           <w:pPr>
             <w:pStyle w:val="ListParagraph"/>
             <w:numPr>
@@ -776,7 +791,7 @@
           </w:pPr>
         </w:pPrChange>
       </w:pPr>
-      <w:del w:id="87" w:author="Ganz-Ratzat, Phoenix" w:date="2023-04-02T10:58:00Z">
+      <w:del w:id="96" w:author="Ganz-Ratzat, Phoenix" w:date="2023-04-02T10:58:00Z">
         <w:r>
           <w:delText>Teams ranked will have a slight advantage when points are randomized to mimic a realistic game</w:delText>
         </w:r>
@@ -790,11 +805,10 @@
     </w:p>
     <w:p>
       <w:pPr>
-        <w:pStyle w:val="ListParagraph"/>
-        <w:rPr>
-          <w:del w:id="88" w:author="Ganz-Ratzat, Phoenix" w:date="2023-04-02T10:58:00Z"/>
-        </w:rPr>
-        <w:pPrChange w:id="89" w:author="Ganz-Ratzat, Phoenix" w:date="2023-04-02T11:00:00Z">
+        <w:rPr>
+          <w:del w:id="97" w:author="Ganz-Ratzat, Phoenix" w:date="2023-04-02T10:58:00Z"/>
+        </w:rPr>
+        <w:pPrChange w:id="98" w:author="Ganz-Ratzat, Phoenix" w:date="2023-04-04T11:16:00Z">
           <w:pPr>
             <w:pStyle w:val="ListParagraph"/>
             <w:numPr>
@@ -804,7 +818,7 @@
           </w:pPr>
         </w:pPrChange>
       </w:pPr>
-      <w:del w:id="90" w:author="Ganz-Ratzat, Phoenix" w:date="2023-04-02T10:58:00Z">
+      <w:del w:id="99" w:author="Ganz-Ratzat, Phoenix" w:date="2023-04-02T10:58:00Z">
         <w:r>
           <w:delText>Create a login screen</w:delText>
         </w:r>
@@ -812,11 +826,10 @@
     </w:p>
     <w:p>
       <w:pPr>
-        <w:pStyle w:val="ListParagraph"/>
-        <w:rPr>
-          <w:del w:id="91" w:author="Ganz-Ratzat, Phoenix" w:date="2023-04-02T10:58:00Z"/>
-        </w:rPr>
-        <w:pPrChange w:id="92" w:author="Ganz-Ratzat, Phoenix" w:date="2023-04-02T11:00:00Z">
+        <w:rPr>
+          <w:del w:id="100" w:author="Ganz-Ratzat, Phoenix" w:date="2023-04-02T10:58:00Z"/>
+        </w:rPr>
+        <w:pPrChange w:id="101" w:author="Ganz-Ratzat, Phoenix" w:date="2023-04-04T11:16:00Z">
           <w:pPr>
             <w:pStyle w:val="ListParagraph"/>
             <w:numPr>
@@ -827,7 +840,7 @@
           </w:pPr>
         </w:pPrChange>
       </w:pPr>
-      <w:del w:id="93" w:author="Ganz-Ratzat, Phoenix" w:date="2023-04-02T10:58:00Z">
+      <w:del w:id="102" w:author="Ganz-Ratzat, Phoenix" w:date="2023-04-02T10:58:00Z">
         <w:r>
           <w:delText>Prompts user to enter credentials before filling out a bracket.</w:delText>
         </w:r>
@@ -835,11 +848,10 @@
     </w:p>
     <w:p>
       <w:pPr>
-        <w:pStyle w:val="ListParagraph"/>
-        <w:rPr>
-          <w:del w:id="94" w:author="Ganz-Ratzat, Phoenix" w:date="2023-04-02T10:58:00Z"/>
-        </w:rPr>
-        <w:pPrChange w:id="95" w:author="Ganz-Ratzat, Phoenix" w:date="2023-04-02T11:00:00Z">
+        <w:rPr>
+          <w:del w:id="103" w:author="Ganz-Ratzat, Phoenix" w:date="2023-04-02T10:58:00Z"/>
+        </w:rPr>
+        <w:pPrChange w:id="104" w:author="Ganz-Ratzat, Phoenix" w:date="2023-04-04T11:16:00Z">
           <w:pPr>
             <w:pStyle w:val="ListParagraph"/>
             <w:numPr>
@@ -850,7 +862,7 @@
           </w:pPr>
         </w:pPrChange>
       </w:pPr>
-      <w:del w:id="96" w:author="Ganz-Ratzat, Phoenix" w:date="2023-04-02T10:58:00Z">
+      <w:del w:id="105" w:author="Ganz-Ratzat, Phoenix" w:date="2023-04-02T10:58:00Z">
         <w:r>
           <w:delText>System should check to see if there is a bracket saved already, if so load the saved bracket. Otherwise an empty bracket should be generated.</w:delText>
         </w:r>
@@ -858,11 +870,10 @@
     </w:p>
     <w:p>
       <w:pPr>
-        <w:pStyle w:val="ListParagraph"/>
-        <w:rPr>
-          <w:del w:id="97" w:author="Ganz-Ratzat, Phoenix" w:date="2023-04-02T10:58:00Z"/>
-        </w:rPr>
-        <w:pPrChange w:id="98" w:author="Ganz-Ratzat, Phoenix" w:date="2023-04-02T11:00:00Z">
+        <w:rPr>
+          <w:del w:id="106" w:author="Ganz-Ratzat, Phoenix" w:date="2023-04-02T10:58:00Z"/>
+        </w:rPr>
+        <w:pPrChange w:id="107" w:author="Ganz-Ratzat, Phoenix" w:date="2023-04-04T11:16:00Z">
           <w:pPr>
             <w:pStyle w:val="ListParagraph"/>
             <w:numPr>
@@ -873,7 +884,7 @@
           </w:pPr>
         </w:pPrChange>
       </w:pPr>
-      <w:del w:id="99" w:author="Ganz-Ratzat, Phoenix" w:date="2023-04-02T10:58:00Z">
+      <w:del w:id="108" w:author="Ganz-Ratzat, Phoenix" w:date="2023-04-02T10:58:00Z">
         <w:r>
           <w:delText>Place the username in a dropdown menu once the user fills out a bracket this will allow the brackets to be stored and returned.</w:delText>
         </w:r>
@@ -881,11 +892,10 @@
     </w:p>
     <w:p>
       <w:pPr>
-        <w:pStyle w:val="ListParagraph"/>
-        <w:rPr>
-          <w:del w:id="100" w:author="Ganz-Ratzat, Phoenix" w:date="2023-04-02T10:58:00Z"/>
-        </w:rPr>
-        <w:pPrChange w:id="101" w:author="Ganz-Ratzat, Phoenix" w:date="2023-04-02T11:00:00Z">
+        <w:rPr>
+          <w:del w:id="109" w:author="Ganz-Ratzat, Phoenix" w:date="2023-04-02T10:58:00Z"/>
+        </w:rPr>
+        <w:pPrChange w:id="110" w:author="Ganz-Ratzat, Phoenix" w:date="2023-04-04T11:16:00Z">
           <w:pPr>
             <w:pStyle w:val="ListParagraph"/>
             <w:numPr>
@@ -895,7 +905,7 @@
           </w:pPr>
         </w:pPrChange>
       </w:pPr>
-      <w:del w:id="102" w:author="Ganz-Ratzat, Phoenix" w:date="2023-04-02T10:58:00Z">
+      <w:del w:id="111" w:author="Ganz-Ratzat, Phoenix" w:date="2023-04-02T10:58:00Z">
         <w:r>
           <w:delText xml:space="preserve">First 32 </w:delText>
         </w:r>
@@ -909,11 +919,10 @@
     </w:p>
     <w:p>
       <w:pPr>
-        <w:pStyle w:val="ListParagraph"/>
-        <w:rPr>
-          <w:del w:id="103" w:author="Ganz-Ratzat, Phoenix" w:date="2023-04-02T10:58:00Z"/>
-        </w:rPr>
-        <w:pPrChange w:id="104" w:author="Ganz-Ratzat, Phoenix" w:date="2023-04-02T11:00:00Z">
+        <w:rPr>
+          <w:del w:id="112" w:author="Ganz-Ratzat, Phoenix" w:date="2023-04-02T10:58:00Z"/>
+        </w:rPr>
+        <w:pPrChange w:id="113" w:author="Ganz-Ratzat, Phoenix" w:date="2023-04-04T11:16:00Z">
           <w:pPr>
             <w:pStyle w:val="ListParagraph"/>
             <w:numPr>
@@ -924,7 +933,7 @@
           </w:pPr>
         </w:pPrChange>
       </w:pPr>
-      <w:del w:id="105" w:author="Ganz-Ratzat, Phoenix" w:date="2023-04-02T10:58:00Z">
+      <w:del w:id="114" w:author="Ganz-Ratzat, Phoenix" w:date="2023-04-02T10:58:00Z">
         <w:r>
           <w:delText>Teams compete all year to make this tournament therefore the first round games are already decided.</w:delText>
         </w:r>
@@ -932,11 +941,10 @@
     </w:p>
     <w:p>
       <w:pPr>
-        <w:pStyle w:val="ListParagraph"/>
-        <w:rPr>
-          <w:del w:id="106" w:author="Ganz-Ratzat, Phoenix" w:date="2023-04-02T10:58:00Z"/>
-        </w:rPr>
-        <w:pPrChange w:id="107" w:author="Ganz-Ratzat, Phoenix" w:date="2023-04-02T11:00:00Z">
+        <w:rPr>
+          <w:del w:id="115" w:author="Ganz-Ratzat, Phoenix" w:date="2023-04-02T10:58:00Z"/>
+        </w:rPr>
+        <w:pPrChange w:id="116" w:author="Ganz-Ratzat, Phoenix" w:date="2023-04-04T11:16:00Z">
           <w:pPr>
             <w:pStyle w:val="ListParagraph"/>
             <w:numPr>
@@ -946,7 +954,7 @@
           </w:pPr>
         </w:pPrChange>
       </w:pPr>
-      <w:del w:id="108" w:author="Ganz-Ratzat, Phoenix" w:date="2023-04-02T10:58:00Z">
+      <w:del w:id="117" w:author="Ganz-Ratzat, Phoenix" w:date="2023-04-02T10:58:00Z">
         <w:r>
           <w:delText>Once Logged-in load 1 empty bracket with 64 teams</w:delText>
         </w:r>
@@ -954,11 +962,10 @@
     </w:p>
     <w:p>
       <w:pPr>
-        <w:pStyle w:val="ListParagraph"/>
-        <w:rPr>
-          <w:del w:id="109" w:author="Ganz-Ratzat, Phoenix" w:date="2023-04-02T10:58:00Z"/>
-        </w:rPr>
-        <w:pPrChange w:id="110" w:author="Ganz-Ratzat, Phoenix" w:date="2023-04-02T11:00:00Z">
+        <w:rPr>
+          <w:del w:id="118" w:author="Ganz-Ratzat, Phoenix" w:date="2023-04-02T10:58:00Z"/>
+        </w:rPr>
+        <w:pPrChange w:id="119" w:author="Ganz-Ratzat, Phoenix" w:date="2023-04-04T11:16:00Z">
           <w:pPr>
             <w:pStyle w:val="ListParagraph"/>
             <w:numPr>
@@ -969,7 +976,7 @@
           </w:pPr>
         </w:pPrChange>
       </w:pPr>
-      <w:del w:id="111" w:author="Ganz-Ratzat, Phoenix" w:date="2023-04-02T10:58:00Z">
+      <w:del w:id="120" w:author="Ganz-Ratzat, Phoenix" w:date="2023-04-02T10:58:00Z">
         <w:r>
           <w:delText>This bracket will be where the user decides which teams will win</w:delText>
         </w:r>
@@ -977,11 +984,10 @@
     </w:p>
     <w:p>
       <w:pPr>
-        <w:pStyle w:val="ListParagraph"/>
-        <w:rPr>
-          <w:del w:id="112" w:author="Ganz-Ratzat, Phoenix" w:date="2023-04-02T10:58:00Z"/>
-        </w:rPr>
-        <w:pPrChange w:id="113" w:author="Ganz-Ratzat, Phoenix" w:date="2023-04-02T11:00:00Z">
+        <w:rPr>
+          <w:del w:id="121" w:author="Ganz-Ratzat, Phoenix" w:date="2023-04-02T10:58:00Z"/>
+        </w:rPr>
+        <w:pPrChange w:id="122" w:author="Ganz-Ratzat, Phoenix" w:date="2023-04-04T11:16:00Z">
           <w:pPr>
             <w:pStyle w:val="ListParagraph"/>
             <w:numPr>
@@ -991,7 +997,7 @@
           </w:pPr>
         </w:pPrChange>
       </w:pPr>
-      <w:del w:id="114" w:author="Ganz-Ratzat, Phoenix" w:date="2023-04-02T10:58:00Z">
+      <w:del w:id="123" w:author="Ganz-Ratzat, Phoenix" w:date="2023-04-02T10:58:00Z">
         <w:r>
           <w:delText>User clicks a team they think will win the game</w:delText>
         </w:r>
@@ -999,11 +1005,10 @@
     </w:p>
     <w:p>
       <w:pPr>
-        <w:pStyle w:val="ListParagraph"/>
-        <w:rPr>
-          <w:del w:id="115" w:author="Ganz-Ratzat, Phoenix" w:date="2023-04-02T10:58:00Z"/>
-        </w:rPr>
-        <w:pPrChange w:id="116" w:author="Ganz-Ratzat, Phoenix" w:date="2023-04-02T11:00:00Z">
+        <w:rPr>
+          <w:del w:id="124" w:author="Ganz-Ratzat, Phoenix" w:date="2023-04-02T10:58:00Z"/>
+        </w:rPr>
+        <w:pPrChange w:id="125" w:author="Ganz-Ratzat, Phoenix" w:date="2023-04-04T11:16:00Z">
           <w:pPr>
             <w:pStyle w:val="ListParagraph"/>
             <w:numPr>
@@ -1014,7 +1019,7 @@
           </w:pPr>
         </w:pPrChange>
       </w:pPr>
-      <w:del w:id="117" w:author="Ganz-Ratzat, Phoenix" w:date="2023-04-02T10:58:00Z">
+      <w:del w:id="126" w:author="Ganz-Ratzat, Phoenix" w:date="2023-04-02T10:58:00Z">
         <w:r>
           <w:delText>Once a team is clicked the team will automatically populate the next rounds bracket spot.</w:delText>
         </w:r>
@@ -1022,11 +1027,10 @@
     </w:p>
     <w:p>
       <w:pPr>
-        <w:pStyle w:val="ListParagraph"/>
-        <w:rPr>
-          <w:del w:id="118" w:author="Ganz-Ratzat, Phoenix" w:date="2023-04-02T10:58:00Z"/>
-        </w:rPr>
-        <w:pPrChange w:id="119" w:author="Ganz-Ratzat, Phoenix" w:date="2023-04-02T11:00:00Z">
+        <w:rPr>
+          <w:del w:id="127" w:author="Ganz-Ratzat, Phoenix" w:date="2023-04-02T10:58:00Z"/>
+        </w:rPr>
+        <w:pPrChange w:id="128" w:author="Ganz-Ratzat, Phoenix" w:date="2023-04-04T11:16:00Z">
           <w:pPr>
             <w:pStyle w:val="ListParagraph"/>
             <w:numPr>
@@ -1036,7 +1040,7 @@
           </w:pPr>
         </w:pPrChange>
       </w:pPr>
-      <w:del w:id="120" w:author="Ganz-Ratzat, Phoenix" w:date="2023-04-02T10:58:00Z">
+      <w:del w:id="129" w:author="Ganz-Ratzat, Phoenix" w:date="2023-04-02T10:58:00Z">
         <w:r>
           <w:delText>Provide a finalize functionality</w:delText>
         </w:r>
@@ -1044,11 +1048,10 @@
     </w:p>
     <w:p>
       <w:pPr>
-        <w:pStyle w:val="ListParagraph"/>
-        <w:rPr>
-          <w:del w:id="121" w:author="Ganz-Ratzat, Phoenix" w:date="2023-04-02T10:58:00Z"/>
-        </w:rPr>
-        <w:pPrChange w:id="122" w:author="Ganz-Ratzat, Phoenix" w:date="2023-04-02T11:00:00Z">
+        <w:rPr>
+          <w:del w:id="130" w:author="Ganz-Ratzat, Phoenix" w:date="2023-04-02T10:58:00Z"/>
+        </w:rPr>
+        <w:pPrChange w:id="131" w:author="Ganz-Ratzat, Phoenix" w:date="2023-04-04T11:16:00Z">
           <w:pPr>
             <w:pStyle w:val="ListParagraph"/>
             <w:numPr>
@@ -1059,7 +1062,7 @@
           </w:pPr>
         </w:pPrChange>
       </w:pPr>
-      <w:del w:id="123" w:author="Ganz-Ratzat, Phoenix" w:date="2023-04-02T10:58:00Z">
+      <w:del w:id="132" w:author="Ganz-Ratzat, Phoenix" w:date="2023-04-02T10:58:00Z">
         <w:r>
           <w:delText>When the user finalizes their bracket, it will be saved in a serialized format</w:delText>
         </w:r>
@@ -1067,11 +1070,10 @@
     </w:p>
     <w:p>
       <w:pPr>
-        <w:pStyle w:val="ListParagraph"/>
-        <w:rPr>
-          <w:del w:id="124" w:author="Ganz-Ratzat, Phoenix" w:date="2023-04-02T10:58:00Z"/>
-        </w:rPr>
-        <w:pPrChange w:id="125" w:author="Ganz-Ratzat, Phoenix" w:date="2023-04-02T11:00:00Z">
+        <w:rPr>
+          <w:del w:id="133" w:author="Ganz-Ratzat, Phoenix" w:date="2023-04-02T10:58:00Z"/>
+        </w:rPr>
+        <w:pPrChange w:id="134" w:author="Ganz-Ratzat, Phoenix" w:date="2023-04-04T11:16:00Z">
           <w:pPr>
             <w:pStyle w:val="ListParagraph"/>
             <w:numPr>
@@ -1082,7 +1084,7 @@
           </w:pPr>
         </w:pPrChange>
       </w:pPr>
-      <w:del w:id="126" w:author="Ganz-Ratzat, Phoenix" w:date="2023-04-02T10:58:00Z">
+      <w:del w:id="135" w:author="Ganz-Ratzat, Phoenix" w:date="2023-04-02T10:58:00Z">
         <w:r>
           <w:delText>Once finalize button is selected the “Simulate Tournament” button should appear.</w:delText>
         </w:r>
@@ -1090,11 +1092,10 @@
     </w:p>
     <w:p>
       <w:pPr>
-        <w:pStyle w:val="ListParagraph"/>
-        <w:rPr>
-          <w:del w:id="127" w:author="Ganz-Ratzat, Phoenix" w:date="2023-04-02T10:58:00Z"/>
-        </w:rPr>
-        <w:pPrChange w:id="128" w:author="Ganz-Ratzat, Phoenix" w:date="2023-04-02T11:00:00Z">
+        <w:rPr>
+          <w:del w:id="136" w:author="Ganz-Ratzat, Phoenix" w:date="2023-04-02T10:58:00Z"/>
+        </w:rPr>
+        <w:pPrChange w:id="137" w:author="Ganz-Ratzat, Phoenix" w:date="2023-04-04T11:16:00Z">
           <w:pPr>
             <w:pStyle w:val="ListParagraph"/>
             <w:numPr>
@@ -1104,7 +1105,7 @@
           </w:pPr>
         </w:pPrChange>
       </w:pPr>
-      <w:del w:id="129" w:author="Ganz-Ratzat, Phoenix" w:date="2023-04-02T10:58:00Z">
+      <w:del w:id="138" w:author="Ganz-Ratzat, Phoenix" w:date="2023-04-02T10:58:00Z">
         <w:r>
           <w:delText>Simulate Tournament Button.</w:delText>
         </w:r>
@@ -1112,11 +1113,10 @@
     </w:p>
     <w:p>
       <w:pPr>
-        <w:pStyle w:val="ListParagraph"/>
-        <w:rPr>
-          <w:del w:id="130" w:author="Ganz-Ratzat, Phoenix" w:date="2023-04-02T10:58:00Z"/>
-        </w:rPr>
-        <w:pPrChange w:id="131" w:author="Ganz-Ratzat, Phoenix" w:date="2023-04-02T11:00:00Z">
+        <w:rPr>
+          <w:del w:id="139" w:author="Ganz-Ratzat, Phoenix" w:date="2023-04-02T10:58:00Z"/>
+        </w:rPr>
+        <w:pPrChange w:id="140" w:author="Ganz-Ratzat, Phoenix" w:date="2023-04-04T11:16:00Z">
           <w:pPr>
             <w:pStyle w:val="ListParagraph"/>
             <w:numPr>
@@ -1127,7 +1127,7 @@
           </w:pPr>
         </w:pPrChange>
       </w:pPr>
-      <w:del w:id="132" w:author="Ganz-Ratzat, Phoenix" w:date="2023-04-02T10:58:00Z">
+      <w:del w:id="141" w:author="Ganz-Ratzat, Phoenix" w:date="2023-04-02T10:58:00Z">
         <w:r>
           <w:delText>This is what simulates the actual tournament, all games are simulated. After simulation display each games score AND display how many points user earned based off of correct predictions</w:delText>
         </w:r>
@@ -1135,11 +1135,10 @@
     </w:p>
     <w:p>
       <w:pPr>
-        <w:pStyle w:val="ListParagraph"/>
-        <w:rPr>
-          <w:del w:id="133" w:author="Ganz-Ratzat, Phoenix" w:date="2023-04-02T10:58:00Z"/>
-        </w:rPr>
-        <w:pPrChange w:id="134" w:author="Ganz-Ratzat, Phoenix" w:date="2023-04-02T11:00:00Z">
+        <w:rPr>
+          <w:del w:id="142" w:author="Ganz-Ratzat, Phoenix" w:date="2023-04-02T10:58:00Z"/>
+        </w:rPr>
+        <w:pPrChange w:id="143" w:author="Ganz-Ratzat, Phoenix" w:date="2023-04-04T11:16:00Z">
           <w:pPr>
             <w:pStyle w:val="ListParagraph"/>
             <w:numPr>
@@ -1150,7 +1149,7 @@
           </w:pPr>
         </w:pPrChange>
       </w:pPr>
-      <w:del w:id="135" w:author="Ganz-Ratzat, Phoenix" w:date="2023-04-02T10:58:00Z">
+      <w:del w:id="144" w:author="Ganz-Ratzat, Phoenix" w:date="2023-04-02T10:58:00Z">
         <w:r>
           <w:delText>Each game is randomized (50-125 points)</w:delText>
         </w:r>
@@ -1158,11 +1157,10 @@
     </w:p>
     <w:p>
       <w:pPr>
-        <w:pStyle w:val="ListParagraph"/>
-        <w:rPr>
-          <w:del w:id="136" w:author="Ganz-Ratzat, Phoenix" w:date="2023-04-02T10:58:00Z"/>
-        </w:rPr>
-        <w:pPrChange w:id="137" w:author="Ganz-Ratzat, Phoenix" w:date="2023-04-02T11:00:00Z">
+        <w:rPr>
+          <w:del w:id="145" w:author="Ganz-Ratzat, Phoenix" w:date="2023-04-02T10:58:00Z"/>
+        </w:rPr>
+        <w:pPrChange w:id="146" w:author="Ganz-Ratzat, Phoenix" w:date="2023-04-04T11:16:00Z">
           <w:pPr>
             <w:pStyle w:val="ListParagraph"/>
             <w:numPr>
@@ -1172,7 +1170,7 @@
           </w:pPr>
         </w:pPrChange>
       </w:pPr>
-      <w:del w:id="138" w:author="Ganz-Ratzat, Phoenix" w:date="2023-04-02T10:58:00Z">
+      <w:del w:id="147" w:author="Ganz-Ratzat, Phoenix" w:date="2023-04-02T10:58:00Z">
         <w:r>
           <w:delText xml:space="preserve">Save user name associated with </w:delText>
         </w:r>
@@ -1186,11 +1184,10 @@
     </w:p>
     <w:p>
       <w:pPr>
-        <w:pStyle w:val="ListParagraph"/>
-        <w:rPr>
-          <w:del w:id="139" w:author="Ganz-Ratzat, Phoenix" w:date="2023-04-02T10:58:00Z"/>
-        </w:rPr>
-        <w:pPrChange w:id="140" w:author="Ganz-Ratzat, Phoenix" w:date="2023-04-02T11:00:00Z">
+        <w:rPr>
+          <w:del w:id="148" w:author="Ganz-Ratzat, Phoenix" w:date="2023-04-02T10:58:00Z"/>
+        </w:rPr>
+        <w:pPrChange w:id="149" w:author="Ganz-Ratzat, Phoenix" w:date="2023-04-04T11:16:00Z">
           <w:pPr>
             <w:pStyle w:val="ListParagraph"/>
             <w:numPr>
@@ -1201,7 +1198,7 @@
           </w:pPr>
         </w:pPrChange>
       </w:pPr>
-      <w:del w:id="141" w:author="Ganz-Ratzat, Phoenix" w:date="2023-04-02T10:58:00Z">
+      <w:del w:id="150" w:author="Ganz-Ratzat, Phoenix" w:date="2023-04-02T10:58:00Z">
         <w:r>
           <w:delText>Each user should be associated with a bracket, this will allow the user to look at which teams their competition has selected to win.</w:delText>
         </w:r>
@@ -1209,11 +1206,10 @@
     </w:p>
     <w:p>
       <w:pPr>
-        <w:pStyle w:val="ListParagraph"/>
-        <w:rPr>
-          <w:del w:id="142" w:author="Ganz-Ratzat, Phoenix" w:date="2023-04-02T10:58:00Z"/>
-        </w:rPr>
-        <w:pPrChange w:id="143" w:author="Ganz-Ratzat, Phoenix" w:date="2023-04-02T11:00:00Z">
+        <w:rPr>
+          <w:del w:id="151" w:author="Ganz-Ratzat, Phoenix" w:date="2023-04-02T10:58:00Z"/>
+        </w:rPr>
+        <w:pPrChange w:id="152" w:author="Ganz-Ratzat, Phoenix" w:date="2023-04-04T11:16:00Z">
           <w:pPr>
             <w:pStyle w:val="ListParagraph"/>
             <w:numPr>
@@ -1224,7 +1220,7 @@
           </w:pPr>
         </w:pPrChange>
       </w:pPr>
-      <w:del w:id="144" w:author="Ganz-Ratzat, Phoenix" w:date="2023-04-02T10:58:00Z">
+      <w:del w:id="153" w:author="Ganz-Ratzat, Phoenix" w:date="2023-04-02T10:58:00Z">
         <w:r>
           <w:delText>Store User names in a drop down list, once selected the selected users bracket will be displayed.</w:delText>
         </w:r>
@@ -1232,11 +1228,10 @@
     </w:p>
     <w:p>
       <w:pPr>
-        <w:pStyle w:val="ListParagraph"/>
-        <w:rPr>
-          <w:del w:id="145" w:author="Ganz-Ratzat, Phoenix" w:date="2023-04-02T10:58:00Z"/>
-        </w:rPr>
-        <w:pPrChange w:id="146" w:author="Ganz-Ratzat, Phoenix" w:date="2023-04-02T11:00:00Z">
+        <w:rPr>
+          <w:del w:id="154" w:author="Ganz-Ratzat, Phoenix" w:date="2023-04-02T10:58:00Z"/>
+        </w:rPr>
+        <w:pPrChange w:id="155" w:author="Ganz-Ratzat, Phoenix" w:date="2023-04-04T11:16:00Z">
           <w:pPr>
             <w:pStyle w:val="ListParagraph"/>
             <w:numPr>
@@ -1246,7 +1241,7 @@
           </w:pPr>
         </w:pPrChange>
       </w:pPr>
-      <w:del w:id="147" w:author="Ganz-Ratzat, Phoenix" w:date="2023-04-02T10:58:00Z">
+      <w:del w:id="156" w:author="Ganz-Ratzat, Phoenix" w:date="2023-04-02T10:58:00Z">
         <w:r>
           <w:delText>User with the most amount of points wins the tournament.</w:delText>
         </w:r>
@@ -1254,11 +1249,10 @@
     </w:p>
     <w:p>
       <w:pPr>
-        <w:pStyle w:val="ListParagraph"/>
-        <w:rPr>
-          <w:del w:id="148" w:author="Ganz-Ratzat, Phoenix" w:date="2023-04-02T10:58:00Z"/>
-        </w:rPr>
-        <w:pPrChange w:id="149" w:author="Ganz-Ratzat, Phoenix" w:date="2023-04-02T11:00:00Z">
+        <w:rPr>
+          <w:del w:id="157" w:author="Ganz-Ratzat, Phoenix" w:date="2023-04-02T10:58:00Z"/>
+        </w:rPr>
+        <w:pPrChange w:id="158" w:author="Ganz-Ratzat, Phoenix" w:date="2023-04-04T11:16:00Z">
           <w:pPr>
             <w:pStyle w:val="ListParagraph"/>
             <w:numPr>
@@ -1269,7 +1263,7 @@
           </w:pPr>
         </w:pPrChange>
       </w:pPr>
-      <w:del w:id="150" w:author="Ganz-Ratzat, Phoenix" w:date="2023-04-02T10:58:00Z">
+      <w:del w:id="159" w:author="Ganz-Ratzat, Phoenix" w:date="2023-04-02T10:58:00Z">
         <w:r>
           <w:delText xml:space="preserve">Each correct prediction earns a certain amount of points depending on a certain round of the tournament. These are the </w:delText>
         </w:r>
@@ -1283,11 +1277,10 @@
     </w:p>
     <w:p>
       <w:pPr>
-        <w:pStyle w:val="ListParagraph"/>
-        <w:rPr>
-          <w:del w:id="151" w:author="Ganz-Ratzat, Phoenix" w:date="2023-04-02T10:58:00Z"/>
-        </w:rPr>
-        <w:pPrChange w:id="152" w:author="Ganz-Ratzat, Phoenix" w:date="2023-04-02T11:00:00Z">
+        <w:rPr>
+          <w:del w:id="160" w:author="Ganz-Ratzat, Phoenix" w:date="2023-04-02T10:58:00Z"/>
+        </w:rPr>
+        <w:pPrChange w:id="161" w:author="Ganz-Ratzat, Phoenix" w:date="2023-04-04T11:16:00Z">
           <w:pPr>
             <w:pStyle w:val="ListParagraph"/>
             <w:numPr>
@@ -1297,7 +1290,7 @@
           </w:pPr>
         </w:pPrChange>
       </w:pPr>
-      <w:del w:id="153" w:author="Ganz-Ratzat, Phoenix" w:date="2023-04-02T10:58:00Z">
+      <w:del w:id="162" w:author="Ganz-Ratzat, Phoenix" w:date="2023-04-02T10:58:00Z">
         <w:r>
           <w:delText>After simulation is complete navigate the user to the ranking table</w:delText>
         </w:r>
@@ -1305,11 +1298,10 @@
     </w:p>
     <w:p>
       <w:pPr>
-        <w:pStyle w:val="ListParagraph"/>
-        <w:rPr>
-          <w:del w:id="154" w:author="Ganz-Ratzat, Phoenix" w:date="2023-04-02T10:58:00Z"/>
-        </w:rPr>
-        <w:pPrChange w:id="155" w:author="Ganz-Ratzat, Phoenix" w:date="2023-04-02T11:00:00Z">
+        <w:rPr>
+          <w:del w:id="163" w:author="Ganz-Ratzat, Phoenix" w:date="2023-04-02T10:58:00Z"/>
+        </w:rPr>
+        <w:pPrChange w:id="164" w:author="Ganz-Ratzat, Phoenix" w:date="2023-04-04T11:16:00Z">
           <w:pPr>
             <w:pStyle w:val="ListParagraph"/>
             <w:numPr>
@@ -1320,7 +1312,7 @@
           </w:pPr>
         </w:pPrChange>
       </w:pPr>
-      <w:del w:id="156" w:author="Ganz-Ratzat, Phoenix" w:date="2023-04-02T10:58:00Z">
+      <w:del w:id="165" w:author="Ganz-Ratzat, Phoenix" w:date="2023-04-02T10:58:00Z">
         <w:r>
           <w:delText xml:space="preserve">This table consists of “User Name” “User Points” “User Winning Team” this table should be sorted by the amount of user points from highest to lowest. The </w:delText>
         </w:r>
@@ -1332,8 +1324,7 @@
     <w:bookmarkEnd w:id="5"/>
     <w:p>
       <w:pPr>
-        <w:pStyle w:val="ListParagraph"/>
-        <w:pPrChange w:id="157" w:author="Ganz-Ratzat, Phoenix" w:date="2023-04-02T11:00:00Z">
+        <w:pPrChange w:id="166" w:author="Ganz-Ratzat, Phoenix" w:date="2023-04-04T11:16:00Z">
           <w:pPr>
             <w:pStyle w:val="ListParagraph"/>
             <w:ind w:left="1440"/>
@@ -1379,8 +1370,20 @@
           <w:ilvl w:val="0"/>
           <w:numId w:val="4"/>
         </w:numPr>
+        <w:rPr>
+          <w:color w:val="FF0000"/>
+          <w:rPrChange w:id="167" w:author="Ganz-Ratzat, Phoenix" w:date="2023-04-05T19:30:00Z">
+            <w:rPr/>
+          </w:rPrChange>
+        </w:rPr>
       </w:pPr>
       <w:r>
+        <w:rPr>
+          <w:color w:val="FF0000"/>
+          <w:rPrChange w:id="168" w:author="Ganz-Ratzat, Phoenix" w:date="2023-04-05T19:30:00Z">
+            <w:rPr/>
+          </w:rPrChange>
+        </w:rPr>
         <w:t>Scalable GUI</w:t>
       </w:r>
     </w:p>
@@ -1391,8 +1394,20 @@
           <w:ilvl w:val="1"/>
           <w:numId w:val="4"/>
         </w:numPr>
+        <w:rPr>
+          <w:color w:val="FF0000"/>
+          <w:rPrChange w:id="169" w:author="Ganz-Ratzat, Phoenix" w:date="2023-04-05T19:30:00Z">
+            <w:rPr/>
+          </w:rPrChange>
+        </w:rPr>
       </w:pPr>
       <w:r>
+        <w:rPr>
+          <w:color w:val="FF0000"/>
+          <w:rPrChange w:id="170" w:author="Ganz-Ratzat, Phoenix" w:date="2023-04-05T19:30:00Z">
+            <w:rPr/>
+          </w:rPrChange>
+        </w:rPr>
         <w:t>Elements in the GUI should resize once the GUI frame is resized.</w:t>
       </w:r>
     </w:p>
@@ -1404,9 +1419,16 @@
           <w:numId w:val="4"/>
         </w:numPr>
       </w:pPr>
-      <w:r>
-        <w:t>Reset Button</w:t>
-      </w:r>
+      <w:del w:id="171" w:author="Ganz-Ratzat, Phoenix" w:date="2023-04-05T19:47:00Z">
+        <w:r>
+          <w:delText>Reset Button</w:delText>
+        </w:r>
+      </w:del>
+      <w:ins w:id="172" w:author="Ganz-Ratzat, Phoenix" w:date="2023-04-05T20:04:00Z">
+        <w:r>
+          <w:t>Undo</w:t>
+        </w:r>
+      </w:ins>
     </w:p>
     <w:p>
       <w:pPr>
@@ -1415,10 +1437,56 @@
           <w:ilvl w:val="1"/>
           <w:numId w:val="4"/>
         </w:numPr>
-      </w:pPr>
+        <w:rPr>
+          <w:del w:id="173" w:author="Ganz-Ratzat, Phoenix" w:date="2023-04-05T20:26:00Z"/>
+        </w:rPr>
+      </w:pPr>
+      <w:del w:id="174" w:author="Ganz-Ratzat, Phoenix" w:date="2023-04-05T20:26:00Z">
+        <w:r>
+          <w:delText xml:space="preserve">When this button is pressed the </w:delText>
+        </w:r>
+      </w:del>
+      <w:del w:id="175" w:author="Ganz-Ratzat, Phoenix" w:date="2023-04-05T20:04:00Z">
+        <w:r>
+          <w:delText>users</w:delText>
+        </w:r>
+      </w:del>
+      <w:ins w:id="176" w:author="Ganz-Ratzat, Phoenix" w:date="2023-04-05T20:26:00Z">
+        <w:r>
+          <w:t xml:space="preserve">Users can erase a </w:t>
+        </w:r>
+      </w:ins>
+      <w:del w:id="177" w:author="Ganz-Ratzat, Phoenix" w:date="2023-04-05T20:26:00Z">
+        <w:r>
+          <w:delText xml:space="preserve"> </w:delText>
+        </w:r>
+      </w:del>
       <w:r>
-        <w:t>When this button is pressed the users bracket is erased so they can start from scratch</w:t>
+        <w:t>bracket</w:t>
       </w:r>
+      <w:ins w:id="178" w:author="Ganz-Ratzat, Phoenix" w:date="2023-04-05T20:26:00Z">
+        <w:r>
+          <w:t xml:space="preserve"> or division of bracket,</w:t>
+        </w:r>
+      </w:ins>
+      <w:del w:id="179" w:author="Ganz-Ratzat, Phoenix" w:date="2023-04-05T20:26:00Z">
+        <w:r>
+          <w:delText xml:space="preserve"> is erased</w:delText>
+        </w:r>
+      </w:del>
+      <w:r>
+        <w:t xml:space="preserve"> so they can start from </w:t>
+      </w:r>
+      <w:del w:id="180" w:author="Ganz-Ratzat, Phoenix" w:date="2023-04-05T20:04:00Z">
+        <w:r>
+          <w:delText>scratch</w:delText>
+        </w:r>
+      </w:del>
+      <w:ins w:id="181" w:author="Ganz-Ratzat, Phoenix" w:date="2023-04-05T20:04:00Z">
+        <w:r>
+          <w:t>scratch.</w:t>
+        </w:r>
+      </w:ins>
     </w:p>
     <w:p>
       <w:pPr>
@@ -1427,10 +1495,20 @@
           <w:ilvl w:val="1"/>
           <w:numId w:val="4"/>
         </w:numPr>
-      </w:pPr>
-      <w:r>
-        <w:t>Once the finalize button is selected the reset button should not be visible.</w:t>
-      </w:r>
+        <w:rPr>
+          <w:ins w:id="182" w:author="Ganz-Ratzat, Phoenix" w:date="2023-04-05T19:30:00Z"/>
+        </w:rPr>
+      </w:pPr>
+      <w:del w:id="183" w:author="Ganz-Ratzat, Phoenix" w:date="2023-04-05T20:26:00Z">
+        <w:r>
+          <w:delText>Once the finalize button is selected the reset button should not be visible</w:delText>
+        </w:r>
+      </w:del>
+      <w:del w:id="184" w:author="Ganz-Ratzat, Phoenix" w:date="2023-04-04T11:32:00Z">
+        <w:r>
+          <w:delText>.</w:delText>
+        </w:r>
+      </w:del>
     </w:p>
     <w:p>
       <w:pPr>
@@ -1439,8 +1517,125 @@
           <w:ilvl w:val="0"/>
           <w:numId w:val="4"/>
         </w:numPr>
+        <w:rPr>
+          <w:del w:id="185" w:author="Ganz-Ratzat, Phoenix" w:date="2023-04-05T19:34:00Z"/>
+          <w:moveTo w:id="186" w:author="Ganz-Ratzat, Phoenix" w:date="2023-04-05T19:30:00Z"/>
+        </w:rPr>
+        <w:pPrChange w:id="187" w:author="Ganz-Ratzat, Phoenix" w:date="2023-04-05T20:25:00Z">
+          <w:pPr>
+            <w:pStyle w:val="ListParagraph"/>
+            <w:numPr>
+              <w:numId w:val="4"/>
+            </w:numPr>
+            <w:ind w:hanging="360"/>
+          </w:pPr>
+        </w:pPrChange>
+      </w:pPr>
+      <w:moveToRangeStart w:id="188" w:author="Ganz-Ratzat, Phoenix" w:date="2023-04-05T19:30:00Z" w:name="move131615441"/>
+      <w:moveTo w:id="189" w:author="Ganz-Ratzat, Phoenix" w:date="2023-04-05T19:30:00Z">
+        <w:r>
+          <w:t xml:space="preserve">Program should support up to </w:t>
+        </w:r>
+      </w:moveTo>
+      <w:ins w:id="190" w:author="Ganz-Ratzat, Phoenix" w:date="2023-04-05T19:30:00Z">
+        <w:r>
+          <w:t>16</w:t>
+        </w:r>
+      </w:ins>
+      <w:moveTo w:id="191" w:author="Ganz-Ratzat, Phoenix" w:date="2023-04-05T19:30:00Z">
+        <w:del w:id="192" w:author="Ganz-Ratzat, Phoenix" w:date="2023-04-05T19:30:00Z">
+          <w:r>
+            <w:delText>4</w:delText>
+          </w:r>
+        </w:del>
+        <w:r>
+          <w:t xml:space="preserve"> </w:t>
+        </w:r>
+        <w:del w:id="193" w:author="Ganz-Ratzat, Phoenix" w:date="2023-04-05T20:03:00Z">
+          <w:r>
+            <w:delText>players</w:delText>
+          </w:r>
+        </w:del>
+        <w:ins w:id="194" w:author="Ganz-Ratzat, Phoenix" w:date="2023-04-05T20:03:00Z">
+          <w:r>
+            <w:t>players.</w:t>
+          </w:r>
+        </w:ins>
+      </w:moveTo>
+    </w:p>
+    <w:p>
+      <w:pPr>
+        <w:pStyle w:val="ListParagraph"/>
+        <w:rPr>
+          <w:del w:id="195" w:author="Ganz-Ratzat, Phoenix" w:date="2023-04-05T19:33:00Z"/>
+          <w:moveTo w:id="196" w:author="Ganz-Ratzat, Phoenix" w:date="2023-04-05T19:30:00Z"/>
+        </w:rPr>
+        <w:pPrChange w:id="197" w:author="Ganz-Ratzat, Phoenix" w:date="2023-04-05T20:25:00Z">
+          <w:pPr>
+            <w:pStyle w:val="ListParagraph"/>
+            <w:numPr>
+              <w:ilvl w:val="1"/>
+              <w:numId w:val="4"/>
+            </w:numPr>
+            <w:ind w:left="1440" w:hanging="360"/>
+          </w:pPr>
+        </w:pPrChange>
+      </w:pPr>
+      <w:moveTo w:id="198" w:author="Ganz-Ratzat, Phoenix" w:date="2023-04-05T19:30:00Z">
+        <w:del w:id="199" w:author="Ganz-Ratzat, Phoenix" w:date="2023-04-05T19:33:00Z">
+          <w:r>
+            <w:delText xml:space="preserve">Each tournament will consist of </w:delText>
+          </w:r>
+        </w:del>
+        <w:del w:id="200" w:author="Ganz-Ratzat, Phoenix" w:date="2023-04-05T19:31:00Z">
+          <w:r>
+            <w:delText>4</w:delText>
+          </w:r>
+        </w:del>
+        <w:del w:id="201" w:author="Ganz-Ratzat, Phoenix" w:date="2023-04-05T19:33:00Z">
+          <w:r>
+            <w:delText xml:space="preserve"> users.</w:delText>
+          </w:r>
+        </w:del>
+      </w:moveTo>
+    </w:p>
+    <w:moveToRangeEnd w:id="188"/>
+    <w:p>
+      <w:pPr>
+        <w:pStyle w:val="ListParagraph"/>
+        <w:pPrChange w:id="202" w:author="Ganz-Ratzat, Phoenix" w:date="2023-04-05T20:25:00Z">
+          <w:pPr>
+            <w:pStyle w:val="ListParagraph"/>
+            <w:numPr>
+              <w:ilvl w:val="1"/>
+              <w:numId w:val="4"/>
+            </w:numPr>
+            <w:ind w:left="1440" w:hanging="360"/>
+          </w:pPr>
+        </w:pPrChange>
+      </w:pPr>
+    </w:p>
+    <w:p>
+      <w:pPr>
+        <w:pStyle w:val="ListParagraph"/>
+        <w:numPr>
+          <w:ilvl w:val="0"/>
+          <w:numId w:val="4"/>
+        </w:numPr>
+        <w:rPr>
+          <w:color w:val="FF0000"/>
+          <w:rPrChange w:id="203" w:author="Ganz-Ratzat, Phoenix" w:date="2023-04-05T19:30:00Z">
+            <w:rPr/>
+          </w:rPrChange>
+        </w:rPr>
       </w:pPr>
       <w:r>
+        <w:rPr>
+          <w:color w:val="FF0000"/>
+          <w:rPrChange w:id="204" w:author="Ganz-Ratzat, Phoenix" w:date="2023-04-05T19:30:00Z">
+            <w:rPr/>
+          </w:rPrChange>
+        </w:rPr>
         <w:t xml:space="preserve">Display the simulated scores for each game </w:t>
       </w:r>
     </w:p>
@@ -1451,8 +1646,20 @@
           <w:ilvl w:val="1"/>
           <w:numId w:val="4"/>
         </w:numPr>
+        <w:rPr>
+          <w:color w:val="FF0000"/>
+          <w:rPrChange w:id="205" w:author="Ganz-Ratzat, Phoenix" w:date="2023-04-05T19:30:00Z">
+            <w:rPr/>
+          </w:rPrChange>
+        </w:rPr>
       </w:pPr>
       <w:r>
+        <w:rPr>
+          <w:color w:val="FF0000"/>
+          <w:rPrChange w:id="206" w:author="Ganz-Ratzat, Phoenix" w:date="2023-04-05T19:30:00Z">
+            <w:rPr/>
+          </w:rPrChange>
+        </w:rPr>
         <w:t>In each games individual bracket the teams scores should be displayed so it is clear to the user why a certain team won and the other lost.</w:t>
       </w:r>
     </w:p>
@@ -1537,10 +1744,16 @@
           <w:ilvl w:val="0"/>
           <w:numId w:val="6"/>
         </w:numPr>
-      </w:pPr>
-      <w:r>
-        <w:t>Program should support up to 4 players</w:t>
-      </w:r>
+        <w:rPr>
+          <w:moveFrom w:id="207" w:author="Ganz-Ratzat, Phoenix" w:date="2023-04-05T19:30:00Z"/>
+        </w:rPr>
+      </w:pPr>
+      <w:moveFromRangeStart w:id="208" w:author="Ganz-Ratzat, Phoenix" w:date="2023-04-05T19:30:00Z" w:name="move131615441"/>
+      <w:moveFrom w:id="209" w:author="Ganz-Ratzat, Phoenix" w:date="2023-04-05T19:30:00Z">
+        <w:r>
+          <w:t>Program should support up to 4 players</w:t>
+        </w:r>
+      </w:moveFrom>
     </w:p>
     <w:p>
       <w:pPr>
@@ -1549,11 +1762,17 @@
           <w:ilvl w:val="1"/>
           <w:numId w:val="6"/>
         </w:numPr>
-      </w:pPr>
-      <w:r>
-        <w:t>Each tournament will consist of 4 users.</w:t>
-      </w:r>
-    </w:p>
+        <w:rPr>
+          <w:moveFrom w:id="210" w:author="Ganz-Ratzat, Phoenix" w:date="2023-04-05T19:30:00Z"/>
+        </w:rPr>
+      </w:pPr>
+      <w:moveFrom w:id="211" w:author="Ganz-Ratzat, Phoenix" w:date="2023-04-05T19:30:00Z">
+        <w:r>
+          <w:t>Each tournament will consist of 4 users.</w:t>
+        </w:r>
+      </w:moveFrom>
+    </w:p>
+    <w:moveFromRangeEnd w:id="208"/>
     <w:p>
       <w:pPr>
         <w:rPr>
@@ -1574,10 +1793,15 @@
           <w:ilvl w:val="0"/>
           <w:numId w:val="6"/>
         </w:numPr>
-      </w:pPr>
-      <w:r>
-        <w:t>Change teams in bracket</w:t>
-      </w:r>
+        <w:rPr>
+          <w:del w:id="212" w:author="Ganz-Ratzat, Phoenix" w:date="2023-04-05T19:31:00Z"/>
+        </w:rPr>
+      </w:pPr>
+      <w:del w:id="213" w:author="Ganz-Ratzat, Phoenix" w:date="2023-04-05T19:31:00Z">
+        <w:r>
+          <w:delText>Change teams in bracket</w:delText>
+        </w:r>
+      </w:del>
     </w:p>
     <w:p>
       <w:pPr>
@@ -1586,10 +1810,15 @@
           <w:ilvl w:val="1"/>
           <w:numId w:val="6"/>
         </w:numPr>
-      </w:pPr>
-      <w:r>
-        <w:t>Allow the user to remove a previously selected team before finalizing bracket. Allow user to make edits to their bracket whenever as long as the finalize button has not been selected.</w:t>
-      </w:r>
+        <w:rPr>
+          <w:del w:id="214" w:author="Ganz-Ratzat, Phoenix" w:date="2023-04-05T19:31:00Z"/>
+        </w:rPr>
+      </w:pPr>
+      <w:del w:id="215" w:author="Ganz-Ratzat, Phoenix" w:date="2023-04-05T19:31:00Z">
+        <w:r>
+          <w:delText>Allow the user to remove a previously selected team before finalizing bracket. Allow user to make edits to their bracket whenever as long as the finalize button has not been selected.</w:delText>
+        </w:r>
+      </w:del>
     </w:p>
     <w:p>
       <w:pPr>
@@ -1598,10 +1827,15 @@
           <w:ilvl w:val="0"/>
           <w:numId w:val="6"/>
         </w:numPr>
-      </w:pPr>
-      <w:r>
-        <w:t>Documentation on how to use software</w:t>
-      </w:r>
+        <w:rPr>
+          <w:del w:id="216" w:author="Ganz-Ratzat, Phoenix" w:date="2023-04-05T19:32:00Z"/>
+        </w:rPr>
+      </w:pPr>
+      <w:del w:id="217" w:author="Ganz-Ratzat, Phoenix" w:date="2023-04-05T19:32:00Z">
+        <w:r>
+          <w:delText>Documentation on how to use software</w:delText>
+        </w:r>
+      </w:del>
     </w:p>
     <w:p>
       <w:pPr>
@@ -1610,10 +1844,15 @@
           <w:ilvl w:val="1"/>
           <w:numId w:val="6"/>
         </w:numPr>
-      </w:pPr>
-      <w:r>
-        <w:t>Once user is logged in display an Instructions button which will give the user step by step instructions on how to use the software. Make this as simple as possible so the user does not get confused.</w:t>
-      </w:r>
+        <w:rPr>
+          <w:del w:id="218" w:author="Ganz-Ratzat, Phoenix" w:date="2023-04-05T19:32:00Z"/>
+        </w:rPr>
+      </w:pPr>
+      <w:del w:id="219" w:author="Ganz-Ratzat, Phoenix" w:date="2023-04-05T19:32:00Z">
+        <w:r>
+          <w:delText>Once user is logged in display an Instructions button which will give the user step by step instructions on how to use the software. Make this as simple as possible so the user does not get confused.</w:delText>
+        </w:r>
+      </w:del>
     </w:p>
     <w:p>
       <w:pPr>
@@ -1700,7 +1939,6 @@
         </w:numPr>
       </w:pPr>
       <w:r>
-        <w:lastRenderedPageBreak/>
         <w:t>Tooltip will display the college information of the winning team once the mouse is has hovered over the tooltip icon.</w:t>
       </w:r>
     </w:p>
@@ -2041,7 +2279,7 @@
         <w:rFonts w:ascii="Courier New" w:hAnsi="Courier New" w:cs="Courier New" w:hint="default"/>
       </w:rPr>
     </w:lvl>
-    <w:lvl w:ilvl="2" w:tplc="04090005" w:tentative="1">
+    <w:lvl w:ilvl="2" w:tplc="04090005">
       <w:start w:val="1"/>
       <w:numFmt w:val="bullet"/>
       <w:lvlText w:val=""/>
@@ -2466,6 +2704,119 @@
     </w:lvl>
   </w:abstractNum>
   <w:abstractNum w:abstractNumId="6" w15:restartNumberingAfterBreak="0">
+    <w:nsid w:val="643F0F36"/>
+    <w:multiLevelType w:val="hybridMultilevel"/>
+    <w:tmpl w:val="9C0605D6"/>
+    <w:lvl w:ilvl="0" w:tplc="04090001">
+      <w:start w:val="1"/>
+      <w:numFmt w:val="bullet"/>
+      <w:lvlText w:val=""/>
+      <w:lvlJc w:val="left"/>
+      <w:pPr>
+        <w:ind w:left="720" w:hanging="360"/>
+      </w:pPr>
+      <w:rPr>
+        <w:rFonts w:ascii="Symbol" w:hAnsi="Symbol" w:hint="default"/>
+      </w:rPr>
+    </w:lvl>
+    <w:lvl w:ilvl="1" w:tplc="04090003" w:tentative="1">
+      <w:start w:val="1"/>
+      <w:numFmt w:val="bullet"/>
+      <w:lvlText w:val="o"/>
+      <w:lvlJc w:val="left"/>
+      <w:pPr>
+        <w:ind w:left="1440" w:hanging="360"/>
+      </w:pPr>
+      <w:rPr>
+        <w:rFonts w:ascii="Courier New" w:hAnsi="Courier New" w:cs="Courier New" w:hint="default"/>
+      </w:rPr>
+    </w:lvl>
+    <w:lvl w:ilvl="2" w:tplc="04090005" w:tentative="1">
+      <w:start w:val="1"/>
+      <w:numFmt w:val="bullet"/>
+      <w:lvlText w:val=""/>
+      <w:lvlJc w:val="left"/>
+      <w:pPr>
+        <w:ind w:left="2160" w:hanging="360"/>
+      </w:pPr>
+      <w:rPr>
+        <w:rFonts w:ascii="Wingdings" w:hAnsi="Wingdings" w:hint="default"/>
+      </w:rPr>
+    </w:lvl>
+    <w:lvl w:ilvl="3" w:tplc="04090001" w:tentative="1">
+      <w:start w:val="1"/>
+      <w:numFmt w:val="bullet"/>
+      <w:lvlText w:val=""/>
+      <w:lvlJc w:val="left"/>
+      <w:pPr>
+        <w:ind w:left="2880" w:hanging="360"/>
+      </w:pPr>
+      <w:rPr>
+        <w:rFonts w:ascii="Symbol" w:hAnsi="Symbol" w:hint="default"/>
+      </w:rPr>
+    </w:lvl>
+    <w:lvl w:ilvl="4" w:tplc="04090003" w:tentative="1">
+      <w:start w:val="1"/>
+      <w:numFmt w:val="bullet"/>
+      <w:lvlText w:val="o"/>
+      <w:lvlJc w:val="left"/>
+      <w:pPr>
+        <w:ind w:left="3600" w:hanging="360"/>
+      </w:pPr>
+      <w:rPr>
+        <w:rFonts w:ascii="Courier New" w:hAnsi="Courier New" w:cs="Courier New" w:hint="default"/>
+      </w:rPr>
+    </w:lvl>
+    <w:lvl w:ilvl="5" w:tplc="04090005" w:tentative="1">
+      <w:start w:val="1"/>
+      <w:numFmt w:val="bullet"/>
+      <w:lvlText w:val=""/>
+      <w:lvlJc w:val="left"/>
+      <w:pPr>
+        <w:ind w:left="4320" w:hanging="360"/>
+      </w:pPr>
+      <w:rPr>
+        <w:rFonts w:ascii="Wingdings" w:hAnsi="Wingdings" w:hint="default"/>
+      </w:rPr>
+    </w:lvl>
+    <w:lvl w:ilvl="6" w:tplc="04090001" w:tentative="1">
+      <w:start w:val="1"/>
+      <w:numFmt w:val="bullet"/>
+      <w:lvlText w:val=""/>
+      <w:lvlJc w:val="left"/>
+      <w:pPr>
+        <w:ind w:left="5040" w:hanging="360"/>
+      </w:pPr>
+      <w:rPr>
+        <w:rFonts w:ascii="Symbol" w:hAnsi="Symbol" w:hint="default"/>
+      </w:rPr>
+    </w:lvl>
+    <w:lvl w:ilvl="7" w:tplc="04090003" w:tentative="1">
+      <w:start w:val="1"/>
+      <w:numFmt w:val="bullet"/>
+      <w:lvlText w:val="o"/>
+      <w:lvlJc w:val="left"/>
+      <w:pPr>
+        <w:ind w:left="5760" w:hanging="360"/>
+      </w:pPr>
+      <w:rPr>
+        <w:rFonts w:ascii="Courier New" w:hAnsi="Courier New" w:cs="Courier New" w:hint="default"/>
+      </w:rPr>
+    </w:lvl>
+    <w:lvl w:ilvl="8" w:tplc="04090005" w:tentative="1">
+      <w:start w:val="1"/>
+      <w:numFmt w:val="bullet"/>
+      <w:lvlText w:val=""/>
+      <w:lvlJc w:val="left"/>
+      <w:pPr>
+        <w:ind w:left="6480" w:hanging="360"/>
+      </w:pPr>
+      <w:rPr>
+        <w:rFonts w:ascii="Wingdings" w:hAnsi="Wingdings" w:hint="default"/>
+      </w:rPr>
+    </w:lvl>
+  </w:abstractNum>
+  <w:abstractNum w:abstractNumId="7" w15:restartNumberingAfterBreak="0">
     <w:nsid w:val="65D84C02"/>
     <w:multiLevelType w:val="hybridMultilevel"/>
     <w:tmpl w:val="817624C0"/>
@@ -2578,7 +2929,7 @@
       </w:rPr>
     </w:lvl>
   </w:abstractNum>
-  <w:abstractNum w:abstractNumId="7" w15:restartNumberingAfterBreak="0">
+  <w:abstractNum w:abstractNumId="8" w15:restartNumberingAfterBreak="0">
     <w:nsid w:val="7A322FB8"/>
     <w:multiLevelType w:val="hybridMultilevel"/>
     <w:tmpl w:val="5F4E9D18"/>
@@ -2667,7 +3018,7 @@
       </w:pPr>
     </w:lvl>
   </w:abstractNum>
-  <w:abstractNum w:abstractNumId="8" w15:restartNumberingAfterBreak="0">
+  <w:abstractNum w:abstractNumId="9" w15:restartNumberingAfterBreak="0">
     <w:nsid w:val="7E1134E7"/>
     <w:multiLevelType w:val="hybridMultilevel"/>
     <w:tmpl w:val="4C68BF26"/>
@@ -2781,13 +3132,13 @@
     </w:lvl>
   </w:abstractNum>
   <w:num w:numId="1" w16cid:durableId="267390860">
-    <w:abstractNumId w:val="8"/>
+    <w:abstractNumId w:val="9"/>
   </w:num>
   <w:num w:numId="2" w16cid:durableId="1921023006">
     <w:abstractNumId w:val="4"/>
   </w:num>
   <w:num w:numId="3" w16cid:durableId="62219144">
-    <w:abstractNumId w:val="7"/>
+    <w:abstractNumId w:val="8"/>
   </w:num>
   <w:num w:numId="4" w16cid:durableId="381684130">
     <w:abstractNumId w:val="2"/>
@@ -2799,13 +3150,16 @@
     <w:abstractNumId w:val="1"/>
   </w:num>
   <w:num w:numId="7" w16cid:durableId="2038919762">
-    <w:abstractNumId w:val="6"/>
+    <w:abstractNumId w:val="7"/>
   </w:num>
   <w:num w:numId="8" w16cid:durableId="158623832">
     <w:abstractNumId w:val="3"/>
   </w:num>
   <w:num w:numId="9" w16cid:durableId="955410008">
     <w:abstractNumId w:val="0"/>
+  </w:num>
+  <w:num w:numId="10" w16cid:durableId="770273613">
+    <w:abstractNumId w:val="6"/>
   </w:num>
 </w:numbering>
 </file>
@@ -2941,6 +3295,7 @@
     <w:lsdException w:name="HTML Sample" w:semiHidden="1" w:unhideWhenUsed="1"/>
     <w:lsdException w:name="HTML Typewriter" w:semiHidden="1" w:unhideWhenUsed="1"/>
     <w:lsdException w:name="HTML Variable" w:semiHidden="1" w:unhideWhenUsed="1"/>
+    <w:lsdException w:name="Normal Table" w:semiHidden="1" w:unhideWhenUsed="1"/>
     <w:lsdException w:name="annotation subject" w:semiHidden="1" w:unhideWhenUsed="1"/>
     <w:lsdException w:name="No List" w:semiHidden="1" w:unhideWhenUsed="1"/>
     <w:lsdException w:name="Outline List 1" w:semiHidden="1" w:unhideWhenUsed="1"/>
@@ -2986,9 +3341,11 @@
     <w:lsdException w:name="Table Subtle 1" w:semiHidden="1" w:unhideWhenUsed="1"/>
     <w:lsdException w:name="Table Subtle 2" w:semiHidden="1" w:unhideWhenUsed="1"/>
     <w:lsdException w:name="Table Web 1" w:semiHidden="1" w:unhideWhenUsed="1"/>
+    <w:lsdException w:name="Table Web 2" w:semiHidden="1" w:unhideWhenUsed="1"/>
     <w:lsdException w:name="Table Web 3" w:semiHidden="1" w:unhideWhenUsed="1"/>
     <w:lsdException w:name="Balloon Text" w:semiHidden="1" w:unhideWhenUsed="1"/>
     <w:lsdException w:name="Table Grid" w:uiPriority="39"/>
+    <w:lsdException w:name="Table Theme" w:semiHidden="1" w:unhideWhenUsed="1"/>
     <w:lsdException w:name="Placeholder Text" w:semiHidden="1"/>
     <w:lsdException w:name="No Spacing" w:uiPriority="1" w:qFormat="1"/>
     <w:lsdException w:name="Light Shading" w:uiPriority="60"/>

</xml_diff>

<commit_message>
Made even more changes to the requirements doc.
</commit_message>
<xml_diff>
--- a/FURPS Requirements Document.docx
+++ b/FURPS Requirements Document.docx
@@ -204,12 +204,29 @@
           <w:numId w:val="8"/>
         </w:numPr>
         <w:rPr>
-          <w:ins w:id="20" w:author="Ganz-Ratzat, Phoenix" w:date="2023-04-02T10:58:00Z"/>
+          <w:ins w:id="20" w:author="Ganz-Ratzat, Phoenix" w:date="2023-04-06T20:52:00Z"/>
         </w:rPr>
       </w:pPr>
       <w:ins w:id="21" w:author="Ganz-Ratzat, Phoenix" w:date="2023-04-02T10:58:00Z">
         <w:r>
           <w:t>Entering credentials allows access to a previously created bracket.</w:t>
+        </w:r>
+      </w:ins>
+    </w:p>
+    <w:p>
+      <w:pPr>
+        <w:pStyle w:val="ListParagraph"/>
+        <w:numPr>
+          <w:ilvl w:val="2"/>
+          <w:numId w:val="8"/>
+        </w:numPr>
+        <w:rPr>
+          <w:ins w:id="22" w:author="Ganz-Ratzat, Phoenix" w:date="2023-04-02T10:58:00Z"/>
+        </w:rPr>
+      </w:pPr>
+      <w:ins w:id="23" w:author="Ganz-Ratzat, Phoenix" w:date="2023-04-06T20:52:00Z">
+        <w:r>
+          <w:t>All passwords are stored as a hash value.</w:t>
         </w:r>
       </w:ins>
     </w:p>
@@ -221,10 +238,10 @@
           <w:numId w:val="8"/>
         </w:numPr>
         <w:rPr>
-          <w:ins w:id="22" w:author="Ganz-Ratzat, Phoenix" w:date="2023-04-02T10:58:00Z"/>
-        </w:rPr>
-      </w:pPr>
-      <w:ins w:id="23" w:author="Ganz-Ratzat, Phoenix" w:date="2023-04-02T10:58:00Z">
+          <w:ins w:id="24" w:author="Ganz-Ratzat, Phoenix" w:date="2023-04-02T10:58:00Z"/>
+        </w:rPr>
+      </w:pPr>
+      <w:ins w:id="25" w:author="Ganz-Ratzat, Phoenix" w:date="2023-04-02T10:58:00Z">
         <w:r>
           <w:t>Bracket Prediction</w:t>
         </w:r>
@@ -238,10 +255,10 @@
           <w:numId w:val="8"/>
         </w:numPr>
         <w:rPr>
-          <w:ins w:id="24" w:author="Ganz-Ratzat, Phoenix" w:date="2023-04-02T10:58:00Z"/>
-        </w:rPr>
-      </w:pPr>
-      <w:ins w:id="25" w:author="Ganz-Ratzat, Phoenix" w:date="2023-04-02T10:58:00Z">
+          <w:ins w:id="26" w:author="Ganz-Ratzat, Phoenix" w:date="2023-04-02T10:58:00Z"/>
+        </w:rPr>
+      </w:pPr>
+      <w:ins w:id="27" w:author="Ganz-Ratzat, Phoenix" w:date="2023-04-02T10:58:00Z">
         <w:r>
           <w:t>Either starts with an empty bracket or the bracket associated with an account.</w:t>
         </w:r>
@@ -255,10 +272,10 @@
           <w:numId w:val="8"/>
         </w:numPr>
         <w:rPr>
-          <w:ins w:id="26" w:author="Ganz-Ratzat, Phoenix" w:date="2023-04-02T10:58:00Z"/>
-        </w:rPr>
-      </w:pPr>
-      <w:ins w:id="27" w:author="Ganz-Ratzat, Phoenix" w:date="2023-04-02T10:58:00Z">
+          <w:ins w:id="28" w:author="Ganz-Ratzat, Phoenix" w:date="2023-04-02T10:58:00Z"/>
+        </w:rPr>
+      </w:pPr>
+      <w:ins w:id="29" w:author="Ganz-Ratzat, Phoenix" w:date="2023-04-02T10:58:00Z">
         <w:r>
           <w:t>User can construct their predicted bracket.</w:t>
         </w:r>
@@ -272,10 +289,10 @@
           <w:numId w:val="8"/>
         </w:numPr>
         <w:rPr>
-          <w:ins w:id="28" w:author="Ganz-Ratzat, Phoenix" w:date="2023-04-02T10:58:00Z"/>
-        </w:rPr>
-      </w:pPr>
-      <w:ins w:id="29" w:author="Ganz-Ratzat, Phoenix" w:date="2023-04-02T10:58:00Z">
+          <w:ins w:id="30" w:author="Ganz-Ratzat, Phoenix" w:date="2023-04-02T10:58:00Z"/>
+        </w:rPr>
+      </w:pPr>
+      <w:ins w:id="31" w:author="Ganz-Ratzat, Phoenix" w:date="2023-04-02T10:58:00Z">
         <w:r>
           <w:t>Teams can be moved forward and back on the bracket at will.</w:t>
         </w:r>
@@ -289,10 +306,10 @@
           <w:numId w:val="8"/>
         </w:numPr>
         <w:rPr>
-          <w:ins w:id="30" w:author="Ganz-Ratzat, Phoenix" w:date="2023-04-02T10:58:00Z"/>
-        </w:rPr>
-      </w:pPr>
-      <w:ins w:id="31" w:author="Ganz-Ratzat, Phoenix" w:date="2023-04-02T10:58:00Z">
+          <w:ins w:id="32" w:author="Ganz-Ratzat, Phoenix" w:date="2023-04-02T10:58:00Z"/>
+        </w:rPr>
+      </w:pPr>
+      <w:ins w:id="33" w:author="Ganz-Ratzat, Phoenix" w:date="2023-04-02T10:58:00Z">
         <w:r>
           <w:t>Can show team stats and information.</w:t>
         </w:r>
@@ -306,10 +323,10 @@
           <w:numId w:val="8"/>
         </w:numPr>
         <w:rPr>
-          <w:ins w:id="32" w:author="Ganz-Ratzat, Phoenix" w:date="2023-04-02T10:58:00Z"/>
-        </w:rPr>
-      </w:pPr>
-      <w:ins w:id="33" w:author="Ganz-Ratzat, Phoenix" w:date="2023-04-02T10:58:00Z">
+          <w:ins w:id="34" w:author="Ganz-Ratzat, Phoenix" w:date="2023-04-02T10:58:00Z"/>
+        </w:rPr>
+      </w:pPr>
+      <w:ins w:id="35" w:author="Ganz-Ratzat, Phoenix" w:date="2023-04-02T10:58:00Z">
         <w:r>
           <w:t>Bracket can be finalized once filled out which makes the prediction eligible for the leaderboard.</w:t>
         </w:r>
@@ -323,10 +340,10 @@
           <w:numId w:val="8"/>
         </w:numPr>
         <w:rPr>
-          <w:ins w:id="34" w:author="Ganz-Ratzat, Phoenix" w:date="2023-04-02T10:58:00Z"/>
-        </w:rPr>
-      </w:pPr>
-      <w:ins w:id="35" w:author="Ganz-Ratzat, Phoenix" w:date="2023-04-02T10:58:00Z">
+          <w:ins w:id="36" w:author="Ganz-Ratzat, Phoenix" w:date="2023-04-02T10:58:00Z"/>
+        </w:rPr>
+      </w:pPr>
+      <w:ins w:id="37" w:author="Ganz-Ratzat, Phoenix" w:date="2023-04-02T10:58:00Z">
         <w:r>
           <w:t>Simulation</w:t>
         </w:r>
@@ -340,10 +357,10 @@
           <w:numId w:val="8"/>
         </w:numPr>
         <w:rPr>
-          <w:ins w:id="36" w:author="Ganz-Ratzat, Phoenix" w:date="2023-04-02T10:58:00Z"/>
-        </w:rPr>
-      </w:pPr>
-      <w:ins w:id="37" w:author="Ganz-Ratzat, Phoenix" w:date="2023-04-02T10:58:00Z">
+          <w:ins w:id="38" w:author="Ganz-Ratzat, Phoenix" w:date="2023-04-02T10:58:00Z"/>
+        </w:rPr>
+      </w:pPr>
+      <w:ins w:id="39" w:author="Ganz-Ratzat, Phoenix" w:date="2023-04-02T10:58:00Z">
         <w:r>
           <w:t>Shows the winners of each match including their score.</w:t>
         </w:r>
@@ -357,10 +374,10 @@
           <w:numId w:val="8"/>
         </w:numPr>
         <w:rPr>
-          <w:ins w:id="38" w:author="Ganz-Ratzat, Phoenix" w:date="2023-04-02T10:58:00Z"/>
-        </w:rPr>
-      </w:pPr>
-      <w:ins w:id="39" w:author="Ganz-Ratzat, Phoenix" w:date="2023-04-02T10:58:00Z">
+          <w:ins w:id="40" w:author="Ganz-Ratzat, Phoenix" w:date="2023-04-02T10:58:00Z"/>
+        </w:rPr>
+      </w:pPr>
+      <w:ins w:id="41" w:author="Ganz-Ratzat, Phoenix" w:date="2023-04-02T10:58:00Z">
         <w:r>
           <w:t>Team’s scores are weighted based on their rank.</w:t>
         </w:r>
@@ -374,10 +391,10 @@
           <w:numId w:val="8"/>
         </w:numPr>
         <w:rPr>
-          <w:ins w:id="40" w:author="Ganz-Ratzat, Phoenix" w:date="2023-04-02T10:58:00Z"/>
-        </w:rPr>
-      </w:pPr>
-      <w:ins w:id="41" w:author="Ganz-Ratzat, Phoenix" w:date="2023-04-02T10:58:00Z">
+          <w:ins w:id="42" w:author="Ganz-Ratzat, Phoenix" w:date="2023-04-02T10:58:00Z"/>
+        </w:rPr>
+      </w:pPr>
+      <w:ins w:id="43" w:author="Ganz-Ratzat, Phoenix" w:date="2023-04-02T10:58:00Z">
         <w:r>
           <w:t>Calculate points earned by each user from correct predictions.</w:t>
         </w:r>
@@ -391,10 +408,10 @@
           <w:numId w:val="8"/>
         </w:numPr>
         <w:rPr>
-          <w:ins w:id="42" w:author="Ganz-Ratzat, Phoenix" w:date="2023-04-02T10:58:00Z"/>
-        </w:rPr>
-      </w:pPr>
-      <w:ins w:id="43" w:author="Ganz-Ratzat, Phoenix" w:date="2023-04-02T10:58:00Z">
+          <w:ins w:id="44" w:author="Ganz-Ratzat, Phoenix" w:date="2023-04-02T10:58:00Z"/>
+        </w:rPr>
+      </w:pPr>
+      <w:ins w:id="45" w:author="Ganz-Ratzat, Phoenix" w:date="2023-04-02T10:58:00Z">
         <w:r>
           <w:t>The later the matchup the higher the points.</w:t>
         </w:r>
@@ -408,15 +425,15 @@
           <w:numId w:val="8"/>
         </w:numPr>
         <w:rPr>
-          <w:ins w:id="44" w:author="Ganz-Ratzat, Phoenix" w:date="2023-04-02T10:58:00Z"/>
-        </w:rPr>
-      </w:pPr>
-      <w:ins w:id="45" w:author="Ganz-Ratzat, Phoenix" w:date="2023-04-02T10:58:00Z">
+          <w:ins w:id="46" w:author="Ganz-Ratzat, Phoenix" w:date="2023-04-02T10:58:00Z"/>
+        </w:rPr>
+      </w:pPr>
+      <w:ins w:id="47" w:author="Ganz-Ratzat, Phoenix" w:date="2023-04-02T10:58:00Z">
         <w:r>
           <w:t>Points earned for each matchup will be shown to user</w:t>
         </w:r>
       </w:ins>
-      <w:ins w:id="46" w:author="Ganz-Ratzat, Phoenix" w:date="2023-04-02T19:57:00Z">
+      <w:ins w:id="48" w:author="Ganz-Ratzat, Phoenix" w:date="2023-04-02T19:57:00Z">
         <w:r>
           <w:t>.</w:t>
         </w:r>
@@ -430,21 +447,22 @@
           <w:numId w:val="8"/>
         </w:numPr>
         <w:rPr>
-          <w:ins w:id="47" w:author="Ganz-Ratzat, Phoenix" w:date="2023-04-02T10:58:00Z"/>
-        </w:rPr>
-      </w:pPr>
-      <w:ins w:id="48" w:author="Ganz-Ratzat, Phoenix" w:date="2023-04-02T10:58:00Z">
+          <w:ins w:id="49" w:author="Ganz-Ratzat, Phoenix" w:date="2023-04-02T10:58:00Z"/>
+        </w:rPr>
+        <w:pPrChange w:id="50" w:author="Ganz-Ratzat, Phoenix" w:date="2023-04-06T21:20:00Z">
+          <w:pPr/>
+        </w:pPrChange>
+      </w:pPr>
+      <w:ins w:id="51" w:author="Ganz-Ratzat, Phoenix" w:date="2023-04-02T10:58:00Z">
         <w:r>
           <w:t>Show a user leaderboard of all accounts with finished brackets and their scores.</w:t>
         </w:r>
       </w:ins>
-    </w:p>
-    <w:p>
-      <w:pPr>
-        <w:rPr>
-          <w:ins w:id="49" w:author="Ganz-Ratzat, Phoenix" w:date="2023-04-02T10:58:00Z"/>
-        </w:rPr>
-      </w:pPr>
+      <w:ins w:id="52" w:author="Ganz-Ratzat, Phoenix" w:date="2023-04-06T21:20:00Z">
+        <w:r>
+          <w:br/>
+        </w:r>
+      </w:ins>
     </w:p>
     <w:p>
       <w:pPr>
@@ -454,10 +472,10 @@
           <w:numId w:val="9"/>
         </w:numPr>
         <w:rPr>
-          <w:ins w:id="50" w:author="Ganz-Ratzat, Phoenix" w:date="2023-04-02T10:58:00Z"/>
-        </w:rPr>
-      </w:pPr>
-      <w:ins w:id="51" w:author="Ganz-Ratzat, Phoenix" w:date="2023-04-02T10:58:00Z">
+          <w:ins w:id="53" w:author="Ganz-Ratzat, Phoenix" w:date="2023-04-02T10:58:00Z"/>
+        </w:rPr>
+      </w:pPr>
+      <w:ins w:id="54" w:author="Ganz-Ratzat, Phoenix" w:date="2023-04-02T10:58:00Z">
         <w:r>
           <w:t>When will it do it?</w:t>
         </w:r>
@@ -471,10 +489,10 @@
           <w:numId w:val="9"/>
         </w:numPr>
         <w:rPr>
-          <w:ins w:id="52" w:author="Ganz-Ratzat, Phoenix" w:date="2023-04-02T10:58:00Z"/>
-        </w:rPr>
-      </w:pPr>
-      <w:ins w:id="53" w:author="Ganz-Ratzat, Phoenix" w:date="2023-04-02T10:58:00Z">
+          <w:ins w:id="55" w:author="Ganz-Ratzat, Phoenix" w:date="2023-04-02T10:58:00Z"/>
+        </w:rPr>
+      </w:pPr>
+      <w:ins w:id="56" w:author="Ganz-Ratzat, Phoenix" w:date="2023-04-02T10:58:00Z">
         <w:r>
           <w:t>Login Screen</w:t>
         </w:r>
@@ -488,10 +506,10 @@
           <w:numId w:val="9"/>
         </w:numPr>
         <w:rPr>
-          <w:ins w:id="54" w:author="Ganz-Ratzat, Phoenix" w:date="2023-04-02T10:58:00Z"/>
-        </w:rPr>
-      </w:pPr>
-      <w:ins w:id="55" w:author="Ganz-Ratzat, Phoenix" w:date="2023-04-02T10:58:00Z">
+          <w:ins w:id="57" w:author="Ganz-Ratzat, Phoenix" w:date="2023-04-02T10:58:00Z"/>
+        </w:rPr>
+      </w:pPr>
+      <w:ins w:id="58" w:author="Ganz-Ratzat, Phoenix" w:date="2023-04-02T10:58:00Z">
         <w:r>
           <w:t>On program start.</w:t>
         </w:r>
@@ -505,10 +523,10 @@
           <w:numId w:val="9"/>
         </w:numPr>
         <w:rPr>
-          <w:ins w:id="56" w:author="Ganz-Ratzat, Phoenix" w:date="2023-04-02T10:58:00Z"/>
-        </w:rPr>
-      </w:pPr>
-      <w:ins w:id="57" w:author="Ganz-Ratzat, Phoenix" w:date="2023-04-02T10:58:00Z">
+          <w:ins w:id="59" w:author="Ganz-Ratzat, Phoenix" w:date="2023-04-02T10:58:00Z"/>
+        </w:rPr>
+      </w:pPr>
+      <w:ins w:id="60" w:author="Ganz-Ratzat, Phoenix" w:date="2023-04-02T10:58:00Z">
         <w:r>
           <w:t>Bracket Prediction</w:t>
         </w:r>
@@ -522,10 +540,10 @@
           <w:numId w:val="9"/>
         </w:numPr>
         <w:rPr>
-          <w:ins w:id="58" w:author="Ganz-Ratzat, Phoenix" w:date="2023-04-02T10:58:00Z"/>
-        </w:rPr>
-      </w:pPr>
-      <w:ins w:id="59" w:author="Ganz-Ratzat, Phoenix" w:date="2023-04-02T10:58:00Z">
+          <w:ins w:id="61" w:author="Ganz-Ratzat, Phoenix" w:date="2023-04-02T10:58:00Z"/>
+        </w:rPr>
+      </w:pPr>
+      <w:ins w:id="62" w:author="Ganz-Ratzat, Phoenix" w:date="2023-04-02T10:58:00Z">
         <w:r>
           <w:t>After a valid login is entered or account is created.</w:t>
         </w:r>
@@ -539,10 +557,10 @@
           <w:numId w:val="9"/>
         </w:numPr>
         <w:rPr>
-          <w:ins w:id="60" w:author="Ganz-Ratzat, Phoenix" w:date="2023-04-02T10:58:00Z"/>
-        </w:rPr>
-      </w:pPr>
-      <w:ins w:id="61" w:author="Ganz-Ratzat, Phoenix" w:date="2023-04-02T10:58:00Z">
+          <w:ins w:id="63" w:author="Ganz-Ratzat, Phoenix" w:date="2023-04-02T10:58:00Z"/>
+        </w:rPr>
+      </w:pPr>
+      <w:ins w:id="64" w:author="Ganz-Ratzat, Phoenix" w:date="2023-04-02T10:58:00Z">
         <w:r>
           <w:t>Simulation</w:t>
         </w:r>
@@ -556,21 +574,22 @@
           <w:numId w:val="9"/>
         </w:numPr>
         <w:rPr>
-          <w:ins w:id="62" w:author="Ganz-Ratzat, Phoenix" w:date="2023-04-04T11:20:00Z"/>
-        </w:rPr>
-      </w:pPr>
-      <w:ins w:id="63" w:author="Ganz-Ratzat, Phoenix" w:date="2023-04-02T10:58:00Z">
+          <w:ins w:id="65" w:author="Ganz-Ratzat, Phoenix" w:date="2023-04-02T10:58:00Z"/>
+        </w:rPr>
+        <w:pPrChange w:id="66" w:author="Ganz-Ratzat, Phoenix" w:date="2023-04-06T21:19:00Z">
+          <w:pPr/>
+        </w:pPrChange>
+      </w:pPr>
+      <w:ins w:id="67" w:author="Ganz-Ratzat, Phoenix" w:date="2023-04-02T10:58:00Z">
         <w:r>
           <w:t>When the simulation button is pressed after the bracket has been finalized.</w:t>
         </w:r>
       </w:ins>
-    </w:p>
-    <w:p>
-      <w:pPr>
-        <w:rPr>
-          <w:ins w:id="64" w:author="Ganz-Ratzat, Phoenix" w:date="2023-04-02T10:58:00Z"/>
-        </w:rPr>
-      </w:pPr>
+      <w:ins w:id="68" w:author="Ganz-Ratzat, Phoenix" w:date="2023-04-06T21:20:00Z">
+        <w:r>
+          <w:br/>
+        </w:r>
+      </w:ins>
     </w:p>
     <w:p>
       <w:pPr>
@@ -580,15 +599,15 @@
           <w:numId w:val="9"/>
         </w:numPr>
         <w:rPr>
-          <w:ins w:id="65" w:author="Ganz-Ratzat, Phoenix" w:date="2023-04-04T11:16:00Z"/>
-        </w:rPr>
-      </w:pPr>
-      <w:ins w:id="66" w:author="Ganz-Ratzat, Phoenix" w:date="2023-04-02T10:58:00Z">
+          <w:ins w:id="69" w:author="Ganz-Ratzat, Phoenix" w:date="2023-04-04T11:16:00Z"/>
+        </w:rPr>
+      </w:pPr>
+      <w:ins w:id="70" w:author="Ganz-Ratzat, Phoenix" w:date="2023-04-02T10:58:00Z">
         <w:r>
           <w:t>What kind of computation or data transmission will be performed?</w:t>
         </w:r>
       </w:ins>
-      <w:ins w:id="67" w:author="Ganz-Ratzat, Phoenix" w:date="2023-04-04T11:16:00Z">
+      <w:ins w:id="71" w:author="Ganz-Ratzat, Phoenix" w:date="2023-04-04T11:16:00Z">
         <w:r>
           <w:t xml:space="preserve"> </w:t>
         </w:r>
@@ -602,20 +621,20 @@
           <w:numId w:val="9"/>
         </w:numPr>
         <w:rPr>
-          <w:ins w:id="68" w:author="Ganz-Ratzat, Phoenix" w:date="2023-04-04T11:18:00Z"/>
-        </w:rPr>
-      </w:pPr>
-      <w:ins w:id="69" w:author="Ganz-Ratzat, Phoenix" w:date="2023-04-04T11:18:00Z">
+          <w:ins w:id="72" w:author="Ganz-Ratzat, Phoenix" w:date="2023-04-04T11:18:00Z"/>
+        </w:rPr>
+      </w:pPr>
+      <w:ins w:id="73" w:author="Ganz-Ratzat, Phoenix" w:date="2023-04-04T11:18:00Z">
         <w:r>
           <w:t>The program computes win</w:t>
         </w:r>
       </w:ins>
-      <w:ins w:id="70" w:author="Ganz-Ratzat, Phoenix" w:date="2023-04-04T11:19:00Z">
+      <w:ins w:id="74" w:author="Ganz-Ratzat, Phoenix" w:date="2023-04-04T11:19:00Z">
         <w:r>
           <w:t>ning teams</w:t>
         </w:r>
       </w:ins>
-      <w:ins w:id="71" w:author="Ganz-Ratzat, Phoenix" w:date="2023-04-04T11:18:00Z">
+      <w:ins w:id="75" w:author="Ganz-Ratzat, Phoenix" w:date="2023-04-04T11:18:00Z">
         <w:r>
           <w:t xml:space="preserve"> using weighted randomizations.</w:t>
         </w:r>
@@ -623,6 +642,39 @@
           <w:tab/>
         </w:r>
       </w:ins>
+    </w:p>
+    <w:p>
+      <w:pPr>
+        <w:pStyle w:val="ListParagraph"/>
+        <w:rPr>
+          <w:del w:id="76" w:author="Ganz-Ratzat, Phoenix" w:date="2023-04-02T10:58:00Z"/>
+        </w:rPr>
+      </w:pPr>
+      <w:ins w:id="77" w:author="Ganz-Ratzat, Phoenix" w:date="2023-04-04T11:16:00Z">
+        <w:r>
+          <w:t>Calculates scores for player</w:t>
+        </w:r>
+      </w:ins>
+      <w:ins w:id="78" w:author="Ganz-Ratzat, Phoenix" w:date="2023-04-04T11:19:00Z">
+        <w:r>
+          <w:t xml:space="preserve"> brackets using </w:t>
+        </w:r>
+      </w:ins>
+      <w:ins w:id="79" w:author="Ganz-Ratzat, Phoenix" w:date="2023-04-04T11:20:00Z">
+        <w:r>
+          <w:t>round based</w:t>
+        </w:r>
+      </w:ins>
+      <w:ins w:id="80" w:author="Ganz-Ratzat, Phoenix" w:date="2023-04-04T11:16:00Z">
+        <w:r>
+          <w:t xml:space="preserve"> weighted points.</w:t>
+        </w:r>
+      </w:ins>
+      <w:del w:id="81" w:author="Ganz-Ratzat, Phoenix" w:date="2023-04-02T10:58:00Z">
+        <w:r>
+          <w:delText>Have a game description greeting the player.</w:delText>
+        </w:r>
+      </w:del>
     </w:p>
     <w:p>
       <w:pPr>
@@ -632,42 +684,15 @@
           <w:numId w:val="9"/>
         </w:numPr>
         <w:rPr>
-          <w:ins w:id="72" w:author="Ganz-Ratzat, Phoenix" w:date="2023-04-04T11:16:00Z"/>
-        </w:rPr>
-      </w:pPr>
-      <w:ins w:id="73" w:author="Ganz-Ratzat, Phoenix" w:date="2023-04-04T11:16:00Z">
-        <w:r>
-          <w:t>Calculates scores for player</w:t>
-        </w:r>
-      </w:ins>
-      <w:ins w:id="74" w:author="Ganz-Ratzat, Phoenix" w:date="2023-04-04T11:19:00Z">
-        <w:r>
-          <w:t xml:space="preserve"> brackets using </w:t>
-        </w:r>
-      </w:ins>
-      <w:ins w:id="75" w:author="Ganz-Ratzat, Phoenix" w:date="2023-04-04T11:20:00Z">
-        <w:r>
-          <w:t>round based</w:t>
-        </w:r>
-      </w:ins>
-      <w:ins w:id="76" w:author="Ganz-Ratzat, Phoenix" w:date="2023-04-04T11:16:00Z">
-        <w:r>
-          <w:t xml:space="preserve"> weighted points.</w:t>
-        </w:r>
-      </w:ins>
-    </w:p>
-    <w:p>
-      <w:pPr>
-        <w:rPr>
-          <w:del w:id="77" w:author="Ganz-Ratzat, Phoenix" w:date="2023-04-02T10:58:00Z"/>
-          <w:rPrChange w:id="78" w:author="Ganz-Ratzat, Phoenix" w:date="2023-04-02T11:00:00Z">
+          <w:ins w:id="82" w:author="Ganz-Ratzat, Phoenix" w:date="2023-04-06T21:19:00Z"/>
+          <w:rPrChange w:id="83" w:author="Ganz-Ratzat, Phoenix" w:date="2023-04-02T11:00:00Z">
             <w:rPr>
-              <w:del w:id="79" w:author="Ganz-Ratzat, Phoenix" w:date="2023-04-02T10:58:00Z"/>
+              <w:ins w:id="84" w:author="Ganz-Ratzat, Phoenix" w:date="2023-04-06T21:19:00Z"/>
               <w:b/>
             </w:rPr>
           </w:rPrChange>
         </w:rPr>
-        <w:pPrChange w:id="80" w:author="Ganz-Ratzat, Phoenix" w:date="2023-04-04T11:16:00Z">
+        <w:pPrChange w:id="85" w:author="Ganz-Ratzat, Phoenix" w:date="2023-04-06T21:19:00Z">
           <w:pPr>
             <w:pStyle w:val="ListParagraph"/>
             <w:numPr>
@@ -677,20 +702,15 @@
           </w:pPr>
         </w:pPrChange>
       </w:pPr>
-      <w:del w:id="81" w:author="Ganz-Ratzat, Phoenix" w:date="2023-04-02T10:58:00Z">
-        <w:r>
-          <w:lastRenderedPageBreak/>
-          <w:delText>Have a game description greeting the player.</w:delText>
-        </w:r>
-      </w:del>
-    </w:p>
-    <w:p>
-      <w:pPr>
-        <w:rPr>
-          <w:del w:id="82" w:author="Ganz-Ratzat, Phoenix" w:date="2023-04-02T10:58:00Z"/>
+    </w:p>
+    <w:p>
+      <w:pPr>
+        <w:pStyle w:val="ListParagraph"/>
+        <w:rPr>
+          <w:del w:id="86" w:author="Ganz-Ratzat, Phoenix" w:date="2023-04-02T10:58:00Z"/>
           <w:b/>
         </w:rPr>
-        <w:pPrChange w:id="83" w:author="Ganz-Ratzat, Phoenix" w:date="2023-04-04T11:16:00Z">
+        <w:pPrChange w:id="87" w:author="Ganz-Ratzat, Phoenix" w:date="2023-04-06T21:19:00Z">
           <w:pPr>
             <w:pStyle w:val="ListParagraph"/>
             <w:numPr>
@@ -701,7 +721,7 @@
           </w:pPr>
         </w:pPrChange>
       </w:pPr>
-      <w:del w:id="84" w:author="Ganz-Ratzat, Phoenix" w:date="2023-04-02T10:58:00Z">
+      <w:del w:id="88" w:author="Ganz-Ratzat, Phoenix" w:date="2023-04-02T10:58:00Z">
         <w:r>
           <w:delText>A simple welcome message for the user.</w:delText>
         </w:r>
@@ -709,11 +729,12 @@
     </w:p>
     <w:p>
       <w:pPr>
-        <w:rPr>
-          <w:del w:id="85" w:author="Ganz-Ratzat, Phoenix" w:date="2023-04-02T10:58:00Z"/>
+        <w:pStyle w:val="ListParagraph"/>
+        <w:rPr>
+          <w:del w:id="89" w:author="Ganz-Ratzat, Phoenix" w:date="2023-04-02T10:58:00Z"/>
           <w:b/>
         </w:rPr>
-        <w:pPrChange w:id="86" w:author="Ganz-Ratzat, Phoenix" w:date="2023-04-04T11:16:00Z">
+        <w:pPrChange w:id="90" w:author="Ganz-Ratzat, Phoenix" w:date="2023-04-06T21:19:00Z">
           <w:pPr>
             <w:pStyle w:val="ListParagraph"/>
             <w:numPr>
@@ -723,7 +744,7 @@
           </w:pPr>
         </w:pPrChange>
       </w:pPr>
-      <w:del w:id="87" w:author="Ganz-Ratzat, Phoenix" w:date="2023-04-02T10:58:00Z">
+      <w:del w:id="91" w:author="Ganz-Ratzat, Phoenix" w:date="2023-04-02T10:58:00Z">
         <w:r>
           <w:delText>When removing a team from a predicted bracket slot, the team is also removed from any Higher rounds of the bracket</w:delText>
         </w:r>
@@ -731,11 +752,12 @@
     </w:p>
     <w:p>
       <w:pPr>
-        <w:rPr>
-          <w:del w:id="88" w:author="Ganz-Ratzat, Phoenix" w:date="2023-04-02T10:58:00Z"/>
+        <w:pStyle w:val="ListParagraph"/>
+        <w:rPr>
+          <w:del w:id="92" w:author="Ganz-Ratzat, Phoenix" w:date="2023-04-02T10:58:00Z"/>
           <w:b/>
         </w:rPr>
-        <w:pPrChange w:id="89" w:author="Ganz-Ratzat, Phoenix" w:date="2023-04-04T11:16:00Z">
+        <w:pPrChange w:id="93" w:author="Ganz-Ratzat, Phoenix" w:date="2023-04-06T21:19:00Z">
           <w:pPr>
             <w:pStyle w:val="ListParagraph"/>
             <w:numPr>
@@ -746,7 +768,7 @@
           </w:pPr>
         </w:pPrChange>
       </w:pPr>
-      <w:del w:id="90" w:author="Ganz-Ratzat, Phoenix" w:date="2023-04-02T10:58:00Z">
+      <w:del w:id="94" w:author="Ganz-Ratzat, Phoenix" w:date="2023-04-02T10:58:00Z">
         <w:r>
           <w:delText>Each team that is removed from a certain position is also removed from their position further ahead.</w:delText>
         </w:r>
@@ -754,11 +776,12 @@
     </w:p>
     <w:p>
       <w:pPr>
-        <w:rPr>
-          <w:del w:id="91" w:author="Ganz-Ratzat, Phoenix" w:date="2023-04-02T10:58:00Z"/>
+        <w:pStyle w:val="ListParagraph"/>
+        <w:rPr>
+          <w:del w:id="95" w:author="Ganz-Ratzat, Phoenix" w:date="2023-04-02T10:58:00Z"/>
           <w:b/>
         </w:rPr>
-        <w:pPrChange w:id="92" w:author="Ganz-Ratzat, Phoenix" w:date="2023-04-04T11:16:00Z">
+        <w:pPrChange w:id="96" w:author="Ganz-Ratzat, Phoenix" w:date="2023-04-06T21:19:00Z">
           <w:pPr>
             <w:pStyle w:val="ListParagraph"/>
             <w:numPr>
@@ -768,7 +791,7 @@
           </w:pPr>
         </w:pPrChange>
       </w:pPr>
-      <w:del w:id="93" w:author="Ganz-Ratzat, Phoenix" w:date="2023-04-02T10:58:00Z">
+      <w:del w:id="97" w:author="Ganz-Ratzat, Phoenix" w:date="2023-04-02T10:58:00Z">
         <w:r>
           <w:delText>Higher-Ranked teams have a higher chance of winning</w:delText>
         </w:r>
@@ -776,11 +799,12 @@
     </w:p>
     <w:p>
       <w:pPr>
-        <w:rPr>
-          <w:del w:id="94" w:author="Ganz-Ratzat, Phoenix" w:date="2023-04-02T10:58:00Z"/>
+        <w:pStyle w:val="ListParagraph"/>
+        <w:rPr>
+          <w:del w:id="98" w:author="Ganz-Ratzat, Phoenix" w:date="2023-04-02T10:58:00Z"/>
           <w:b/>
         </w:rPr>
-        <w:pPrChange w:id="95" w:author="Ganz-Ratzat, Phoenix" w:date="2023-04-04T11:16:00Z">
+        <w:pPrChange w:id="99" w:author="Ganz-Ratzat, Phoenix" w:date="2023-04-06T21:19:00Z">
           <w:pPr>
             <w:pStyle w:val="ListParagraph"/>
             <w:numPr>
@@ -791,7 +815,7 @@
           </w:pPr>
         </w:pPrChange>
       </w:pPr>
-      <w:del w:id="96" w:author="Ganz-Ratzat, Phoenix" w:date="2023-04-02T10:58:00Z">
+      <w:del w:id="100" w:author="Ganz-Ratzat, Phoenix" w:date="2023-04-02T10:58:00Z">
         <w:r>
           <w:delText>Teams ranked will have a slight advantage when points are randomized to mimic a realistic game</w:delText>
         </w:r>
@@ -805,10 +829,11 @@
     </w:p>
     <w:p>
       <w:pPr>
-        <w:rPr>
-          <w:del w:id="97" w:author="Ganz-Ratzat, Phoenix" w:date="2023-04-02T10:58:00Z"/>
-        </w:rPr>
-        <w:pPrChange w:id="98" w:author="Ganz-Ratzat, Phoenix" w:date="2023-04-04T11:16:00Z">
+        <w:pStyle w:val="ListParagraph"/>
+        <w:rPr>
+          <w:del w:id="101" w:author="Ganz-Ratzat, Phoenix" w:date="2023-04-02T10:58:00Z"/>
+        </w:rPr>
+        <w:pPrChange w:id="102" w:author="Ganz-Ratzat, Phoenix" w:date="2023-04-06T21:19:00Z">
           <w:pPr>
             <w:pStyle w:val="ListParagraph"/>
             <w:numPr>
@@ -818,7 +843,7 @@
           </w:pPr>
         </w:pPrChange>
       </w:pPr>
-      <w:del w:id="99" w:author="Ganz-Ratzat, Phoenix" w:date="2023-04-02T10:58:00Z">
+      <w:del w:id="103" w:author="Ganz-Ratzat, Phoenix" w:date="2023-04-02T10:58:00Z">
         <w:r>
           <w:delText>Create a login screen</w:delText>
         </w:r>
@@ -826,10 +851,11 @@
     </w:p>
     <w:p>
       <w:pPr>
-        <w:rPr>
-          <w:del w:id="100" w:author="Ganz-Ratzat, Phoenix" w:date="2023-04-02T10:58:00Z"/>
-        </w:rPr>
-        <w:pPrChange w:id="101" w:author="Ganz-Ratzat, Phoenix" w:date="2023-04-04T11:16:00Z">
+        <w:pStyle w:val="ListParagraph"/>
+        <w:rPr>
+          <w:del w:id="104" w:author="Ganz-Ratzat, Phoenix" w:date="2023-04-02T10:58:00Z"/>
+        </w:rPr>
+        <w:pPrChange w:id="105" w:author="Ganz-Ratzat, Phoenix" w:date="2023-04-06T21:19:00Z">
           <w:pPr>
             <w:pStyle w:val="ListParagraph"/>
             <w:numPr>
@@ -840,7 +866,7 @@
           </w:pPr>
         </w:pPrChange>
       </w:pPr>
-      <w:del w:id="102" w:author="Ganz-Ratzat, Phoenix" w:date="2023-04-02T10:58:00Z">
+      <w:del w:id="106" w:author="Ganz-Ratzat, Phoenix" w:date="2023-04-02T10:58:00Z">
         <w:r>
           <w:delText>Prompts user to enter credentials before filling out a bracket.</w:delText>
         </w:r>
@@ -848,10 +874,11 @@
     </w:p>
     <w:p>
       <w:pPr>
-        <w:rPr>
-          <w:del w:id="103" w:author="Ganz-Ratzat, Phoenix" w:date="2023-04-02T10:58:00Z"/>
-        </w:rPr>
-        <w:pPrChange w:id="104" w:author="Ganz-Ratzat, Phoenix" w:date="2023-04-04T11:16:00Z">
+        <w:pStyle w:val="ListParagraph"/>
+        <w:rPr>
+          <w:del w:id="107" w:author="Ganz-Ratzat, Phoenix" w:date="2023-04-02T10:58:00Z"/>
+        </w:rPr>
+        <w:pPrChange w:id="108" w:author="Ganz-Ratzat, Phoenix" w:date="2023-04-06T21:19:00Z">
           <w:pPr>
             <w:pStyle w:val="ListParagraph"/>
             <w:numPr>
@@ -862,7 +889,7 @@
           </w:pPr>
         </w:pPrChange>
       </w:pPr>
-      <w:del w:id="105" w:author="Ganz-Ratzat, Phoenix" w:date="2023-04-02T10:58:00Z">
+      <w:del w:id="109" w:author="Ganz-Ratzat, Phoenix" w:date="2023-04-02T10:58:00Z">
         <w:r>
           <w:delText>System should check to see if there is a bracket saved already, if so load the saved bracket. Otherwise an empty bracket should be generated.</w:delText>
         </w:r>
@@ -870,10 +897,11 @@
     </w:p>
     <w:p>
       <w:pPr>
-        <w:rPr>
-          <w:del w:id="106" w:author="Ganz-Ratzat, Phoenix" w:date="2023-04-02T10:58:00Z"/>
-        </w:rPr>
-        <w:pPrChange w:id="107" w:author="Ganz-Ratzat, Phoenix" w:date="2023-04-04T11:16:00Z">
+        <w:pStyle w:val="ListParagraph"/>
+        <w:rPr>
+          <w:del w:id="110" w:author="Ganz-Ratzat, Phoenix" w:date="2023-04-02T10:58:00Z"/>
+        </w:rPr>
+        <w:pPrChange w:id="111" w:author="Ganz-Ratzat, Phoenix" w:date="2023-04-06T21:19:00Z">
           <w:pPr>
             <w:pStyle w:val="ListParagraph"/>
             <w:numPr>
@@ -884,7 +912,7 @@
           </w:pPr>
         </w:pPrChange>
       </w:pPr>
-      <w:del w:id="108" w:author="Ganz-Ratzat, Phoenix" w:date="2023-04-02T10:58:00Z">
+      <w:del w:id="112" w:author="Ganz-Ratzat, Phoenix" w:date="2023-04-02T10:58:00Z">
         <w:r>
           <w:delText>Place the username in a dropdown menu once the user fills out a bracket this will allow the brackets to be stored and returned.</w:delText>
         </w:r>
@@ -892,10 +920,11 @@
     </w:p>
     <w:p>
       <w:pPr>
-        <w:rPr>
-          <w:del w:id="109" w:author="Ganz-Ratzat, Phoenix" w:date="2023-04-02T10:58:00Z"/>
-        </w:rPr>
-        <w:pPrChange w:id="110" w:author="Ganz-Ratzat, Phoenix" w:date="2023-04-04T11:16:00Z">
+        <w:pStyle w:val="ListParagraph"/>
+        <w:rPr>
+          <w:del w:id="113" w:author="Ganz-Ratzat, Phoenix" w:date="2023-04-02T10:58:00Z"/>
+        </w:rPr>
+        <w:pPrChange w:id="114" w:author="Ganz-Ratzat, Phoenix" w:date="2023-04-06T21:19:00Z">
           <w:pPr>
             <w:pStyle w:val="ListParagraph"/>
             <w:numPr>
@@ -905,7 +934,7 @@
           </w:pPr>
         </w:pPrChange>
       </w:pPr>
-      <w:del w:id="111" w:author="Ganz-Ratzat, Phoenix" w:date="2023-04-02T10:58:00Z">
+      <w:del w:id="115" w:author="Ganz-Ratzat, Phoenix" w:date="2023-04-02T10:58:00Z">
         <w:r>
           <w:delText xml:space="preserve">First 32 </w:delText>
         </w:r>
@@ -919,10 +948,11 @@
     </w:p>
     <w:p>
       <w:pPr>
-        <w:rPr>
-          <w:del w:id="112" w:author="Ganz-Ratzat, Phoenix" w:date="2023-04-02T10:58:00Z"/>
-        </w:rPr>
-        <w:pPrChange w:id="113" w:author="Ganz-Ratzat, Phoenix" w:date="2023-04-04T11:16:00Z">
+        <w:pStyle w:val="ListParagraph"/>
+        <w:rPr>
+          <w:del w:id="116" w:author="Ganz-Ratzat, Phoenix" w:date="2023-04-02T10:58:00Z"/>
+        </w:rPr>
+        <w:pPrChange w:id="117" w:author="Ganz-Ratzat, Phoenix" w:date="2023-04-06T21:19:00Z">
           <w:pPr>
             <w:pStyle w:val="ListParagraph"/>
             <w:numPr>
@@ -933,7 +963,7 @@
           </w:pPr>
         </w:pPrChange>
       </w:pPr>
-      <w:del w:id="114" w:author="Ganz-Ratzat, Phoenix" w:date="2023-04-02T10:58:00Z">
+      <w:del w:id="118" w:author="Ganz-Ratzat, Phoenix" w:date="2023-04-02T10:58:00Z">
         <w:r>
           <w:delText>Teams compete all year to make this tournament therefore the first round games are already decided.</w:delText>
         </w:r>
@@ -941,10 +971,11 @@
     </w:p>
     <w:p>
       <w:pPr>
-        <w:rPr>
-          <w:del w:id="115" w:author="Ganz-Ratzat, Phoenix" w:date="2023-04-02T10:58:00Z"/>
-        </w:rPr>
-        <w:pPrChange w:id="116" w:author="Ganz-Ratzat, Phoenix" w:date="2023-04-04T11:16:00Z">
+        <w:pStyle w:val="ListParagraph"/>
+        <w:rPr>
+          <w:del w:id="119" w:author="Ganz-Ratzat, Phoenix" w:date="2023-04-02T10:58:00Z"/>
+        </w:rPr>
+        <w:pPrChange w:id="120" w:author="Ganz-Ratzat, Phoenix" w:date="2023-04-06T21:19:00Z">
           <w:pPr>
             <w:pStyle w:val="ListParagraph"/>
             <w:numPr>
@@ -954,7 +985,7 @@
           </w:pPr>
         </w:pPrChange>
       </w:pPr>
-      <w:del w:id="117" w:author="Ganz-Ratzat, Phoenix" w:date="2023-04-02T10:58:00Z">
+      <w:del w:id="121" w:author="Ganz-Ratzat, Phoenix" w:date="2023-04-02T10:58:00Z">
         <w:r>
           <w:delText>Once Logged-in load 1 empty bracket with 64 teams</w:delText>
         </w:r>
@@ -962,10 +993,11 @@
     </w:p>
     <w:p>
       <w:pPr>
-        <w:rPr>
-          <w:del w:id="118" w:author="Ganz-Ratzat, Phoenix" w:date="2023-04-02T10:58:00Z"/>
-        </w:rPr>
-        <w:pPrChange w:id="119" w:author="Ganz-Ratzat, Phoenix" w:date="2023-04-04T11:16:00Z">
+        <w:pStyle w:val="ListParagraph"/>
+        <w:rPr>
+          <w:del w:id="122" w:author="Ganz-Ratzat, Phoenix" w:date="2023-04-02T10:58:00Z"/>
+        </w:rPr>
+        <w:pPrChange w:id="123" w:author="Ganz-Ratzat, Phoenix" w:date="2023-04-06T21:19:00Z">
           <w:pPr>
             <w:pStyle w:val="ListParagraph"/>
             <w:numPr>
@@ -976,7 +1008,7 @@
           </w:pPr>
         </w:pPrChange>
       </w:pPr>
-      <w:del w:id="120" w:author="Ganz-Ratzat, Phoenix" w:date="2023-04-02T10:58:00Z">
+      <w:del w:id="124" w:author="Ganz-Ratzat, Phoenix" w:date="2023-04-02T10:58:00Z">
         <w:r>
           <w:delText>This bracket will be where the user decides which teams will win</w:delText>
         </w:r>
@@ -984,10 +1016,11 @@
     </w:p>
     <w:p>
       <w:pPr>
-        <w:rPr>
-          <w:del w:id="121" w:author="Ganz-Ratzat, Phoenix" w:date="2023-04-02T10:58:00Z"/>
-        </w:rPr>
-        <w:pPrChange w:id="122" w:author="Ganz-Ratzat, Phoenix" w:date="2023-04-04T11:16:00Z">
+        <w:pStyle w:val="ListParagraph"/>
+        <w:rPr>
+          <w:del w:id="125" w:author="Ganz-Ratzat, Phoenix" w:date="2023-04-02T10:58:00Z"/>
+        </w:rPr>
+        <w:pPrChange w:id="126" w:author="Ganz-Ratzat, Phoenix" w:date="2023-04-06T21:19:00Z">
           <w:pPr>
             <w:pStyle w:val="ListParagraph"/>
             <w:numPr>
@@ -997,7 +1030,7 @@
           </w:pPr>
         </w:pPrChange>
       </w:pPr>
-      <w:del w:id="123" w:author="Ganz-Ratzat, Phoenix" w:date="2023-04-02T10:58:00Z">
+      <w:del w:id="127" w:author="Ganz-Ratzat, Phoenix" w:date="2023-04-02T10:58:00Z">
         <w:r>
           <w:delText>User clicks a team they think will win the game</w:delText>
         </w:r>
@@ -1005,10 +1038,11 @@
     </w:p>
     <w:p>
       <w:pPr>
-        <w:rPr>
-          <w:del w:id="124" w:author="Ganz-Ratzat, Phoenix" w:date="2023-04-02T10:58:00Z"/>
-        </w:rPr>
-        <w:pPrChange w:id="125" w:author="Ganz-Ratzat, Phoenix" w:date="2023-04-04T11:16:00Z">
+        <w:pStyle w:val="ListParagraph"/>
+        <w:rPr>
+          <w:del w:id="128" w:author="Ganz-Ratzat, Phoenix" w:date="2023-04-02T10:58:00Z"/>
+        </w:rPr>
+        <w:pPrChange w:id="129" w:author="Ganz-Ratzat, Phoenix" w:date="2023-04-06T21:19:00Z">
           <w:pPr>
             <w:pStyle w:val="ListParagraph"/>
             <w:numPr>
@@ -1019,7 +1053,7 @@
           </w:pPr>
         </w:pPrChange>
       </w:pPr>
-      <w:del w:id="126" w:author="Ganz-Ratzat, Phoenix" w:date="2023-04-02T10:58:00Z">
+      <w:del w:id="130" w:author="Ganz-Ratzat, Phoenix" w:date="2023-04-02T10:58:00Z">
         <w:r>
           <w:delText>Once a team is clicked the team will automatically populate the next rounds bracket spot.</w:delText>
         </w:r>
@@ -1027,10 +1061,11 @@
     </w:p>
     <w:p>
       <w:pPr>
-        <w:rPr>
-          <w:del w:id="127" w:author="Ganz-Ratzat, Phoenix" w:date="2023-04-02T10:58:00Z"/>
-        </w:rPr>
-        <w:pPrChange w:id="128" w:author="Ganz-Ratzat, Phoenix" w:date="2023-04-04T11:16:00Z">
+        <w:pStyle w:val="ListParagraph"/>
+        <w:rPr>
+          <w:del w:id="131" w:author="Ganz-Ratzat, Phoenix" w:date="2023-04-02T10:58:00Z"/>
+        </w:rPr>
+        <w:pPrChange w:id="132" w:author="Ganz-Ratzat, Phoenix" w:date="2023-04-06T21:19:00Z">
           <w:pPr>
             <w:pStyle w:val="ListParagraph"/>
             <w:numPr>
@@ -1040,7 +1075,7 @@
           </w:pPr>
         </w:pPrChange>
       </w:pPr>
-      <w:del w:id="129" w:author="Ganz-Ratzat, Phoenix" w:date="2023-04-02T10:58:00Z">
+      <w:del w:id="133" w:author="Ganz-Ratzat, Phoenix" w:date="2023-04-02T10:58:00Z">
         <w:r>
           <w:delText>Provide a finalize functionality</w:delText>
         </w:r>
@@ -1048,10 +1083,11 @@
     </w:p>
     <w:p>
       <w:pPr>
-        <w:rPr>
-          <w:del w:id="130" w:author="Ganz-Ratzat, Phoenix" w:date="2023-04-02T10:58:00Z"/>
-        </w:rPr>
-        <w:pPrChange w:id="131" w:author="Ganz-Ratzat, Phoenix" w:date="2023-04-04T11:16:00Z">
+        <w:pStyle w:val="ListParagraph"/>
+        <w:rPr>
+          <w:del w:id="134" w:author="Ganz-Ratzat, Phoenix" w:date="2023-04-02T10:58:00Z"/>
+        </w:rPr>
+        <w:pPrChange w:id="135" w:author="Ganz-Ratzat, Phoenix" w:date="2023-04-06T21:19:00Z">
           <w:pPr>
             <w:pStyle w:val="ListParagraph"/>
             <w:numPr>
@@ -1062,7 +1098,7 @@
           </w:pPr>
         </w:pPrChange>
       </w:pPr>
-      <w:del w:id="132" w:author="Ganz-Ratzat, Phoenix" w:date="2023-04-02T10:58:00Z">
+      <w:del w:id="136" w:author="Ganz-Ratzat, Phoenix" w:date="2023-04-02T10:58:00Z">
         <w:r>
           <w:delText>When the user finalizes their bracket, it will be saved in a serialized format</w:delText>
         </w:r>
@@ -1070,10 +1106,11 @@
     </w:p>
     <w:p>
       <w:pPr>
-        <w:rPr>
-          <w:del w:id="133" w:author="Ganz-Ratzat, Phoenix" w:date="2023-04-02T10:58:00Z"/>
-        </w:rPr>
-        <w:pPrChange w:id="134" w:author="Ganz-Ratzat, Phoenix" w:date="2023-04-04T11:16:00Z">
+        <w:pStyle w:val="ListParagraph"/>
+        <w:rPr>
+          <w:del w:id="137" w:author="Ganz-Ratzat, Phoenix" w:date="2023-04-02T10:58:00Z"/>
+        </w:rPr>
+        <w:pPrChange w:id="138" w:author="Ganz-Ratzat, Phoenix" w:date="2023-04-06T21:19:00Z">
           <w:pPr>
             <w:pStyle w:val="ListParagraph"/>
             <w:numPr>
@@ -1084,7 +1121,7 @@
           </w:pPr>
         </w:pPrChange>
       </w:pPr>
-      <w:del w:id="135" w:author="Ganz-Ratzat, Phoenix" w:date="2023-04-02T10:58:00Z">
+      <w:del w:id="139" w:author="Ganz-Ratzat, Phoenix" w:date="2023-04-02T10:58:00Z">
         <w:r>
           <w:delText>Once finalize button is selected the “Simulate Tournament” button should appear.</w:delText>
         </w:r>
@@ -1092,10 +1129,11 @@
     </w:p>
     <w:p>
       <w:pPr>
-        <w:rPr>
-          <w:del w:id="136" w:author="Ganz-Ratzat, Phoenix" w:date="2023-04-02T10:58:00Z"/>
-        </w:rPr>
-        <w:pPrChange w:id="137" w:author="Ganz-Ratzat, Phoenix" w:date="2023-04-04T11:16:00Z">
+        <w:pStyle w:val="ListParagraph"/>
+        <w:rPr>
+          <w:del w:id="140" w:author="Ganz-Ratzat, Phoenix" w:date="2023-04-02T10:58:00Z"/>
+        </w:rPr>
+        <w:pPrChange w:id="141" w:author="Ganz-Ratzat, Phoenix" w:date="2023-04-06T21:19:00Z">
           <w:pPr>
             <w:pStyle w:val="ListParagraph"/>
             <w:numPr>
@@ -1105,7 +1143,7 @@
           </w:pPr>
         </w:pPrChange>
       </w:pPr>
-      <w:del w:id="138" w:author="Ganz-Ratzat, Phoenix" w:date="2023-04-02T10:58:00Z">
+      <w:del w:id="142" w:author="Ganz-Ratzat, Phoenix" w:date="2023-04-02T10:58:00Z">
         <w:r>
           <w:delText>Simulate Tournament Button.</w:delText>
         </w:r>
@@ -1113,10 +1151,11 @@
     </w:p>
     <w:p>
       <w:pPr>
-        <w:rPr>
-          <w:del w:id="139" w:author="Ganz-Ratzat, Phoenix" w:date="2023-04-02T10:58:00Z"/>
-        </w:rPr>
-        <w:pPrChange w:id="140" w:author="Ganz-Ratzat, Phoenix" w:date="2023-04-04T11:16:00Z">
+        <w:pStyle w:val="ListParagraph"/>
+        <w:rPr>
+          <w:del w:id="143" w:author="Ganz-Ratzat, Phoenix" w:date="2023-04-02T10:58:00Z"/>
+        </w:rPr>
+        <w:pPrChange w:id="144" w:author="Ganz-Ratzat, Phoenix" w:date="2023-04-06T21:19:00Z">
           <w:pPr>
             <w:pStyle w:val="ListParagraph"/>
             <w:numPr>
@@ -1127,7 +1166,7 @@
           </w:pPr>
         </w:pPrChange>
       </w:pPr>
-      <w:del w:id="141" w:author="Ganz-Ratzat, Phoenix" w:date="2023-04-02T10:58:00Z">
+      <w:del w:id="145" w:author="Ganz-Ratzat, Phoenix" w:date="2023-04-02T10:58:00Z">
         <w:r>
           <w:delText>This is what simulates the actual tournament, all games are simulated. After simulation display each games score AND display how many points user earned based off of correct predictions</w:delText>
         </w:r>
@@ -1135,10 +1174,11 @@
     </w:p>
     <w:p>
       <w:pPr>
-        <w:rPr>
-          <w:del w:id="142" w:author="Ganz-Ratzat, Phoenix" w:date="2023-04-02T10:58:00Z"/>
-        </w:rPr>
-        <w:pPrChange w:id="143" w:author="Ganz-Ratzat, Phoenix" w:date="2023-04-04T11:16:00Z">
+        <w:pStyle w:val="ListParagraph"/>
+        <w:rPr>
+          <w:del w:id="146" w:author="Ganz-Ratzat, Phoenix" w:date="2023-04-02T10:58:00Z"/>
+        </w:rPr>
+        <w:pPrChange w:id="147" w:author="Ganz-Ratzat, Phoenix" w:date="2023-04-06T21:19:00Z">
           <w:pPr>
             <w:pStyle w:val="ListParagraph"/>
             <w:numPr>
@@ -1149,7 +1189,7 @@
           </w:pPr>
         </w:pPrChange>
       </w:pPr>
-      <w:del w:id="144" w:author="Ganz-Ratzat, Phoenix" w:date="2023-04-02T10:58:00Z">
+      <w:del w:id="148" w:author="Ganz-Ratzat, Phoenix" w:date="2023-04-02T10:58:00Z">
         <w:r>
           <w:delText>Each game is randomized (50-125 points)</w:delText>
         </w:r>
@@ -1157,10 +1197,11 @@
     </w:p>
     <w:p>
       <w:pPr>
-        <w:rPr>
-          <w:del w:id="145" w:author="Ganz-Ratzat, Phoenix" w:date="2023-04-02T10:58:00Z"/>
-        </w:rPr>
-        <w:pPrChange w:id="146" w:author="Ganz-Ratzat, Phoenix" w:date="2023-04-04T11:16:00Z">
+        <w:pStyle w:val="ListParagraph"/>
+        <w:rPr>
+          <w:del w:id="149" w:author="Ganz-Ratzat, Phoenix" w:date="2023-04-02T10:58:00Z"/>
+        </w:rPr>
+        <w:pPrChange w:id="150" w:author="Ganz-Ratzat, Phoenix" w:date="2023-04-06T21:19:00Z">
           <w:pPr>
             <w:pStyle w:val="ListParagraph"/>
             <w:numPr>
@@ -1170,7 +1211,7 @@
           </w:pPr>
         </w:pPrChange>
       </w:pPr>
-      <w:del w:id="147" w:author="Ganz-Ratzat, Phoenix" w:date="2023-04-02T10:58:00Z">
+      <w:del w:id="151" w:author="Ganz-Ratzat, Phoenix" w:date="2023-04-02T10:58:00Z">
         <w:r>
           <w:delText xml:space="preserve">Save user name associated with </w:delText>
         </w:r>
@@ -1184,10 +1225,11 @@
     </w:p>
     <w:p>
       <w:pPr>
-        <w:rPr>
-          <w:del w:id="148" w:author="Ganz-Ratzat, Phoenix" w:date="2023-04-02T10:58:00Z"/>
-        </w:rPr>
-        <w:pPrChange w:id="149" w:author="Ganz-Ratzat, Phoenix" w:date="2023-04-04T11:16:00Z">
+        <w:pStyle w:val="ListParagraph"/>
+        <w:rPr>
+          <w:del w:id="152" w:author="Ganz-Ratzat, Phoenix" w:date="2023-04-02T10:58:00Z"/>
+        </w:rPr>
+        <w:pPrChange w:id="153" w:author="Ganz-Ratzat, Phoenix" w:date="2023-04-06T21:19:00Z">
           <w:pPr>
             <w:pStyle w:val="ListParagraph"/>
             <w:numPr>
@@ -1198,7 +1240,7 @@
           </w:pPr>
         </w:pPrChange>
       </w:pPr>
-      <w:del w:id="150" w:author="Ganz-Ratzat, Phoenix" w:date="2023-04-02T10:58:00Z">
+      <w:del w:id="154" w:author="Ganz-Ratzat, Phoenix" w:date="2023-04-02T10:58:00Z">
         <w:r>
           <w:delText>Each user should be associated with a bracket, this will allow the user to look at which teams their competition has selected to win.</w:delText>
         </w:r>
@@ -1206,10 +1248,11 @@
     </w:p>
     <w:p>
       <w:pPr>
-        <w:rPr>
-          <w:del w:id="151" w:author="Ganz-Ratzat, Phoenix" w:date="2023-04-02T10:58:00Z"/>
-        </w:rPr>
-        <w:pPrChange w:id="152" w:author="Ganz-Ratzat, Phoenix" w:date="2023-04-04T11:16:00Z">
+        <w:pStyle w:val="ListParagraph"/>
+        <w:rPr>
+          <w:del w:id="155" w:author="Ganz-Ratzat, Phoenix" w:date="2023-04-02T10:58:00Z"/>
+        </w:rPr>
+        <w:pPrChange w:id="156" w:author="Ganz-Ratzat, Phoenix" w:date="2023-04-06T21:19:00Z">
           <w:pPr>
             <w:pStyle w:val="ListParagraph"/>
             <w:numPr>
@@ -1220,7 +1263,7 @@
           </w:pPr>
         </w:pPrChange>
       </w:pPr>
-      <w:del w:id="153" w:author="Ganz-Ratzat, Phoenix" w:date="2023-04-02T10:58:00Z">
+      <w:del w:id="157" w:author="Ganz-Ratzat, Phoenix" w:date="2023-04-02T10:58:00Z">
         <w:r>
           <w:delText>Store User names in a drop down list, once selected the selected users bracket will be displayed.</w:delText>
         </w:r>
@@ -1228,10 +1271,11 @@
     </w:p>
     <w:p>
       <w:pPr>
-        <w:rPr>
-          <w:del w:id="154" w:author="Ganz-Ratzat, Phoenix" w:date="2023-04-02T10:58:00Z"/>
-        </w:rPr>
-        <w:pPrChange w:id="155" w:author="Ganz-Ratzat, Phoenix" w:date="2023-04-04T11:16:00Z">
+        <w:pStyle w:val="ListParagraph"/>
+        <w:rPr>
+          <w:del w:id="158" w:author="Ganz-Ratzat, Phoenix" w:date="2023-04-02T10:58:00Z"/>
+        </w:rPr>
+        <w:pPrChange w:id="159" w:author="Ganz-Ratzat, Phoenix" w:date="2023-04-06T21:19:00Z">
           <w:pPr>
             <w:pStyle w:val="ListParagraph"/>
             <w:numPr>
@@ -1241,7 +1285,7 @@
           </w:pPr>
         </w:pPrChange>
       </w:pPr>
-      <w:del w:id="156" w:author="Ganz-Ratzat, Phoenix" w:date="2023-04-02T10:58:00Z">
+      <w:del w:id="160" w:author="Ganz-Ratzat, Phoenix" w:date="2023-04-02T10:58:00Z">
         <w:r>
           <w:delText>User with the most amount of points wins the tournament.</w:delText>
         </w:r>
@@ -1249,10 +1293,11 @@
     </w:p>
     <w:p>
       <w:pPr>
-        <w:rPr>
-          <w:del w:id="157" w:author="Ganz-Ratzat, Phoenix" w:date="2023-04-02T10:58:00Z"/>
-        </w:rPr>
-        <w:pPrChange w:id="158" w:author="Ganz-Ratzat, Phoenix" w:date="2023-04-04T11:16:00Z">
+        <w:pStyle w:val="ListParagraph"/>
+        <w:rPr>
+          <w:del w:id="161" w:author="Ganz-Ratzat, Phoenix" w:date="2023-04-02T10:58:00Z"/>
+        </w:rPr>
+        <w:pPrChange w:id="162" w:author="Ganz-Ratzat, Phoenix" w:date="2023-04-06T21:19:00Z">
           <w:pPr>
             <w:pStyle w:val="ListParagraph"/>
             <w:numPr>
@@ -1263,7 +1308,7 @@
           </w:pPr>
         </w:pPrChange>
       </w:pPr>
-      <w:del w:id="159" w:author="Ganz-Ratzat, Phoenix" w:date="2023-04-02T10:58:00Z">
+      <w:del w:id="163" w:author="Ganz-Ratzat, Phoenix" w:date="2023-04-02T10:58:00Z">
         <w:r>
           <w:delText xml:space="preserve">Each correct prediction earns a certain amount of points depending on a certain round of the tournament. These are the </w:delText>
         </w:r>
@@ -1277,10 +1322,11 @@
     </w:p>
     <w:p>
       <w:pPr>
-        <w:rPr>
-          <w:del w:id="160" w:author="Ganz-Ratzat, Phoenix" w:date="2023-04-02T10:58:00Z"/>
-        </w:rPr>
-        <w:pPrChange w:id="161" w:author="Ganz-Ratzat, Phoenix" w:date="2023-04-04T11:16:00Z">
+        <w:pStyle w:val="ListParagraph"/>
+        <w:rPr>
+          <w:del w:id="164" w:author="Ganz-Ratzat, Phoenix" w:date="2023-04-02T10:58:00Z"/>
+        </w:rPr>
+        <w:pPrChange w:id="165" w:author="Ganz-Ratzat, Phoenix" w:date="2023-04-06T21:19:00Z">
           <w:pPr>
             <w:pStyle w:val="ListParagraph"/>
             <w:numPr>
@@ -1290,7 +1336,7 @@
           </w:pPr>
         </w:pPrChange>
       </w:pPr>
-      <w:del w:id="162" w:author="Ganz-Ratzat, Phoenix" w:date="2023-04-02T10:58:00Z">
+      <w:del w:id="166" w:author="Ganz-Ratzat, Phoenix" w:date="2023-04-02T10:58:00Z">
         <w:r>
           <w:delText>After simulation is complete navigate the user to the ranking table</w:delText>
         </w:r>
@@ -1298,10 +1344,11 @@
     </w:p>
     <w:p>
       <w:pPr>
-        <w:rPr>
-          <w:del w:id="163" w:author="Ganz-Ratzat, Phoenix" w:date="2023-04-02T10:58:00Z"/>
-        </w:rPr>
-        <w:pPrChange w:id="164" w:author="Ganz-Ratzat, Phoenix" w:date="2023-04-04T11:16:00Z">
+        <w:pStyle w:val="ListParagraph"/>
+        <w:rPr>
+          <w:del w:id="167" w:author="Ganz-Ratzat, Phoenix" w:date="2023-04-02T10:58:00Z"/>
+        </w:rPr>
+        <w:pPrChange w:id="168" w:author="Ganz-Ratzat, Phoenix" w:date="2023-04-06T21:19:00Z">
           <w:pPr>
             <w:pStyle w:val="ListParagraph"/>
             <w:numPr>
@@ -1312,7 +1359,7 @@
           </w:pPr>
         </w:pPrChange>
       </w:pPr>
-      <w:del w:id="165" w:author="Ganz-Ratzat, Phoenix" w:date="2023-04-02T10:58:00Z">
+      <w:del w:id="169" w:author="Ganz-Ratzat, Phoenix" w:date="2023-04-02T10:58:00Z">
         <w:r>
           <w:delText xml:space="preserve">This table consists of “User Name” “User Points” “User Winning Team” this table should be sorted by the amount of user points from highest to lowest. The </w:delText>
         </w:r>
@@ -1324,7 +1371,11 @@
     <w:bookmarkEnd w:id="5"/>
     <w:p>
       <w:pPr>
-        <w:pPrChange w:id="166" w:author="Ganz-Ratzat, Phoenix" w:date="2023-04-04T11:16:00Z">
+        <w:pStyle w:val="ListParagraph"/>
+        <w:rPr>
+          <w:del w:id="170" w:author="Ganz-Ratzat, Phoenix" w:date="2023-04-06T21:19:00Z"/>
+        </w:rPr>
+        <w:pPrChange w:id="171" w:author="Ganz-Ratzat, Phoenix" w:date="2023-04-06T21:19:00Z">
           <w:pPr>
             <w:pStyle w:val="ListParagraph"/>
             <w:ind w:left="1440"/>
@@ -1335,13 +1386,26 @@
     <w:p>
       <w:pPr>
         <w:pStyle w:val="ListParagraph"/>
-        <w:ind w:left="1440"/>
-      </w:pPr>
-    </w:p>
-    <w:p>
-      <w:pPr>
-        <w:pStyle w:val="ListParagraph"/>
-        <w:ind w:left="1440"/>
+        <w:rPr>
+          <w:del w:id="172" w:author="Ganz-Ratzat, Phoenix" w:date="2023-04-06T21:19:00Z"/>
+        </w:rPr>
+        <w:pPrChange w:id="173" w:author="Ganz-Ratzat, Phoenix" w:date="2023-04-06T21:19:00Z">
+          <w:pPr>
+            <w:pStyle w:val="ListParagraph"/>
+            <w:ind w:left="1440"/>
+          </w:pPr>
+        </w:pPrChange>
+      </w:pPr>
+    </w:p>
+    <w:p>
+      <w:pPr>
+        <w:pStyle w:val="ListParagraph"/>
+        <w:pPrChange w:id="174" w:author="Ganz-Ratzat, Phoenix" w:date="2023-04-06T21:19:00Z">
+          <w:pPr>
+            <w:pStyle w:val="ListParagraph"/>
+            <w:ind w:left="1440"/>
+          </w:pPr>
+        </w:pPrChange>
       </w:pPr>
     </w:p>
     <w:p>
@@ -1372,7 +1436,7 @@
         </w:numPr>
         <w:rPr>
           <w:color w:val="FF0000"/>
-          <w:rPrChange w:id="167" w:author="Ganz-Ratzat, Phoenix" w:date="2023-04-05T19:30:00Z">
+          <w:rPrChange w:id="175" w:author="Ganz-Ratzat, Phoenix" w:date="2023-04-05T19:30:00Z">
             <w:rPr/>
           </w:rPrChange>
         </w:rPr>
@@ -1380,7 +1444,7 @@
       <w:r>
         <w:rPr>
           <w:color w:val="FF0000"/>
-          <w:rPrChange w:id="168" w:author="Ganz-Ratzat, Phoenix" w:date="2023-04-05T19:30:00Z">
+          <w:rPrChange w:id="176" w:author="Ganz-Ratzat, Phoenix" w:date="2023-04-05T19:30:00Z">
             <w:rPr/>
           </w:rPrChange>
         </w:rPr>
@@ -1395,19 +1459,22 @@
           <w:numId w:val="4"/>
         </w:numPr>
         <w:rPr>
+          <w:del w:id="177" w:author="Ganz-Ratzat, Phoenix" w:date="2023-04-06T20:51:00Z"/>
           <w:color w:val="FF0000"/>
-          <w:rPrChange w:id="169" w:author="Ganz-Ratzat, Phoenix" w:date="2023-04-05T19:30:00Z">
+          <w:rPrChange w:id="178" w:author="Ganz-Ratzat, Phoenix" w:date="2023-04-05T19:30:00Z">
+            <w:rPr>
+              <w:del w:id="179" w:author="Ganz-Ratzat, Phoenix" w:date="2023-04-06T20:51:00Z"/>
+            </w:rPr>
+          </w:rPrChange>
+        </w:rPr>
+      </w:pPr>
+      <w:r>
+        <w:rPr>
+          <w:color w:val="FF0000"/>
+          <w:rPrChange w:id="180" w:author="Ganz-Ratzat, Phoenix" w:date="2023-04-05T19:30:00Z">
             <w:rPr/>
           </w:rPrChange>
         </w:rPr>
-      </w:pPr>
-      <w:r>
-        <w:rPr>
-          <w:color w:val="FF0000"/>
-          <w:rPrChange w:id="170" w:author="Ganz-Ratzat, Phoenix" w:date="2023-04-05T19:30:00Z">
-            <w:rPr/>
-          </w:rPrChange>
-        </w:rPr>
         <w:t>Elements in the GUI should resize once the GUI frame is resized.</w:t>
       </w:r>
     </w:p>
@@ -1415,162 +1482,14 @@
       <w:pPr>
         <w:pStyle w:val="ListParagraph"/>
         <w:numPr>
-          <w:ilvl w:val="0"/>
-          <w:numId w:val="4"/>
-        </w:numPr>
-      </w:pPr>
-      <w:del w:id="171" w:author="Ganz-Ratzat, Phoenix" w:date="2023-04-05T19:47:00Z">
-        <w:r>
-          <w:delText>Reset Button</w:delText>
-        </w:r>
-      </w:del>
-      <w:ins w:id="172" w:author="Ganz-Ratzat, Phoenix" w:date="2023-04-05T20:04:00Z">
-        <w:r>
-          <w:t>Undo</w:t>
-        </w:r>
-      </w:ins>
-    </w:p>
-    <w:p>
-      <w:pPr>
-        <w:pStyle w:val="ListParagraph"/>
-        <w:numPr>
           <w:ilvl w:val="1"/>
           <w:numId w:val="4"/>
         </w:numPr>
         <w:rPr>
-          <w:del w:id="173" w:author="Ganz-Ratzat, Phoenix" w:date="2023-04-05T20:26:00Z"/>
-        </w:rPr>
-      </w:pPr>
-      <w:del w:id="174" w:author="Ganz-Ratzat, Phoenix" w:date="2023-04-05T20:26:00Z">
-        <w:r>
-          <w:delText xml:space="preserve">When this button is pressed the </w:delText>
-        </w:r>
-      </w:del>
-      <w:del w:id="175" w:author="Ganz-Ratzat, Phoenix" w:date="2023-04-05T20:04:00Z">
-        <w:r>
-          <w:delText>users</w:delText>
-        </w:r>
-      </w:del>
-      <w:ins w:id="176" w:author="Ganz-Ratzat, Phoenix" w:date="2023-04-05T20:26:00Z">
-        <w:r>
-          <w:t xml:space="preserve">Users can erase a </w:t>
-        </w:r>
-      </w:ins>
-      <w:del w:id="177" w:author="Ganz-Ratzat, Phoenix" w:date="2023-04-05T20:26:00Z">
-        <w:r>
-          <w:delText xml:space="preserve"> </w:delText>
-        </w:r>
-      </w:del>
-      <w:r>
-        <w:t>bracket</w:t>
-      </w:r>
-      <w:ins w:id="178" w:author="Ganz-Ratzat, Phoenix" w:date="2023-04-05T20:26:00Z">
-        <w:r>
-          <w:t xml:space="preserve"> or division of bracket,</w:t>
-        </w:r>
-      </w:ins>
-      <w:del w:id="179" w:author="Ganz-Ratzat, Phoenix" w:date="2023-04-05T20:26:00Z">
-        <w:r>
-          <w:delText xml:space="preserve"> is erased</w:delText>
-        </w:r>
-      </w:del>
-      <w:r>
-        <w:t xml:space="preserve"> so they can start from </w:t>
-      </w:r>
-      <w:del w:id="180" w:author="Ganz-Ratzat, Phoenix" w:date="2023-04-05T20:04:00Z">
-        <w:r>
-          <w:delText>scratch</w:delText>
-        </w:r>
-      </w:del>
-      <w:ins w:id="181" w:author="Ganz-Ratzat, Phoenix" w:date="2023-04-05T20:04:00Z">
-        <w:r>
-          <w:t>scratch.</w:t>
-        </w:r>
-      </w:ins>
-    </w:p>
-    <w:p>
-      <w:pPr>
-        <w:pStyle w:val="ListParagraph"/>
-        <w:numPr>
-          <w:ilvl w:val="1"/>
-          <w:numId w:val="4"/>
-        </w:numPr>
-        <w:rPr>
-          <w:ins w:id="182" w:author="Ganz-Ratzat, Phoenix" w:date="2023-04-05T19:30:00Z"/>
-        </w:rPr>
-      </w:pPr>
-      <w:del w:id="183" w:author="Ganz-Ratzat, Phoenix" w:date="2023-04-05T20:26:00Z">
-        <w:r>
-          <w:delText>Once the finalize button is selected the reset button should not be visible</w:delText>
-        </w:r>
-      </w:del>
-      <w:del w:id="184" w:author="Ganz-Ratzat, Phoenix" w:date="2023-04-04T11:32:00Z">
-        <w:r>
-          <w:delText>.</w:delText>
-        </w:r>
-      </w:del>
-    </w:p>
-    <w:p>
-      <w:pPr>
-        <w:pStyle w:val="ListParagraph"/>
-        <w:numPr>
-          <w:ilvl w:val="0"/>
-          <w:numId w:val="4"/>
-        </w:numPr>
-        <w:rPr>
-          <w:del w:id="185" w:author="Ganz-Ratzat, Phoenix" w:date="2023-04-05T19:34:00Z"/>
-          <w:moveTo w:id="186" w:author="Ganz-Ratzat, Phoenix" w:date="2023-04-05T19:30:00Z"/>
-        </w:rPr>
-        <w:pPrChange w:id="187" w:author="Ganz-Ratzat, Phoenix" w:date="2023-04-05T20:25:00Z">
-          <w:pPr>
-            <w:pStyle w:val="ListParagraph"/>
-            <w:numPr>
-              <w:numId w:val="4"/>
-            </w:numPr>
-            <w:ind w:hanging="360"/>
-          </w:pPr>
-        </w:pPrChange>
-      </w:pPr>
-      <w:moveToRangeStart w:id="188" w:author="Ganz-Ratzat, Phoenix" w:date="2023-04-05T19:30:00Z" w:name="move131615441"/>
-      <w:moveTo w:id="189" w:author="Ganz-Ratzat, Phoenix" w:date="2023-04-05T19:30:00Z">
-        <w:r>
-          <w:t xml:space="preserve">Program should support up to </w:t>
-        </w:r>
-      </w:moveTo>
-      <w:ins w:id="190" w:author="Ganz-Ratzat, Phoenix" w:date="2023-04-05T19:30:00Z">
-        <w:r>
-          <w:t>16</w:t>
-        </w:r>
-      </w:ins>
-      <w:moveTo w:id="191" w:author="Ganz-Ratzat, Phoenix" w:date="2023-04-05T19:30:00Z">
-        <w:del w:id="192" w:author="Ganz-Ratzat, Phoenix" w:date="2023-04-05T19:30:00Z">
-          <w:r>
-            <w:delText>4</w:delText>
-          </w:r>
-        </w:del>
-        <w:r>
-          <w:t xml:space="preserve"> </w:t>
-        </w:r>
-        <w:del w:id="193" w:author="Ganz-Ratzat, Phoenix" w:date="2023-04-05T20:03:00Z">
-          <w:r>
-            <w:delText>players</w:delText>
-          </w:r>
-        </w:del>
-        <w:ins w:id="194" w:author="Ganz-Ratzat, Phoenix" w:date="2023-04-05T20:03:00Z">
-          <w:r>
-            <w:t>players.</w:t>
-          </w:r>
-        </w:ins>
-      </w:moveTo>
-    </w:p>
-    <w:p>
-      <w:pPr>
-        <w:pStyle w:val="ListParagraph"/>
-        <w:rPr>
-          <w:del w:id="195" w:author="Ganz-Ratzat, Phoenix" w:date="2023-04-05T19:33:00Z"/>
-          <w:moveTo w:id="196" w:author="Ganz-Ratzat, Phoenix" w:date="2023-04-05T19:30:00Z"/>
-        </w:rPr>
-        <w:pPrChange w:id="197" w:author="Ganz-Ratzat, Phoenix" w:date="2023-04-05T20:25:00Z">
+          <w:ins w:id="181" w:author="Ganz-Ratzat, Phoenix" w:date="2023-04-06T20:50:00Z"/>
+          <w:del w:id="182" w:author="Ganz-Ratzat, Phoenix" w:date="2023-04-05T19:33:00Z"/>
+        </w:rPr>
+        <w:pPrChange w:id="183" w:author="Ganz-Ratzat, Phoenix" w:date="2023-04-06T20:51:00Z">
           <w:pPr>
             <w:pStyle w:val="ListParagraph"/>
             <w:numPr>
@@ -1581,291 +1500,908 @@
           </w:pPr>
         </w:pPrChange>
       </w:pPr>
-      <w:moveTo w:id="198" w:author="Ganz-Ratzat, Phoenix" w:date="2023-04-05T19:30:00Z">
-        <w:del w:id="199" w:author="Ganz-Ratzat, Phoenix" w:date="2023-04-05T19:33:00Z">
+      <w:ins w:id="184" w:author="Ganz-Ratzat, Phoenix" w:date="2023-04-06T20:50:00Z">
+        <w:del w:id="185" w:author="Ganz-Ratzat, Phoenix" w:date="2023-04-05T19:33:00Z">
           <w:r>
             <w:delText xml:space="preserve">Each tournament will consist of </w:delText>
           </w:r>
         </w:del>
-        <w:del w:id="200" w:author="Ganz-Ratzat, Phoenix" w:date="2023-04-05T19:31:00Z">
+        <w:del w:id="186" w:author="Ganz-Ratzat, Phoenix" w:date="2023-04-05T19:31:00Z">
           <w:r>
             <w:delText>4</w:delText>
           </w:r>
         </w:del>
-        <w:del w:id="201" w:author="Ganz-Ratzat, Phoenix" w:date="2023-04-05T19:33:00Z">
+        <w:del w:id="187" w:author="Ganz-Ratzat, Phoenix" w:date="2023-04-05T19:33:00Z">
+          <w:r>
+            <w:delText xml:space="preserve"> users.</w:delText>
+          </w:r>
+        </w:del>
+      </w:ins>
+    </w:p>
+    <w:p>
+      <w:pPr>
+        <w:pStyle w:val="ListParagraph"/>
+        <w:numPr>
+          <w:ilvl w:val="1"/>
+          <w:numId w:val="4"/>
+        </w:numPr>
+        <w:rPr>
+          <w:ins w:id="188" w:author="Ganz-Ratzat, Phoenix" w:date="2023-04-06T20:50:00Z"/>
+        </w:rPr>
+        <w:pPrChange w:id="189" w:author="Ganz-Ratzat, Phoenix" w:date="2023-04-06T20:51:00Z">
+          <w:pPr>
+            <w:pStyle w:val="ListParagraph"/>
+            <w:numPr>
+              <w:numId w:val="4"/>
+            </w:numPr>
+            <w:ind w:hanging="360"/>
+          </w:pPr>
+        </w:pPrChange>
+      </w:pPr>
+    </w:p>
+    <w:p>
+      <w:pPr>
+        <w:pStyle w:val="ListParagraph"/>
+        <w:numPr>
+          <w:ilvl w:val="0"/>
+          <w:numId w:val="4"/>
+        </w:numPr>
+      </w:pPr>
+      <w:del w:id="190" w:author="Ganz-Ratzat, Phoenix" w:date="2023-04-05T19:47:00Z">
+        <w:r>
+          <w:delText>Reset Button</w:delText>
+        </w:r>
+      </w:del>
+      <w:ins w:id="191" w:author="Ganz-Ratzat, Phoenix" w:date="2023-04-05T20:04:00Z">
+        <w:r>
+          <w:t>Undo</w:t>
+        </w:r>
+      </w:ins>
+    </w:p>
+    <w:p>
+      <w:pPr>
+        <w:pStyle w:val="ListParagraph"/>
+        <w:numPr>
+          <w:ilvl w:val="1"/>
+          <w:numId w:val="4"/>
+        </w:numPr>
+        <w:rPr>
+          <w:del w:id="192" w:author="Ganz-Ratzat, Phoenix" w:date="2023-04-05T20:26:00Z"/>
+        </w:rPr>
+      </w:pPr>
+      <w:del w:id="193" w:author="Ganz-Ratzat, Phoenix" w:date="2023-04-05T20:26:00Z">
+        <w:r>
+          <w:delText xml:space="preserve">When this button is pressed the </w:delText>
+        </w:r>
+      </w:del>
+      <w:del w:id="194" w:author="Ganz-Ratzat, Phoenix" w:date="2023-04-05T20:04:00Z">
+        <w:r>
+          <w:delText>users</w:delText>
+        </w:r>
+      </w:del>
+      <w:ins w:id="195" w:author="Ganz-Ratzat, Phoenix" w:date="2023-04-05T20:26:00Z">
+        <w:r>
+          <w:t xml:space="preserve">Users can erase a </w:t>
+        </w:r>
+      </w:ins>
+      <w:del w:id="196" w:author="Ganz-Ratzat, Phoenix" w:date="2023-04-05T20:26:00Z">
+        <w:r>
+          <w:delText xml:space="preserve"> </w:delText>
+        </w:r>
+      </w:del>
+      <w:r>
+        <w:t>bracket</w:t>
+      </w:r>
+      <w:ins w:id="197" w:author="Ganz-Ratzat, Phoenix" w:date="2023-04-05T20:26:00Z">
+        <w:r>
+          <w:t xml:space="preserve"> or division of bracket,</w:t>
+        </w:r>
+      </w:ins>
+      <w:del w:id="198" w:author="Ganz-Ratzat, Phoenix" w:date="2023-04-05T20:26:00Z">
+        <w:r>
+          <w:delText xml:space="preserve"> is erased</w:delText>
+        </w:r>
+      </w:del>
+      <w:r>
+        <w:t xml:space="preserve"> so they can start from </w:t>
+      </w:r>
+      <w:del w:id="199" w:author="Ganz-Ratzat, Phoenix" w:date="2023-04-05T20:04:00Z">
+        <w:r>
+          <w:delText>scratch</w:delText>
+        </w:r>
+      </w:del>
+      <w:ins w:id="200" w:author="Ganz-Ratzat, Phoenix" w:date="2023-04-05T20:04:00Z">
+        <w:r>
+          <w:t>scratch.</w:t>
+        </w:r>
+      </w:ins>
+    </w:p>
+    <w:p>
+      <w:pPr>
+        <w:pStyle w:val="ListParagraph"/>
+        <w:rPr>
+          <w:del w:id="201" w:author="Ganz-Ratzat, Phoenix" w:date="2023-04-05T19:34:00Z"/>
+        </w:rPr>
+      </w:pPr>
+      <w:del w:id="202" w:author="Ganz-Ratzat, Phoenix" w:date="2023-04-05T20:26:00Z">
+        <w:r>
+          <w:delText>Once the finalize button is selected the reset button should not be visible</w:delText>
+        </w:r>
+      </w:del>
+      <w:del w:id="203" w:author="Ganz-Ratzat, Phoenix" w:date="2023-04-04T11:32:00Z">
+        <w:r>
+          <w:delText>.</w:delText>
+        </w:r>
+      </w:del>
+      <w:moveToRangeStart w:id="204" w:author="Ganz-Ratzat, Phoenix" w:date="2023-04-05T19:30:00Z" w:name="move131615441"/>
+      <w:moveTo w:id="205" w:author="Ganz-Ratzat, Phoenix" w:date="2023-04-05T19:30:00Z">
+        <w:del w:id="206" w:author="Ganz-Ratzat, Phoenix" w:date="2023-04-06T20:50:00Z">
+          <w:r>
+            <w:delText xml:space="preserve">Program should support up to </w:delText>
+          </w:r>
+        </w:del>
+        <w:del w:id="207" w:author="Ganz-Ratzat, Phoenix" w:date="2023-04-05T19:30:00Z">
+          <w:r>
+            <w:delText>4</w:delText>
+          </w:r>
+        </w:del>
+        <w:del w:id="208" w:author="Ganz-Ratzat, Phoenix" w:date="2023-04-06T20:50:00Z">
+          <w:r>
+            <w:delText xml:space="preserve"> </w:delText>
+          </w:r>
+        </w:del>
+        <w:del w:id="209" w:author="Ganz-Ratzat, Phoenix" w:date="2023-04-05T20:03:00Z">
+          <w:r>
+            <w:delText>players</w:delText>
+          </w:r>
+        </w:del>
+      </w:moveTo>
+    </w:p>
+    <w:p>
+      <w:pPr>
+        <w:pStyle w:val="ListParagraph"/>
+        <w:rPr>
+          <w:del w:id="210" w:author="Ganz-Ratzat, Phoenix" w:date="2023-04-05T19:33:00Z"/>
+        </w:rPr>
+      </w:pPr>
+      <w:ins w:id="211" w:author="Ganz-Ratzat, Phoenix" w:date="2023-04-06T20:51:00Z">
+        <w:r>
+          <w:t xml:space="preserve"> </w:t>
+        </w:r>
+      </w:ins>
+      <w:moveTo w:id="212" w:author="Ganz-Ratzat, Phoenix" w:date="2023-04-05T19:30:00Z">
+        <w:del w:id="213" w:author="Ganz-Ratzat, Phoenix" w:date="2023-04-05T19:33:00Z">
+          <w:r>
+            <w:delText xml:space="preserve">Each tournament will consist of </w:delText>
+          </w:r>
+        </w:del>
+        <w:del w:id="214" w:author="Ganz-Ratzat, Phoenix" w:date="2023-04-05T19:31:00Z">
+          <w:r>
+            <w:delText>4</w:delText>
+          </w:r>
+        </w:del>
+        <w:del w:id="215" w:author="Ganz-Ratzat, Phoenix" w:date="2023-04-05T19:33:00Z">
           <w:r>
             <w:delText xml:space="preserve"> users.</w:delText>
           </w:r>
         </w:del>
       </w:moveTo>
     </w:p>
-    <w:moveToRangeEnd w:id="188"/>
-    <w:p>
-      <w:pPr>
-        <w:pStyle w:val="ListParagraph"/>
-        <w:pPrChange w:id="202" w:author="Ganz-Ratzat, Phoenix" w:date="2023-04-05T20:25:00Z">
+    <w:moveToRangeEnd w:id="204"/>
+    <w:p>
+      <w:pPr>
+        <w:pStyle w:val="ListParagraph"/>
+        <w:rPr>
+          <w:del w:id="216" w:author="Ganz-Ratzat, Phoenix" w:date="2023-04-06T20:54:00Z"/>
+        </w:rPr>
+      </w:pPr>
+      <w:ins w:id="217" w:author="Ganz-Ratzat, Phoenix" w:date="2023-04-06T20:54:00Z">
+        <w:r>
+          <w:t xml:space="preserve"> </w:t>
+        </w:r>
+      </w:ins>
+    </w:p>
+    <w:p>
+      <w:pPr>
+        <w:pStyle w:val="ListParagraph"/>
+        <w:numPr>
+          <w:ilvl w:val="1"/>
+          <w:numId w:val="4"/>
+        </w:numPr>
+        <w:rPr>
+          <w:ins w:id="218" w:author="Ganz-Ratzat, Phoenix" w:date="2023-04-06T20:54:00Z"/>
+        </w:rPr>
+      </w:pPr>
+    </w:p>
+    <w:p>
+      <w:pPr>
+        <w:pStyle w:val="ListParagraph"/>
+        <w:numPr>
+          <w:ilvl w:val="0"/>
+          <w:numId w:val="4"/>
+        </w:numPr>
+      </w:pPr>
+      <w:r>
+        <w:t>Display</w:t>
+      </w:r>
+      <w:del w:id="219" w:author="Ganz-Ratzat, Phoenix" w:date="2023-04-06T20:56:00Z">
+        <w:r>
+          <w:delText xml:space="preserve"> </w:delText>
+        </w:r>
+      </w:del>
+      <w:del w:id="220" w:author="Ganz-Ratzat, Phoenix" w:date="2023-04-06T20:54:00Z">
+        <w:r>
+          <w:delText>the simulated scores for each game</w:delText>
+        </w:r>
+      </w:del>
+      <w:ins w:id="221" w:author="Ganz-Ratzat, Phoenix" w:date="2023-04-06T20:56:00Z">
+        <w:r>
+          <w:t xml:space="preserve"> Simulated</w:t>
+        </w:r>
+      </w:ins>
+      <w:ins w:id="222" w:author="Ganz-Ratzat, Phoenix" w:date="2023-04-06T20:54:00Z">
+        <w:r>
+          <w:t xml:space="preserve"> Match Information</w:t>
+        </w:r>
+      </w:ins>
+      <w:del w:id="223" w:author="Ganz-Ratzat, Phoenix" w:date="2023-04-06T20:55:00Z">
+        <w:r>
+          <w:delText xml:space="preserve"> </w:delText>
+        </w:r>
+      </w:del>
+    </w:p>
+    <w:p>
+      <w:pPr>
+        <w:pStyle w:val="ListParagraph"/>
+        <w:numPr>
+          <w:ilvl w:val="1"/>
+          <w:numId w:val="4"/>
+        </w:numPr>
+        <w:rPr>
+          <w:ins w:id="224" w:author="Ganz-Ratzat, Phoenix" w:date="2023-04-06T20:55:00Z"/>
+        </w:rPr>
+      </w:pPr>
+      <w:del w:id="225" w:author="Ganz-Ratzat, Phoenix" w:date="2023-04-06T20:55:00Z">
+        <w:r>
+          <w:delText>In each games individual bracket the teams scores should be displayed so it is clear to the user why a certain team won and the other lost.</w:delText>
+        </w:r>
+      </w:del>
+      <w:ins w:id="226" w:author="Ganz-Ratzat, Phoenix" w:date="2023-04-06T20:56:00Z">
+        <w:r>
+          <w:t>T</w:t>
+        </w:r>
+      </w:ins>
+      <w:ins w:id="227" w:author="Ganz-Ratzat, Phoenix" w:date="2023-04-06T20:55:00Z">
+        <w:r>
+          <w:t>he scores of every match will be shown.</w:t>
+        </w:r>
+      </w:ins>
+    </w:p>
+    <w:p>
+      <w:pPr>
+        <w:pStyle w:val="ListParagraph"/>
+        <w:numPr>
+          <w:ilvl w:val="1"/>
+          <w:numId w:val="4"/>
+        </w:numPr>
+        <w:rPr>
+          <w:ins w:id="228" w:author="Ganz-Ratzat, Phoenix" w:date="2023-04-06T20:58:00Z"/>
+        </w:rPr>
+      </w:pPr>
+      <w:ins w:id="229" w:author="Ganz-Ratzat, Phoenix" w:date="2023-04-06T20:56:00Z">
+        <w:r>
+          <w:t>The winners and losers of each match will be highlighted to indicate the result.</w:t>
+        </w:r>
+      </w:ins>
+    </w:p>
+    <w:p>
+      <w:pPr>
+        <w:pStyle w:val="ListParagraph"/>
+        <w:numPr>
+          <w:ilvl w:val="0"/>
+          <w:numId w:val="4"/>
+        </w:numPr>
+        <w:rPr>
+          <w:ins w:id="230" w:author="Ganz-Ratzat, Phoenix" w:date="2023-04-06T20:59:00Z"/>
+        </w:rPr>
+      </w:pPr>
+      <w:ins w:id="231" w:author="Ganz-Ratzat, Phoenix" w:date="2023-04-06T20:58:00Z">
+        <w:r>
+          <w:t>Fe</w:t>
+        </w:r>
+      </w:ins>
+      <w:ins w:id="232" w:author="Ganz-Ratzat, Phoenix" w:date="2023-04-06T20:59:00Z">
+        <w:r>
+          <w:t>edback</w:t>
+        </w:r>
+      </w:ins>
+    </w:p>
+    <w:p>
+      <w:pPr>
+        <w:pStyle w:val="ListParagraph"/>
+        <w:numPr>
+          <w:ilvl w:val="1"/>
+          <w:numId w:val="4"/>
+        </w:numPr>
+        <w:rPr>
+          <w:ins w:id="233" w:author="Ganz-Ratzat, Phoenix" w:date="2023-04-06T20:59:00Z"/>
+        </w:rPr>
+      </w:pPr>
+      <w:ins w:id="234" w:author="Ganz-Ratzat, Phoenix" w:date="2023-04-06T20:59:00Z">
+        <w:r>
+          <w:t>Inactive buttons are greyed out.</w:t>
+        </w:r>
+      </w:ins>
+    </w:p>
+    <w:p>
+      <w:pPr>
+        <w:pStyle w:val="ListParagraph"/>
+        <w:numPr>
+          <w:ilvl w:val="1"/>
+          <w:numId w:val="4"/>
+        </w:numPr>
+      </w:pPr>
+      <w:ins w:id="235" w:author="Ganz-Ratzat, Phoenix" w:date="2023-04-06T20:59:00Z">
+        <w:r>
+          <w:t>If a button has been misused a popup will occur letting the user know what happened.</w:t>
+        </w:r>
+      </w:ins>
+    </w:p>
+    <w:p>
+      <w:pPr>
+        <w:rPr>
+          <w:b/>
+        </w:rPr>
+      </w:pPr>
+      <w:r>
+        <w:rPr>
+          <w:b/>
+        </w:rPr>
+        <w:t>Reliability</w:t>
+      </w:r>
+    </w:p>
+    <w:p>
+      <w:pPr>
+        <w:pStyle w:val="ListParagraph"/>
+        <w:numPr>
+          <w:ilvl w:val="0"/>
+          <w:numId w:val="5"/>
+        </w:numPr>
+      </w:pPr>
+      <w:del w:id="236" w:author="Ganz-Ratzat, Phoenix" w:date="2023-04-06T20:57:00Z">
+        <w:r>
+          <w:delText>Validate Bracket before finalizing</w:delText>
+        </w:r>
+      </w:del>
+      <w:ins w:id="237" w:author="Ganz-Ratzat, Phoenix" w:date="2023-04-06T20:57:00Z">
+        <w:r>
+          <w:t>Bracket Validation</w:t>
+        </w:r>
+      </w:ins>
+    </w:p>
+    <w:p>
+      <w:pPr>
+        <w:pStyle w:val="ListParagraph"/>
+        <w:numPr>
+          <w:ilvl w:val="1"/>
+          <w:numId w:val="5"/>
+        </w:numPr>
+      </w:pPr>
+      <w:r>
+        <w:t>Ensure that all necessary fields are filled out</w:t>
+      </w:r>
+      <w:ins w:id="238" w:author="Ganz-Ratzat, Phoenix" w:date="2023-04-06T21:00:00Z">
+        <w:r>
+          <w:t xml:space="preserve"> before the user finalizes </w:t>
+        </w:r>
+        <w:proofErr w:type="spellStart"/>
+        <w:r>
+          <w:t>their</w:t>
+        </w:r>
+        <w:proofErr w:type="spellEnd"/>
+        <w:r>
+          <w:t xml:space="preserve"> bracket</w:t>
+        </w:r>
+        <w:r>
+          <w:t>.</w:t>
+        </w:r>
+      </w:ins>
+      <w:del w:id="239" w:author="Ganz-Ratzat, Phoenix" w:date="2023-04-06T21:00:00Z">
+        <w:r>
+          <w:delText>, if not display a message to the user asking them to complete the bracket before finalizing.</w:delText>
+        </w:r>
+      </w:del>
+    </w:p>
+    <w:p>
+      <w:pPr>
+        <w:pStyle w:val="ListParagraph"/>
+        <w:numPr>
+          <w:ilvl w:val="0"/>
+          <w:numId w:val="5"/>
+        </w:numPr>
+      </w:pPr>
+      <w:del w:id="240" w:author="Ganz-Ratzat, Phoenix" w:date="2023-04-06T21:00:00Z">
+        <w:r>
+          <w:delText>Catch input output exceptions</w:delText>
+        </w:r>
+      </w:del>
+      <w:ins w:id="241" w:author="Ganz-Ratzat, Phoenix" w:date="2023-04-06T21:00:00Z">
+        <w:r>
+          <w:t>Handling Missing Files</w:t>
+        </w:r>
+      </w:ins>
+    </w:p>
+    <w:p>
+      <w:pPr>
+        <w:pStyle w:val="ListParagraph"/>
+        <w:numPr>
+          <w:ilvl w:val="1"/>
+          <w:numId w:val="5"/>
+        </w:numPr>
+      </w:pPr>
+      <w:del w:id="242" w:author="Ganz-Ratzat, Phoenix" w:date="2023-04-06T21:00:00Z">
+        <w:r>
+          <w:delText>Catch for incorrect log in credentials</w:delText>
+        </w:r>
+      </w:del>
+      <w:ins w:id="243" w:author="Ganz-Ratzat, Phoenix" w:date="2023-04-06T21:01:00Z">
+        <w:r>
+          <w:t>If any of the files required to run the program are missing, the</w:t>
+        </w:r>
+      </w:ins>
+      <w:ins w:id="244" w:author="Ganz-Ratzat, Phoenix" w:date="2023-04-06T21:02:00Z">
+        <w:r>
+          <w:t xml:space="preserve"> program will inform the user.</w:t>
+        </w:r>
+      </w:ins>
+    </w:p>
+    <w:p>
+      <w:pPr>
+        <w:rPr>
+          <w:ins w:id="245" w:author="Ganz-Ratzat, Phoenix" w:date="2023-04-06T21:03:00Z"/>
+          <w:b/>
+        </w:rPr>
+      </w:pPr>
+      <w:r>
+        <w:rPr>
+          <w:b/>
+        </w:rPr>
+        <w:t>Performance</w:t>
+      </w:r>
+    </w:p>
+    <w:p>
+      <w:pPr>
+        <w:pStyle w:val="ListParagraph"/>
+        <w:numPr>
+          <w:ilvl w:val="0"/>
+          <w:numId w:val="12"/>
+        </w:numPr>
+        <w:rPr>
+          <w:ins w:id="246" w:author="Ganz-Ratzat, Phoenix" w:date="2023-04-06T21:03:00Z"/>
+          <w:bCs/>
+        </w:rPr>
+      </w:pPr>
+      <w:ins w:id="247" w:author="Ganz-Ratzat, Phoenix" w:date="2023-04-06T21:03:00Z">
+        <w:r>
+          <w:rPr>
+            <w:bCs/>
+            <w:rPrChange w:id="248" w:author="Ganz-Ratzat, Phoenix" w:date="2023-04-06T21:03:00Z">
+              <w:rPr>
+                <w:b/>
+              </w:rPr>
+            </w:rPrChange>
+          </w:rPr>
+          <w:t>File Reading</w:t>
+        </w:r>
+      </w:ins>
+    </w:p>
+    <w:p>
+      <w:pPr>
+        <w:pStyle w:val="ListParagraph"/>
+        <w:numPr>
+          <w:ilvl w:val="1"/>
+          <w:numId w:val="12"/>
+        </w:numPr>
+        <w:rPr>
+          <w:ins w:id="249" w:author="Ganz-Ratzat, Phoenix" w:date="2023-04-06T21:04:00Z"/>
+          <w:bCs/>
+        </w:rPr>
+      </w:pPr>
+      <w:ins w:id="250" w:author="Ganz-Ratzat, Phoenix" w:date="2023-04-06T21:03:00Z">
+        <w:r>
+          <w:rPr>
+            <w:bCs/>
+          </w:rPr>
+          <w:t>Bracket objects</w:t>
+        </w:r>
+      </w:ins>
+      <w:ins w:id="251" w:author="Ganz-Ratzat, Phoenix" w:date="2023-04-06T21:04:00Z">
+        <w:r>
+          <w:rPr>
+            <w:bCs/>
+          </w:rPr>
+          <w:t xml:space="preserve"> corresponding to a given account must be stored and read in from files.</w:t>
+        </w:r>
+      </w:ins>
+    </w:p>
+    <w:p>
+      <w:pPr>
+        <w:pStyle w:val="ListParagraph"/>
+        <w:numPr>
+          <w:ilvl w:val="1"/>
+          <w:numId w:val="12"/>
+        </w:numPr>
+        <w:rPr>
+          <w:ins w:id="252" w:author="Ganz-Ratzat, Phoenix" w:date="2023-04-06T21:07:00Z"/>
+          <w:bCs/>
+        </w:rPr>
+      </w:pPr>
+      <w:ins w:id="253" w:author="Ganz-Ratzat, Phoenix" w:date="2023-04-06T21:04:00Z">
+        <w:r>
+          <w:rPr>
+            <w:bCs/>
+          </w:rPr>
+          <w:t>Team information is read from files.</w:t>
+        </w:r>
+      </w:ins>
+    </w:p>
+    <w:p>
+      <w:pPr>
+        <w:pStyle w:val="ListParagraph"/>
+        <w:numPr>
+          <w:ilvl w:val="1"/>
+          <w:numId w:val="12"/>
+        </w:numPr>
+        <w:rPr>
+          <w:bCs/>
+          <w:rPrChange w:id="254" w:author="Ganz-Ratzat, Phoenix" w:date="2023-04-06T21:03:00Z">
+            <w:rPr>
+              <w:b/>
+            </w:rPr>
+          </w:rPrChange>
+        </w:rPr>
+        <w:pPrChange w:id="255" w:author="Ganz-Ratzat, Phoenix" w:date="2023-04-06T21:03:00Z">
+          <w:pPr/>
+        </w:pPrChange>
+      </w:pPr>
+      <w:ins w:id="256" w:author="Ganz-Ratzat, Phoenix" w:date="2023-04-06T21:07:00Z">
+        <w:r>
+          <w:rPr>
+            <w:bCs/>
+          </w:rPr>
+          <w:t>Data quantity should be relatively small given the simplicity of the files.</w:t>
+        </w:r>
+      </w:ins>
+    </w:p>
+    <w:p>
+      <w:pPr>
+        <w:pStyle w:val="ListParagraph"/>
+        <w:numPr>
+          <w:ilvl w:val="0"/>
+          <w:numId w:val="6"/>
+        </w:numPr>
+        <w:rPr>
+          <w:moveFrom w:id="257" w:author="Ganz-Ratzat, Phoenix" w:date="2023-04-05T19:30:00Z"/>
+        </w:rPr>
+      </w:pPr>
+      <w:moveFromRangeStart w:id="258" w:author="Ganz-Ratzat, Phoenix" w:date="2023-04-05T19:30:00Z" w:name="move131615441"/>
+      <w:moveFrom w:id="259" w:author="Ganz-Ratzat, Phoenix" w:date="2023-04-05T19:30:00Z">
+        <w:r>
+          <w:t>Program should support up to 4 players</w:t>
+        </w:r>
+      </w:moveFrom>
+    </w:p>
+    <w:p>
+      <w:pPr>
+        <w:pStyle w:val="ListParagraph"/>
+        <w:numPr>
+          <w:ilvl w:val="1"/>
+          <w:numId w:val="6"/>
+        </w:numPr>
+        <w:rPr>
+          <w:moveFrom w:id="260" w:author="Ganz-Ratzat, Phoenix" w:date="2023-04-05T19:30:00Z"/>
+        </w:rPr>
+      </w:pPr>
+      <w:moveFrom w:id="261" w:author="Ganz-Ratzat, Phoenix" w:date="2023-04-05T19:30:00Z">
+        <w:r>
+          <w:t>Each tournament will consist of 4 users.</w:t>
+        </w:r>
+      </w:moveFrom>
+    </w:p>
+    <w:moveFromRangeEnd w:id="258"/>
+    <w:p>
+      <w:pPr>
+        <w:rPr>
+          <w:ins w:id="262" w:author="Ganz-Ratzat, Phoenix" w:date="2023-04-06T21:05:00Z"/>
+          <w:b/>
+        </w:rPr>
+      </w:pPr>
+      <w:r>
+        <w:rPr>
+          <w:b/>
+        </w:rPr>
+        <w:t>Supportability</w:t>
+      </w:r>
+    </w:p>
+    <w:p>
+      <w:pPr>
+        <w:pStyle w:val="ListParagraph"/>
+        <w:numPr>
+          <w:ilvl w:val="0"/>
+          <w:numId w:val="12"/>
+        </w:numPr>
+        <w:rPr>
+          <w:ins w:id="263" w:author="Ganz-Ratzat, Phoenix" w:date="2023-04-06T21:08:00Z"/>
+          <w:bCs/>
+        </w:rPr>
+      </w:pPr>
+      <w:ins w:id="264" w:author="Ganz-Ratzat, Phoenix" w:date="2023-04-06T21:08:00Z">
+        <w:r>
+          <w:rPr>
+            <w:bCs/>
+          </w:rPr>
+          <w:t>Syncing Simulations</w:t>
+        </w:r>
+      </w:ins>
+    </w:p>
+    <w:p>
+      <w:pPr>
+        <w:pStyle w:val="ListParagraph"/>
+        <w:numPr>
+          <w:ilvl w:val="1"/>
+          <w:numId w:val="12"/>
+        </w:numPr>
+        <w:rPr>
+          <w:ins w:id="265" w:author="Ganz-Ratzat, Phoenix" w:date="2023-04-06T21:13:00Z"/>
+          <w:bCs/>
+        </w:rPr>
+      </w:pPr>
+      <w:ins w:id="266" w:author="Ganz-Ratzat, Phoenix" w:date="2023-04-06T21:12:00Z">
+        <w:r>
+          <w:rPr>
+            <w:bCs/>
+          </w:rPr>
+          <w:t xml:space="preserve">Have a universal </w:t>
+        </w:r>
+      </w:ins>
+      <w:ins w:id="267" w:author="Ganz-Ratzat, Phoenix" w:date="2023-04-06T21:13:00Z">
+        <w:r>
+          <w:rPr>
+            <w:bCs/>
+          </w:rPr>
+          <w:t>event that runs a single simulation that corresponds to all brackets.</w:t>
+        </w:r>
+      </w:ins>
+    </w:p>
+    <w:p>
+      <w:pPr>
+        <w:pStyle w:val="ListParagraph"/>
+        <w:numPr>
+          <w:ilvl w:val="1"/>
+          <w:numId w:val="12"/>
+        </w:numPr>
+        <w:rPr>
+          <w:bCs/>
+          <w:rPrChange w:id="268" w:author="Ganz-Ratzat, Phoenix" w:date="2023-04-06T21:07:00Z">
+            <w:rPr>
+              <w:b/>
+            </w:rPr>
+          </w:rPrChange>
+        </w:rPr>
+        <w:pPrChange w:id="269" w:author="Ganz-Ratzat, Phoenix" w:date="2023-04-06T21:08:00Z">
+          <w:pPr/>
+        </w:pPrChange>
+      </w:pPr>
+      <w:ins w:id="270" w:author="Ganz-Ratzat, Phoenix" w:date="2023-04-06T21:13:00Z">
+        <w:r>
+          <w:rPr>
+            <w:bCs/>
+          </w:rPr>
+          <w:t xml:space="preserve">This would better simulate the idea of a single March </w:t>
+        </w:r>
+      </w:ins>
+      <w:ins w:id="271" w:author="Ganz-Ratzat, Phoenix" w:date="2023-04-06T21:14:00Z">
+        <w:r>
+          <w:rPr>
+            <w:bCs/>
+          </w:rPr>
+          <w:t>M</w:t>
+        </w:r>
+      </w:ins>
+      <w:ins w:id="272" w:author="Ganz-Ratzat, Phoenix" w:date="2023-04-06T21:13:00Z">
+        <w:r>
+          <w:rPr>
+            <w:bCs/>
+          </w:rPr>
+          <w:t>adness season</w:t>
+        </w:r>
+      </w:ins>
+      <w:ins w:id="273" w:author="Ganz-Ratzat, Phoenix" w:date="2023-04-06T21:14:00Z">
+        <w:r>
+          <w:rPr>
+            <w:bCs/>
+          </w:rPr>
+          <w:t xml:space="preserve"> taking place.</w:t>
+        </w:r>
+      </w:ins>
+    </w:p>
+    <w:p>
+      <w:pPr>
+        <w:pStyle w:val="ListParagraph"/>
+        <w:numPr>
+          <w:ilvl w:val="0"/>
+          <w:numId w:val="6"/>
+        </w:numPr>
+        <w:rPr>
+          <w:del w:id="274" w:author="Ganz-Ratzat, Phoenix" w:date="2023-04-05T19:31:00Z"/>
+        </w:rPr>
+      </w:pPr>
+      <w:del w:id="275" w:author="Ganz-Ratzat, Phoenix" w:date="2023-04-05T19:31:00Z">
+        <w:r>
+          <w:delText>Change teams in bracket</w:delText>
+        </w:r>
+      </w:del>
+    </w:p>
+    <w:p>
+      <w:pPr>
+        <w:pStyle w:val="ListParagraph"/>
+        <w:numPr>
+          <w:ilvl w:val="1"/>
+          <w:numId w:val="6"/>
+        </w:numPr>
+        <w:rPr>
+          <w:del w:id="276" w:author="Ganz-Ratzat, Phoenix" w:date="2023-04-05T19:31:00Z"/>
+        </w:rPr>
+      </w:pPr>
+      <w:del w:id="277" w:author="Ganz-Ratzat, Phoenix" w:date="2023-04-05T19:31:00Z">
+        <w:r>
+          <w:delText>Allow the user to remove a previously selected team before finalizing bracket. Allow user to make edits to their bracket whenever as long as the finalize button has not been selected.</w:delText>
+        </w:r>
+      </w:del>
+    </w:p>
+    <w:p>
+      <w:pPr>
+        <w:pStyle w:val="ListParagraph"/>
+        <w:numPr>
+          <w:ilvl w:val="0"/>
+          <w:numId w:val="6"/>
+        </w:numPr>
+        <w:rPr>
+          <w:del w:id="278" w:author="Ganz-Ratzat, Phoenix" w:date="2023-04-05T19:32:00Z"/>
+        </w:rPr>
+      </w:pPr>
+      <w:del w:id="279" w:author="Ganz-Ratzat, Phoenix" w:date="2023-04-05T19:32:00Z">
+        <w:r>
+          <w:delText>Documentation on how to use software</w:delText>
+        </w:r>
+      </w:del>
+    </w:p>
+    <w:p>
+      <w:pPr>
+        <w:pStyle w:val="ListParagraph"/>
+        <w:numPr>
+          <w:ilvl w:val="1"/>
+          <w:numId w:val="6"/>
+        </w:numPr>
+        <w:rPr>
+          <w:del w:id="280" w:author="Ganz-Ratzat, Phoenix" w:date="2023-04-05T19:32:00Z"/>
+        </w:rPr>
+      </w:pPr>
+      <w:del w:id="281" w:author="Ganz-Ratzat, Phoenix" w:date="2023-04-05T19:32:00Z">
+        <w:r>
+          <w:delText>Once user is logged in display an Instructions button which will give the user step by step instructions on how to use the software. Make this as simple as possible so the user does not get confused.</w:delText>
+        </w:r>
+      </w:del>
+    </w:p>
+    <w:p>
+      <w:pPr>
+        <w:rPr>
+          <w:b/>
+        </w:rPr>
+      </w:pPr>
+      <w:r>
+        <w:rPr>
+          <w:b/>
+        </w:rPr>
+        <w:t>PLUS</w:t>
+      </w:r>
+    </w:p>
+    <w:p>
+      <w:pPr>
+        <w:pStyle w:val="ListParagraph"/>
+        <w:numPr>
+          <w:ilvl w:val="0"/>
+          <w:numId w:val="7"/>
+        </w:numPr>
+        <w:rPr>
+          <w:ins w:id="282" w:author="Ganz-Ratzat, Phoenix" w:date="2023-04-06T21:16:00Z"/>
+        </w:rPr>
+      </w:pPr>
+      <w:ins w:id="283" w:author="Ganz-Ratzat, Phoenix" w:date="2023-04-06T21:16:00Z">
+        <w:r>
+          <w:t>Customization</w:t>
+        </w:r>
+      </w:ins>
+      <w:del w:id="284" w:author="Ganz-Ratzat, Phoenix" w:date="2023-04-06T21:16:00Z">
+        <w:r>
+          <w:delText xml:space="preserve">Providing stats for each team that influence the </w:delText>
+        </w:r>
+        <w:r>
+          <w:delText>situation</w:delText>
+        </w:r>
+      </w:del>
+    </w:p>
+    <w:p>
+      <w:pPr>
+        <w:pStyle w:val="ListParagraph"/>
+        <w:numPr>
+          <w:ilvl w:val="1"/>
+          <w:numId w:val="7"/>
+        </w:numPr>
+        <w:rPr>
+          <w:ins w:id="285" w:author="Ganz-Ratzat, Phoenix" w:date="2023-04-06T21:18:00Z"/>
+        </w:rPr>
+      </w:pPr>
+      <w:ins w:id="286" w:author="Ganz-Ratzat, Phoenix" w:date="2023-04-06T21:16:00Z">
+        <w:r>
+          <w:t>The user can customize the name of their account</w:t>
+        </w:r>
+      </w:ins>
+      <w:ins w:id="287" w:author="Ganz-Ratzat, Phoenix" w:date="2023-04-06T21:18:00Z">
+        <w:r>
+          <w:t>.</w:t>
+        </w:r>
+      </w:ins>
+    </w:p>
+    <w:p>
+      <w:pPr>
+        <w:pStyle w:val="ListParagraph"/>
+        <w:numPr>
+          <w:ilvl w:val="1"/>
+          <w:numId w:val="7"/>
+        </w:numPr>
+        <w:pPrChange w:id="288" w:author="Ganz-Ratzat, Phoenix" w:date="2023-04-06T21:16:00Z">
           <w:pPr>
             <w:pStyle w:val="ListParagraph"/>
             <w:numPr>
-              <w:ilvl w:val="1"/>
-              <w:numId w:val="4"/>
+              <w:numId w:val="7"/>
             </w:numPr>
-            <w:ind w:left="1440" w:hanging="360"/>
+            <w:ind w:hanging="360"/>
           </w:pPr>
         </w:pPrChange>
       </w:pPr>
-    </w:p>
-    <w:p>
-      <w:pPr>
-        <w:pStyle w:val="ListParagraph"/>
-        <w:numPr>
-          <w:ilvl w:val="0"/>
-          <w:numId w:val="4"/>
-        </w:numPr>
-        <w:rPr>
-          <w:color w:val="FF0000"/>
-          <w:rPrChange w:id="203" w:author="Ganz-Ratzat, Phoenix" w:date="2023-04-05T19:30:00Z">
-            <w:rPr/>
-          </w:rPrChange>
-        </w:rPr>
-      </w:pPr>
-      <w:r>
-        <w:rPr>
-          <w:color w:val="FF0000"/>
-          <w:rPrChange w:id="204" w:author="Ganz-Ratzat, Phoenix" w:date="2023-04-05T19:30:00Z">
-            <w:rPr/>
-          </w:rPrChange>
-        </w:rPr>
-        <w:t xml:space="preserve">Display the simulated scores for each game </w:t>
-      </w:r>
+      <w:ins w:id="289" w:author="Ganz-Ratzat, Phoenix" w:date="2023-04-06T21:18:00Z">
+        <w:r>
+          <w:t>Each user creates a custom bracket that is saved between sessions</w:t>
+        </w:r>
+      </w:ins>
+      <w:ins w:id="290" w:author="Ganz-Ratzat, Phoenix" w:date="2023-04-06T21:19:00Z">
+        <w:r>
+          <w:t xml:space="preserve"> if finalized</w:t>
+        </w:r>
+      </w:ins>
+      <w:ins w:id="291" w:author="Ganz-Ratzat, Phoenix" w:date="2023-04-06T21:18:00Z">
+        <w:r>
+          <w:t>.</w:t>
+        </w:r>
+      </w:ins>
     </w:p>
     <w:p>
       <w:pPr>
         <w:pStyle w:val="ListParagraph"/>
         <w:numPr>
           <w:ilvl w:val="1"/>
-          <w:numId w:val="4"/>
-        </w:numPr>
-        <w:rPr>
-          <w:color w:val="FF0000"/>
-          <w:rPrChange w:id="205" w:author="Ganz-Ratzat, Phoenix" w:date="2023-04-05T19:30:00Z">
-            <w:rPr/>
-          </w:rPrChange>
-        </w:rPr>
-      </w:pPr>
-      <w:r>
-        <w:rPr>
-          <w:color w:val="FF0000"/>
-          <w:rPrChange w:id="206" w:author="Ganz-Ratzat, Phoenix" w:date="2023-04-05T19:30:00Z">
-            <w:rPr/>
-          </w:rPrChange>
-        </w:rPr>
-        <w:t>In each games individual bracket the teams scores should be displayed so it is clear to the user why a certain team won and the other lost.</w:t>
-      </w:r>
-    </w:p>
-    <w:p>
-      <w:pPr>
-        <w:rPr>
-          <w:b/>
-        </w:rPr>
-      </w:pPr>
-      <w:r>
-        <w:rPr>
-          <w:b/>
-        </w:rPr>
-        <w:t>Reliability</w:t>
-      </w:r>
-    </w:p>
-    <w:p>
-      <w:pPr>
-        <w:pStyle w:val="ListParagraph"/>
-        <w:numPr>
-          <w:ilvl w:val="0"/>
-          <w:numId w:val="5"/>
-        </w:numPr>
-      </w:pPr>
-      <w:r>
-        <w:t>Validate Bracket before finalizing</w:t>
-      </w:r>
-    </w:p>
-    <w:p>
-      <w:pPr>
-        <w:pStyle w:val="ListParagraph"/>
-        <w:numPr>
-          <w:ilvl w:val="1"/>
-          <w:numId w:val="5"/>
-        </w:numPr>
-      </w:pPr>
-      <w:r>
-        <w:t>Ensure that all necessary fields are filled out, if not display a message to the user asking them to complete the bracket before finalizing.</w:t>
-      </w:r>
-    </w:p>
-    <w:p>
-      <w:pPr>
-        <w:pStyle w:val="ListParagraph"/>
-        <w:numPr>
-          <w:ilvl w:val="0"/>
-          <w:numId w:val="5"/>
-        </w:numPr>
-      </w:pPr>
-      <w:r>
-        <w:t>Catch input output exceptions</w:t>
-      </w:r>
-    </w:p>
-    <w:p>
-      <w:pPr>
-        <w:pStyle w:val="ListParagraph"/>
-        <w:numPr>
-          <w:ilvl w:val="1"/>
-          <w:numId w:val="5"/>
-        </w:numPr>
-      </w:pPr>
-      <w:r>
-        <w:t>Catch for incorrect log in credentials</w:t>
-      </w:r>
-    </w:p>
-    <w:p>
-      <w:pPr>
-        <w:rPr>
-          <w:b/>
-        </w:rPr>
-      </w:pPr>
-      <w:r>
-        <w:rPr>
-          <w:b/>
-        </w:rPr>
-        <w:t>Performance</w:t>
-      </w:r>
-    </w:p>
-    <w:p>
-      <w:pPr>
-        <w:pStyle w:val="ListParagraph"/>
-        <w:numPr>
-          <w:ilvl w:val="0"/>
-          <w:numId w:val="6"/>
-        </w:numPr>
-        <w:rPr>
-          <w:moveFrom w:id="207" w:author="Ganz-Ratzat, Phoenix" w:date="2023-04-05T19:30:00Z"/>
-        </w:rPr>
-      </w:pPr>
-      <w:moveFromRangeStart w:id="208" w:author="Ganz-Ratzat, Phoenix" w:date="2023-04-05T19:30:00Z" w:name="move131615441"/>
-      <w:moveFrom w:id="209" w:author="Ganz-Ratzat, Phoenix" w:date="2023-04-05T19:30:00Z">
-        <w:r>
-          <w:t>Program should support up to 4 players</w:t>
-        </w:r>
-      </w:moveFrom>
-    </w:p>
-    <w:p>
-      <w:pPr>
-        <w:pStyle w:val="ListParagraph"/>
-        <w:numPr>
-          <w:ilvl w:val="1"/>
-          <w:numId w:val="6"/>
-        </w:numPr>
-        <w:rPr>
-          <w:moveFrom w:id="210" w:author="Ganz-Ratzat, Phoenix" w:date="2023-04-05T19:30:00Z"/>
-        </w:rPr>
-      </w:pPr>
-      <w:moveFrom w:id="211" w:author="Ganz-Ratzat, Phoenix" w:date="2023-04-05T19:30:00Z">
-        <w:r>
-          <w:t>Each tournament will consist of 4 users.</w:t>
-        </w:r>
-      </w:moveFrom>
-    </w:p>
-    <w:moveFromRangeEnd w:id="208"/>
-    <w:p>
-      <w:pPr>
-        <w:rPr>
-          <w:b/>
-        </w:rPr>
-      </w:pPr>
-      <w:r>
-        <w:rPr>
-          <w:b/>
-        </w:rPr>
-        <w:t>Supportability</w:t>
-      </w:r>
-    </w:p>
-    <w:p>
-      <w:pPr>
-        <w:pStyle w:val="ListParagraph"/>
-        <w:numPr>
-          <w:ilvl w:val="0"/>
-          <w:numId w:val="6"/>
-        </w:numPr>
-        <w:rPr>
-          <w:del w:id="212" w:author="Ganz-Ratzat, Phoenix" w:date="2023-04-05T19:31:00Z"/>
-        </w:rPr>
-      </w:pPr>
-      <w:del w:id="213" w:author="Ganz-Ratzat, Phoenix" w:date="2023-04-05T19:31:00Z">
-        <w:r>
-          <w:delText>Change teams in bracket</w:delText>
-        </w:r>
-      </w:del>
-    </w:p>
-    <w:p>
-      <w:pPr>
-        <w:pStyle w:val="ListParagraph"/>
-        <w:numPr>
-          <w:ilvl w:val="1"/>
-          <w:numId w:val="6"/>
-        </w:numPr>
-        <w:rPr>
-          <w:del w:id="214" w:author="Ganz-Ratzat, Phoenix" w:date="2023-04-05T19:31:00Z"/>
-        </w:rPr>
-      </w:pPr>
-      <w:del w:id="215" w:author="Ganz-Ratzat, Phoenix" w:date="2023-04-05T19:31:00Z">
-        <w:r>
-          <w:delText>Allow the user to remove a previously selected team before finalizing bracket. Allow user to make edits to their bracket whenever as long as the finalize button has not been selected.</w:delText>
-        </w:r>
-      </w:del>
-    </w:p>
-    <w:p>
-      <w:pPr>
-        <w:pStyle w:val="ListParagraph"/>
-        <w:numPr>
-          <w:ilvl w:val="0"/>
-          <w:numId w:val="6"/>
-        </w:numPr>
-        <w:rPr>
-          <w:del w:id="216" w:author="Ganz-Ratzat, Phoenix" w:date="2023-04-05T19:32:00Z"/>
-        </w:rPr>
-      </w:pPr>
-      <w:del w:id="217" w:author="Ganz-Ratzat, Phoenix" w:date="2023-04-05T19:32:00Z">
-        <w:r>
-          <w:delText>Documentation on how to use software</w:delText>
-        </w:r>
-      </w:del>
-    </w:p>
-    <w:p>
-      <w:pPr>
-        <w:pStyle w:val="ListParagraph"/>
-        <w:numPr>
-          <w:ilvl w:val="1"/>
-          <w:numId w:val="6"/>
-        </w:numPr>
-        <w:rPr>
-          <w:del w:id="218" w:author="Ganz-Ratzat, Phoenix" w:date="2023-04-05T19:32:00Z"/>
-        </w:rPr>
-      </w:pPr>
-      <w:del w:id="219" w:author="Ganz-Ratzat, Phoenix" w:date="2023-04-05T19:32:00Z">
-        <w:r>
-          <w:delText>Once user is logged in display an Instructions button which will give the user step by step instructions on how to use the software. Make this as simple as possible so the user does not get confused.</w:delText>
-        </w:r>
-      </w:del>
-    </w:p>
-    <w:p>
-      <w:pPr>
-        <w:rPr>
-          <w:b/>
-        </w:rPr>
-      </w:pPr>
-      <w:r>
-        <w:rPr>
-          <w:b/>
-        </w:rPr>
-        <w:t>PLUS</w:t>
-      </w:r>
+          <w:numId w:val="7"/>
+        </w:numPr>
+        <w:rPr>
+          <w:del w:id="292" w:author="Ganz-Ratzat, Phoenix" w:date="2023-04-06T21:15:00Z"/>
+        </w:rPr>
+      </w:pPr>
+      <w:del w:id="293" w:author="Ganz-Ratzat, Phoenix" w:date="2023-04-06T21:15:00Z">
+        <w:r>
+          <w:delText>Teams that are ranked in the top 10 will have a minor advantage against other teams to provide a real life simulation.</w:delText>
+        </w:r>
+      </w:del>
     </w:p>
     <w:p>
       <w:pPr>
@@ -1874,13 +2410,15 @@
           <w:ilvl w:val="0"/>
           <w:numId w:val="7"/>
         </w:numPr>
-      </w:pPr>
-      <w:r>
-        <w:t xml:space="preserve">Providing stats for each team that influence the </w:t>
-      </w:r>
-      <w:r>
-        <w:t>situation</w:t>
-      </w:r>
+        <w:rPr>
+          <w:del w:id="294" w:author="Ganz-Ratzat, Phoenix" w:date="2023-04-06T21:15:00Z"/>
+        </w:rPr>
+      </w:pPr>
+      <w:del w:id="295" w:author="Ganz-Ratzat, Phoenix" w:date="2023-04-06T21:15:00Z">
+        <w:r>
+          <w:delText>Providing the option to compare the predicted bracket to the actual tournament.</w:delText>
+        </w:r>
+      </w:del>
     </w:p>
     <w:p>
       <w:pPr>
@@ -1889,10 +2427,15 @@
           <w:ilvl w:val="1"/>
           <w:numId w:val="7"/>
         </w:numPr>
-      </w:pPr>
-      <w:r>
-        <w:t>Teams that are ranked in the top 10 will have a minor advantage against other teams to provide a real life simulation.</w:t>
-      </w:r>
+        <w:rPr>
+          <w:del w:id="296" w:author="Ganz-Ratzat, Phoenix" w:date="2023-04-06T21:15:00Z"/>
+        </w:rPr>
+      </w:pPr>
+      <w:del w:id="297" w:author="Ganz-Ratzat, Phoenix" w:date="2023-04-06T21:15:00Z">
+        <w:r>
+          <w:delText>Compare the users bracket (the simulated one) with the actual tournament winners from 2017.</w:delText>
+        </w:r>
+      </w:del>
     </w:p>
     <w:p>
       <w:pPr>
@@ -1901,10 +2444,15 @@
           <w:ilvl w:val="0"/>
           <w:numId w:val="7"/>
         </w:numPr>
-      </w:pPr>
-      <w:r>
-        <w:t>Providing the option to compare the predicted bracket to the actual tournament.</w:t>
-      </w:r>
+        <w:rPr>
+          <w:del w:id="298" w:author="Ganz-Ratzat, Phoenix" w:date="2023-04-06T21:15:00Z"/>
+        </w:rPr>
+      </w:pPr>
+      <w:del w:id="299" w:author="Ganz-Ratzat, Phoenix" w:date="2023-04-06T21:15:00Z">
+        <w:r>
+          <w:delText>Display a tooltip next to the winning team</w:delText>
+        </w:r>
+      </w:del>
     </w:p>
     <w:p>
       <w:pPr>
@@ -1913,10 +2461,32 @@
           <w:ilvl w:val="1"/>
           <w:numId w:val="7"/>
         </w:numPr>
-      </w:pPr>
-      <w:r>
-        <w:t>Compare the users bracket (the simulated one) with the actual tournament winners from 2017.</w:t>
-      </w:r>
+        <w:rPr>
+          <w:del w:id="300" w:author="Ganz-Ratzat, Phoenix" w:date="2023-04-06T21:15:00Z"/>
+        </w:rPr>
+      </w:pPr>
+      <w:del w:id="301" w:author="Ganz-Ratzat, Phoenix" w:date="2023-04-06T21:15:00Z">
+        <w:r>
+          <w:delText>Tooltip will display the college information of the winning team once the mouse is has hovered over the tooltip icon.</w:delText>
+        </w:r>
+      </w:del>
+    </w:p>
+    <w:p>
+      <w:pPr>
+        <w:pStyle w:val="ListParagraph"/>
+        <w:numPr>
+          <w:ilvl w:val="1"/>
+          <w:numId w:val="7"/>
+        </w:numPr>
+        <w:rPr>
+          <w:del w:id="302" w:author="Ganz-Ratzat, Phoenix" w:date="2023-04-06T21:15:00Z"/>
+        </w:rPr>
+      </w:pPr>
+      <w:del w:id="303" w:author="Ganz-Ratzat, Phoenix" w:date="2023-04-06T21:15:00Z">
+        <w:r>
+          <w:delText>Display tooltip with info of every team.</w:delText>
+        </w:r>
+      </w:del>
     </w:p>
     <w:p>
       <w:pPr>
@@ -1925,10 +2495,15 @@
           <w:ilvl w:val="0"/>
           <w:numId w:val="7"/>
         </w:numPr>
-      </w:pPr>
-      <w:r>
-        <w:t>Display a tooltip next to the winning team</w:t>
-      </w:r>
+        <w:rPr>
+          <w:del w:id="304" w:author="Ganz-Ratzat, Phoenix" w:date="2023-04-06T21:15:00Z"/>
+        </w:rPr>
+      </w:pPr>
+      <w:del w:id="305" w:author="Ganz-Ratzat, Phoenix" w:date="2023-04-06T21:15:00Z">
+        <w:r>
+          <w:delText>Correctly predicted teams to be displayed with green text</w:delText>
+        </w:r>
+      </w:del>
     </w:p>
     <w:p>
       <w:pPr>
@@ -1937,10 +2512,32 @@
           <w:ilvl w:val="1"/>
           <w:numId w:val="7"/>
         </w:numPr>
-      </w:pPr>
-      <w:r>
-        <w:t>Tooltip will display the college information of the winning team once the mouse is has hovered over the tooltip icon.</w:t>
-      </w:r>
+        <w:rPr>
+          <w:del w:id="306" w:author="Ganz-Ratzat, Phoenix" w:date="2023-04-06T21:15:00Z"/>
+        </w:rPr>
+      </w:pPr>
+      <w:del w:id="307" w:author="Ganz-Ratzat, Phoenix" w:date="2023-04-06T21:15:00Z">
+        <w:r>
+          <w:delText>If the user correctly chose a team to win the team name should be displayed in green.</w:delText>
+        </w:r>
+      </w:del>
+    </w:p>
+    <w:p>
+      <w:pPr>
+        <w:pStyle w:val="ListParagraph"/>
+        <w:numPr>
+          <w:ilvl w:val="0"/>
+          <w:numId w:val="7"/>
+        </w:numPr>
+        <w:rPr>
+          <w:del w:id="308" w:author="Ganz-Ratzat, Phoenix" w:date="2023-04-06T21:15:00Z"/>
+        </w:rPr>
+      </w:pPr>
+      <w:del w:id="309" w:author="Ganz-Ratzat, Phoenix" w:date="2023-04-06T21:15:00Z">
+        <w:r>
+          <w:delText>Incorrectly predicted teams to be displayed with red text</w:delText>
+        </w:r>
+      </w:del>
     </w:p>
     <w:p>
       <w:pPr>
@@ -1949,58 +2546,15 @@
           <w:ilvl w:val="1"/>
           <w:numId w:val="7"/>
         </w:numPr>
-      </w:pPr>
-      <w:r>
-        <w:t>Display tooltip with info of every team.</w:t>
-      </w:r>
-    </w:p>
-    <w:p>
-      <w:pPr>
-        <w:pStyle w:val="ListParagraph"/>
-        <w:numPr>
-          <w:ilvl w:val="0"/>
-          <w:numId w:val="7"/>
-        </w:numPr>
-      </w:pPr>
-      <w:r>
-        <w:t>Correctly predicted teams to be displayed with green text</w:t>
-      </w:r>
-    </w:p>
-    <w:p>
-      <w:pPr>
-        <w:pStyle w:val="ListParagraph"/>
-        <w:numPr>
-          <w:ilvl w:val="1"/>
-          <w:numId w:val="7"/>
-        </w:numPr>
-      </w:pPr>
-      <w:r>
-        <w:t>If the user correctly chose a team to win the team name should be displayed in green.</w:t>
-      </w:r>
-    </w:p>
-    <w:p>
-      <w:pPr>
-        <w:pStyle w:val="ListParagraph"/>
-        <w:numPr>
-          <w:ilvl w:val="0"/>
-          <w:numId w:val="7"/>
-        </w:numPr>
-      </w:pPr>
-      <w:r>
-        <w:t>Incorrectly predicted teams to be displayed with red text</w:t>
-      </w:r>
-    </w:p>
-    <w:p>
-      <w:pPr>
-        <w:pStyle w:val="ListParagraph"/>
-        <w:numPr>
-          <w:ilvl w:val="1"/>
-          <w:numId w:val="7"/>
-        </w:numPr>
-      </w:pPr>
-      <w:r>
-        <w:t>If the user incorrectly chose a team to win the team name should be displayed in red.</w:t>
-      </w:r>
+        <w:rPr>
+          <w:del w:id="310" w:author="Ganz-Ratzat, Phoenix" w:date="2023-04-06T21:15:00Z"/>
+        </w:rPr>
+      </w:pPr>
+      <w:del w:id="311" w:author="Ganz-Ratzat, Phoenix" w:date="2023-04-06T21:15:00Z">
+        <w:r>
+          <w:delText>If the user incorrectly chose a team to win the team name should be displayed in red.</w:delText>
+        </w:r>
+      </w:del>
     </w:p>
     <w:p>
       <w:pPr>
@@ -2252,6 +2806,119 @@
     </w:lvl>
   </w:abstractNum>
   <w:abstractNum w:abstractNumId="2" w15:restartNumberingAfterBreak="0">
+    <w:nsid w:val="2DFD1112"/>
+    <w:multiLevelType w:val="hybridMultilevel"/>
+    <w:tmpl w:val="332C8886"/>
+    <w:lvl w:ilvl="0" w:tplc="04090001">
+      <w:start w:val="1"/>
+      <w:numFmt w:val="bullet"/>
+      <w:lvlText w:val=""/>
+      <w:lvlJc w:val="left"/>
+      <w:pPr>
+        <w:ind w:left="720" w:hanging="360"/>
+      </w:pPr>
+      <w:rPr>
+        <w:rFonts w:ascii="Symbol" w:hAnsi="Symbol" w:hint="default"/>
+      </w:rPr>
+    </w:lvl>
+    <w:lvl w:ilvl="1" w:tplc="04090003" w:tentative="1">
+      <w:start w:val="1"/>
+      <w:numFmt w:val="bullet"/>
+      <w:lvlText w:val="o"/>
+      <w:lvlJc w:val="left"/>
+      <w:pPr>
+        <w:ind w:left="1440" w:hanging="360"/>
+      </w:pPr>
+      <w:rPr>
+        <w:rFonts w:ascii="Courier New" w:hAnsi="Courier New" w:cs="Courier New" w:hint="default"/>
+      </w:rPr>
+    </w:lvl>
+    <w:lvl w:ilvl="2" w:tplc="04090005" w:tentative="1">
+      <w:start w:val="1"/>
+      <w:numFmt w:val="bullet"/>
+      <w:lvlText w:val=""/>
+      <w:lvlJc w:val="left"/>
+      <w:pPr>
+        <w:ind w:left="2160" w:hanging="360"/>
+      </w:pPr>
+      <w:rPr>
+        <w:rFonts w:ascii="Wingdings" w:hAnsi="Wingdings" w:hint="default"/>
+      </w:rPr>
+    </w:lvl>
+    <w:lvl w:ilvl="3" w:tplc="04090001" w:tentative="1">
+      <w:start w:val="1"/>
+      <w:numFmt w:val="bullet"/>
+      <w:lvlText w:val=""/>
+      <w:lvlJc w:val="left"/>
+      <w:pPr>
+        <w:ind w:left="2880" w:hanging="360"/>
+      </w:pPr>
+      <w:rPr>
+        <w:rFonts w:ascii="Symbol" w:hAnsi="Symbol" w:hint="default"/>
+      </w:rPr>
+    </w:lvl>
+    <w:lvl w:ilvl="4" w:tplc="04090003" w:tentative="1">
+      <w:start w:val="1"/>
+      <w:numFmt w:val="bullet"/>
+      <w:lvlText w:val="o"/>
+      <w:lvlJc w:val="left"/>
+      <w:pPr>
+        <w:ind w:left="3600" w:hanging="360"/>
+      </w:pPr>
+      <w:rPr>
+        <w:rFonts w:ascii="Courier New" w:hAnsi="Courier New" w:cs="Courier New" w:hint="default"/>
+      </w:rPr>
+    </w:lvl>
+    <w:lvl w:ilvl="5" w:tplc="04090005" w:tentative="1">
+      <w:start w:val="1"/>
+      <w:numFmt w:val="bullet"/>
+      <w:lvlText w:val=""/>
+      <w:lvlJc w:val="left"/>
+      <w:pPr>
+        <w:ind w:left="4320" w:hanging="360"/>
+      </w:pPr>
+      <w:rPr>
+        <w:rFonts w:ascii="Wingdings" w:hAnsi="Wingdings" w:hint="default"/>
+      </w:rPr>
+    </w:lvl>
+    <w:lvl w:ilvl="6" w:tplc="04090001" w:tentative="1">
+      <w:start w:val="1"/>
+      <w:numFmt w:val="bullet"/>
+      <w:lvlText w:val=""/>
+      <w:lvlJc w:val="left"/>
+      <w:pPr>
+        <w:ind w:left="5040" w:hanging="360"/>
+      </w:pPr>
+      <w:rPr>
+        <w:rFonts w:ascii="Symbol" w:hAnsi="Symbol" w:hint="default"/>
+      </w:rPr>
+    </w:lvl>
+    <w:lvl w:ilvl="7" w:tplc="04090003" w:tentative="1">
+      <w:start w:val="1"/>
+      <w:numFmt w:val="bullet"/>
+      <w:lvlText w:val="o"/>
+      <w:lvlJc w:val="left"/>
+      <w:pPr>
+        <w:ind w:left="5760" w:hanging="360"/>
+      </w:pPr>
+      <w:rPr>
+        <w:rFonts w:ascii="Courier New" w:hAnsi="Courier New" w:cs="Courier New" w:hint="default"/>
+      </w:rPr>
+    </w:lvl>
+    <w:lvl w:ilvl="8" w:tplc="04090005" w:tentative="1">
+      <w:start w:val="1"/>
+      <w:numFmt w:val="bullet"/>
+      <w:lvlText w:val=""/>
+      <w:lvlJc w:val="left"/>
+      <w:pPr>
+        <w:ind w:left="6480" w:hanging="360"/>
+      </w:pPr>
+      <w:rPr>
+        <w:rFonts w:ascii="Wingdings" w:hAnsi="Wingdings" w:hint="default"/>
+      </w:rPr>
+    </w:lvl>
+  </w:abstractNum>
+  <w:abstractNum w:abstractNumId="3" w15:restartNumberingAfterBreak="0">
     <w:nsid w:val="3B317F92"/>
     <w:multiLevelType w:val="hybridMultilevel"/>
     <w:tmpl w:val="C4AC7A9C"/>
@@ -2364,7 +3031,7 @@
       </w:rPr>
     </w:lvl>
   </w:abstractNum>
-  <w:abstractNum w:abstractNumId="3" w15:restartNumberingAfterBreak="0">
+  <w:abstractNum w:abstractNumId="4" w15:restartNumberingAfterBreak="0">
     <w:nsid w:val="440B1DFE"/>
     <w:multiLevelType w:val="hybridMultilevel"/>
     <w:tmpl w:val="7C9A9B8C"/>
@@ -2477,7 +3144,7 @@
       </w:rPr>
     </w:lvl>
   </w:abstractNum>
-  <w:abstractNum w:abstractNumId="4" w15:restartNumberingAfterBreak="0">
+  <w:abstractNum w:abstractNumId="5" w15:restartNumberingAfterBreak="0">
     <w:nsid w:val="4C6C05D2"/>
     <w:multiLevelType w:val="hybridMultilevel"/>
     <w:tmpl w:val="F168CAEA"/>
@@ -2590,7 +3257,120 @@
       </w:rPr>
     </w:lvl>
   </w:abstractNum>
-  <w:abstractNum w:abstractNumId="5" w15:restartNumberingAfterBreak="0">
+  <w:abstractNum w:abstractNumId="6" w15:restartNumberingAfterBreak="0">
+    <w:nsid w:val="50117162"/>
+    <w:multiLevelType w:val="hybridMultilevel"/>
+    <w:tmpl w:val="25602D00"/>
+    <w:lvl w:ilvl="0" w:tplc="04090001">
+      <w:start w:val="1"/>
+      <w:numFmt w:val="bullet"/>
+      <w:lvlText w:val=""/>
+      <w:lvlJc w:val="left"/>
+      <w:pPr>
+        <w:ind w:left="720" w:hanging="360"/>
+      </w:pPr>
+      <w:rPr>
+        <w:rFonts w:ascii="Symbol" w:hAnsi="Symbol" w:hint="default"/>
+      </w:rPr>
+    </w:lvl>
+    <w:lvl w:ilvl="1" w:tplc="04090003">
+      <w:start w:val="1"/>
+      <w:numFmt w:val="bullet"/>
+      <w:lvlText w:val="o"/>
+      <w:lvlJc w:val="left"/>
+      <w:pPr>
+        <w:ind w:left="1440" w:hanging="360"/>
+      </w:pPr>
+      <w:rPr>
+        <w:rFonts w:ascii="Courier New" w:hAnsi="Courier New" w:cs="Courier New" w:hint="default"/>
+      </w:rPr>
+    </w:lvl>
+    <w:lvl w:ilvl="2" w:tplc="04090005" w:tentative="1">
+      <w:start w:val="1"/>
+      <w:numFmt w:val="bullet"/>
+      <w:lvlText w:val=""/>
+      <w:lvlJc w:val="left"/>
+      <w:pPr>
+        <w:ind w:left="2160" w:hanging="360"/>
+      </w:pPr>
+      <w:rPr>
+        <w:rFonts w:ascii="Wingdings" w:hAnsi="Wingdings" w:hint="default"/>
+      </w:rPr>
+    </w:lvl>
+    <w:lvl w:ilvl="3" w:tplc="04090001" w:tentative="1">
+      <w:start w:val="1"/>
+      <w:numFmt w:val="bullet"/>
+      <w:lvlText w:val=""/>
+      <w:lvlJc w:val="left"/>
+      <w:pPr>
+        <w:ind w:left="2880" w:hanging="360"/>
+      </w:pPr>
+      <w:rPr>
+        <w:rFonts w:ascii="Symbol" w:hAnsi="Symbol" w:hint="default"/>
+      </w:rPr>
+    </w:lvl>
+    <w:lvl w:ilvl="4" w:tplc="04090003" w:tentative="1">
+      <w:start w:val="1"/>
+      <w:numFmt w:val="bullet"/>
+      <w:lvlText w:val="o"/>
+      <w:lvlJc w:val="left"/>
+      <w:pPr>
+        <w:ind w:left="3600" w:hanging="360"/>
+      </w:pPr>
+      <w:rPr>
+        <w:rFonts w:ascii="Courier New" w:hAnsi="Courier New" w:cs="Courier New" w:hint="default"/>
+      </w:rPr>
+    </w:lvl>
+    <w:lvl w:ilvl="5" w:tplc="04090005" w:tentative="1">
+      <w:start w:val="1"/>
+      <w:numFmt w:val="bullet"/>
+      <w:lvlText w:val=""/>
+      <w:lvlJc w:val="left"/>
+      <w:pPr>
+        <w:ind w:left="4320" w:hanging="360"/>
+      </w:pPr>
+      <w:rPr>
+        <w:rFonts w:ascii="Wingdings" w:hAnsi="Wingdings" w:hint="default"/>
+      </w:rPr>
+    </w:lvl>
+    <w:lvl w:ilvl="6" w:tplc="04090001" w:tentative="1">
+      <w:start w:val="1"/>
+      <w:numFmt w:val="bullet"/>
+      <w:lvlText w:val=""/>
+      <w:lvlJc w:val="left"/>
+      <w:pPr>
+        <w:ind w:left="5040" w:hanging="360"/>
+      </w:pPr>
+      <w:rPr>
+        <w:rFonts w:ascii="Symbol" w:hAnsi="Symbol" w:hint="default"/>
+      </w:rPr>
+    </w:lvl>
+    <w:lvl w:ilvl="7" w:tplc="04090003" w:tentative="1">
+      <w:start w:val="1"/>
+      <w:numFmt w:val="bullet"/>
+      <w:lvlText w:val="o"/>
+      <w:lvlJc w:val="left"/>
+      <w:pPr>
+        <w:ind w:left="5760" w:hanging="360"/>
+      </w:pPr>
+      <w:rPr>
+        <w:rFonts w:ascii="Courier New" w:hAnsi="Courier New" w:cs="Courier New" w:hint="default"/>
+      </w:rPr>
+    </w:lvl>
+    <w:lvl w:ilvl="8" w:tplc="04090005" w:tentative="1">
+      <w:start w:val="1"/>
+      <w:numFmt w:val="bullet"/>
+      <w:lvlText w:val=""/>
+      <w:lvlJc w:val="left"/>
+      <w:pPr>
+        <w:ind w:left="6480" w:hanging="360"/>
+      </w:pPr>
+      <w:rPr>
+        <w:rFonts w:ascii="Wingdings" w:hAnsi="Wingdings" w:hint="default"/>
+      </w:rPr>
+    </w:lvl>
+  </w:abstractNum>
+  <w:abstractNum w:abstractNumId="7" w15:restartNumberingAfterBreak="0">
     <w:nsid w:val="62534ABC"/>
     <w:multiLevelType w:val="hybridMultilevel"/>
     <w:tmpl w:val="97B0B9BE"/>
@@ -2703,7 +3483,7 @@
       </w:rPr>
     </w:lvl>
   </w:abstractNum>
-  <w:abstractNum w:abstractNumId="6" w15:restartNumberingAfterBreak="0">
+  <w:abstractNum w:abstractNumId="8" w15:restartNumberingAfterBreak="0">
     <w:nsid w:val="643F0F36"/>
     <w:multiLevelType w:val="hybridMultilevel"/>
     <w:tmpl w:val="9C0605D6"/>
@@ -2816,7 +3596,7 @@
       </w:rPr>
     </w:lvl>
   </w:abstractNum>
-  <w:abstractNum w:abstractNumId="7" w15:restartNumberingAfterBreak="0">
+  <w:abstractNum w:abstractNumId="9" w15:restartNumberingAfterBreak="0">
     <w:nsid w:val="65D84C02"/>
     <w:multiLevelType w:val="hybridMultilevel"/>
     <w:tmpl w:val="817624C0"/>
@@ -2929,7 +3709,7 @@
       </w:rPr>
     </w:lvl>
   </w:abstractNum>
-  <w:abstractNum w:abstractNumId="8" w15:restartNumberingAfterBreak="0">
+  <w:abstractNum w:abstractNumId="10" w15:restartNumberingAfterBreak="0">
     <w:nsid w:val="7A322FB8"/>
     <w:multiLevelType w:val="hybridMultilevel"/>
     <w:tmpl w:val="5F4E9D18"/>
@@ -3018,7 +3798,7 @@
       </w:pPr>
     </w:lvl>
   </w:abstractNum>
-  <w:abstractNum w:abstractNumId="9" w15:restartNumberingAfterBreak="0">
+  <w:abstractNum w:abstractNumId="11" w15:restartNumberingAfterBreak="0">
     <w:nsid w:val="7E1134E7"/>
     <w:multiLevelType w:val="hybridMultilevel"/>
     <w:tmpl w:val="4C68BF26"/>
@@ -3132,33 +3912,39 @@
     </w:lvl>
   </w:abstractNum>
   <w:num w:numId="1" w16cid:durableId="267390860">
-    <w:abstractNumId w:val="9"/>
+    <w:abstractNumId w:val="11"/>
   </w:num>
   <w:num w:numId="2" w16cid:durableId="1921023006">
-    <w:abstractNumId w:val="4"/>
+    <w:abstractNumId w:val="5"/>
   </w:num>
   <w:num w:numId="3" w16cid:durableId="62219144">
-    <w:abstractNumId w:val="8"/>
+    <w:abstractNumId w:val="10"/>
   </w:num>
   <w:num w:numId="4" w16cid:durableId="381684130">
-    <w:abstractNumId w:val="2"/>
+    <w:abstractNumId w:val="3"/>
   </w:num>
   <w:num w:numId="5" w16cid:durableId="2085179860">
-    <w:abstractNumId w:val="5"/>
+    <w:abstractNumId w:val="7"/>
   </w:num>
   <w:num w:numId="6" w16cid:durableId="1424762916">
     <w:abstractNumId w:val="1"/>
   </w:num>
   <w:num w:numId="7" w16cid:durableId="2038919762">
-    <w:abstractNumId w:val="7"/>
+    <w:abstractNumId w:val="9"/>
   </w:num>
   <w:num w:numId="8" w16cid:durableId="158623832">
-    <w:abstractNumId w:val="3"/>
+    <w:abstractNumId w:val="4"/>
   </w:num>
   <w:num w:numId="9" w16cid:durableId="955410008">
     <w:abstractNumId w:val="0"/>
   </w:num>
   <w:num w:numId="10" w16cid:durableId="770273613">
+    <w:abstractNumId w:val="8"/>
+  </w:num>
+  <w:num w:numId="11" w16cid:durableId="1986737496">
+    <w:abstractNumId w:val="2"/>
+  </w:num>
+  <w:num w:numId="12" w16cid:durableId="624771304">
     <w:abstractNumId w:val="6"/>
   </w:num>
 </w:numbering>

</xml_diff>

<commit_message>
Documentation Update, completed FURPS document with finalized grammar and structure
</commit_message>
<xml_diff>
--- a/FURPS Requirements Document.docx
+++ b/FURPS Requirements Document.docx
@@ -67,7 +67,23 @@
           <w:rPr>
             <w:bCs/>
           </w:rPr>
-          <w:t xml:space="preserve"> by Katherine, edited by Phoenix.</w:t>
+          <w:t xml:space="preserve"> by Katherine, edited by Phoenix</w:t>
+        </w:r>
+      </w:ins>
+      <w:ins w:id="4" w:author="Spiezio, Andrew" w:date="2023-04-07T22:01:00Z">
+        <w:r>
+          <w:rPr>
+            <w:bCs/>
+          </w:rPr>
+          <w:t>, finalized by Andrew</w:t>
+        </w:r>
+      </w:ins>
+      <w:ins w:id="5" w:author="Ganz-Ratzat, Phoenix" w:date="2023-04-02T10:59:00Z">
+        <w:r>
+          <w:rPr>
+            <w:bCs/>
+          </w:rPr>
+          <w:t>.</w:t>
         </w:r>
       </w:ins>
     </w:p>
@@ -79,11 +95,11 @@
           <w:numId w:val="8"/>
         </w:numPr>
         <w:rPr>
-          <w:ins w:id="4" w:author="Ganz-Ratzat, Phoenix" w:date="2023-04-02T10:58:00Z"/>
-        </w:rPr>
-      </w:pPr>
-      <w:bookmarkStart w:id="5" w:name="_Hlk131319481"/>
-      <w:ins w:id="6" w:author="Ganz-Ratzat, Phoenix" w:date="2023-04-02T10:58:00Z">
+          <w:ins w:id="6" w:author="Ganz-Ratzat, Phoenix" w:date="2023-04-02T10:58:00Z"/>
+        </w:rPr>
+      </w:pPr>
+      <w:bookmarkStart w:id="7" w:name="_Hlk131319481"/>
+      <w:ins w:id="8" w:author="Ganz-Ratzat, Phoenix" w:date="2023-04-02T10:58:00Z">
         <w:r>
           <w:t>What will the system do?</w:t>
         </w:r>
@@ -97,10 +113,10 @@
           <w:numId w:val="8"/>
         </w:numPr>
         <w:rPr>
-          <w:ins w:id="7" w:author="Ganz-Ratzat, Phoenix" w:date="2023-04-02T10:58:00Z"/>
-        </w:rPr>
-      </w:pPr>
-      <w:ins w:id="8" w:author="Ganz-Ratzat, Phoenix" w:date="2023-04-02T10:58:00Z">
+          <w:ins w:id="9" w:author="Ganz-Ratzat, Phoenix" w:date="2023-04-02T10:58:00Z"/>
+        </w:rPr>
+      </w:pPr>
+      <w:ins w:id="10" w:author="Ganz-Ratzat, Phoenix" w:date="2023-04-02T10:58:00Z">
         <w:r>
           <w:t>Login Screen</w:t>
         </w:r>
@@ -114,10 +130,15 @@
           <w:numId w:val="8"/>
         </w:numPr>
         <w:rPr>
-          <w:ins w:id="9" w:author="Ganz-Ratzat, Phoenix" w:date="2023-04-02T10:58:00Z"/>
-        </w:rPr>
-      </w:pPr>
-      <w:ins w:id="10" w:author="Ganz-Ratzat, Phoenix" w:date="2023-04-02T10:58:00Z">
+          <w:ins w:id="11" w:author="Ganz-Ratzat, Phoenix" w:date="2023-04-02T10:58:00Z"/>
+        </w:rPr>
+      </w:pPr>
+      <w:ins w:id="12" w:author="Spiezio, Andrew" w:date="2023-04-07T20:24:00Z">
+        <w:r>
+          <w:t>*</w:t>
+        </w:r>
+      </w:ins>
+      <w:ins w:id="13" w:author="Ganz-Ratzat, Phoenix" w:date="2023-04-02T10:58:00Z">
         <w:r>
           <w:t>A game description greeting the user.</w:t>
         </w:r>
@@ -131,13 +152,71 @@
           <w:numId w:val="8"/>
         </w:numPr>
         <w:rPr>
-          <w:ins w:id="11" w:author="Ganz-Ratzat, Phoenix" w:date="2023-04-02T10:58:00Z"/>
-        </w:rPr>
-      </w:pPr>
-      <w:ins w:id="12" w:author="Ganz-Ratzat, Phoenix" w:date="2023-04-02T10:58:00Z">
-        <w:r>
-          <w:t>User enters a username and password.</w:t>
-        </w:r>
+          <w:ins w:id="14" w:author="Ganz-Ratzat, Phoenix" w:date="2023-04-02T10:58:00Z"/>
+        </w:rPr>
+      </w:pPr>
+      <w:ins w:id="15" w:author="Spiezio, Andrew" w:date="2023-04-07T20:25:00Z">
+        <w:r>
+          <w:t>Next, the u</w:t>
+        </w:r>
+      </w:ins>
+      <w:ins w:id="16" w:author="Ganz-Ratzat, Phoenix" w:date="2023-04-02T10:58:00Z">
+        <w:del w:id="17" w:author="Spiezio, Andrew" w:date="2023-04-07T20:25:00Z">
+          <w:r>
+            <w:delText>U</w:delText>
+          </w:r>
+        </w:del>
+        <w:r>
+          <w:t>ser enters a username and password.</w:t>
+        </w:r>
+      </w:ins>
+    </w:p>
+    <w:p>
+      <w:pPr>
+        <w:pStyle w:val="ListParagraph"/>
+        <w:numPr>
+          <w:ilvl w:val="3"/>
+          <w:numId w:val="8"/>
+        </w:numPr>
+        <w:rPr>
+          <w:ins w:id="18" w:author="Ganz-Ratzat, Phoenix" w:date="2023-04-02T10:58:00Z"/>
+        </w:rPr>
+        <w:pPrChange w:id="19" w:author="Spiezio, Andrew" w:date="2023-04-07T20:25:00Z">
+          <w:pPr>
+            <w:pStyle w:val="ListParagraph"/>
+            <w:numPr>
+              <w:ilvl w:val="2"/>
+              <w:numId w:val="8"/>
+            </w:numPr>
+            <w:ind w:left="2160" w:hanging="360"/>
+          </w:pPr>
+        </w:pPrChange>
+      </w:pPr>
+      <w:ins w:id="20" w:author="Spiezio, Andrew" w:date="2023-04-07T20:25:00Z">
+        <w:r>
+          <w:t>If u</w:t>
+        </w:r>
+        <w:r>
+          <w:t>sername is unused</w:t>
+        </w:r>
+        <w:r>
+          <w:t>, c</w:t>
+        </w:r>
+      </w:ins>
+      <w:ins w:id="21" w:author="Ganz-Ratzat, Phoenix" w:date="2023-04-02T10:58:00Z">
+        <w:del w:id="22" w:author="Spiezio, Andrew" w:date="2023-04-07T20:25:00Z">
+          <w:r>
+            <w:delText>C</w:delText>
+          </w:r>
+        </w:del>
+        <w:r>
+          <w:t xml:space="preserve">reates a new account </w:t>
+        </w:r>
+        <w:del w:id="23" w:author="Spiezio, Andrew" w:date="2023-04-07T20:25:00Z">
+          <w:r>
+            <w:delText>if username is unused.</w:delText>
+          </w:r>
+        </w:del>
       </w:ins>
     </w:p>
     <w:p>
@@ -148,12 +227,42 @@
           <w:numId w:val="8"/>
         </w:numPr>
         <w:rPr>
-          <w:ins w:id="13" w:author="Ganz-Ratzat, Phoenix" w:date="2023-04-02T10:58:00Z"/>
-        </w:rPr>
-      </w:pPr>
-      <w:ins w:id="14" w:author="Ganz-Ratzat, Phoenix" w:date="2023-04-02T10:58:00Z">
-        <w:r>
-          <w:t>Creates a new account if username is unused.</w:t>
+          <w:ins w:id="24" w:author="Ganz-Ratzat, Phoenix" w:date="2023-04-02T10:58:00Z"/>
+        </w:rPr>
+      </w:pPr>
+      <w:ins w:id="25" w:author="Spiezio, Andrew" w:date="2023-04-07T20:37:00Z">
+        <w:r>
+          <w:t>The list of s</w:t>
+        </w:r>
+      </w:ins>
+      <w:ins w:id="26" w:author="Ganz-Ratzat, Phoenix" w:date="2023-04-02T10:58:00Z">
+        <w:del w:id="27" w:author="Spiezio, Andrew" w:date="2023-04-07T20:37:00Z">
+          <w:r>
+            <w:delText>S</w:delText>
+          </w:r>
+        </w:del>
+        <w:r>
+          <w:t xml:space="preserve">aved usernames </w:t>
+        </w:r>
+      </w:ins>
+      <w:ins w:id="28" w:author="Spiezio, Andrew" w:date="2023-04-07T20:37:00Z">
+        <w:r>
+          <w:t xml:space="preserve">are </w:t>
+        </w:r>
+      </w:ins>
+      <w:ins w:id="29" w:author="Ganz-Ratzat, Phoenix" w:date="2023-04-02T10:58:00Z">
+        <w:r>
+          <w:t>shown in a dropdown</w:t>
+        </w:r>
+      </w:ins>
+      <w:ins w:id="30" w:author="Spiezio, Andrew" w:date="2023-04-07T20:37:00Z">
+        <w:r>
+          <w:t xml:space="preserve"> menu</w:t>
+        </w:r>
+      </w:ins>
+      <w:ins w:id="31" w:author="Ganz-Ratzat, Phoenix" w:date="2023-04-02T19:57:00Z">
+        <w:r>
+          <w:t>.</w:t>
         </w:r>
       </w:ins>
     </w:p>
@@ -165,17 +274,22 @@
           <w:numId w:val="8"/>
         </w:numPr>
         <w:rPr>
-          <w:ins w:id="15" w:author="Ganz-Ratzat, Phoenix" w:date="2023-04-02T10:58:00Z"/>
-        </w:rPr>
-      </w:pPr>
-      <w:ins w:id="16" w:author="Ganz-Ratzat, Phoenix" w:date="2023-04-02T10:58:00Z">
-        <w:r>
-          <w:t>Saved usernames shown in a dropdown</w:t>
-        </w:r>
-      </w:ins>
-      <w:ins w:id="17" w:author="Ganz-Ratzat, Phoenix" w:date="2023-04-02T19:57:00Z">
-        <w:r>
-          <w:t>.</w:t>
+          <w:ins w:id="32" w:author="Ganz-Ratzat, Phoenix" w:date="2023-04-02T10:58:00Z"/>
+        </w:rPr>
+      </w:pPr>
+      <w:ins w:id="33" w:author="Spiezio, Andrew" w:date="2023-04-07T20:37:00Z">
+        <w:r>
+          <w:t>Each created a</w:t>
+        </w:r>
+      </w:ins>
+      <w:ins w:id="34" w:author="Ganz-Ratzat, Phoenix" w:date="2023-04-02T10:58:00Z">
+        <w:del w:id="35" w:author="Spiezio, Andrew" w:date="2023-04-07T20:37:00Z">
+          <w:r>
+            <w:delText>A</w:delText>
+          </w:r>
+        </w:del>
+        <w:r>
+          <w:t>ccount is retained between sessions.</w:t>
         </w:r>
       </w:ins>
     </w:p>
@@ -187,12 +301,22 @@
           <w:numId w:val="8"/>
         </w:numPr>
         <w:rPr>
-          <w:ins w:id="18" w:author="Ganz-Ratzat, Phoenix" w:date="2023-04-02T10:58:00Z"/>
-        </w:rPr>
-      </w:pPr>
-      <w:ins w:id="19" w:author="Ganz-Ratzat, Phoenix" w:date="2023-04-02T10:58:00Z">
-        <w:r>
-          <w:t>Account is retained between sessions.</w:t>
+          <w:ins w:id="36" w:author="Ganz-Ratzat, Phoenix" w:date="2023-04-06T20:52:00Z"/>
+        </w:rPr>
+      </w:pPr>
+      <w:ins w:id="37" w:author="Ganz-Ratzat, Phoenix" w:date="2023-04-02T10:58:00Z">
+        <w:r>
+          <w:t xml:space="preserve">Entering </w:t>
+        </w:r>
+      </w:ins>
+      <w:ins w:id="38" w:author="Spiezio, Andrew" w:date="2023-04-07T20:38:00Z">
+        <w:r>
+          <w:t xml:space="preserve">matching user </w:t>
+        </w:r>
+      </w:ins>
+      <w:ins w:id="39" w:author="Ganz-Ratzat, Phoenix" w:date="2023-04-02T10:58:00Z">
+        <w:r>
+          <w:t>credentials allows access to a previously created bracket.</w:t>
         </w:r>
       </w:ins>
     </w:p>
@@ -204,12 +328,39 @@
           <w:numId w:val="8"/>
         </w:numPr>
         <w:rPr>
-          <w:ins w:id="20" w:author="Ganz-Ratzat, Phoenix" w:date="2023-04-06T20:52:00Z"/>
-        </w:rPr>
-      </w:pPr>
-      <w:ins w:id="21" w:author="Ganz-Ratzat, Phoenix" w:date="2023-04-02T10:58:00Z">
-        <w:r>
-          <w:t>Entering credentials allows access to a previously created bracket.</w:t>
+          <w:ins w:id="40" w:author="Ganz-Ratzat, Phoenix" w:date="2023-04-02T10:58:00Z"/>
+        </w:rPr>
+      </w:pPr>
+      <w:ins w:id="41" w:author="Ganz-Ratzat, Phoenix" w:date="2023-04-06T20:52:00Z">
+        <w:r>
+          <w:t>All</w:t>
+        </w:r>
+      </w:ins>
+      <w:ins w:id="42" w:author="Spiezio, Andrew" w:date="2023-04-07T20:38:00Z">
+        <w:r>
+          <w:t xml:space="preserve"> users’</w:t>
+        </w:r>
+      </w:ins>
+      <w:ins w:id="43" w:author="Ganz-Ratzat, Phoenix" w:date="2023-04-06T20:52:00Z">
+        <w:r>
+          <w:t xml:space="preserve"> passwords are stored as a hash value.</w:t>
+        </w:r>
+      </w:ins>
+    </w:p>
+    <w:p>
+      <w:pPr>
+        <w:pStyle w:val="ListParagraph"/>
+        <w:numPr>
+          <w:ilvl w:val="1"/>
+          <w:numId w:val="8"/>
+        </w:numPr>
+        <w:rPr>
+          <w:ins w:id="44" w:author="Ganz-Ratzat, Phoenix" w:date="2023-04-02T10:58:00Z"/>
+        </w:rPr>
+      </w:pPr>
+      <w:ins w:id="45" w:author="Ganz-Ratzat, Phoenix" w:date="2023-04-02T10:58:00Z">
+        <w:r>
+          <w:t>Bracket Prediction</w:t>
         </w:r>
       </w:ins>
     </w:p>
@@ -221,12 +372,144 @@
           <w:numId w:val="8"/>
         </w:numPr>
         <w:rPr>
-          <w:ins w:id="22" w:author="Ganz-Ratzat, Phoenix" w:date="2023-04-02T10:58:00Z"/>
-        </w:rPr>
-      </w:pPr>
-      <w:ins w:id="23" w:author="Ganz-Ratzat, Phoenix" w:date="2023-04-06T20:52:00Z">
-        <w:r>
-          <w:t>All passwords are stored as a hash value.</w:t>
+          <w:ins w:id="46" w:author="Ganz-Ratzat, Phoenix" w:date="2023-04-02T10:58:00Z"/>
+        </w:rPr>
+      </w:pPr>
+      <w:ins w:id="47" w:author="Ganz-Ratzat, Phoenix" w:date="2023-04-02T10:58:00Z">
+        <w:del w:id="48" w:author="Spiezio, Andrew" w:date="2023-04-07T20:41:00Z">
+          <w:r>
+            <w:delText>Either</w:delText>
+          </w:r>
+        </w:del>
+      </w:ins>
+      <w:ins w:id="49" w:author="Spiezio, Andrew" w:date="2023-04-07T20:41:00Z">
+        <w:r>
+          <w:t>The application s</w:t>
+        </w:r>
+      </w:ins>
+      <w:ins w:id="50" w:author="Ganz-Ratzat, Phoenix" w:date="2023-04-02T10:58:00Z">
+        <w:del w:id="51" w:author="Spiezio, Andrew" w:date="2023-04-07T20:41:00Z">
+          <w:r>
+            <w:delText xml:space="preserve"> s</w:delText>
+          </w:r>
+        </w:del>
+        <w:r>
+          <w:t>tarts with an empty bracket or the bracket associated with an account.</w:t>
+        </w:r>
+      </w:ins>
+    </w:p>
+    <w:p>
+      <w:pPr>
+        <w:pStyle w:val="ListParagraph"/>
+        <w:numPr>
+          <w:ilvl w:val="2"/>
+          <w:numId w:val="8"/>
+        </w:numPr>
+        <w:rPr>
+          <w:ins w:id="52" w:author="Ganz-Ratzat, Phoenix" w:date="2023-04-02T10:58:00Z"/>
+        </w:rPr>
+      </w:pPr>
+      <w:ins w:id="53" w:author="Spiezio, Andrew" w:date="2023-04-07T20:41:00Z">
+        <w:r>
+          <w:t>Each u</w:t>
+        </w:r>
+      </w:ins>
+      <w:ins w:id="54" w:author="Ganz-Ratzat, Phoenix" w:date="2023-04-02T10:58:00Z">
+        <w:del w:id="55" w:author="Spiezio, Andrew" w:date="2023-04-07T20:41:00Z">
+          <w:r>
+            <w:delText>U</w:delText>
+          </w:r>
+        </w:del>
+        <w:r>
+          <w:t>ser can construct their predicted bracket.</w:t>
+        </w:r>
+      </w:ins>
+    </w:p>
+    <w:p>
+      <w:pPr>
+        <w:pStyle w:val="ListParagraph"/>
+        <w:numPr>
+          <w:ilvl w:val="3"/>
+          <w:numId w:val="8"/>
+        </w:numPr>
+        <w:rPr>
+          <w:ins w:id="56" w:author="Ganz-Ratzat, Phoenix" w:date="2023-04-02T10:58:00Z"/>
+        </w:rPr>
+      </w:pPr>
+      <w:ins w:id="57" w:author="Ganz-Ratzat, Phoenix" w:date="2023-04-02T10:58:00Z">
+        <w:r>
+          <w:t>Teams can be moved forward and back on the bracket at will</w:t>
+        </w:r>
+      </w:ins>
+      <w:ins w:id="58" w:author="Spiezio, Andrew" w:date="2023-04-07T20:41:00Z">
+        <w:r>
+          <w:t xml:space="preserve"> by selecting their name on the bracket</w:t>
+        </w:r>
+      </w:ins>
+      <w:ins w:id="59" w:author="Ganz-Ratzat, Phoenix" w:date="2023-04-02T10:58:00Z">
+        <w:r>
+          <w:t>.</w:t>
+        </w:r>
+      </w:ins>
+    </w:p>
+    <w:p>
+      <w:pPr>
+        <w:pStyle w:val="ListParagraph"/>
+        <w:numPr>
+          <w:ilvl w:val="2"/>
+          <w:numId w:val="8"/>
+        </w:numPr>
+        <w:rPr>
+          <w:ins w:id="60" w:author="Ganz-Ratzat, Phoenix" w:date="2023-04-02T10:58:00Z"/>
+        </w:rPr>
+      </w:pPr>
+      <w:ins w:id="61" w:author="Spiezio, Andrew" w:date="2023-04-07T20:41:00Z">
+        <w:r>
+          <w:t>*</w:t>
+        </w:r>
+      </w:ins>
+      <w:ins w:id="62" w:author="Ganz-Ratzat, Phoenix" w:date="2023-04-02T10:58:00Z">
+        <w:del w:id="63" w:author="Spiezio, Andrew" w:date="2023-04-07T20:41:00Z">
+          <w:r>
+            <w:delText>Can</w:delText>
+          </w:r>
+        </w:del>
+      </w:ins>
+      <w:ins w:id="64" w:author="Spiezio, Andrew" w:date="2023-04-07T20:41:00Z">
+        <w:r>
+          <w:t>A right click can</w:t>
+        </w:r>
+      </w:ins>
+      <w:ins w:id="65" w:author="Ganz-Ratzat, Phoenix" w:date="2023-04-02T10:58:00Z">
+        <w:r>
+          <w:t xml:space="preserve"> show team stats and information.</w:t>
+        </w:r>
+      </w:ins>
+    </w:p>
+    <w:p>
+      <w:pPr>
+        <w:pStyle w:val="ListParagraph"/>
+        <w:numPr>
+          <w:ilvl w:val="2"/>
+          <w:numId w:val="8"/>
+        </w:numPr>
+        <w:rPr>
+          <w:ins w:id="66" w:author="Ganz-Ratzat, Phoenix" w:date="2023-04-02T10:58:00Z"/>
+        </w:rPr>
+      </w:pPr>
+      <w:ins w:id="67" w:author="Spiezio, Andrew" w:date="2023-04-07T20:41:00Z">
+        <w:r>
+          <w:t>User b</w:t>
+        </w:r>
+      </w:ins>
+      <w:ins w:id="68" w:author="Ganz-Ratzat, Phoenix" w:date="2023-04-02T10:58:00Z">
+        <w:del w:id="69" w:author="Spiezio, Andrew" w:date="2023-04-07T20:41:00Z">
+          <w:r>
+            <w:delText>B</w:delText>
+          </w:r>
+        </w:del>
+        <w:r>
+          <w:t>racket can be finalized once filled out which makes the prediction eligible for the leaderboard.</w:t>
         </w:r>
       </w:ins>
     </w:p>
@@ -238,12 +521,12 @@
           <w:numId w:val="8"/>
         </w:numPr>
         <w:rPr>
-          <w:ins w:id="24" w:author="Ganz-Ratzat, Phoenix" w:date="2023-04-02T10:58:00Z"/>
-        </w:rPr>
-      </w:pPr>
-      <w:ins w:id="25" w:author="Ganz-Ratzat, Phoenix" w:date="2023-04-02T10:58:00Z">
-        <w:r>
-          <w:t>Bracket Prediction</w:t>
+          <w:ins w:id="70" w:author="Ganz-Ratzat, Phoenix" w:date="2023-04-02T10:58:00Z"/>
+        </w:rPr>
+      </w:pPr>
+      <w:ins w:id="71" w:author="Ganz-Ratzat, Phoenix" w:date="2023-04-02T10:58:00Z">
+        <w:r>
+          <w:t>Simulation</w:t>
         </w:r>
       </w:ins>
     </w:p>
@@ -255,12 +538,22 @@
           <w:numId w:val="8"/>
         </w:numPr>
         <w:rPr>
-          <w:ins w:id="26" w:author="Ganz-Ratzat, Phoenix" w:date="2023-04-02T10:58:00Z"/>
-        </w:rPr>
-      </w:pPr>
-      <w:ins w:id="27" w:author="Ganz-Ratzat, Phoenix" w:date="2023-04-02T10:58:00Z">
-        <w:r>
-          <w:t>Either starts with an empty bracket or the bracket associated with an account.</w:t>
+          <w:ins w:id="72" w:author="Ganz-Ratzat, Phoenix" w:date="2023-04-02T10:58:00Z"/>
+        </w:rPr>
+      </w:pPr>
+      <w:ins w:id="73" w:author="Spiezio, Andrew" w:date="2023-04-07T20:45:00Z">
+        <w:r>
+          <w:t>The simulated bracket s</w:t>
+        </w:r>
+      </w:ins>
+      <w:ins w:id="74" w:author="Ganz-Ratzat, Phoenix" w:date="2023-04-02T10:58:00Z">
+        <w:del w:id="75" w:author="Spiezio, Andrew" w:date="2023-04-07T20:45:00Z">
+          <w:r>
+            <w:delText>S</w:delText>
+          </w:r>
+        </w:del>
+        <w:r>
+          <w:t>hows the winners of each match including their score.</w:t>
         </w:r>
       </w:ins>
     </w:p>
@@ -272,12 +565,135 @@
           <w:numId w:val="8"/>
         </w:numPr>
         <w:rPr>
-          <w:ins w:id="28" w:author="Ganz-Ratzat, Phoenix" w:date="2023-04-02T10:58:00Z"/>
-        </w:rPr>
-      </w:pPr>
-      <w:ins w:id="29" w:author="Ganz-Ratzat, Phoenix" w:date="2023-04-02T10:58:00Z">
-        <w:r>
-          <w:t>User can construct their predicted bracket.</w:t>
+          <w:ins w:id="76" w:author="Ganz-Ratzat, Phoenix" w:date="2023-04-02T10:58:00Z"/>
+        </w:rPr>
+      </w:pPr>
+      <w:ins w:id="77" w:author="Spiezio, Andrew" w:date="2023-04-07T20:46:00Z">
+        <w:r>
+          <w:t>Each t</w:t>
+        </w:r>
+      </w:ins>
+      <w:ins w:id="78" w:author="Ganz-Ratzat, Phoenix" w:date="2023-04-02T10:58:00Z">
+        <w:del w:id="79" w:author="Spiezio, Andrew" w:date="2023-04-07T20:46:00Z">
+          <w:r>
+            <w:delText>T</w:delText>
+          </w:r>
+        </w:del>
+        <w:r>
+          <w:t>eam’s score</w:t>
+        </w:r>
+        <w:del w:id="80" w:author="Spiezio, Andrew" w:date="2023-04-07T20:46:00Z">
+          <w:r>
+            <w:delText>s</w:delText>
+          </w:r>
+        </w:del>
+        <w:r>
+          <w:t xml:space="preserve"> </w:t>
+        </w:r>
+        <w:del w:id="81" w:author="Spiezio, Andrew" w:date="2023-04-07T20:46:00Z">
+          <w:r>
+            <w:delText>are</w:delText>
+          </w:r>
+        </w:del>
+      </w:ins>
+      <w:ins w:id="82" w:author="Spiezio, Andrew" w:date="2023-04-07T20:46:00Z">
+        <w:r>
+          <w:t>is</w:t>
+        </w:r>
+      </w:ins>
+      <w:ins w:id="83" w:author="Ganz-Ratzat, Phoenix" w:date="2023-04-02T10:58:00Z">
+        <w:r>
+          <w:t xml:space="preserve"> weighted based on their </w:t>
+        </w:r>
+        <w:del w:id="84" w:author="Spiezio, Andrew" w:date="2023-04-07T20:46:00Z">
+          <w:r>
+            <w:delText>rank</w:delText>
+          </w:r>
+        </w:del>
+      </w:ins>
+      <w:ins w:id="85" w:author="Spiezio, Andrew" w:date="2023-04-07T20:46:00Z">
+        <w:r>
+          <w:t xml:space="preserve">seeding (1 to 16, </w:t>
+        </w:r>
+      </w:ins>
+      <w:ins w:id="86" w:author="Spiezio, Andrew" w:date="2023-04-07T20:47:00Z">
+        <w:r>
+          <w:t>where 1 is the biggest weight</w:t>
+        </w:r>
+      </w:ins>
+      <w:ins w:id="87" w:author="Ganz-Ratzat, Phoenix" w:date="2023-04-02T10:58:00Z">
+        <w:r>
+          <w:t>.</w:t>
+        </w:r>
+      </w:ins>
+    </w:p>
+    <w:p>
+      <w:pPr>
+        <w:pStyle w:val="ListParagraph"/>
+        <w:numPr>
+          <w:ilvl w:val="2"/>
+          <w:numId w:val="8"/>
+        </w:numPr>
+        <w:rPr>
+          <w:ins w:id="88" w:author="Ganz-Ratzat, Phoenix" w:date="2023-04-02T10:58:00Z"/>
+        </w:rPr>
+      </w:pPr>
+      <w:ins w:id="89" w:author="Spiezio, Andrew" w:date="2023-04-07T20:47:00Z">
+        <w:r>
+          <w:t>The simulation c</w:t>
+        </w:r>
+      </w:ins>
+      <w:ins w:id="90" w:author="Ganz-Ratzat, Phoenix" w:date="2023-04-02T10:58:00Z">
+        <w:del w:id="91" w:author="Spiezio, Andrew" w:date="2023-04-07T20:47:00Z">
+          <w:r>
+            <w:delText>C</w:delText>
+          </w:r>
+        </w:del>
+        <w:r>
+          <w:t>alculate</w:t>
+        </w:r>
+      </w:ins>
+      <w:ins w:id="92" w:author="Spiezio, Andrew" w:date="2023-04-07T20:47:00Z">
+        <w:r>
+          <w:t>s</w:t>
+        </w:r>
+      </w:ins>
+      <w:ins w:id="93" w:author="Ganz-Ratzat, Phoenix" w:date="2023-04-02T10:58:00Z">
+        <w:r>
+          <w:t xml:space="preserve"> points earned by each user</w:t>
+        </w:r>
+      </w:ins>
+      <w:ins w:id="94" w:author="Spiezio, Andrew" w:date="2023-04-07T20:47:00Z">
+        <w:r>
+          <w:t>’s prediction bracket</w:t>
+        </w:r>
+      </w:ins>
+      <w:ins w:id="95" w:author="Ganz-Ratzat, Phoenix" w:date="2023-04-02T10:58:00Z">
+        <w:r>
+          <w:t xml:space="preserve"> </w:t>
+        </w:r>
+        <w:del w:id="96" w:author="Spiezio, Andrew" w:date="2023-04-07T20:47:00Z">
+          <w:r>
+            <w:delText>from</w:delText>
+          </w:r>
+        </w:del>
+      </w:ins>
+      <w:ins w:id="97" w:author="Spiezio, Andrew" w:date="2023-04-07T20:47:00Z">
+        <w:r>
+          <w:t xml:space="preserve">based on the </w:t>
+        </w:r>
+        <w:proofErr w:type="gramStart"/>
+        <w:r>
+          <w:t>amount</w:t>
+        </w:r>
+        <w:proofErr w:type="gramEnd"/>
+        <w:r>
+          <w:t xml:space="preserve"> of</w:t>
+        </w:r>
+      </w:ins>
+      <w:ins w:id="98" w:author="Ganz-Ratzat, Phoenix" w:date="2023-04-02T10:58:00Z">
+        <w:r>
+          <w:t xml:space="preserve"> correct predictions.</w:t>
         </w:r>
       </w:ins>
     </w:p>
@@ -289,13 +705,67 @@
           <w:numId w:val="8"/>
         </w:numPr>
         <w:rPr>
-          <w:ins w:id="30" w:author="Ganz-Ratzat, Phoenix" w:date="2023-04-02T10:58:00Z"/>
-        </w:rPr>
-      </w:pPr>
-      <w:ins w:id="31" w:author="Ganz-Ratzat, Phoenix" w:date="2023-04-02T10:58:00Z">
-        <w:r>
-          <w:t>Teams can be moved forward and back on the bracket at will.</w:t>
-        </w:r>
+          <w:ins w:id="99" w:author="Ganz-Ratzat, Phoenix" w:date="2023-04-02T10:58:00Z"/>
+        </w:rPr>
+      </w:pPr>
+      <w:ins w:id="100" w:author="Ganz-Ratzat, Phoenix" w:date="2023-04-02T10:58:00Z">
+        <w:r>
+          <w:t>The later the matchup</w:t>
+        </w:r>
+      </w:ins>
+      <w:ins w:id="101" w:author="Spiezio, Andrew" w:date="2023-04-07T20:47:00Z">
+        <w:r>
+          <w:t xml:space="preserve"> in the bracket,</w:t>
+        </w:r>
+      </w:ins>
+      <w:ins w:id="102" w:author="Ganz-Ratzat, Phoenix" w:date="2023-04-02T10:58:00Z">
+        <w:r>
+          <w:t xml:space="preserve"> the higher the points</w:t>
+        </w:r>
+      </w:ins>
+      <w:ins w:id="103" w:author="Spiezio, Andrew" w:date="2023-04-07T20:47:00Z">
+        <w:r>
+          <w:t xml:space="preserve"> rewarded for making a correct selection</w:t>
+        </w:r>
+      </w:ins>
+      <w:ins w:id="104" w:author="Ganz-Ratzat, Phoenix" w:date="2023-04-02T10:58:00Z">
+        <w:r>
+          <w:t>.</w:t>
+        </w:r>
+      </w:ins>
+    </w:p>
+    <w:p>
+      <w:pPr>
+        <w:pStyle w:val="ListParagraph"/>
+        <w:numPr>
+          <w:ilvl w:val="3"/>
+          <w:numId w:val="8"/>
+        </w:numPr>
+        <w:rPr>
+          <w:ins w:id="105" w:author="Ganz-Ratzat, Phoenix" w:date="2023-04-02T10:58:00Z"/>
+        </w:rPr>
+      </w:pPr>
+      <w:ins w:id="106" w:author="Ganz-Ratzat, Phoenix" w:date="2023-04-02T10:58:00Z">
+        <w:r>
+          <w:t>Points earned for each matchup will be shown to user</w:t>
+        </w:r>
+      </w:ins>
+      <w:ins w:id="107" w:author="Spiezio, Andrew" w:date="2023-04-07T20:49:00Z">
+        <w:r>
+          <w:t xml:space="preserve"> when right-clicked</w:t>
+        </w:r>
+      </w:ins>
+      <w:ins w:id="108" w:author="Spiezio, Andrew" w:date="2023-04-07T20:50:00Z">
+        <w:r>
+          <w:t xml:space="preserve"> on the bracket selection.</w:t>
+        </w:r>
+      </w:ins>
+      <w:ins w:id="109" w:author="Ganz-Ratzat, Phoenix" w:date="2023-04-02T19:57:00Z">
+        <w:del w:id="110" w:author="Spiezio, Andrew" w:date="2023-04-07T20:49:00Z">
+          <w:r>
+            <w:delText>.</w:delText>
+          </w:r>
+        </w:del>
       </w:ins>
     </w:p>
     <w:p>
@@ -306,159 +776,18 @@
           <w:numId w:val="8"/>
         </w:numPr>
         <w:rPr>
-          <w:ins w:id="32" w:author="Ganz-Ratzat, Phoenix" w:date="2023-04-02T10:58:00Z"/>
-        </w:rPr>
-      </w:pPr>
-      <w:ins w:id="33" w:author="Ganz-Ratzat, Phoenix" w:date="2023-04-02T10:58:00Z">
-        <w:r>
-          <w:t>Can show team stats and information.</w:t>
-        </w:r>
-      </w:ins>
-    </w:p>
-    <w:p>
-      <w:pPr>
-        <w:pStyle w:val="ListParagraph"/>
-        <w:numPr>
-          <w:ilvl w:val="2"/>
-          <w:numId w:val="8"/>
-        </w:numPr>
-        <w:rPr>
-          <w:ins w:id="34" w:author="Ganz-Ratzat, Phoenix" w:date="2023-04-02T10:58:00Z"/>
-        </w:rPr>
-      </w:pPr>
-      <w:ins w:id="35" w:author="Ganz-Ratzat, Phoenix" w:date="2023-04-02T10:58:00Z">
-        <w:r>
-          <w:t>Bracket can be finalized once filled out which makes the prediction eligible for the leaderboard.</w:t>
-        </w:r>
-      </w:ins>
-    </w:p>
-    <w:p>
-      <w:pPr>
-        <w:pStyle w:val="ListParagraph"/>
-        <w:numPr>
-          <w:ilvl w:val="1"/>
-          <w:numId w:val="8"/>
-        </w:numPr>
-        <w:rPr>
-          <w:ins w:id="36" w:author="Ganz-Ratzat, Phoenix" w:date="2023-04-02T10:58:00Z"/>
-        </w:rPr>
-      </w:pPr>
-      <w:ins w:id="37" w:author="Ganz-Ratzat, Phoenix" w:date="2023-04-02T10:58:00Z">
-        <w:r>
-          <w:t>Simulation</w:t>
-        </w:r>
-      </w:ins>
-    </w:p>
-    <w:p>
-      <w:pPr>
-        <w:pStyle w:val="ListParagraph"/>
-        <w:numPr>
-          <w:ilvl w:val="2"/>
-          <w:numId w:val="8"/>
-        </w:numPr>
-        <w:rPr>
-          <w:ins w:id="38" w:author="Ganz-Ratzat, Phoenix" w:date="2023-04-02T10:58:00Z"/>
-        </w:rPr>
-      </w:pPr>
-      <w:ins w:id="39" w:author="Ganz-Ratzat, Phoenix" w:date="2023-04-02T10:58:00Z">
-        <w:r>
-          <w:t>Shows the winners of each match including their score.</w:t>
-        </w:r>
-      </w:ins>
-    </w:p>
-    <w:p>
-      <w:pPr>
-        <w:pStyle w:val="ListParagraph"/>
-        <w:numPr>
-          <w:ilvl w:val="2"/>
-          <w:numId w:val="8"/>
-        </w:numPr>
-        <w:rPr>
-          <w:ins w:id="40" w:author="Ganz-Ratzat, Phoenix" w:date="2023-04-02T10:58:00Z"/>
-        </w:rPr>
-      </w:pPr>
-      <w:ins w:id="41" w:author="Ganz-Ratzat, Phoenix" w:date="2023-04-02T10:58:00Z">
-        <w:r>
-          <w:t>Team’s scores are weighted based on their rank.</w:t>
-        </w:r>
-      </w:ins>
-    </w:p>
-    <w:p>
-      <w:pPr>
-        <w:pStyle w:val="ListParagraph"/>
-        <w:numPr>
-          <w:ilvl w:val="2"/>
-          <w:numId w:val="8"/>
-        </w:numPr>
-        <w:rPr>
-          <w:ins w:id="42" w:author="Ganz-Ratzat, Phoenix" w:date="2023-04-02T10:58:00Z"/>
-        </w:rPr>
-      </w:pPr>
-      <w:ins w:id="43" w:author="Ganz-Ratzat, Phoenix" w:date="2023-04-02T10:58:00Z">
-        <w:r>
-          <w:t>Calculate points earned by each user from correct predictions.</w:t>
-        </w:r>
-      </w:ins>
-    </w:p>
-    <w:p>
-      <w:pPr>
-        <w:pStyle w:val="ListParagraph"/>
-        <w:numPr>
-          <w:ilvl w:val="3"/>
-          <w:numId w:val="8"/>
-        </w:numPr>
-        <w:rPr>
-          <w:ins w:id="44" w:author="Ganz-Ratzat, Phoenix" w:date="2023-04-02T10:58:00Z"/>
-        </w:rPr>
-      </w:pPr>
-      <w:ins w:id="45" w:author="Ganz-Ratzat, Phoenix" w:date="2023-04-02T10:58:00Z">
-        <w:r>
-          <w:t>The later the matchup the higher the points.</w:t>
-        </w:r>
-      </w:ins>
-    </w:p>
-    <w:p>
-      <w:pPr>
-        <w:pStyle w:val="ListParagraph"/>
-        <w:numPr>
-          <w:ilvl w:val="3"/>
-          <w:numId w:val="8"/>
-        </w:numPr>
-        <w:rPr>
-          <w:ins w:id="46" w:author="Ganz-Ratzat, Phoenix" w:date="2023-04-02T10:58:00Z"/>
-        </w:rPr>
-      </w:pPr>
-      <w:ins w:id="47" w:author="Ganz-Ratzat, Phoenix" w:date="2023-04-02T10:58:00Z">
-        <w:r>
-          <w:t>Points earned for each matchup will be shown to user</w:t>
-        </w:r>
-      </w:ins>
-      <w:ins w:id="48" w:author="Ganz-Ratzat, Phoenix" w:date="2023-04-02T19:57:00Z">
-        <w:r>
-          <w:t>.</w:t>
-        </w:r>
-      </w:ins>
-    </w:p>
-    <w:p>
-      <w:pPr>
-        <w:pStyle w:val="ListParagraph"/>
-        <w:numPr>
-          <w:ilvl w:val="2"/>
-          <w:numId w:val="8"/>
-        </w:numPr>
-        <w:rPr>
-          <w:ins w:id="49" w:author="Ganz-Ratzat, Phoenix" w:date="2023-04-02T10:58:00Z"/>
-        </w:rPr>
-        <w:pPrChange w:id="50" w:author="Ganz-Ratzat, Phoenix" w:date="2023-04-06T21:20:00Z">
+          <w:ins w:id="111" w:author="Ganz-Ratzat, Phoenix" w:date="2023-04-02T10:58:00Z"/>
+        </w:rPr>
+        <w:pPrChange w:id="112" w:author="Ganz-Ratzat, Phoenix" w:date="2023-04-06T21:20:00Z">
           <w:pPr/>
         </w:pPrChange>
       </w:pPr>
-      <w:ins w:id="51" w:author="Ganz-Ratzat, Phoenix" w:date="2023-04-02T10:58:00Z">
+      <w:ins w:id="113" w:author="Ganz-Ratzat, Phoenix" w:date="2023-04-02T10:58:00Z">
         <w:r>
           <w:t>Show a user leaderboard of all accounts with finished brackets and their scores.</w:t>
         </w:r>
       </w:ins>
-      <w:ins w:id="52" w:author="Ganz-Ratzat, Phoenix" w:date="2023-04-06T21:20:00Z">
+      <w:ins w:id="114" w:author="Ganz-Ratzat, Phoenix" w:date="2023-04-06T21:20:00Z">
         <w:r>
           <w:br/>
         </w:r>
@@ -472,10 +801,10 @@
           <w:numId w:val="9"/>
         </w:numPr>
         <w:rPr>
-          <w:ins w:id="53" w:author="Ganz-Ratzat, Phoenix" w:date="2023-04-02T10:58:00Z"/>
-        </w:rPr>
-      </w:pPr>
-      <w:ins w:id="54" w:author="Ganz-Ratzat, Phoenix" w:date="2023-04-02T10:58:00Z">
+          <w:ins w:id="115" w:author="Ganz-Ratzat, Phoenix" w:date="2023-04-02T10:58:00Z"/>
+        </w:rPr>
+      </w:pPr>
+      <w:ins w:id="116" w:author="Ganz-Ratzat, Phoenix" w:date="2023-04-02T10:58:00Z">
         <w:r>
           <w:t>When will it do it?</w:t>
         </w:r>
@@ -489,10 +818,10 @@
           <w:numId w:val="9"/>
         </w:numPr>
         <w:rPr>
-          <w:ins w:id="55" w:author="Ganz-Ratzat, Phoenix" w:date="2023-04-02T10:58:00Z"/>
-        </w:rPr>
-      </w:pPr>
-      <w:ins w:id="56" w:author="Ganz-Ratzat, Phoenix" w:date="2023-04-02T10:58:00Z">
+          <w:ins w:id="117" w:author="Ganz-Ratzat, Phoenix" w:date="2023-04-02T10:58:00Z"/>
+        </w:rPr>
+      </w:pPr>
+      <w:ins w:id="118" w:author="Ganz-Ratzat, Phoenix" w:date="2023-04-02T10:58:00Z">
         <w:r>
           <w:t>Login Screen</w:t>
         </w:r>
@@ -506,12 +835,22 @@
           <w:numId w:val="9"/>
         </w:numPr>
         <w:rPr>
-          <w:ins w:id="57" w:author="Ganz-Ratzat, Phoenix" w:date="2023-04-02T10:58:00Z"/>
-        </w:rPr>
-      </w:pPr>
-      <w:ins w:id="58" w:author="Ganz-Ratzat, Phoenix" w:date="2023-04-02T10:58:00Z">
-        <w:r>
-          <w:t>On program start.</w:t>
+          <w:ins w:id="119" w:author="Ganz-Ratzat, Phoenix" w:date="2023-04-02T10:58:00Z"/>
+        </w:rPr>
+      </w:pPr>
+      <w:ins w:id="120" w:author="Ganz-Ratzat, Phoenix" w:date="2023-04-02T10:58:00Z">
+        <w:r>
+          <w:t>On program start</w:t>
+        </w:r>
+      </w:ins>
+      <w:ins w:id="121" w:author="Spiezio, Andrew" w:date="2023-04-07T21:26:00Z">
+        <w:r>
+          <w:t>up, the user is met with the login screen</w:t>
+        </w:r>
+      </w:ins>
+      <w:ins w:id="122" w:author="Ganz-Ratzat, Phoenix" w:date="2023-04-02T10:58:00Z">
+        <w:r>
+          <w:t>.</w:t>
         </w:r>
       </w:ins>
     </w:p>
@@ -523,10 +862,10 @@
           <w:numId w:val="9"/>
         </w:numPr>
         <w:rPr>
-          <w:ins w:id="59" w:author="Ganz-Ratzat, Phoenix" w:date="2023-04-02T10:58:00Z"/>
-        </w:rPr>
-      </w:pPr>
-      <w:ins w:id="60" w:author="Ganz-Ratzat, Phoenix" w:date="2023-04-02T10:58:00Z">
+          <w:ins w:id="123" w:author="Ganz-Ratzat, Phoenix" w:date="2023-04-02T10:58:00Z"/>
+        </w:rPr>
+      </w:pPr>
+      <w:ins w:id="124" w:author="Ganz-Ratzat, Phoenix" w:date="2023-04-02T10:58:00Z">
         <w:r>
           <w:t>Bracket Prediction</w:t>
         </w:r>
@@ -540,12 +879,22 @@
           <w:numId w:val="9"/>
         </w:numPr>
         <w:rPr>
-          <w:ins w:id="61" w:author="Ganz-Ratzat, Phoenix" w:date="2023-04-02T10:58:00Z"/>
-        </w:rPr>
-      </w:pPr>
-      <w:ins w:id="62" w:author="Ganz-Ratzat, Phoenix" w:date="2023-04-02T10:58:00Z">
-        <w:r>
-          <w:t>After a valid login is entered or account is created.</w:t>
+          <w:ins w:id="125" w:author="Ganz-Ratzat, Phoenix" w:date="2023-04-02T10:58:00Z"/>
+        </w:rPr>
+      </w:pPr>
+      <w:ins w:id="126" w:author="Ganz-Ratzat, Phoenix" w:date="2023-04-02T10:58:00Z">
+        <w:r>
+          <w:t>After a valid login is entered or account is created</w:t>
+        </w:r>
+      </w:ins>
+      <w:ins w:id="127" w:author="Spiezio, Andrew" w:date="2023-04-07T21:26:00Z">
+        <w:r>
+          <w:t>, a new prediction begins</w:t>
+        </w:r>
+      </w:ins>
+      <w:ins w:id="128" w:author="Ganz-Ratzat, Phoenix" w:date="2023-04-02T10:58:00Z">
+        <w:r>
+          <w:t>.</w:t>
         </w:r>
       </w:ins>
     </w:p>
@@ -557,11 +906,12 @@
           <w:numId w:val="9"/>
         </w:numPr>
         <w:rPr>
-          <w:ins w:id="63" w:author="Ganz-Ratzat, Phoenix" w:date="2023-04-02T10:58:00Z"/>
-        </w:rPr>
-      </w:pPr>
-      <w:ins w:id="64" w:author="Ganz-Ratzat, Phoenix" w:date="2023-04-02T10:58:00Z">
-        <w:r>
+          <w:ins w:id="129" w:author="Ganz-Ratzat, Phoenix" w:date="2023-04-02T10:58:00Z"/>
+        </w:rPr>
+      </w:pPr>
+      <w:ins w:id="130" w:author="Ganz-Ratzat, Phoenix" w:date="2023-04-02T10:58:00Z">
+        <w:r>
+          <w:lastRenderedPageBreak/>
           <w:t>Simulation</w:t>
         </w:r>
       </w:ins>
@@ -574,18 +924,33 @@
           <w:numId w:val="9"/>
         </w:numPr>
         <w:rPr>
-          <w:ins w:id="65" w:author="Ganz-Ratzat, Phoenix" w:date="2023-04-02T10:58:00Z"/>
-        </w:rPr>
-        <w:pPrChange w:id="66" w:author="Ganz-Ratzat, Phoenix" w:date="2023-04-06T21:19:00Z">
+          <w:ins w:id="131" w:author="Ganz-Ratzat, Phoenix" w:date="2023-04-02T10:58:00Z"/>
+        </w:rPr>
+        <w:pPrChange w:id="132" w:author="Ganz-Ratzat, Phoenix" w:date="2023-04-06T21:19:00Z">
           <w:pPr/>
         </w:pPrChange>
       </w:pPr>
-      <w:ins w:id="67" w:author="Ganz-Ratzat, Phoenix" w:date="2023-04-02T10:58:00Z">
-        <w:r>
-          <w:t>When the simulation button is pressed after the bracket has been finalized.</w:t>
-        </w:r>
-      </w:ins>
-      <w:ins w:id="68" w:author="Ganz-Ratzat, Phoenix" w:date="2023-04-06T21:20:00Z">
+      <w:ins w:id="133" w:author="Ganz-Ratzat, Phoenix" w:date="2023-04-02T10:58:00Z">
+        <w:r>
+          <w:t>When the simulation button is pressed after the bracket has been finalized</w:t>
+        </w:r>
+      </w:ins>
+      <w:ins w:id="134" w:author="Spiezio, Andrew" w:date="2023-04-07T21:26:00Z">
+        <w:r>
+          <w:t>, the application makes a simulated bracket using the weighted values based on each team’s s</w:t>
+        </w:r>
+      </w:ins>
+      <w:ins w:id="135" w:author="Spiezio, Andrew" w:date="2023-04-07T21:27:00Z">
+        <w:r>
+          <w:t>eeding</w:t>
+        </w:r>
+      </w:ins>
+      <w:ins w:id="136" w:author="Ganz-Ratzat, Phoenix" w:date="2023-04-02T10:58:00Z">
+        <w:r>
+          <w:t>.</w:t>
+        </w:r>
+      </w:ins>
+      <w:ins w:id="137" w:author="Ganz-Ratzat, Phoenix" w:date="2023-04-06T21:20:00Z">
         <w:r>
           <w:br/>
         </w:r>
@@ -599,15 +964,15 @@
           <w:numId w:val="9"/>
         </w:numPr>
         <w:rPr>
-          <w:ins w:id="69" w:author="Ganz-Ratzat, Phoenix" w:date="2023-04-04T11:16:00Z"/>
-        </w:rPr>
-      </w:pPr>
-      <w:ins w:id="70" w:author="Ganz-Ratzat, Phoenix" w:date="2023-04-02T10:58:00Z">
+          <w:ins w:id="138" w:author="Ganz-Ratzat, Phoenix" w:date="2023-04-04T11:16:00Z"/>
+        </w:rPr>
+      </w:pPr>
+      <w:ins w:id="139" w:author="Ganz-Ratzat, Phoenix" w:date="2023-04-02T10:58:00Z">
         <w:r>
           <w:t>What kind of computation or data transmission will be performed?</w:t>
         </w:r>
       </w:ins>
-      <w:ins w:id="71" w:author="Ganz-Ratzat, Phoenix" w:date="2023-04-04T11:16:00Z">
+      <w:ins w:id="140" w:author="Ganz-Ratzat, Phoenix" w:date="2023-04-04T11:16:00Z">
         <w:r>
           <w:t xml:space="preserve"> </w:t>
         </w:r>
@@ -621,20 +986,20 @@
           <w:numId w:val="9"/>
         </w:numPr>
         <w:rPr>
-          <w:ins w:id="72" w:author="Ganz-Ratzat, Phoenix" w:date="2023-04-04T11:18:00Z"/>
-        </w:rPr>
-      </w:pPr>
-      <w:ins w:id="73" w:author="Ganz-Ratzat, Phoenix" w:date="2023-04-04T11:18:00Z">
+          <w:ins w:id="141" w:author="Ganz-Ratzat, Phoenix" w:date="2023-04-04T11:18:00Z"/>
+        </w:rPr>
+      </w:pPr>
+      <w:ins w:id="142" w:author="Ganz-Ratzat, Phoenix" w:date="2023-04-04T11:18:00Z">
         <w:r>
           <w:t>The program computes win</w:t>
         </w:r>
       </w:ins>
-      <w:ins w:id="74" w:author="Ganz-Ratzat, Phoenix" w:date="2023-04-04T11:19:00Z">
+      <w:ins w:id="143" w:author="Ganz-Ratzat, Phoenix" w:date="2023-04-04T11:19:00Z">
         <w:r>
           <w:t>ning teams</w:t>
         </w:r>
       </w:ins>
-      <w:ins w:id="75" w:author="Ganz-Ratzat, Phoenix" w:date="2023-04-04T11:18:00Z">
+      <w:ins w:id="144" w:author="Ganz-Ratzat, Phoenix" w:date="2023-04-04T11:18:00Z">
         <w:r>
           <w:t xml:space="preserve"> using weighted randomizations.</w:t>
         </w:r>
@@ -647,30 +1012,30 @@
       <w:pPr>
         <w:pStyle w:val="ListParagraph"/>
         <w:rPr>
-          <w:del w:id="76" w:author="Ganz-Ratzat, Phoenix" w:date="2023-04-02T10:58:00Z"/>
-        </w:rPr>
-      </w:pPr>
-      <w:ins w:id="77" w:author="Ganz-Ratzat, Phoenix" w:date="2023-04-04T11:16:00Z">
+          <w:del w:id="145" w:author="Ganz-Ratzat, Phoenix" w:date="2023-04-02T10:58:00Z"/>
+        </w:rPr>
+      </w:pPr>
+      <w:ins w:id="146" w:author="Ganz-Ratzat, Phoenix" w:date="2023-04-04T11:16:00Z">
         <w:r>
           <w:t>Calculates scores for player</w:t>
         </w:r>
       </w:ins>
-      <w:ins w:id="78" w:author="Ganz-Ratzat, Phoenix" w:date="2023-04-04T11:19:00Z">
+      <w:ins w:id="147" w:author="Ganz-Ratzat, Phoenix" w:date="2023-04-04T11:19:00Z">
         <w:r>
           <w:t xml:space="preserve"> brackets using </w:t>
         </w:r>
       </w:ins>
-      <w:ins w:id="79" w:author="Ganz-Ratzat, Phoenix" w:date="2023-04-04T11:20:00Z">
+      <w:ins w:id="148" w:author="Ganz-Ratzat, Phoenix" w:date="2023-04-04T11:20:00Z">
         <w:r>
           <w:t>round based</w:t>
         </w:r>
       </w:ins>
-      <w:ins w:id="80" w:author="Ganz-Ratzat, Phoenix" w:date="2023-04-04T11:16:00Z">
+      <w:ins w:id="149" w:author="Ganz-Ratzat, Phoenix" w:date="2023-04-04T11:16:00Z">
         <w:r>
           <w:t xml:space="preserve"> weighted points.</w:t>
         </w:r>
       </w:ins>
-      <w:del w:id="81" w:author="Ganz-Ratzat, Phoenix" w:date="2023-04-02T10:58:00Z">
+      <w:del w:id="150" w:author="Ganz-Ratzat, Phoenix" w:date="2023-04-02T10:58:00Z">
         <w:r>
           <w:delText>Have a game description greeting the player.</w:delText>
         </w:r>
@@ -684,15 +1049,15 @@
           <w:numId w:val="9"/>
         </w:numPr>
         <w:rPr>
-          <w:ins w:id="82" w:author="Ganz-Ratzat, Phoenix" w:date="2023-04-06T21:19:00Z"/>
-          <w:rPrChange w:id="83" w:author="Ganz-Ratzat, Phoenix" w:date="2023-04-02T11:00:00Z">
+          <w:ins w:id="151" w:author="Ganz-Ratzat, Phoenix" w:date="2023-04-06T21:19:00Z"/>
+          <w:rPrChange w:id="152" w:author="Ganz-Ratzat, Phoenix" w:date="2023-04-02T11:00:00Z">
             <w:rPr>
-              <w:ins w:id="84" w:author="Ganz-Ratzat, Phoenix" w:date="2023-04-06T21:19:00Z"/>
+              <w:ins w:id="153" w:author="Ganz-Ratzat, Phoenix" w:date="2023-04-06T21:19:00Z"/>
               <w:b/>
             </w:rPr>
           </w:rPrChange>
         </w:rPr>
-        <w:pPrChange w:id="85" w:author="Ganz-Ratzat, Phoenix" w:date="2023-04-06T21:19:00Z">
+        <w:pPrChange w:id="154" w:author="Ganz-Ratzat, Phoenix" w:date="2023-04-06T21:19:00Z">
           <w:pPr>
             <w:pStyle w:val="ListParagraph"/>
             <w:numPr>
@@ -707,550 +1072,8 @@
       <w:pPr>
         <w:pStyle w:val="ListParagraph"/>
         <w:rPr>
-          <w:del w:id="86" w:author="Ganz-Ratzat, Phoenix" w:date="2023-04-02T10:58:00Z"/>
+          <w:del w:id="155" w:author="Ganz-Ratzat, Phoenix" w:date="2023-04-02T10:58:00Z"/>
           <w:b/>
-        </w:rPr>
-        <w:pPrChange w:id="87" w:author="Ganz-Ratzat, Phoenix" w:date="2023-04-06T21:19:00Z">
-          <w:pPr>
-            <w:pStyle w:val="ListParagraph"/>
-            <w:numPr>
-              <w:ilvl w:val="1"/>
-              <w:numId w:val="1"/>
-            </w:numPr>
-            <w:ind w:left="1440" w:hanging="360"/>
-          </w:pPr>
-        </w:pPrChange>
-      </w:pPr>
-      <w:del w:id="88" w:author="Ganz-Ratzat, Phoenix" w:date="2023-04-02T10:58:00Z">
-        <w:r>
-          <w:delText>A simple welcome message for the user.</w:delText>
-        </w:r>
-      </w:del>
-    </w:p>
-    <w:p>
-      <w:pPr>
-        <w:pStyle w:val="ListParagraph"/>
-        <w:rPr>
-          <w:del w:id="89" w:author="Ganz-Ratzat, Phoenix" w:date="2023-04-02T10:58:00Z"/>
-          <w:b/>
-        </w:rPr>
-        <w:pPrChange w:id="90" w:author="Ganz-Ratzat, Phoenix" w:date="2023-04-06T21:19:00Z">
-          <w:pPr>
-            <w:pStyle w:val="ListParagraph"/>
-            <w:numPr>
-              <w:numId w:val="1"/>
-            </w:numPr>
-            <w:ind w:hanging="360"/>
-          </w:pPr>
-        </w:pPrChange>
-      </w:pPr>
-      <w:del w:id="91" w:author="Ganz-Ratzat, Phoenix" w:date="2023-04-02T10:58:00Z">
-        <w:r>
-          <w:delText>When removing a team from a predicted bracket slot, the team is also removed from any Higher rounds of the bracket</w:delText>
-        </w:r>
-      </w:del>
-    </w:p>
-    <w:p>
-      <w:pPr>
-        <w:pStyle w:val="ListParagraph"/>
-        <w:rPr>
-          <w:del w:id="92" w:author="Ganz-Ratzat, Phoenix" w:date="2023-04-02T10:58:00Z"/>
-          <w:b/>
-        </w:rPr>
-        <w:pPrChange w:id="93" w:author="Ganz-Ratzat, Phoenix" w:date="2023-04-06T21:19:00Z">
-          <w:pPr>
-            <w:pStyle w:val="ListParagraph"/>
-            <w:numPr>
-              <w:ilvl w:val="1"/>
-              <w:numId w:val="1"/>
-            </w:numPr>
-            <w:ind w:left="1440" w:hanging="360"/>
-          </w:pPr>
-        </w:pPrChange>
-      </w:pPr>
-      <w:del w:id="94" w:author="Ganz-Ratzat, Phoenix" w:date="2023-04-02T10:58:00Z">
-        <w:r>
-          <w:delText>Each team that is removed from a certain position is also removed from their position further ahead.</w:delText>
-        </w:r>
-      </w:del>
-    </w:p>
-    <w:p>
-      <w:pPr>
-        <w:pStyle w:val="ListParagraph"/>
-        <w:rPr>
-          <w:del w:id="95" w:author="Ganz-Ratzat, Phoenix" w:date="2023-04-02T10:58:00Z"/>
-          <w:b/>
-        </w:rPr>
-        <w:pPrChange w:id="96" w:author="Ganz-Ratzat, Phoenix" w:date="2023-04-06T21:19:00Z">
-          <w:pPr>
-            <w:pStyle w:val="ListParagraph"/>
-            <w:numPr>
-              <w:numId w:val="1"/>
-            </w:numPr>
-            <w:ind w:hanging="360"/>
-          </w:pPr>
-        </w:pPrChange>
-      </w:pPr>
-      <w:del w:id="97" w:author="Ganz-Ratzat, Phoenix" w:date="2023-04-02T10:58:00Z">
-        <w:r>
-          <w:delText>Higher-Ranked teams have a higher chance of winning</w:delText>
-        </w:r>
-      </w:del>
-    </w:p>
-    <w:p>
-      <w:pPr>
-        <w:pStyle w:val="ListParagraph"/>
-        <w:rPr>
-          <w:del w:id="98" w:author="Ganz-Ratzat, Phoenix" w:date="2023-04-02T10:58:00Z"/>
-          <w:b/>
-        </w:rPr>
-        <w:pPrChange w:id="99" w:author="Ganz-Ratzat, Phoenix" w:date="2023-04-06T21:19:00Z">
-          <w:pPr>
-            <w:pStyle w:val="ListParagraph"/>
-            <w:numPr>
-              <w:ilvl w:val="1"/>
-              <w:numId w:val="1"/>
-            </w:numPr>
-            <w:ind w:left="1440" w:hanging="360"/>
-          </w:pPr>
-        </w:pPrChange>
-      </w:pPr>
-      <w:del w:id="100" w:author="Ganz-Ratzat, Phoenix" w:date="2023-04-02T10:58:00Z">
-        <w:r>
-          <w:delText>Teams ranked will have a slight advantage when points are randomized to mimic a realistic game</w:delText>
-        </w:r>
-        <w:r>
-          <w:delText xml:space="preserve"> based off of their rank</w:delText>
-        </w:r>
-        <w:r>
-          <w:delText>.</w:delText>
-        </w:r>
-      </w:del>
-    </w:p>
-    <w:p>
-      <w:pPr>
-        <w:pStyle w:val="ListParagraph"/>
-        <w:rPr>
-          <w:del w:id="101" w:author="Ganz-Ratzat, Phoenix" w:date="2023-04-02T10:58:00Z"/>
-        </w:rPr>
-        <w:pPrChange w:id="102" w:author="Ganz-Ratzat, Phoenix" w:date="2023-04-06T21:19:00Z">
-          <w:pPr>
-            <w:pStyle w:val="ListParagraph"/>
-            <w:numPr>
-              <w:numId w:val="1"/>
-            </w:numPr>
-            <w:ind w:hanging="360"/>
-          </w:pPr>
-        </w:pPrChange>
-      </w:pPr>
-      <w:del w:id="103" w:author="Ganz-Ratzat, Phoenix" w:date="2023-04-02T10:58:00Z">
-        <w:r>
-          <w:delText>Create a login screen</w:delText>
-        </w:r>
-      </w:del>
-    </w:p>
-    <w:p>
-      <w:pPr>
-        <w:pStyle w:val="ListParagraph"/>
-        <w:rPr>
-          <w:del w:id="104" w:author="Ganz-Ratzat, Phoenix" w:date="2023-04-02T10:58:00Z"/>
-        </w:rPr>
-        <w:pPrChange w:id="105" w:author="Ganz-Ratzat, Phoenix" w:date="2023-04-06T21:19:00Z">
-          <w:pPr>
-            <w:pStyle w:val="ListParagraph"/>
-            <w:numPr>
-              <w:ilvl w:val="1"/>
-              <w:numId w:val="1"/>
-            </w:numPr>
-            <w:ind w:left="1440" w:hanging="360"/>
-          </w:pPr>
-        </w:pPrChange>
-      </w:pPr>
-      <w:del w:id="106" w:author="Ganz-Ratzat, Phoenix" w:date="2023-04-02T10:58:00Z">
-        <w:r>
-          <w:delText>Prompts user to enter credentials before filling out a bracket.</w:delText>
-        </w:r>
-      </w:del>
-    </w:p>
-    <w:p>
-      <w:pPr>
-        <w:pStyle w:val="ListParagraph"/>
-        <w:rPr>
-          <w:del w:id="107" w:author="Ganz-Ratzat, Phoenix" w:date="2023-04-02T10:58:00Z"/>
-        </w:rPr>
-        <w:pPrChange w:id="108" w:author="Ganz-Ratzat, Phoenix" w:date="2023-04-06T21:19:00Z">
-          <w:pPr>
-            <w:pStyle w:val="ListParagraph"/>
-            <w:numPr>
-              <w:ilvl w:val="1"/>
-              <w:numId w:val="1"/>
-            </w:numPr>
-            <w:ind w:left="1440" w:hanging="360"/>
-          </w:pPr>
-        </w:pPrChange>
-      </w:pPr>
-      <w:del w:id="109" w:author="Ganz-Ratzat, Phoenix" w:date="2023-04-02T10:58:00Z">
-        <w:r>
-          <w:delText>System should check to see if there is a bracket saved already, if so load the saved bracket. Otherwise an empty bracket should be generated.</w:delText>
-        </w:r>
-      </w:del>
-    </w:p>
-    <w:p>
-      <w:pPr>
-        <w:pStyle w:val="ListParagraph"/>
-        <w:rPr>
-          <w:del w:id="110" w:author="Ganz-Ratzat, Phoenix" w:date="2023-04-02T10:58:00Z"/>
-        </w:rPr>
-        <w:pPrChange w:id="111" w:author="Ganz-Ratzat, Phoenix" w:date="2023-04-06T21:19:00Z">
-          <w:pPr>
-            <w:pStyle w:val="ListParagraph"/>
-            <w:numPr>
-              <w:ilvl w:val="1"/>
-              <w:numId w:val="1"/>
-            </w:numPr>
-            <w:ind w:left="1440" w:hanging="360"/>
-          </w:pPr>
-        </w:pPrChange>
-      </w:pPr>
-      <w:del w:id="112" w:author="Ganz-Ratzat, Phoenix" w:date="2023-04-02T10:58:00Z">
-        <w:r>
-          <w:delText>Place the username in a dropdown menu once the user fills out a bracket this will allow the brackets to be stored and returned.</w:delText>
-        </w:r>
-      </w:del>
-    </w:p>
-    <w:p>
-      <w:pPr>
-        <w:pStyle w:val="ListParagraph"/>
-        <w:rPr>
-          <w:del w:id="113" w:author="Ganz-Ratzat, Phoenix" w:date="2023-04-02T10:58:00Z"/>
-        </w:rPr>
-        <w:pPrChange w:id="114" w:author="Ganz-Ratzat, Phoenix" w:date="2023-04-06T21:19:00Z">
-          <w:pPr>
-            <w:pStyle w:val="ListParagraph"/>
-            <w:numPr>
-              <w:numId w:val="1"/>
-            </w:numPr>
-            <w:ind w:hanging="360"/>
-          </w:pPr>
-        </w:pPrChange>
-      </w:pPr>
-      <w:del w:id="115" w:author="Ganz-Ratzat, Phoenix" w:date="2023-04-02T10:58:00Z">
-        <w:r>
-          <w:delText xml:space="preserve">First 32 </w:delText>
-        </w:r>
-        <w:r>
-          <w:delText>matches</w:delText>
-        </w:r>
-        <w:r>
-          <w:delText xml:space="preserve"> are pre-determined</w:delText>
-        </w:r>
-      </w:del>
-    </w:p>
-    <w:p>
-      <w:pPr>
-        <w:pStyle w:val="ListParagraph"/>
-        <w:rPr>
-          <w:del w:id="116" w:author="Ganz-Ratzat, Phoenix" w:date="2023-04-02T10:58:00Z"/>
-        </w:rPr>
-        <w:pPrChange w:id="117" w:author="Ganz-Ratzat, Phoenix" w:date="2023-04-06T21:19:00Z">
-          <w:pPr>
-            <w:pStyle w:val="ListParagraph"/>
-            <w:numPr>
-              <w:ilvl w:val="1"/>
-              <w:numId w:val="1"/>
-            </w:numPr>
-            <w:ind w:left="1440" w:hanging="360"/>
-          </w:pPr>
-        </w:pPrChange>
-      </w:pPr>
-      <w:del w:id="118" w:author="Ganz-Ratzat, Phoenix" w:date="2023-04-02T10:58:00Z">
-        <w:r>
-          <w:delText>Teams compete all year to make this tournament therefore the first round games are already decided.</w:delText>
-        </w:r>
-      </w:del>
-    </w:p>
-    <w:p>
-      <w:pPr>
-        <w:pStyle w:val="ListParagraph"/>
-        <w:rPr>
-          <w:del w:id="119" w:author="Ganz-Ratzat, Phoenix" w:date="2023-04-02T10:58:00Z"/>
-        </w:rPr>
-        <w:pPrChange w:id="120" w:author="Ganz-Ratzat, Phoenix" w:date="2023-04-06T21:19:00Z">
-          <w:pPr>
-            <w:pStyle w:val="ListParagraph"/>
-            <w:numPr>
-              <w:numId w:val="1"/>
-            </w:numPr>
-            <w:ind w:hanging="360"/>
-          </w:pPr>
-        </w:pPrChange>
-      </w:pPr>
-      <w:del w:id="121" w:author="Ganz-Ratzat, Phoenix" w:date="2023-04-02T10:58:00Z">
-        <w:r>
-          <w:delText>Once Logged-in load 1 empty bracket with 64 teams</w:delText>
-        </w:r>
-      </w:del>
-    </w:p>
-    <w:p>
-      <w:pPr>
-        <w:pStyle w:val="ListParagraph"/>
-        <w:rPr>
-          <w:del w:id="122" w:author="Ganz-Ratzat, Phoenix" w:date="2023-04-02T10:58:00Z"/>
-        </w:rPr>
-        <w:pPrChange w:id="123" w:author="Ganz-Ratzat, Phoenix" w:date="2023-04-06T21:19:00Z">
-          <w:pPr>
-            <w:pStyle w:val="ListParagraph"/>
-            <w:numPr>
-              <w:ilvl w:val="1"/>
-              <w:numId w:val="1"/>
-            </w:numPr>
-            <w:ind w:left="1440" w:hanging="360"/>
-          </w:pPr>
-        </w:pPrChange>
-      </w:pPr>
-      <w:del w:id="124" w:author="Ganz-Ratzat, Phoenix" w:date="2023-04-02T10:58:00Z">
-        <w:r>
-          <w:delText>This bracket will be where the user decides which teams will win</w:delText>
-        </w:r>
-      </w:del>
-    </w:p>
-    <w:p>
-      <w:pPr>
-        <w:pStyle w:val="ListParagraph"/>
-        <w:rPr>
-          <w:del w:id="125" w:author="Ganz-Ratzat, Phoenix" w:date="2023-04-02T10:58:00Z"/>
-        </w:rPr>
-        <w:pPrChange w:id="126" w:author="Ganz-Ratzat, Phoenix" w:date="2023-04-06T21:19:00Z">
-          <w:pPr>
-            <w:pStyle w:val="ListParagraph"/>
-            <w:numPr>
-              <w:numId w:val="1"/>
-            </w:numPr>
-            <w:ind w:hanging="360"/>
-          </w:pPr>
-        </w:pPrChange>
-      </w:pPr>
-      <w:del w:id="127" w:author="Ganz-Ratzat, Phoenix" w:date="2023-04-02T10:58:00Z">
-        <w:r>
-          <w:delText>User clicks a team they think will win the game</w:delText>
-        </w:r>
-      </w:del>
-    </w:p>
-    <w:p>
-      <w:pPr>
-        <w:pStyle w:val="ListParagraph"/>
-        <w:rPr>
-          <w:del w:id="128" w:author="Ganz-Ratzat, Phoenix" w:date="2023-04-02T10:58:00Z"/>
-        </w:rPr>
-        <w:pPrChange w:id="129" w:author="Ganz-Ratzat, Phoenix" w:date="2023-04-06T21:19:00Z">
-          <w:pPr>
-            <w:pStyle w:val="ListParagraph"/>
-            <w:numPr>
-              <w:ilvl w:val="1"/>
-              <w:numId w:val="1"/>
-            </w:numPr>
-            <w:ind w:left="1440" w:hanging="360"/>
-          </w:pPr>
-        </w:pPrChange>
-      </w:pPr>
-      <w:del w:id="130" w:author="Ganz-Ratzat, Phoenix" w:date="2023-04-02T10:58:00Z">
-        <w:r>
-          <w:delText>Once a team is clicked the team will automatically populate the next rounds bracket spot.</w:delText>
-        </w:r>
-      </w:del>
-    </w:p>
-    <w:p>
-      <w:pPr>
-        <w:pStyle w:val="ListParagraph"/>
-        <w:rPr>
-          <w:del w:id="131" w:author="Ganz-Ratzat, Phoenix" w:date="2023-04-02T10:58:00Z"/>
-        </w:rPr>
-        <w:pPrChange w:id="132" w:author="Ganz-Ratzat, Phoenix" w:date="2023-04-06T21:19:00Z">
-          <w:pPr>
-            <w:pStyle w:val="ListParagraph"/>
-            <w:numPr>
-              <w:numId w:val="1"/>
-            </w:numPr>
-            <w:ind w:hanging="360"/>
-          </w:pPr>
-        </w:pPrChange>
-      </w:pPr>
-      <w:del w:id="133" w:author="Ganz-Ratzat, Phoenix" w:date="2023-04-02T10:58:00Z">
-        <w:r>
-          <w:delText>Provide a finalize functionality</w:delText>
-        </w:r>
-      </w:del>
-    </w:p>
-    <w:p>
-      <w:pPr>
-        <w:pStyle w:val="ListParagraph"/>
-        <w:rPr>
-          <w:del w:id="134" w:author="Ganz-Ratzat, Phoenix" w:date="2023-04-02T10:58:00Z"/>
-        </w:rPr>
-        <w:pPrChange w:id="135" w:author="Ganz-Ratzat, Phoenix" w:date="2023-04-06T21:19:00Z">
-          <w:pPr>
-            <w:pStyle w:val="ListParagraph"/>
-            <w:numPr>
-              <w:ilvl w:val="1"/>
-              <w:numId w:val="1"/>
-            </w:numPr>
-            <w:ind w:left="1440" w:hanging="360"/>
-          </w:pPr>
-        </w:pPrChange>
-      </w:pPr>
-      <w:del w:id="136" w:author="Ganz-Ratzat, Phoenix" w:date="2023-04-02T10:58:00Z">
-        <w:r>
-          <w:delText>When the user finalizes their bracket, it will be saved in a serialized format</w:delText>
-        </w:r>
-      </w:del>
-    </w:p>
-    <w:p>
-      <w:pPr>
-        <w:pStyle w:val="ListParagraph"/>
-        <w:rPr>
-          <w:del w:id="137" w:author="Ganz-Ratzat, Phoenix" w:date="2023-04-02T10:58:00Z"/>
-        </w:rPr>
-        <w:pPrChange w:id="138" w:author="Ganz-Ratzat, Phoenix" w:date="2023-04-06T21:19:00Z">
-          <w:pPr>
-            <w:pStyle w:val="ListParagraph"/>
-            <w:numPr>
-              <w:ilvl w:val="1"/>
-              <w:numId w:val="1"/>
-            </w:numPr>
-            <w:ind w:left="1440" w:hanging="360"/>
-          </w:pPr>
-        </w:pPrChange>
-      </w:pPr>
-      <w:del w:id="139" w:author="Ganz-Ratzat, Phoenix" w:date="2023-04-02T10:58:00Z">
-        <w:r>
-          <w:delText>Once finalize button is selected the “Simulate Tournament” button should appear.</w:delText>
-        </w:r>
-      </w:del>
-    </w:p>
-    <w:p>
-      <w:pPr>
-        <w:pStyle w:val="ListParagraph"/>
-        <w:rPr>
-          <w:del w:id="140" w:author="Ganz-Ratzat, Phoenix" w:date="2023-04-02T10:58:00Z"/>
-        </w:rPr>
-        <w:pPrChange w:id="141" w:author="Ganz-Ratzat, Phoenix" w:date="2023-04-06T21:19:00Z">
-          <w:pPr>
-            <w:pStyle w:val="ListParagraph"/>
-            <w:numPr>
-              <w:numId w:val="1"/>
-            </w:numPr>
-            <w:ind w:hanging="360"/>
-          </w:pPr>
-        </w:pPrChange>
-      </w:pPr>
-      <w:del w:id="142" w:author="Ganz-Ratzat, Phoenix" w:date="2023-04-02T10:58:00Z">
-        <w:r>
-          <w:delText>Simulate Tournament Button.</w:delText>
-        </w:r>
-      </w:del>
-    </w:p>
-    <w:p>
-      <w:pPr>
-        <w:pStyle w:val="ListParagraph"/>
-        <w:rPr>
-          <w:del w:id="143" w:author="Ganz-Ratzat, Phoenix" w:date="2023-04-02T10:58:00Z"/>
-        </w:rPr>
-        <w:pPrChange w:id="144" w:author="Ganz-Ratzat, Phoenix" w:date="2023-04-06T21:19:00Z">
-          <w:pPr>
-            <w:pStyle w:val="ListParagraph"/>
-            <w:numPr>
-              <w:ilvl w:val="1"/>
-              <w:numId w:val="1"/>
-            </w:numPr>
-            <w:ind w:left="1440" w:hanging="360"/>
-          </w:pPr>
-        </w:pPrChange>
-      </w:pPr>
-      <w:del w:id="145" w:author="Ganz-Ratzat, Phoenix" w:date="2023-04-02T10:58:00Z">
-        <w:r>
-          <w:delText>This is what simulates the actual tournament, all games are simulated. After simulation display each games score AND display how many points user earned based off of correct predictions</w:delText>
-        </w:r>
-      </w:del>
-    </w:p>
-    <w:p>
-      <w:pPr>
-        <w:pStyle w:val="ListParagraph"/>
-        <w:rPr>
-          <w:del w:id="146" w:author="Ganz-Ratzat, Phoenix" w:date="2023-04-02T10:58:00Z"/>
-        </w:rPr>
-        <w:pPrChange w:id="147" w:author="Ganz-Ratzat, Phoenix" w:date="2023-04-06T21:19:00Z">
-          <w:pPr>
-            <w:pStyle w:val="ListParagraph"/>
-            <w:numPr>
-              <w:ilvl w:val="1"/>
-              <w:numId w:val="1"/>
-            </w:numPr>
-            <w:ind w:left="1440" w:hanging="360"/>
-          </w:pPr>
-        </w:pPrChange>
-      </w:pPr>
-      <w:del w:id="148" w:author="Ganz-Ratzat, Phoenix" w:date="2023-04-02T10:58:00Z">
-        <w:r>
-          <w:delText>Each game is randomized (50-125 points)</w:delText>
-        </w:r>
-      </w:del>
-    </w:p>
-    <w:p>
-      <w:pPr>
-        <w:pStyle w:val="ListParagraph"/>
-        <w:rPr>
-          <w:del w:id="149" w:author="Ganz-Ratzat, Phoenix" w:date="2023-04-02T10:58:00Z"/>
-        </w:rPr>
-        <w:pPrChange w:id="150" w:author="Ganz-Ratzat, Phoenix" w:date="2023-04-06T21:19:00Z">
-          <w:pPr>
-            <w:pStyle w:val="ListParagraph"/>
-            <w:numPr>
-              <w:numId w:val="1"/>
-            </w:numPr>
-            <w:ind w:hanging="360"/>
-          </w:pPr>
-        </w:pPrChange>
-      </w:pPr>
-      <w:del w:id="151" w:author="Ganz-Ratzat, Phoenix" w:date="2023-04-02T10:58:00Z">
-        <w:r>
-          <w:delText xml:space="preserve">Save user name associated with </w:delText>
-        </w:r>
-        <w:r>
-          <w:delText>their</w:delText>
-        </w:r>
-        <w:r>
-          <w:delText xml:space="preserve"> bracket</w:delText>
-        </w:r>
-      </w:del>
-    </w:p>
-    <w:p>
-      <w:pPr>
-        <w:pStyle w:val="ListParagraph"/>
-        <w:rPr>
-          <w:del w:id="152" w:author="Ganz-Ratzat, Phoenix" w:date="2023-04-02T10:58:00Z"/>
-        </w:rPr>
-        <w:pPrChange w:id="153" w:author="Ganz-Ratzat, Phoenix" w:date="2023-04-06T21:19:00Z">
-          <w:pPr>
-            <w:pStyle w:val="ListParagraph"/>
-            <w:numPr>
-              <w:ilvl w:val="1"/>
-              <w:numId w:val="1"/>
-            </w:numPr>
-            <w:ind w:left="1440" w:hanging="360"/>
-          </w:pPr>
-        </w:pPrChange>
-      </w:pPr>
-      <w:del w:id="154" w:author="Ganz-Ratzat, Phoenix" w:date="2023-04-02T10:58:00Z">
-        <w:r>
-          <w:delText>Each user should be associated with a bracket, this will allow the user to look at which teams their competition has selected to win.</w:delText>
-        </w:r>
-      </w:del>
-    </w:p>
-    <w:p>
-      <w:pPr>
-        <w:pStyle w:val="ListParagraph"/>
-        <w:rPr>
-          <w:del w:id="155" w:author="Ganz-Ratzat, Phoenix" w:date="2023-04-02T10:58:00Z"/>
         </w:rPr>
         <w:pPrChange w:id="156" w:author="Ganz-Ratzat, Phoenix" w:date="2023-04-06T21:19:00Z">
           <w:pPr>
@@ -1265,7 +1088,7 @@
       </w:pPr>
       <w:del w:id="157" w:author="Ganz-Ratzat, Phoenix" w:date="2023-04-02T10:58:00Z">
         <w:r>
-          <w:delText>Store User names in a drop down list, once selected the selected users bracket will be displayed.</w:delText>
+          <w:delText>A simple welcome message for the user.</w:delText>
         </w:r>
       </w:del>
     </w:p>
@@ -1274,6 +1097,7 @@
         <w:pStyle w:val="ListParagraph"/>
         <w:rPr>
           <w:del w:id="158" w:author="Ganz-Ratzat, Phoenix" w:date="2023-04-02T10:58:00Z"/>
+          <w:b/>
         </w:rPr>
         <w:pPrChange w:id="159" w:author="Ganz-Ratzat, Phoenix" w:date="2023-04-06T21:19:00Z">
           <w:pPr>
@@ -1287,7 +1111,7 @@
       </w:pPr>
       <w:del w:id="160" w:author="Ganz-Ratzat, Phoenix" w:date="2023-04-02T10:58:00Z">
         <w:r>
-          <w:delText>User with the most amount of points wins the tournament.</w:delText>
+          <w:delText>When removing a team from a predicted bracket slot, the team is also removed from any Higher rounds of the bracket</w:delText>
         </w:r>
       </w:del>
     </w:p>
@@ -1296,6 +1120,7 @@
         <w:pStyle w:val="ListParagraph"/>
         <w:rPr>
           <w:del w:id="161" w:author="Ganz-Ratzat, Phoenix" w:date="2023-04-02T10:58:00Z"/>
+          <w:b/>
         </w:rPr>
         <w:pPrChange w:id="162" w:author="Ganz-Ratzat, Phoenix" w:date="2023-04-06T21:19:00Z">
           <w:pPr>
@@ -1310,13 +1135,7 @@
       </w:pPr>
       <w:del w:id="163" w:author="Ganz-Ratzat, Phoenix" w:date="2023-04-02T10:58:00Z">
         <w:r>
-          <w:delText xml:space="preserve">Each correct prediction earns a certain amount of points depending on a certain round of the tournament. These are the </w:delText>
-        </w:r>
-        <w:r>
-          <w:delText>user’s</w:delText>
-        </w:r>
-        <w:r>
-          <w:delText xml:space="preserve"> points which will be added and compared to other users brackets. The highest amount of user points wins the tournament.</w:delText>
+          <w:delText>Each team that is removed from a certain position is also removed from their position further ahead.</w:delText>
         </w:r>
       </w:del>
     </w:p>
@@ -1325,6 +1144,7 @@
         <w:pStyle w:val="ListParagraph"/>
         <w:rPr>
           <w:del w:id="164" w:author="Ganz-Ratzat, Phoenix" w:date="2023-04-02T10:58:00Z"/>
+          <w:b/>
         </w:rPr>
         <w:pPrChange w:id="165" w:author="Ganz-Ratzat, Phoenix" w:date="2023-04-06T21:19:00Z">
           <w:pPr>
@@ -1338,7 +1158,7 @@
       </w:pPr>
       <w:del w:id="166" w:author="Ganz-Ratzat, Phoenix" w:date="2023-04-02T10:58:00Z">
         <w:r>
-          <w:delText>After simulation is complete navigate the user to the ranking table</w:delText>
+          <w:delText>Higher-Ranked teams have a higher chance of winning</w:delText>
         </w:r>
       </w:del>
     </w:p>
@@ -1347,6 +1167,7 @@
         <w:pStyle w:val="ListParagraph"/>
         <w:rPr>
           <w:del w:id="167" w:author="Ganz-Ratzat, Phoenix" w:date="2023-04-02T10:58:00Z"/>
+          <w:b/>
         </w:rPr>
         <w:pPrChange w:id="168" w:author="Ganz-Ratzat, Phoenix" w:date="2023-04-06T21:19:00Z">
           <w:pPr>
@@ -1361,6 +1182,550 @@
       </w:pPr>
       <w:del w:id="169" w:author="Ganz-Ratzat, Phoenix" w:date="2023-04-02T10:58:00Z">
         <w:r>
+          <w:delText>Teams ranked will have a slight advantage when points are randomized to mimic a realistic game</w:delText>
+        </w:r>
+        <w:r>
+          <w:delText xml:space="preserve"> based off of their rank</w:delText>
+        </w:r>
+        <w:r>
+          <w:delText>.</w:delText>
+        </w:r>
+      </w:del>
+    </w:p>
+    <w:p>
+      <w:pPr>
+        <w:pStyle w:val="ListParagraph"/>
+        <w:rPr>
+          <w:del w:id="170" w:author="Ganz-Ratzat, Phoenix" w:date="2023-04-02T10:58:00Z"/>
+        </w:rPr>
+        <w:pPrChange w:id="171" w:author="Ganz-Ratzat, Phoenix" w:date="2023-04-06T21:19:00Z">
+          <w:pPr>
+            <w:pStyle w:val="ListParagraph"/>
+            <w:numPr>
+              <w:numId w:val="1"/>
+            </w:numPr>
+            <w:ind w:hanging="360"/>
+          </w:pPr>
+        </w:pPrChange>
+      </w:pPr>
+      <w:del w:id="172" w:author="Ganz-Ratzat, Phoenix" w:date="2023-04-02T10:58:00Z">
+        <w:r>
+          <w:delText>Create a login screen</w:delText>
+        </w:r>
+      </w:del>
+    </w:p>
+    <w:p>
+      <w:pPr>
+        <w:pStyle w:val="ListParagraph"/>
+        <w:rPr>
+          <w:del w:id="173" w:author="Ganz-Ratzat, Phoenix" w:date="2023-04-02T10:58:00Z"/>
+        </w:rPr>
+        <w:pPrChange w:id="174" w:author="Ganz-Ratzat, Phoenix" w:date="2023-04-06T21:19:00Z">
+          <w:pPr>
+            <w:pStyle w:val="ListParagraph"/>
+            <w:numPr>
+              <w:ilvl w:val="1"/>
+              <w:numId w:val="1"/>
+            </w:numPr>
+            <w:ind w:left="1440" w:hanging="360"/>
+          </w:pPr>
+        </w:pPrChange>
+      </w:pPr>
+      <w:del w:id="175" w:author="Ganz-Ratzat, Phoenix" w:date="2023-04-02T10:58:00Z">
+        <w:r>
+          <w:delText>Prompts user to enter credentials before filling out a bracket.</w:delText>
+        </w:r>
+      </w:del>
+    </w:p>
+    <w:p>
+      <w:pPr>
+        <w:pStyle w:val="ListParagraph"/>
+        <w:rPr>
+          <w:del w:id="176" w:author="Ganz-Ratzat, Phoenix" w:date="2023-04-02T10:58:00Z"/>
+        </w:rPr>
+        <w:pPrChange w:id="177" w:author="Ganz-Ratzat, Phoenix" w:date="2023-04-06T21:19:00Z">
+          <w:pPr>
+            <w:pStyle w:val="ListParagraph"/>
+            <w:numPr>
+              <w:ilvl w:val="1"/>
+              <w:numId w:val="1"/>
+            </w:numPr>
+            <w:ind w:left="1440" w:hanging="360"/>
+          </w:pPr>
+        </w:pPrChange>
+      </w:pPr>
+      <w:del w:id="178" w:author="Ganz-Ratzat, Phoenix" w:date="2023-04-02T10:58:00Z">
+        <w:r>
+          <w:delText>System should check to see if there is a bracket saved already, if so load the saved bracket. Otherwise an empty bracket should be generated.</w:delText>
+        </w:r>
+      </w:del>
+    </w:p>
+    <w:p>
+      <w:pPr>
+        <w:pStyle w:val="ListParagraph"/>
+        <w:rPr>
+          <w:del w:id="179" w:author="Ganz-Ratzat, Phoenix" w:date="2023-04-02T10:58:00Z"/>
+        </w:rPr>
+        <w:pPrChange w:id="180" w:author="Ganz-Ratzat, Phoenix" w:date="2023-04-06T21:19:00Z">
+          <w:pPr>
+            <w:pStyle w:val="ListParagraph"/>
+            <w:numPr>
+              <w:ilvl w:val="1"/>
+              <w:numId w:val="1"/>
+            </w:numPr>
+            <w:ind w:left="1440" w:hanging="360"/>
+          </w:pPr>
+        </w:pPrChange>
+      </w:pPr>
+      <w:del w:id="181" w:author="Ganz-Ratzat, Phoenix" w:date="2023-04-02T10:58:00Z">
+        <w:r>
+          <w:delText>Place the username in a dropdown menu once the user fills out a bracket this will allow the brackets to be stored and returned.</w:delText>
+        </w:r>
+      </w:del>
+    </w:p>
+    <w:p>
+      <w:pPr>
+        <w:pStyle w:val="ListParagraph"/>
+        <w:rPr>
+          <w:del w:id="182" w:author="Ganz-Ratzat, Phoenix" w:date="2023-04-02T10:58:00Z"/>
+        </w:rPr>
+        <w:pPrChange w:id="183" w:author="Ganz-Ratzat, Phoenix" w:date="2023-04-06T21:19:00Z">
+          <w:pPr>
+            <w:pStyle w:val="ListParagraph"/>
+            <w:numPr>
+              <w:numId w:val="1"/>
+            </w:numPr>
+            <w:ind w:hanging="360"/>
+          </w:pPr>
+        </w:pPrChange>
+      </w:pPr>
+      <w:del w:id="184" w:author="Ganz-Ratzat, Phoenix" w:date="2023-04-02T10:58:00Z">
+        <w:r>
+          <w:delText xml:space="preserve">First 32 </w:delText>
+        </w:r>
+        <w:r>
+          <w:delText>matches</w:delText>
+        </w:r>
+        <w:r>
+          <w:delText xml:space="preserve"> are pre-determined</w:delText>
+        </w:r>
+      </w:del>
+    </w:p>
+    <w:p>
+      <w:pPr>
+        <w:pStyle w:val="ListParagraph"/>
+        <w:rPr>
+          <w:del w:id="185" w:author="Ganz-Ratzat, Phoenix" w:date="2023-04-02T10:58:00Z"/>
+        </w:rPr>
+        <w:pPrChange w:id="186" w:author="Ganz-Ratzat, Phoenix" w:date="2023-04-06T21:19:00Z">
+          <w:pPr>
+            <w:pStyle w:val="ListParagraph"/>
+            <w:numPr>
+              <w:ilvl w:val="1"/>
+              <w:numId w:val="1"/>
+            </w:numPr>
+            <w:ind w:left="1440" w:hanging="360"/>
+          </w:pPr>
+        </w:pPrChange>
+      </w:pPr>
+      <w:del w:id="187" w:author="Ganz-Ratzat, Phoenix" w:date="2023-04-02T10:58:00Z">
+        <w:r>
+          <w:delText>Teams compete all year to make this tournament therefore the first round games are already decided.</w:delText>
+        </w:r>
+      </w:del>
+    </w:p>
+    <w:p>
+      <w:pPr>
+        <w:pStyle w:val="ListParagraph"/>
+        <w:rPr>
+          <w:del w:id="188" w:author="Ganz-Ratzat, Phoenix" w:date="2023-04-02T10:58:00Z"/>
+        </w:rPr>
+        <w:pPrChange w:id="189" w:author="Ganz-Ratzat, Phoenix" w:date="2023-04-06T21:19:00Z">
+          <w:pPr>
+            <w:pStyle w:val="ListParagraph"/>
+            <w:numPr>
+              <w:numId w:val="1"/>
+            </w:numPr>
+            <w:ind w:hanging="360"/>
+          </w:pPr>
+        </w:pPrChange>
+      </w:pPr>
+      <w:del w:id="190" w:author="Ganz-Ratzat, Phoenix" w:date="2023-04-02T10:58:00Z">
+        <w:r>
+          <w:delText>Once Logged-in load 1 empty bracket with 64 teams</w:delText>
+        </w:r>
+      </w:del>
+    </w:p>
+    <w:p>
+      <w:pPr>
+        <w:pStyle w:val="ListParagraph"/>
+        <w:rPr>
+          <w:del w:id="191" w:author="Ganz-Ratzat, Phoenix" w:date="2023-04-02T10:58:00Z"/>
+        </w:rPr>
+        <w:pPrChange w:id="192" w:author="Ganz-Ratzat, Phoenix" w:date="2023-04-06T21:19:00Z">
+          <w:pPr>
+            <w:pStyle w:val="ListParagraph"/>
+            <w:numPr>
+              <w:ilvl w:val="1"/>
+              <w:numId w:val="1"/>
+            </w:numPr>
+            <w:ind w:left="1440" w:hanging="360"/>
+          </w:pPr>
+        </w:pPrChange>
+      </w:pPr>
+      <w:del w:id="193" w:author="Ganz-Ratzat, Phoenix" w:date="2023-04-02T10:58:00Z">
+        <w:r>
+          <w:delText>This bracket will be where the user decides which teams will win</w:delText>
+        </w:r>
+      </w:del>
+    </w:p>
+    <w:p>
+      <w:pPr>
+        <w:pStyle w:val="ListParagraph"/>
+        <w:rPr>
+          <w:del w:id="194" w:author="Ganz-Ratzat, Phoenix" w:date="2023-04-02T10:58:00Z"/>
+        </w:rPr>
+        <w:pPrChange w:id="195" w:author="Ganz-Ratzat, Phoenix" w:date="2023-04-06T21:19:00Z">
+          <w:pPr>
+            <w:pStyle w:val="ListParagraph"/>
+            <w:numPr>
+              <w:numId w:val="1"/>
+            </w:numPr>
+            <w:ind w:hanging="360"/>
+          </w:pPr>
+        </w:pPrChange>
+      </w:pPr>
+      <w:del w:id="196" w:author="Ganz-Ratzat, Phoenix" w:date="2023-04-02T10:58:00Z">
+        <w:r>
+          <w:delText>User clicks a team they think will win the game</w:delText>
+        </w:r>
+      </w:del>
+    </w:p>
+    <w:p>
+      <w:pPr>
+        <w:pStyle w:val="ListParagraph"/>
+        <w:rPr>
+          <w:del w:id="197" w:author="Ganz-Ratzat, Phoenix" w:date="2023-04-02T10:58:00Z"/>
+        </w:rPr>
+        <w:pPrChange w:id="198" w:author="Ganz-Ratzat, Phoenix" w:date="2023-04-06T21:19:00Z">
+          <w:pPr>
+            <w:pStyle w:val="ListParagraph"/>
+            <w:numPr>
+              <w:ilvl w:val="1"/>
+              <w:numId w:val="1"/>
+            </w:numPr>
+            <w:ind w:left="1440" w:hanging="360"/>
+          </w:pPr>
+        </w:pPrChange>
+      </w:pPr>
+      <w:del w:id="199" w:author="Ganz-Ratzat, Phoenix" w:date="2023-04-02T10:58:00Z">
+        <w:r>
+          <w:delText>Once a team is clicked the team will automatically populate the next rounds bracket spot.</w:delText>
+        </w:r>
+      </w:del>
+    </w:p>
+    <w:p>
+      <w:pPr>
+        <w:pStyle w:val="ListParagraph"/>
+        <w:rPr>
+          <w:del w:id="200" w:author="Ganz-Ratzat, Phoenix" w:date="2023-04-02T10:58:00Z"/>
+        </w:rPr>
+        <w:pPrChange w:id="201" w:author="Ganz-Ratzat, Phoenix" w:date="2023-04-06T21:19:00Z">
+          <w:pPr>
+            <w:pStyle w:val="ListParagraph"/>
+            <w:numPr>
+              <w:numId w:val="1"/>
+            </w:numPr>
+            <w:ind w:hanging="360"/>
+          </w:pPr>
+        </w:pPrChange>
+      </w:pPr>
+      <w:del w:id="202" w:author="Ganz-Ratzat, Phoenix" w:date="2023-04-02T10:58:00Z">
+        <w:r>
+          <w:delText>Provide a finalize functionality</w:delText>
+        </w:r>
+      </w:del>
+    </w:p>
+    <w:p>
+      <w:pPr>
+        <w:pStyle w:val="ListParagraph"/>
+        <w:rPr>
+          <w:del w:id="203" w:author="Ganz-Ratzat, Phoenix" w:date="2023-04-02T10:58:00Z"/>
+        </w:rPr>
+        <w:pPrChange w:id="204" w:author="Ganz-Ratzat, Phoenix" w:date="2023-04-06T21:19:00Z">
+          <w:pPr>
+            <w:pStyle w:val="ListParagraph"/>
+            <w:numPr>
+              <w:ilvl w:val="1"/>
+              <w:numId w:val="1"/>
+            </w:numPr>
+            <w:ind w:left="1440" w:hanging="360"/>
+          </w:pPr>
+        </w:pPrChange>
+      </w:pPr>
+      <w:del w:id="205" w:author="Ganz-Ratzat, Phoenix" w:date="2023-04-02T10:58:00Z">
+        <w:r>
+          <w:delText>When the user finalizes their bracket, it will be saved in a serialized format</w:delText>
+        </w:r>
+      </w:del>
+    </w:p>
+    <w:p>
+      <w:pPr>
+        <w:pStyle w:val="ListParagraph"/>
+        <w:rPr>
+          <w:del w:id="206" w:author="Ganz-Ratzat, Phoenix" w:date="2023-04-02T10:58:00Z"/>
+        </w:rPr>
+        <w:pPrChange w:id="207" w:author="Ganz-Ratzat, Phoenix" w:date="2023-04-06T21:19:00Z">
+          <w:pPr>
+            <w:pStyle w:val="ListParagraph"/>
+            <w:numPr>
+              <w:ilvl w:val="1"/>
+              <w:numId w:val="1"/>
+            </w:numPr>
+            <w:ind w:left="1440" w:hanging="360"/>
+          </w:pPr>
+        </w:pPrChange>
+      </w:pPr>
+      <w:del w:id="208" w:author="Ganz-Ratzat, Phoenix" w:date="2023-04-02T10:58:00Z">
+        <w:r>
+          <w:delText>Once finalize button is selected the “Simulate Tournament” button should appear.</w:delText>
+        </w:r>
+      </w:del>
+    </w:p>
+    <w:p>
+      <w:pPr>
+        <w:pStyle w:val="ListParagraph"/>
+        <w:rPr>
+          <w:del w:id="209" w:author="Ganz-Ratzat, Phoenix" w:date="2023-04-02T10:58:00Z"/>
+        </w:rPr>
+        <w:pPrChange w:id="210" w:author="Ganz-Ratzat, Phoenix" w:date="2023-04-06T21:19:00Z">
+          <w:pPr>
+            <w:pStyle w:val="ListParagraph"/>
+            <w:numPr>
+              <w:numId w:val="1"/>
+            </w:numPr>
+            <w:ind w:hanging="360"/>
+          </w:pPr>
+        </w:pPrChange>
+      </w:pPr>
+      <w:del w:id="211" w:author="Ganz-Ratzat, Phoenix" w:date="2023-04-02T10:58:00Z">
+        <w:r>
+          <w:delText>Simulate Tournament Button.</w:delText>
+        </w:r>
+      </w:del>
+    </w:p>
+    <w:p>
+      <w:pPr>
+        <w:pStyle w:val="ListParagraph"/>
+        <w:rPr>
+          <w:del w:id="212" w:author="Ganz-Ratzat, Phoenix" w:date="2023-04-02T10:58:00Z"/>
+        </w:rPr>
+        <w:pPrChange w:id="213" w:author="Ganz-Ratzat, Phoenix" w:date="2023-04-06T21:19:00Z">
+          <w:pPr>
+            <w:pStyle w:val="ListParagraph"/>
+            <w:numPr>
+              <w:ilvl w:val="1"/>
+              <w:numId w:val="1"/>
+            </w:numPr>
+            <w:ind w:left="1440" w:hanging="360"/>
+          </w:pPr>
+        </w:pPrChange>
+      </w:pPr>
+      <w:del w:id="214" w:author="Ganz-Ratzat, Phoenix" w:date="2023-04-02T10:58:00Z">
+        <w:r>
+          <w:delText>This is what simulates the actual tournament, all games are simulated. After simulation display each games score AND display how many points user earned based off of correct predictions</w:delText>
+        </w:r>
+      </w:del>
+    </w:p>
+    <w:p>
+      <w:pPr>
+        <w:pStyle w:val="ListParagraph"/>
+        <w:rPr>
+          <w:del w:id="215" w:author="Ganz-Ratzat, Phoenix" w:date="2023-04-02T10:58:00Z"/>
+        </w:rPr>
+        <w:pPrChange w:id="216" w:author="Ganz-Ratzat, Phoenix" w:date="2023-04-06T21:19:00Z">
+          <w:pPr>
+            <w:pStyle w:val="ListParagraph"/>
+            <w:numPr>
+              <w:ilvl w:val="1"/>
+              <w:numId w:val="1"/>
+            </w:numPr>
+            <w:ind w:left="1440" w:hanging="360"/>
+          </w:pPr>
+        </w:pPrChange>
+      </w:pPr>
+      <w:del w:id="217" w:author="Ganz-Ratzat, Phoenix" w:date="2023-04-02T10:58:00Z">
+        <w:r>
+          <w:delText>Each game is randomized (50-125 points)</w:delText>
+        </w:r>
+      </w:del>
+    </w:p>
+    <w:p>
+      <w:pPr>
+        <w:pStyle w:val="ListParagraph"/>
+        <w:rPr>
+          <w:del w:id="218" w:author="Ganz-Ratzat, Phoenix" w:date="2023-04-02T10:58:00Z"/>
+        </w:rPr>
+        <w:pPrChange w:id="219" w:author="Ganz-Ratzat, Phoenix" w:date="2023-04-06T21:19:00Z">
+          <w:pPr>
+            <w:pStyle w:val="ListParagraph"/>
+            <w:numPr>
+              <w:numId w:val="1"/>
+            </w:numPr>
+            <w:ind w:hanging="360"/>
+          </w:pPr>
+        </w:pPrChange>
+      </w:pPr>
+      <w:del w:id="220" w:author="Ganz-Ratzat, Phoenix" w:date="2023-04-02T10:58:00Z">
+        <w:r>
+          <w:delText xml:space="preserve">Save user name associated with </w:delText>
+        </w:r>
+        <w:r>
+          <w:delText>their</w:delText>
+        </w:r>
+        <w:r>
+          <w:delText xml:space="preserve"> bracket</w:delText>
+        </w:r>
+      </w:del>
+    </w:p>
+    <w:p>
+      <w:pPr>
+        <w:pStyle w:val="ListParagraph"/>
+        <w:rPr>
+          <w:del w:id="221" w:author="Ganz-Ratzat, Phoenix" w:date="2023-04-02T10:58:00Z"/>
+        </w:rPr>
+        <w:pPrChange w:id="222" w:author="Ganz-Ratzat, Phoenix" w:date="2023-04-06T21:19:00Z">
+          <w:pPr>
+            <w:pStyle w:val="ListParagraph"/>
+            <w:numPr>
+              <w:ilvl w:val="1"/>
+              <w:numId w:val="1"/>
+            </w:numPr>
+            <w:ind w:left="1440" w:hanging="360"/>
+          </w:pPr>
+        </w:pPrChange>
+      </w:pPr>
+      <w:del w:id="223" w:author="Ganz-Ratzat, Phoenix" w:date="2023-04-02T10:58:00Z">
+        <w:r>
+          <w:delText>Each user should be associated with a bracket, this will allow the user to look at which teams their competition has selected to win.</w:delText>
+        </w:r>
+      </w:del>
+    </w:p>
+    <w:p>
+      <w:pPr>
+        <w:pStyle w:val="ListParagraph"/>
+        <w:rPr>
+          <w:del w:id="224" w:author="Ganz-Ratzat, Phoenix" w:date="2023-04-02T10:58:00Z"/>
+        </w:rPr>
+        <w:pPrChange w:id="225" w:author="Ganz-Ratzat, Phoenix" w:date="2023-04-06T21:19:00Z">
+          <w:pPr>
+            <w:pStyle w:val="ListParagraph"/>
+            <w:numPr>
+              <w:ilvl w:val="1"/>
+              <w:numId w:val="1"/>
+            </w:numPr>
+            <w:ind w:left="1440" w:hanging="360"/>
+          </w:pPr>
+        </w:pPrChange>
+      </w:pPr>
+      <w:del w:id="226" w:author="Ganz-Ratzat, Phoenix" w:date="2023-04-02T10:58:00Z">
+        <w:r>
+          <w:delText>Store User names in a drop down list, once selected the selected users bracket will be displayed.</w:delText>
+        </w:r>
+      </w:del>
+    </w:p>
+    <w:p>
+      <w:pPr>
+        <w:pStyle w:val="ListParagraph"/>
+        <w:rPr>
+          <w:del w:id="227" w:author="Ganz-Ratzat, Phoenix" w:date="2023-04-02T10:58:00Z"/>
+        </w:rPr>
+        <w:pPrChange w:id="228" w:author="Ganz-Ratzat, Phoenix" w:date="2023-04-06T21:19:00Z">
+          <w:pPr>
+            <w:pStyle w:val="ListParagraph"/>
+            <w:numPr>
+              <w:numId w:val="1"/>
+            </w:numPr>
+            <w:ind w:hanging="360"/>
+          </w:pPr>
+        </w:pPrChange>
+      </w:pPr>
+      <w:del w:id="229" w:author="Ganz-Ratzat, Phoenix" w:date="2023-04-02T10:58:00Z">
+        <w:r>
+          <w:delText>User with the most amount of points wins the tournament.</w:delText>
+        </w:r>
+      </w:del>
+    </w:p>
+    <w:p>
+      <w:pPr>
+        <w:pStyle w:val="ListParagraph"/>
+        <w:rPr>
+          <w:del w:id="230" w:author="Ganz-Ratzat, Phoenix" w:date="2023-04-02T10:58:00Z"/>
+        </w:rPr>
+        <w:pPrChange w:id="231" w:author="Ganz-Ratzat, Phoenix" w:date="2023-04-06T21:19:00Z">
+          <w:pPr>
+            <w:pStyle w:val="ListParagraph"/>
+            <w:numPr>
+              <w:ilvl w:val="1"/>
+              <w:numId w:val="1"/>
+            </w:numPr>
+            <w:ind w:left="1440" w:hanging="360"/>
+          </w:pPr>
+        </w:pPrChange>
+      </w:pPr>
+      <w:del w:id="232" w:author="Ganz-Ratzat, Phoenix" w:date="2023-04-02T10:58:00Z">
+        <w:r>
+          <w:delText xml:space="preserve">Each correct prediction earns a certain amount of points depending on a certain round of the tournament. These are the </w:delText>
+        </w:r>
+        <w:r>
+          <w:delText>user’s</w:delText>
+        </w:r>
+        <w:r>
+          <w:delText xml:space="preserve"> points which will be added and compared to other users brackets. The highest amount of user points wins the tournament.</w:delText>
+        </w:r>
+      </w:del>
+    </w:p>
+    <w:p>
+      <w:pPr>
+        <w:pStyle w:val="ListParagraph"/>
+        <w:rPr>
+          <w:del w:id="233" w:author="Ganz-Ratzat, Phoenix" w:date="2023-04-02T10:58:00Z"/>
+        </w:rPr>
+        <w:pPrChange w:id="234" w:author="Ganz-Ratzat, Phoenix" w:date="2023-04-06T21:19:00Z">
+          <w:pPr>
+            <w:pStyle w:val="ListParagraph"/>
+            <w:numPr>
+              <w:numId w:val="1"/>
+            </w:numPr>
+            <w:ind w:hanging="360"/>
+          </w:pPr>
+        </w:pPrChange>
+      </w:pPr>
+      <w:del w:id="235" w:author="Ganz-Ratzat, Phoenix" w:date="2023-04-02T10:58:00Z">
+        <w:r>
+          <w:delText>After simulation is complete navigate the user to the ranking table</w:delText>
+        </w:r>
+      </w:del>
+    </w:p>
+    <w:p>
+      <w:pPr>
+        <w:pStyle w:val="ListParagraph"/>
+        <w:rPr>
+          <w:del w:id="236" w:author="Ganz-Ratzat, Phoenix" w:date="2023-04-02T10:58:00Z"/>
+        </w:rPr>
+        <w:pPrChange w:id="237" w:author="Ganz-Ratzat, Phoenix" w:date="2023-04-06T21:19:00Z">
+          <w:pPr>
+            <w:pStyle w:val="ListParagraph"/>
+            <w:numPr>
+              <w:ilvl w:val="1"/>
+              <w:numId w:val="1"/>
+            </w:numPr>
+            <w:ind w:left="1440" w:hanging="360"/>
+          </w:pPr>
+        </w:pPrChange>
+      </w:pPr>
+      <w:del w:id="238" w:author="Ganz-Ratzat, Phoenix" w:date="2023-04-02T10:58:00Z">
+        <w:r>
           <w:delText xml:space="preserve">This table consists of “User Name” “User Points” “User Winning Team” this table should be sorted by the amount of user points from highest to lowest. The </w:delText>
         </w:r>
         <w:r>
@@ -1368,14 +1733,14 @@
         </w:r>
       </w:del>
     </w:p>
-    <w:bookmarkEnd w:id="5"/>
-    <w:p>
-      <w:pPr>
-        <w:pStyle w:val="ListParagraph"/>
-        <w:rPr>
-          <w:del w:id="170" w:author="Ganz-Ratzat, Phoenix" w:date="2023-04-06T21:19:00Z"/>
-        </w:rPr>
-        <w:pPrChange w:id="171" w:author="Ganz-Ratzat, Phoenix" w:date="2023-04-06T21:19:00Z">
+    <w:bookmarkEnd w:id="7"/>
+    <w:p>
+      <w:pPr>
+        <w:pStyle w:val="ListParagraph"/>
+        <w:rPr>
+          <w:del w:id="239" w:author="Ganz-Ratzat, Phoenix" w:date="2023-04-06T21:19:00Z"/>
+        </w:rPr>
+        <w:pPrChange w:id="240" w:author="Ganz-Ratzat, Phoenix" w:date="2023-04-06T21:19:00Z">
           <w:pPr>
             <w:pStyle w:val="ListParagraph"/>
             <w:ind w:left="1440"/>
@@ -1387,9 +1752,9 @@
       <w:pPr>
         <w:pStyle w:val="ListParagraph"/>
         <w:rPr>
-          <w:del w:id="172" w:author="Ganz-Ratzat, Phoenix" w:date="2023-04-06T21:19:00Z"/>
-        </w:rPr>
-        <w:pPrChange w:id="173" w:author="Ganz-Ratzat, Phoenix" w:date="2023-04-06T21:19:00Z">
+          <w:del w:id="241" w:author="Ganz-Ratzat, Phoenix" w:date="2023-04-06T21:19:00Z"/>
+        </w:rPr>
+        <w:pPrChange w:id="242" w:author="Ganz-Ratzat, Phoenix" w:date="2023-04-06T21:19:00Z">
           <w:pPr>
             <w:pStyle w:val="ListParagraph"/>
             <w:ind w:left="1440"/>
@@ -1400,7 +1765,7 @@
     <w:p>
       <w:pPr>
         <w:pStyle w:val="ListParagraph"/>
-        <w:pPrChange w:id="174" w:author="Ganz-Ratzat, Phoenix" w:date="2023-04-06T21:19:00Z">
+        <w:pPrChange w:id="243" w:author="Ganz-Ratzat, Phoenix" w:date="2023-04-06T21:19:00Z">
           <w:pPr>
             <w:pStyle w:val="ListParagraph"/>
             <w:ind w:left="1440"/>
@@ -1412,11 +1777,30 @@
       <w:pPr>
         <w:pStyle w:val="ListParagraph"/>
         <w:ind w:left="1440"/>
-      </w:pPr>
-    </w:p>
-    <w:p>
-      <w:pPr>
-        <w:rPr>
+        <w:rPr>
+          <w:ins w:id="244" w:author="Spiezio, Andrew" w:date="2023-04-07T22:01:00Z"/>
+        </w:rPr>
+      </w:pPr>
+    </w:p>
+    <w:p>
+      <w:pPr>
+        <w:pStyle w:val="ListParagraph"/>
+        <w:ind w:left="1440"/>
+        <w:rPr>
+          <w:ins w:id="245" w:author="Spiezio, Andrew" w:date="2023-04-07T22:01:00Z"/>
+        </w:rPr>
+      </w:pPr>
+    </w:p>
+    <w:p>
+      <w:pPr>
+        <w:pStyle w:val="ListParagraph"/>
+        <w:ind w:left="1440"/>
+      </w:pPr>
+    </w:p>
+    <w:p>
+      <w:pPr>
+        <w:rPr>
+          <w:ins w:id="246" w:author="Spiezio, Andrew" w:date="2023-04-06T23:14:00Z"/>
           <w:b/>
         </w:rPr>
       </w:pPr>
@@ -1429,67 +1813,88 @@
     </w:p>
     <w:p>
       <w:pPr>
-        <w:pStyle w:val="ListParagraph"/>
+        <w:rPr>
+          <w:del w:id="247" w:author="Spiezio, Andrew" w:date="2023-04-07T22:00:00Z"/>
+          <w:b/>
+        </w:rPr>
+      </w:pPr>
+      <w:ins w:id="248" w:author="Spiezio, Andrew" w:date="2023-04-06T23:14:00Z">
+        <w:r>
+          <w:rPr>
+            <w:b/>
+          </w:rPr>
+          <w:t>What visual</w:t>
+        </w:r>
+      </w:ins>
+      <w:ins w:id="249" w:author="Spiezio, Andrew" w:date="2023-04-07T21:29:00Z">
+        <w:r>
+          <w:rPr>
+            <w:b/>
+          </w:rPr>
+          <w:t>/technical</w:t>
+        </w:r>
+      </w:ins>
+      <w:ins w:id="250" w:author="Spiezio, Andrew" w:date="2023-04-06T23:14:00Z">
+        <w:r>
+          <w:rPr>
+            <w:b/>
+          </w:rPr>
+          <w:t xml:space="preserve"> aspects appeal to the user when using the applicati</w:t>
+        </w:r>
+      </w:ins>
+      <w:ins w:id="251" w:author="Spiezio, Andrew" w:date="2023-04-06T23:15:00Z">
+        <w:r>
+          <w:rPr>
+            <w:b/>
+          </w:rPr>
+          <w:t>on?</w:t>
+        </w:r>
+      </w:ins>
+    </w:p>
+    <w:p>
+      <w:pPr>
         <w:numPr>
           <w:ilvl w:val="0"/>
           <w:numId w:val="4"/>
         </w:numPr>
-        <w:rPr>
+        <w:ind w:left="0"/>
+        <w:rPr>
+          <w:del w:id="252" w:author="Spiezio, Andrew" w:date="2023-04-07T21:57:00Z"/>
           <w:color w:val="FF0000"/>
-          <w:rPrChange w:id="175" w:author="Ganz-Ratzat, Phoenix" w:date="2023-04-05T19:30:00Z">
-            <w:rPr/>
-          </w:rPrChange>
-        </w:rPr>
-      </w:pPr>
-      <w:r>
-        <w:rPr>
-          <w:color w:val="FF0000"/>
-          <w:rPrChange w:id="176" w:author="Ganz-Ratzat, Phoenix" w:date="2023-04-05T19:30:00Z">
-            <w:rPr/>
-          </w:rPrChange>
-        </w:rPr>
-        <w:t>Scalable GUI</w:t>
-      </w:r>
-    </w:p>
-    <w:p>
-      <w:pPr>
-        <w:pStyle w:val="ListParagraph"/>
-        <w:numPr>
-          <w:ilvl w:val="1"/>
-          <w:numId w:val="4"/>
-        </w:numPr>
-        <w:rPr>
-          <w:del w:id="177" w:author="Ganz-Ratzat, Phoenix" w:date="2023-04-06T20:51:00Z"/>
-          <w:color w:val="FF0000"/>
-          <w:rPrChange w:id="178" w:author="Ganz-Ratzat, Phoenix" w:date="2023-04-05T19:30:00Z">
+          <w:rPrChange w:id="253" w:author="Spiezio, Andrew" w:date="2023-04-07T22:00:00Z">
             <w:rPr>
-              <w:del w:id="179" w:author="Ganz-Ratzat, Phoenix" w:date="2023-04-06T20:51:00Z"/>
+              <w:del w:id="254" w:author="Spiezio, Andrew" w:date="2023-04-07T21:57:00Z"/>
             </w:rPr>
           </w:rPrChange>
         </w:rPr>
-      </w:pPr>
-      <w:r>
-        <w:rPr>
-          <w:color w:val="FF0000"/>
-          <w:rPrChange w:id="180" w:author="Ganz-Ratzat, Phoenix" w:date="2023-04-05T19:30:00Z">
-            <w:rPr/>
-          </w:rPrChange>
-        </w:rPr>
-        <w:t>Elements in the GUI should resize once the GUI frame is resized.</w:t>
-      </w:r>
-    </w:p>
-    <w:p>
-      <w:pPr>
-        <w:pStyle w:val="ListParagraph"/>
-        <w:numPr>
-          <w:ilvl w:val="1"/>
-          <w:numId w:val="4"/>
-        </w:numPr>
-        <w:rPr>
-          <w:ins w:id="181" w:author="Ganz-Ratzat, Phoenix" w:date="2023-04-06T20:50:00Z"/>
-          <w:del w:id="182" w:author="Ganz-Ratzat, Phoenix" w:date="2023-04-05T19:33:00Z"/>
-        </w:rPr>
-        <w:pPrChange w:id="183" w:author="Ganz-Ratzat, Phoenix" w:date="2023-04-06T20:51:00Z">
+        <w:pPrChange w:id="255" w:author="Spiezio, Andrew" w:date="2023-04-07T22:00:00Z">
+          <w:pPr>
+            <w:pStyle w:val="ListParagraph"/>
+            <w:numPr>
+              <w:numId w:val="4"/>
+            </w:numPr>
+            <w:ind w:hanging="360"/>
+          </w:pPr>
+        </w:pPrChange>
+      </w:pPr>
+      <w:del w:id="256" w:author="Spiezio, Andrew" w:date="2023-04-07T22:00:00Z">
+        <w:r>
+          <w:rPr>
+            <w:color w:val="FF0000"/>
+            <w:rPrChange w:id="257" w:author="Spiezio, Andrew" w:date="2023-04-07T22:00:00Z">
+              <w:rPr/>
+            </w:rPrChange>
+          </w:rPr>
+          <w:delText>Scalable GUI</w:delText>
+        </w:r>
+      </w:del>
+    </w:p>
+    <w:p>
+      <w:pPr>
+        <w:rPr>
+          <w:del w:id="258" w:author="Spiezio, Andrew" w:date="2023-04-07T21:58:00Z"/>
+        </w:rPr>
+        <w:pPrChange w:id="259" w:author="Spiezio, Andrew" w:date="2023-04-07T22:00:00Z">
           <w:pPr>
             <w:pStyle w:val="ListParagraph"/>
             <w:numPr>
@@ -1500,35 +1905,43 @@
           </w:pPr>
         </w:pPrChange>
       </w:pPr>
-      <w:ins w:id="184" w:author="Ganz-Ratzat, Phoenix" w:date="2023-04-06T20:50:00Z">
-        <w:del w:id="185" w:author="Ganz-Ratzat, Phoenix" w:date="2023-04-05T19:33:00Z">
+      <w:del w:id="260" w:author="Spiezio, Andrew" w:date="2023-04-07T21:27:00Z">
+        <w:r>
+          <w:delText>Elements in the GUI should resize once the GUI frame is resized.</w:delText>
+        </w:r>
+      </w:del>
+    </w:p>
+    <w:p>
+      <w:pPr>
+        <w:rPr>
+          <w:ins w:id="261" w:author="Ganz-Ratzat, Phoenix" w:date="2023-04-06T20:50:00Z"/>
+          <w:del w:id="262" w:author="Spiezio, Andrew" w:date="2023-04-07T21:28:00Z"/>
+        </w:rPr>
+        <w:pPrChange w:id="263" w:author="Spiezio, Andrew" w:date="2023-04-07T22:00:00Z">
+          <w:pPr>
+            <w:pStyle w:val="ListParagraph"/>
+            <w:numPr>
+              <w:ilvl w:val="1"/>
+              <w:numId w:val="4"/>
+            </w:numPr>
+            <w:ind w:left="1440" w:hanging="360"/>
+          </w:pPr>
+        </w:pPrChange>
+      </w:pPr>
+      <w:ins w:id="264" w:author="Ganz-Ratzat, Phoenix" w:date="2023-04-06T20:50:00Z">
+        <w:del w:id="265" w:author="Spiezio, Andrew" w:date="2023-04-07T21:28:00Z">
           <w:r>
-            <w:delText xml:space="preserve">Each tournament will consist of </w:delText>
+            <w:delText>Each tournament will consist of 4 users.</w:delText>
           </w:r>
         </w:del>
-        <w:del w:id="186" w:author="Ganz-Ratzat, Phoenix" w:date="2023-04-05T19:31:00Z">
-          <w:r>
-            <w:delText>4</w:delText>
-          </w:r>
-        </w:del>
-        <w:del w:id="187" w:author="Ganz-Ratzat, Phoenix" w:date="2023-04-05T19:33:00Z">
-          <w:r>
-            <w:delText xml:space="preserve"> users.</w:delText>
-          </w:r>
-        </w:del>
-      </w:ins>
-    </w:p>
-    <w:p>
-      <w:pPr>
-        <w:pStyle w:val="ListParagraph"/>
-        <w:numPr>
-          <w:ilvl w:val="1"/>
-          <w:numId w:val="4"/>
-        </w:numPr>
-        <w:rPr>
-          <w:ins w:id="188" w:author="Ganz-Ratzat, Phoenix" w:date="2023-04-06T20:50:00Z"/>
-        </w:rPr>
-        <w:pPrChange w:id="189" w:author="Ganz-Ratzat, Phoenix" w:date="2023-04-06T20:51:00Z">
+      </w:ins>
+    </w:p>
+    <w:p>
+      <w:pPr>
+        <w:rPr>
+          <w:ins w:id="266" w:author="Ganz-Ratzat, Phoenix" w:date="2023-04-06T20:50:00Z"/>
+        </w:rPr>
+        <w:pPrChange w:id="267" w:author="Spiezio, Andrew" w:date="2023-04-07T22:00:00Z">
           <w:pPr>
             <w:pStyle w:val="ListParagraph"/>
             <w:numPr>
@@ -1546,15 +1959,25 @@
           <w:ilvl w:val="0"/>
           <w:numId w:val="4"/>
         </w:numPr>
-      </w:pPr>
-      <w:del w:id="190" w:author="Ganz-Ratzat, Phoenix" w:date="2023-04-05T19:47:00Z">
+        <w:rPr>
+          <w:ins w:id="268" w:author="Spiezio, Andrew" w:date="2023-04-07T22:00:00Z"/>
+        </w:rPr>
+      </w:pPr>
+      <w:del w:id="269" w:author="Spiezio, Andrew" w:date="2023-04-07T22:00:00Z">
         <w:r>
           <w:delText>Reset Button</w:delText>
         </w:r>
       </w:del>
-      <w:ins w:id="191" w:author="Ganz-Ratzat, Phoenix" w:date="2023-04-05T20:04:00Z">
-        <w:r>
-          <w:t>Undo</w:t>
+      <w:ins w:id="270" w:author="Ganz-Ratzat, Phoenix" w:date="2023-04-05T20:04:00Z">
+        <w:del w:id="271" w:author="Spiezio, Andrew" w:date="2023-04-07T22:00:00Z">
+          <w:r>
+            <w:delText>Undo</w:delText>
+          </w:r>
+        </w:del>
+      </w:ins>
+      <w:ins w:id="272" w:author="Spiezio, Andrew" w:date="2023-04-07T22:00:00Z">
+        <w:r>
+          <w:t>Scalable GUI</w:t>
         </w:r>
       </w:ins>
     </w:p>
@@ -1566,25 +1989,80 @@
           <w:numId w:val="4"/>
         </w:numPr>
         <w:rPr>
-          <w:del w:id="192" w:author="Ganz-Ratzat, Phoenix" w:date="2023-04-05T20:26:00Z"/>
-        </w:rPr>
-      </w:pPr>
-      <w:del w:id="193" w:author="Ganz-Ratzat, Phoenix" w:date="2023-04-05T20:26:00Z">
+          <w:ins w:id="273" w:author="Spiezio, Andrew" w:date="2023-04-07T22:00:00Z"/>
+          <w:rPrChange w:id="274" w:author="Spiezio, Andrew" w:date="2023-04-07T22:00:00Z">
+            <w:rPr>
+              <w:ins w:id="275" w:author="Spiezio, Andrew" w:date="2023-04-07T22:00:00Z"/>
+              <w:color w:val="FF0000"/>
+            </w:rPr>
+          </w:rPrChange>
+        </w:rPr>
+      </w:pPr>
+      <w:ins w:id="276" w:author="Spiezio, Andrew" w:date="2023-04-07T22:00:00Z">
+        <w:r>
+          <w:rPr>
+            <w:color w:val="FF0000"/>
+          </w:rPr>
+          <w:t>The elements in the GUI adjust in size with the window size. Depending on screen size, scroll bars on the bottom and right side appear to assist in viewing each element of the bracket.</w:t>
+        </w:r>
+      </w:ins>
+    </w:p>
+    <w:p>
+      <w:pPr>
+        <w:pStyle w:val="ListParagraph"/>
+        <w:numPr>
+          <w:ilvl w:val="0"/>
+          <w:numId w:val="4"/>
+        </w:numPr>
+      </w:pPr>
+      <w:ins w:id="277" w:author="Spiezio, Andrew" w:date="2023-04-07T22:00:00Z">
+        <w:r>
+          <w:t>Undo</w:t>
+        </w:r>
+      </w:ins>
+    </w:p>
+    <w:p>
+      <w:pPr>
+        <w:pStyle w:val="ListParagraph"/>
+        <w:numPr>
+          <w:ilvl w:val="1"/>
+          <w:numId w:val="4"/>
+        </w:numPr>
+        <w:rPr>
+          <w:del w:id="278" w:author="Ganz-Ratzat, Phoenix" w:date="2023-04-05T20:26:00Z"/>
+        </w:rPr>
+      </w:pPr>
+      <w:del w:id="279" w:author="Ganz-Ratzat, Phoenix" w:date="2023-04-05T20:26:00Z">
         <w:r>
           <w:delText xml:space="preserve">When this button is pressed the </w:delText>
         </w:r>
       </w:del>
-      <w:del w:id="194" w:author="Ganz-Ratzat, Phoenix" w:date="2023-04-05T20:04:00Z">
+      <w:del w:id="280" w:author="Ganz-Ratzat, Phoenix" w:date="2023-04-05T20:04:00Z">
         <w:r>
           <w:delText>users</w:delText>
         </w:r>
       </w:del>
-      <w:ins w:id="195" w:author="Ganz-Ratzat, Phoenix" w:date="2023-04-05T20:26:00Z">
-        <w:r>
-          <w:t xml:space="preserve">Users can erase a </w:t>
-        </w:r>
-      </w:ins>
-      <w:del w:id="196" w:author="Ganz-Ratzat, Phoenix" w:date="2023-04-05T20:26:00Z">
+      <w:ins w:id="281" w:author="Ganz-Ratzat, Phoenix" w:date="2023-04-05T20:26:00Z">
+        <w:r>
+          <w:t>Users can</w:t>
+        </w:r>
+      </w:ins>
+      <w:ins w:id="282" w:author="Spiezio, Andrew" w:date="2023-04-07T21:29:00Z">
+        <w:r>
+          <w:t xml:space="preserve"> choose</w:t>
+        </w:r>
+      </w:ins>
+      <w:ins w:id="283" w:author="Spiezio, Andrew" w:date="2023-04-07T21:31:00Z">
+        <w:r>
+          <w:t xml:space="preserve"> to</w:t>
+        </w:r>
+      </w:ins>
+      <w:ins w:id="284" w:author="Ganz-Ratzat, Phoenix" w:date="2023-04-05T20:26:00Z">
+        <w:r>
+          <w:t xml:space="preserve"> erase a </w:t>
+        </w:r>
+      </w:ins>
+      <w:del w:id="285" w:author="Ganz-Ratzat, Phoenix" w:date="2023-04-05T20:26:00Z">
         <w:r>
           <w:delText xml:space="preserve"> </w:delText>
         </w:r>
@@ -1592,12 +2070,32 @@
       <w:r>
         <w:t>bracket</w:t>
       </w:r>
-      <w:ins w:id="197" w:author="Ganz-Ratzat, Phoenix" w:date="2023-04-05T20:26:00Z">
-        <w:r>
-          <w:t xml:space="preserve"> or division of bracket,</w:t>
-        </w:r>
-      </w:ins>
-      <w:del w:id="198" w:author="Ganz-Ratzat, Phoenix" w:date="2023-04-05T20:26:00Z">
+      <w:ins w:id="286" w:author="Ganz-Ratzat, Phoenix" w:date="2023-04-05T20:26:00Z">
+        <w:r>
+          <w:t xml:space="preserve"> or </w:t>
+        </w:r>
+      </w:ins>
+      <w:ins w:id="287" w:author="Spiezio, Andrew" w:date="2023-04-07T21:31:00Z">
+        <w:r>
+          <w:t xml:space="preserve">a </w:t>
+        </w:r>
+      </w:ins>
+      <w:ins w:id="288" w:author="Ganz-Ratzat, Phoenix" w:date="2023-04-05T20:26:00Z">
+        <w:r>
+          <w:t>division of</w:t>
+        </w:r>
+      </w:ins>
+      <w:ins w:id="289" w:author="Spiezio, Andrew" w:date="2023-04-07T21:31:00Z">
+        <w:r>
+          <w:t xml:space="preserve"> a</w:t>
+        </w:r>
+      </w:ins>
+      <w:ins w:id="290" w:author="Ganz-Ratzat, Phoenix" w:date="2023-04-05T20:26:00Z">
+        <w:r>
+          <w:t xml:space="preserve"> bracket,</w:t>
+        </w:r>
+      </w:ins>
+      <w:del w:id="291" w:author="Ganz-Ratzat, Phoenix" w:date="2023-04-05T20:26:00Z">
         <w:r>
           <w:delText xml:space="preserve"> is erased</w:delText>
         </w:r>
@@ -1605,52 +2103,67 @@
       <w:r>
         <w:t xml:space="preserve"> so they can start from </w:t>
       </w:r>
-      <w:del w:id="199" w:author="Ganz-Ratzat, Phoenix" w:date="2023-04-05T20:04:00Z">
+      <w:del w:id="292" w:author="Ganz-Ratzat, Phoenix" w:date="2023-04-05T20:04:00Z">
         <w:r>
           <w:delText>scratch</w:delText>
         </w:r>
       </w:del>
-      <w:ins w:id="200" w:author="Ganz-Ratzat, Phoenix" w:date="2023-04-05T20:04:00Z">
-        <w:r>
-          <w:t>scratch.</w:t>
-        </w:r>
-      </w:ins>
-    </w:p>
-    <w:p>
-      <w:pPr>
-        <w:pStyle w:val="ListParagraph"/>
-        <w:rPr>
-          <w:del w:id="201" w:author="Ganz-Ratzat, Phoenix" w:date="2023-04-05T19:34:00Z"/>
-        </w:rPr>
-      </w:pPr>
-      <w:del w:id="202" w:author="Ganz-Ratzat, Phoenix" w:date="2023-04-05T20:26:00Z">
+      <w:ins w:id="293" w:author="Ganz-Ratzat, Phoenix" w:date="2023-04-05T20:04:00Z">
+        <w:r>
+          <w:t>scratch</w:t>
+        </w:r>
+      </w:ins>
+      <w:ins w:id="294" w:author="Spiezio, Andrew" w:date="2023-04-07T21:31:00Z">
+        <w:r>
+          <w:t xml:space="preserve"> in the</w:t>
+        </w:r>
+      </w:ins>
+      <w:ins w:id="295" w:author="Spiezio, Andrew" w:date="2023-04-07T21:32:00Z">
+        <w:r>
+          <w:t>ir predictions</w:t>
+        </w:r>
+      </w:ins>
+      <w:ins w:id="296" w:author="Ganz-Ratzat, Phoenix" w:date="2023-04-05T20:04:00Z">
+        <w:r>
+          <w:t>.</w:t>
+        </w:r>
+      </w:ins>
+    </w:p>
+    <w:p>
+      <w:pPr>
+        <w:pStyle w:val="ListParagraph"/>
+        <w:rPr>
+          <w:del w:id="297" w:author="Ganz-Ratzat, Phoenix" w:date="2023-04-05T19:34:00Z"/>
+        </w:rPr>
+      </w:pPr>
+      <w:del w:id="298" w:author="Ganz-Ratzat, Phoenix" w:date="2023-04-05T20:26:00Z">
         <w:r>
           <w:delText>Once the finalize button is selected the reset button should not be visible</w:delText>
         </w:r>
       </w:del>
-      <w:del w:id="203" w:author="Ganz-Ratzat, Phoenix" w:date="2023-04-04T11:32:00Z">
+      <w:del w:id="299" w:author="Ganz-Ratzat, Phoenix" w:date="2023-04-04T11:32:00Z">
         <w:r>
           <w:delText>.</w:delText>
         </w:r>
       </w:del>
-      <w:moveToRangeStart w:id="204" w:author="Ganz-Ratzat, Phoenix" w:date="2023-04-05T19:30:00Z" w:name="move131615441"/>
-      <w:moveTo w:id="205" w:author="Ganz-Ratzat, Phoenix" w:date="2023-04-05T19:30:00Z">
-        <w:del w:id="206" w:author="Ganz-Ratzat, Phoenix" w:date="2023-04-06T20:50:00Z">
+      <w:moveToRangeStart w:id="300" w:author="Ganz-Ratzat, Phoenix" w:date="2023-04-05T19:30:00Z" w:name="move131615441"/>
+      <w:moveTo w:id="301" w:author="Ganz-Ratzat, Phoenix" w:date="2023-04-05T19:30:00Z">
+        <w:del w:id="302" w:author="Ganz-Ratzat, Phoenix" w:date="2023-04-06T20:50:00Z">
           <w:r>
             <w:delText xml:space="preserve">Program should support up to </w:delText>
           </w:r>
         </w:del>
-        <w:del w:id="207" w:author="Ganz-Ratzat, Phoenix" w:date="2023-04-05T19:30:00Z">
+        <w:del w:id="303" w:author="Ganz-Ratzat, Phoenix" w:date="2023-04-05T19:30:00Z">
           <w:r>
             <w:delText>4</w:delText>
           </w:r>
         </w:del>
-        <w:del w:id="208" w:author="Ganz-Ratzat, Phoenix" w:date="2023-04-06T20:50:00Z">
+        <w:del w:id="304" w:author="Ganz-Ratzat, Phoenix" w:date="2023-04-06T20:50:00Z">
           <w:r>
             <w:delText xml:space="preserve"> </w:delText>
           </w:r>
         </w:del>
-        <w:del w:id="209" w:author="Ganz-Ratzat, Phoenix" w:date="2023-04-05T20:03:00Z">
+        <w:del w:id="305" w:author="Ganz-Ratzat, Phoenix" w:date="2023-04-05T20:03:00Z">
           <w:r>
             <w:delText>players</w:delText>
           </w:r>
@@ -1661,41 +2174,41 @@
       <w:pPr>
         <w:pStyle w:val="ListParagraph"/>
         <w:rPr>
-          <w:del w:id="210" w:author="Ganz-Ratzat, Phoenix" w:date="2023-04-05T19:33:00Z"/>
-        </w:rPr>
-      </w:pPr>
-      <w:ins w:id="211" w:author="Ganz-Ratzat, Phoenix" w:date="2023-04-06T20:51:00Z">
+          <w:del w:id="306" w:author="Ganz-Ratzat, Phoenix" w:date="2023-04-05T19:33:00Z"/>
+        </w:rPr>
+      </w:pPr>
+      <w:ins w:id="307" w:author="Ganz-Ratzat, Phoenix" w:date="2023-04-06T20:51:00Z">
         <w:r>
           <w:t xml:space="preserve"> </w:t>
         </w:r>
       </w:ins>
-      <w:moveTo w:id="212" w:author="Ganz-Ratzat, Phoenix" w:date="2023-04-05T19:30:00Z">
-        <w:del w:id="213" w:author="Ganz-Ratzat, Phoenix" w:date="2023-04-05T19:33:00Z">
+      <w:moveTo w:id="308" w:author="Ganz-Ratzat, Phoenix" w:date="2023-04-05T19:30:00Z">
+        <w:del w:id="309" w:author="Ganz-Ratzat, Phoenix" w:date="2023-04-05T19:33:00Z">
           <w:r>
             <w:delText xml:space="preserve">Each tournament will consist of </w:delText>
           </w:r>
         </w:del>
-        <w:del w:id="214" w:author="Ganz-Ratzat, Phoenix" w:date="2023-04-05T19:31:00Z">
+        <w:del w:id="310" w:author="Ganz-Ratzat, Phoenix" w:date="2023-04-05T19:31:00Z">
           <w:r>
             <w:delText>4</w:delText>
           </w:r>
         </w:del>
-        <w:del w:id="215" w:author="Ganz-Ratzat, Phoenix" w:date="2023-04-05T19:33:00Z">
+        <w:del w:id="311" w:author="Ganz-Ratzat, Phoenix" w:date="2023-04-05T19:33:00Z">
           <w:r>
             <w:delText xml:space="preserve"> users.</w:delText>
           </w:r>
         </w:del>
       </w:moveTo>
     </w:p>
-    <w:moveToRangeEnd w:id="204"/>
-    <w:p>
-      <w:pPr>
-        <w:pStyle w:val="ListParagraph"/>
-        <w:rPr>
-          <w:del w:id="216" w:author="Ganz-Ratzat, Phoenix" w:date="2023-04-06T20:54:00Z"/>
-        </w:rPr>
-      </w:pPr>
-      <w:ins w:id="217" w:author="Ganz-Ratzat, Phoenix" w:date="2023-04-06T20:54:00Z">
+    <w:moveToRangeEnd w:id="300"/>
+    <w:p>
+      <w:pPr>
+        <w:pStyle w:val="ListParagraph"/>
+        <w:rPr>
+          <w:del w:id="312" w:author="Ganz-Ratzat, Phoenix" w:date="2023-04-06T20:54:00Z"/>
+        </w:rPr>
+      </w:pPr>
+      <w:ins w:id="313" w:author="Ganz-Ratzat, Phoenix" w:date="2023-04-06T20:54:00Z">
         <w:r>
           <w:t xml:space="preserve"> </w:t>
         </w:r>
@@ -1709,7 +2222,7 @@
           <w:numId w:val="4"/>
         </w:numPr>
         <w:rPr>
-          <w:ins w:id="218" w:author="Ganz-Ratzat, Phoenix" w:date="2023-04-06T20:54:00Z"/>
+          <w:ins w:id="314" w:author="Ganz-Ratzat, Phoenix" w:date="2023-04-06T20:54:00Z"/>
         </w:rPr>
       </w:pPr>
     </w:p>
@@ -1724,27 +2237,27 @@
       <w:r>
         <w:t>Display</w:t>
       </w:r>
-      <w:del w:id="219" w:author="Ganz-Ratzat, Phoenix" w:date="2023-04-06T20:56:00Z">
+      <w:del w:id="315" w:author="Ganz-Ratzat, Phoenix" w:date="2023-04-06T20:56:00Z">
         <w:r>
           <w:delText xml:space="preserve"> </w:delText>
         </w:r>
       </w:del>
-      <w:del w:id="220" w:author="Ganz-Ratzat, Phoenix" w:date="2023-04-06T20:54:00Z">
+      <w:del w:id="316" w:author="Ganz-Ratzat, Phoenix" w:date="2023-04-06T20:54:00Z">
         <w:r>
           <w:delText>the simulated scores for each game</w:delText>
         </w:r>
       </w:del>
-      <w:ins w:id="221" w:author="Ganz-Ratzat, Phoenix" w:date="2023-04-06T20:56:00Z">
+      <w:ins w:id="317" w:author="Ganz-Ratzat, Phoenix" w:date="2023-04-06T20:56:00Z">
         <w:r>
           <w:t xml:space="preserve"> Simulated</w:t>
         </w:r>
       </w:ins>
-      <w:ins w:id="222" w:author="Ganz-Ratzat, Phoenix" w:date="2023-04-06T20:54:00Z">
+      <w:ins w:id="318" w:author="Ganz-Ratzat, Phoenix" w:date="2023-04-06T20:54:00Z">
         <w:r>
           <w:t xml:space="preserve"> Match Information</w:t>
         </w:r>
       </w:ins>
-      <w:del w:id="223" w:author="Ganz-Ratzat, Phoenix" w:date="2023-04-06T20:55:00Z">
+      <w:del w:id="319" w:author="Ganz-Ratzat, Phoenix" w:date="2023-04-06T20:55:00Z">
         <w:r>
           <w:delText xml:space="preserve"> </w:delText>
         </w:r>
@@ -1758,22 +2271,37 @@
           <w:numId w:val="4"/>
         </w:numPr>
         <w:rPr>
-          <w:ins w:id="224" w:author="Ganz-Ratzat, Phoenix" w:date="2023-04-06T20:55:00Z"/>
-        </w:rPr>
-      </w:pPr>
-      <w:del w:id="225" w:author="Ganz-Ratzat, Phoenix" w:date="2023-04-06T20:55:00Z">
+          <w:ins w:id="320" w:author="Ganz-Ratzat, Phoenix" w:date="2023-04-06T20:55:00Z"/>
+        </w:rPr>
+      </w:pPr>
+      <w:del w:id="321" w:author="Ganz-Ratzat, Phoenix" w:date="2023-04-06T20:55:00Z">
         <w:r>
           <w:delText>In each games individual bracket the teams scores should be displayed so it is clear to the user why a certain team won and the other lost.</w:delText>
         </w:r>
       </w:del>
-      <w:ins w:id="226" w:author="Ganz-Ratzat, Phoenix" w:date="2023-04-06T20:56:00Z">
+      <w:ins w:id="322" w:author="Ganz-Ratzat, Phoenix" w:date="2023-04-06T20:56:00Z">
         <w:r>
           <w:t>T</w:t>
         </w:r>
       </w:ins>
-      <w:ins w:id="227" w:author="Ganz-Ratzat, Phoenix" w:date="2023-04-06T20:55:00Z">
-        <w:r>
-          <w:t>he scores of every match will be shown.</w:t>
+      <w:ins w:id="323" w:author="Ganz-Ratzat, Phoenix" w:date="2023-04-06T20:55:00Z">
+        <w:r>
+          <w:t>he scores of every match will be shown</w:t>
+        </w:r>
+      </w:ins>
+      <w:ins w:id="324" w:author="Spiezio, Andrew" w:date="2023-04-07T21:32:00Z">
+        <w:r>
+          <w:t xml:space="preserve"> when the user right clicks on the matchup post-simulation</w:t>
+        </w:r>
+      </w:ins>
+      <w:ins w:id="325" w:author="Ganz-Ratzat, Phoenix" w:date="2023-04-06T20:55:00Z">
+        <w:r>
+          <w:t>.</w:t>
+        </w:r>
+      </w:ins>
+      <w:ins w:id="326" w:author="Spiezio, Andrew" w:date="2023-04-07T21:32:00Z">
+        <w:r>
+          <w:t xml:space="preserve"> </w:t>
         </w:r>
       </w:ins>
     </w:p>
@@ -1785,10 +2313,15 @@
           <w:numId w:val="4"/>
         </w:numPr>
         <w:rPr>
-          <w:ins w:id="228" w:author="Ganz-Ratzat, Phoenix" w:date="2023-04-06T20:58:00Z"/>
-        </w:rPr>
-      </w:pPr>
-      <w:ins w:id="229" w:author="Ganz-Ratzat, Phoenix" w:date="2023-04-06T20:56:00Z">
+          <w:ins w:id="327" w:author="Ganz-Ratzat, Phoenix" w:date="2023-04-06T20:58:00Z"/>
+        </w:rPr>
+      </w:pPr>
+      <w:ins w:id="328" w:author="Spiezio, Andrew" w:date="2023-04-07T21:35:00Z">
+        <w:r>
+          <w:t>*</w:t>
+        </w:r>
+      </w:ins>
+      <w:ins w:id="329" w:author="Ganz-Ratzat, Phoenix" w:date="2023-04-06T20:56:00Z">
         <w:r>
           <w:t>The winners and losers of each match will be highlighted to indicate the result.</w:t>
         </w:r>
@@ -1802,15 +2335,15 @@
           <w:numId w:val="4"/>
         </w:numPr>
         <w:rPr>
-          <w:ins w:id="230" w:author="Ganz-Ratzat, Phoenix" w:date="2023-04-06T20:59:00Z"/>
-        </w:rPr>
-      </w:pPr>
-      <w:ins w:id="231" w:author="Ganz-Ratzat, Phoenix" w:date="2023-04-06T20:58:00Z">
+          <w:ins w:id="330" w:author="Ganz-Ratzat, Phoenix" w:date="2023-04-06T20:59:00Z"/>
+        </w:rPr>
+      </w:pPr>
+      <w:ins w:id="331" w:author="Ganz-Ratzat, Phoenix" w:date="2023-04-06T20:58:00Z">
         <w:r>
           <w:t>Fe</w:t>
         </w:r>
       </w:ins>
-      <w:ins w:id="232" w:author="Ganz-Ratzat, Phoenix" w:date="2023-04-06T20:59:00Z">
+      <w:ins w:id="332" w:author="Ganz-Ratzat, Phoenix" w:date="2023-04-06T20:59:00Z">
         <w:r>
           <w:t>edback</w:t>
         </w:r>
@@ -1824,12 +2357,22 @@
           <w:numId w:val="4"/>
         </w:numPr>
         <w:rPr>
-          <w:ins w:id="233" w:author="Ganz-Ratzat, Phoenix" w:date="2023-04-06T20:59:00Z"/>
-        </w:rPr>
-      </w:pPr>
-      <w:ins w:id="234" w:author="Ganz-Ratzat, Phoenix" w:date="2023-04-06T20:59:00Z">
-        <w:r>
-          <w:t>Inactive buttons are greyed out.</w:t>
+          <w:ins w:id="333" w:author="Ganz-Ratzat, Phoenix" w:date="2023-04-06T20:59:00Z"/>
+        </w:rPr>
+      </w:pPr>
+      <w:ins w:id="334" w:author="Ganz-Ratzat, Phoenix" w:date="2023-04-06T20:59:00Z">
+        <w:r>
+          <w:t>Inactive buttons are greyed out</w:t>
+        </w:r>
+      </w:ins>
+      <w:ins w:id="335" w:author="Spiezio, Andrew" w:date="2023-04-07T21:35:00Z">
+        <w:r>
+          <w:t xml:space="preserve"> to the user to prevent confusion over possible actions at each stage of simulation</w:t>
+        </w:r>
+      </w:ins>
+      <w:ins w:id="336" w:author="Ganz-Ratzat, Phoenix" w:date="2023-04-06T20:59:00Z">
+        <w:r>
+          <w:t>.</w:t>
         </w:r>
       </w:ins>
     </w:p>
@@ -1840,16 +2383,49 @@
           <w:ilvl w:val="1"/>
           <w:numId w:val="4"/>
         </w:numPr>
-      </w:pPr>
-      <w:ins w:id="235" w:author="Ganz-Ratzat, Phoenix" w:date="2023-04-06T20:59:00Z">
-        <w:r>
-          <w:t>If a button has been misused a popup will occur letting the user know what happened.</w:t>
-        </w:r>
-      </w:ins>
-    </w:p>
-    <w:p>
-      <w:pPr>
-        <w:rPr>
+        <w:rPr>
+          <w:ins w:id="337" w:author="Spiezio, Andrew" w:date="2023-04-07T22:01:00Z"/>
+        </w:rPr>
+      </w:pPr>
+      <w:ins w:id="338" w:author="Ganz-Ratzat, Phoenix" w:date="2023-04-06T20:59:00Z">
+        <w:r>
+          <w:t>If a button has been misused a popup will occur letting the user know what happened</w:t>
+        </w:r>
+      </w:ins>
+      <w:ins w:id="339" w:author="Spiezio, Andrew" w:date="2023-04-07T21:36:00Z">
+        <w:r>
+          <w:t xml:space="preserve"> to cause t</w:t>
+        </w:r>
+      </w:ins>
+      <w:ins w:id="340" w:author="Spiezio, Andrew" w:date="2023-04-07T21:37:00Z">
+        <w:r>
+          <w:t>he error</w:t>
+        </w:r>
+      </w:ins>
+      <w:ins w:id="341" w:author="Ganz-Ratzat, Phoenix" w:date="2023-04-06T20:59:00Z">
+        <w:r>
+          <w:t>.</w:t>
+        </w:r>
+      </w:ins>
+    </w:p>
+    <w:p>
+      <w:pPr>
+        <w:pPrChange w:id="342" w:author="Spiezio, Andrew" w:date="2023-04-07T22:01:00Z">
+          <w:pPr>
+            <w:pStyle w:val="ListParagraph"/>
+            <w:numPr>
+              <w:ilvl w:val="1"/>
+              <w:numId w:val="4"/>
+            </w:numPr>
+            <w:ind w:left="1440" w:hanging="360"/>
+          </w:pPr>
+        </w:pPrChange>
+      </w:pPr>
+    </w:p>
+    <w:p>
+      <w:pPr>
+        <w:rPr>
+          <w:ins w:id="343" w:author="Spiezio, Andrew" w:date="2023-04-07T21:55:00Z"/>
           <w:b/>
         </w:rPr>
       </w:pPr>
@@ -1862,18 +2438,57 @@
     </w:p>
     <w:p>
       <w:pPr>
+        <w:rPr>
+          <w:b/>
+        </w:rPr>
+      </w:pPr>
+      <w:ins w:id="344" w:author="Spiezio, Andrew" w:date="2023-04-07T21:56:00Z">
+        <w:r>
+          <w:rPr>
+            <w:b/>
+          </w:rPr>
+          <w:t>In w</w:t>
+        </w:r>
+      </w:ins>
+      <w:ins w:id="345" w:author="Spiezio, Andrew" w:date="2023-04-07T21:55:00Z">
+        <w:r>
+          <w:rPr>
+            <w:b/>
+          </w:rPr>
+          <w:t>hat ways does the program handle issues/errors</w:t>
+        </w:r>
+      </w:ins>
+      <w:ins w:id="346" w:author="Spiezio, Andrew" w:date="2023-04-07T21:57:00Z">
+        <w:r>
+          <w:rPr>
+            <w:b/>
+          </w:rPr>
+          <w:t xml:space="preserve"> during operation</w:t>
+        </w:r>
+      </w:ins>
+      <w:ins w:id="347" w:author="Spiezio, Andrew" w:date="2023-04-07T21:55:00Z">
+        <w:r>
+          <w:rPr>
+            <w:b/>
+          </w:rPr>
+          <w:t>?</w:t>
+        </w:r>
+      </w:ins>
+    </w:p>
+    <w:p>
+      <w:pPr>
         <w:pStyle w:val="ListParagraph"/>
         <w:numPr>
           <w:ilvl w:val="0"/>
           <w:numId w:val="5"/>
         </w:numPr>
       </w:pPr>
-      <w:del w:id="236" w:author="Ganz-Ratzat, Phoenix" w:date="2023-04-06T20:57:00Z">
+      <w:del w:id="348" w:author="Ganz-Ratzat, Phoenix" w:date="2023-04-06T20:57:00Z">
         <w:r>
           <w:delText>Validate Bracket before finalizing</w:delText>
         </w:r>
       </w:del>
-      <w:ins w:id="237" w:author="Ganz-Ratzat, Phoenix" w:date="2023-04-06T20:57:00Z">
+      <w:ins w:id="349" w:author="Ganz-Ratzat, Phoenix" w:date="2023-04-06T20:57:00Z">
         <w:r>
           <w:t>Bracket Validation</w:t>
         </w:r>
@@ -1890,23 +2505,15 @@
       <w:r>
         <w:t>Ensure that all necessary fields are filled out</w:t>
       </w:r>
-      <w:ins w:id="238" w:author="Ganz-Ratzat, Phoenix" w:date="2023-04-06T21:00:00Z">
-        <w:r>
-          <w:t xml:space="preserve"> before the user finalizes </w:t>
-        </w:r>
-        <w:proofErr w:type="spellStart"/>
-        <w:r>
-          <w:t>their</w:t>
-        </w:r>
-        <w:proofErr w:type="spellEnd"/>
-        <w:r>
-          <w:t xml:space="preserve"> bracket</w:t>
+      <w:ins w:id="350" w:author="Ganz-Ratzat, Phoenix" w:date="2023-04-06T21:00:00Z">
+        <w:r>
+          <w:t xml:space="preserve"> before the user finalizes their bracket</w:t>
         </w:r>
         <w:r>
           <w:t>.</w:t>
         </w:r>
       </w:ins>
-      <w:del w:id="239" w:author="Ganz-Ratzat, Phoenix" w:date="2023-04-06T21:00:00Z">
+      <w:del w:id="351" w:author="Ganz-Ratzat, Phoenix" w:date="2023-04-06T21:00:00Z">
         <w:r>
           <w:delText>, if not display a message to the user asking them to complete the bracket before finalizing.</w:delText>
         </w:r>
@@ -1920,12 +2527,12 @@
           <w:numId w:val="5"/>
         </w:numPr>
       </w:pPr>
-      <w:del w:id="240" w:author="Ganz-Ratzat, Phoenix" w:date="2023-04-06T21:00:00Z">
+      <w:del w:id="352" w:author="Ganz-Ratzat, Phoenix" w:date="2023-04-06T21:00:00Z">
         <w:r>
           <w:delText>Catch input output exceptions</w:delText>
         </w:r>
       </w:del>
-      <w:ins w:id="241" w:author="Ganz-Ratzat, Phoenix" w:date="2023-04-06T21:00:00Z">
+      <w:ins w:id="353" w:author="Ganz-Ratzat, Phoenix" w:date="2023-04-06T21:00:00Z">
         <w:r>
           <w:t>Handling Missing Files</w:t>
         </w:r>
@@ -1939,17 +2546,17 @@
           <w:numId w:val="5"/>
         </w:numPr>
       </w:pPr>
-      <w:del w:id="242" w:author="Ganz-Ratzat, Phoenix" w:date="2023-04-06T21:00:00Z">
+      <w:del w:id="354" w:author="Ganz-Ratzat, Phoenix" w:date="2023-04-06T21:00:00Z">
         <w:r>
           <w:delText>Catch for incorrect log in credentials</w:delText>
         </w:r>
       </w:del>
-      <w:ins w:id="243" w:author="Ganz-Ratzat, Phoenix" w:date="2023-04-06T21:01:00Z">
+      <w:ins w:id="355" w:author="Ganz-Ratzat, Phoenix" w:date="2023-04-06T21:01:00Z">
         <w:r>
           <w:t>If any of the files required to run the program are missing, the</w:t>
         </w:r>
       </w:ins>
-      <w:ins w:id="244" w:author="Ganz-Ratzat, Phoenix" w:date="2023-04-06T21:02:00Z">
+      <w:ins w:id="356" w:author="Ganz-Ratzat, Phoenix" w:date="2023-04-06T21:02:00Z">
         <w:r>
           <w:t xml:space="preserve"> program will inform the user.</w:t>
         </w:r>
@@ -1958,34 +2565,59 @@
     <w:p>
       <w:pPr>
         <w:rPr>
-          <w:ins w:id="245" w:author="Ganz-Ratzat, Phoenix" w:date="2023-04-06T21:03:00Z"/>
+          <w:ins w:id="357" w:author="Spiezio, Andrew" w:date="2023-04-07T22:19:00Z"/>
           <w:b/>
         </w:rPr>
       </w:pPr>
+    </w:p>
+    <w:p>
+      <w:pPr>
+        <w:rPr>
+          <w:ins w:id="358" w:author="Spiezio, Andrew" w:date="2023-04-07T22:01:00Z"/>
+          <w:b/>
+        </w:rPr>
+      </w:pPr>
       <w:r>
         <w:rPr>
           <w:b/>
         </w:rPr>
+        <w:lastRenderedPageBreak/>
         <w:t>Performance</w:t>
       </w:r>
     </w:p>
     <w:p>
       <w:pPr>
+        <w:rPr>
+          <w:ins w:id="359" w:author="Ganz-Ratzat, Phoenix" w:date="2023-04-06T21:03:00Z"/>
+          <w:b/>
+        </w:rPr>
+      </w:pPr>
+      <w:ins w:id="360" w:author="Spiezio, Andrew" w:date="2023-04-07T22:02:00Z">
+        <w:r>
+          <w:rPr>
+            <w:b/>
+          </w:rPr>
+          <w:t>How does data flow through the application?</w:t>
+        </w:r>
+      </w:ins>
+    </w:p>
+    <w:p>
+      <w:pPr>
         <w:pStyle w:val="ListParagraph"/>
         <w:numPr>
           <w:ilvl w:val="0"/>
           <w:numId w:val="12"/>
         </w:numPr>
         <w:rPr>
-          <w:ins w:id="246" w:author="Ganz-Ratzat, Phoenix" w:date="2023-04-06T21:03:00Z"/>
+          <w:ins w:id="361" w:author="Ganz-Ratzat, Phoenix" w:date="2023-04-06T21:03:00Z"/>
           <w:bCs/>
         </w:rPr>
       </w:pPr>
-      <w:ins w:id="247" w:author="Ganz-Ratzat, Phoenix" w:date="2023-04-06T21:03:00Z">
+      <w:ins w:id="362" w:author="Ganz-Ratzat, Phoenix" w:date="2023-04-06T21:03:00Z">
         <w:r>
           <w:rPr>
             <w:bCs/>
-            <w:rPrChange w:id="248" w:author="Ganz-Ratzat, Phoenix" w:date="2023-04-06T21:03:00Z">
+            <w:rPrChange w:id="363" w:author="Ganz-Ratzat, Phoenix" w:date="2023-04-06T21:03:00Z">
               <w:rPr>
                 <w:b/>
               </w:rPr>
@@ -2003,11 +2635,11 @@
           <w:numId w:val="12"/>
         </w:numPr>
         <w:rPr>
-          <w:ins w:id="249" w:author="Ganz-Ratzat, Phoenix" w:date="2023-04-06T21:04:00Z"/>
+          <w:ins w:id="364" w:author="Ganz-Ratzat, Phoenix" w:date="2023-04-06T21:04:00Z"/>
           <w:bCs/>
         </w:rPr>
       </w:pPr>
-      <w:ins w:id="250" w:author="Ganz-Ratzat, Phoenix" w:date="2023-04-06T21:03:00Z">
+      <w:ins w:id="365" w:author="Ganz-Ratzat, Phoenix" w:date="2023-04-06T21:03:00Z">
         <w:r>
           <w:rPr>
             <w:bCs/>
@@ -2015,7 +2647,7 @@
           <w:t>Bracket objects</w:t>
         </w:r>
       </w:ins>
-      <w:ins w:id="251" w:author="Ganz-Ratzat, Phoenix" w:date="2023-04-06T21:04:00Z">
+      <w:ins w:id="366" w:author="Ganz-Ratzat, Phoenix" w:date="2023-04-06T21:04:00Z">
         <w:r>
           <w:rPr>
             <w:bCs/>
@@ -2032,16 +2664,32 @@
           <w:numId w:val="12"/>
         </w:numPr>
         <w:rPr>
-          <w:ins w:id="252" w:author="Ganz-Ratzat, Phoenix" w:date="2023-04-06T21:07:00Z"/>
+          <w:ins w:id="367" w:author="Ganz-Ratzat, Phoenix" w:date="2023-04-06T21:07:00Z"/>
           <w:bCs/>
         </w:rPr>
       </w:pPr>
-      <w:ins w:id="253" w:author="Ganz-Ratzat, Phoenix" w:date="2023-04-06T21:04:00Z">
+      <w:ins w:id="368" w:author="Ganz-Ratzat, Phoenix" w:date="2023-04-06T21:04:00Z">
         <w:r>
           <w:rPr>
             <w:bCs/>
           </w:rPr>
-          <w:t>Team information is read from files.</w:t>
+          <w:t>Team information is read from files</w:t>
+        </w:r>
+      </w:ins>
+      <w:ins w:id="369" w:author="Spiezio, Andrew" w:date="2023-04-07T22:20:00Z">
+        <w:r>
+          <w:rPr>
+            <w:bCs/>
+          </w:rPr>
+          <w:t>, specifically 2 .txt files</w:t>
+        </w:r>
+      </w:ins>
+      <w:ins w:id="370" w:author="Ganz-Ratzat, Phoenix" w:date="2023-04-06T21:04:00Z">
+        <w:r>
+          <w:rPr>
+            <w:bCs/>
+          </w:rPr>
+          <w:t>.</w:t>
         </w:r>
       </w:ins>
     </w:p>
@@ -2054,22 +2702,38 @@
         </w:numPr>
         <w:rPr>
           <w:bCs/>
-          <w:rPrChange w:id="254" w:author="Ganz-Ratzat, Phoenix" w:date="2023-04-06T21:03:00Z">
+          <w:rPrChange w:id="371" w:author="Ganz-Ratzat, Phoenix" w:date="2023-04-06T21:03:00Z">
             <w:rPr>
               <w:b/>
             </w:rPr>
           </w:rPrChange>
         </w:rPr>
-        <w:pPrChange w:id="255" w:author="Ganz-Ratzat, Phoenix" w:date="2023-04-06T21:03:00Z">
+        <w:pPrChange w:id="372" w:author="Ganz-Ratzat, Phoenix" w:date="2023-04-06T21:03:00Z">
           <w:pPr/>
         </w:pPrChange>
       </w:pPr>
-      <w:ins w:id="256" w:author="Ganz-Ratzat, Phoenix" w:date="2023-04-06T21:07:00Z">
+      <w:ins w:id="373" w:author="Ganz-Ratzat, Phoenix" w:date="2023-04-06T21:07:00Z">
         <w:r>
           <w:rPr>
             <w:bCs/>
           </w:rPr>
-          <w:t>Data quantity should be relatively small given the simplicity of the files.</w:t>
+          <w:t>Data quantity should be relatively small given the simplicity of the files</w:t>
+        </w:r>
+      </w:ins>
+      <w:ins w:id="374" w:author="Spiezio, Andrew" w:date="2023-04-07T22:20:00Z">
+        <w:r>
+          <w:rPr>
+            <w:bCs/>
+          </w:rPr>
+          <w:t xml:space="preserve"> utilized for data input</w:t>
+        </w:r>
+      </w:ins>
+      <w:ins w:id="375" w:author="Ganz-Ratzat, Phoenix" w:date="2023-04-06T21:07:00Z">
+        <w:r>
+          <w:rPr>
+            <w:bCs/>
+          </w:rPr>
+          <w:t>.</w:t>
         </w:r>
       </w:ins>
     </w:p>
@@ -2081,11 +2745,11 @@
           <w:numId w:val="6"/>
         </w:numPr>
         <w:rPr>
-          <w:moveFrom w:id="257" w:author="Ganz-Ratzat, Phoenix" w:date="2023-04-05T19:30:00Z"/>
-        </w:rPr>
-      </w:pPr>
-      <w:moveFromRangeStart w:id="258" w:author="Ganz-Ratzat, Phoenix" w:date="2023-04-05T19:30:00Z" w:name="move131615441"/>
-      <w:moveFrom w:id="259" w:author="Ganz-Ratzat, Phoenix" w:date="2023-04-05T19:30:00Z">
+          <w:moveFrom w:id="376" w:author="Ganz-Ratzat, Phoenix" w:date="2023-04-05T19:30:00Z"/>
+        </w:rPr>
+      </w:pPr>
+      <w:moveFromRangeStart w:id="377" w:author="Ganz-Ratzat, Phoenix" w:date="2023-04-05T19:30:00Z" w:name="move131615441"/>
+      <w:moveFrom w:id="378" w:author="Ganz-Ratzat, Phoenix" w:date="2023-04-05T19:30:00Z">
         <w:r>
           <w:t>Program should support up to 4 players</w:t>
         </w:r>
@@ -2099,20 +2763,20 @@
           <w:numId w:val="6"/>
         </w:numPr>
         <w:rPr>
-          <w:moveFrom w:id="260" w:author="Ganz-Ratzat, Phoenix" w:date="2023-04-05T19:30:00Z"/>
-        </w:rPr>
-      </w:pPr>
-      <w:moveFrom w:id="261" w:author="Ganz-Ratzat, Phoenix" w:date="2023-04-05T19:30:00Z">
+          <w:moveFrom w:id="379" w:author="Ganz-Ratzat, Phoenix" w:date="2023-04-05T19:30:00Z"/>
+        </w:rPr>
+      </w:pPr>
+      <w:moveFrom w:id="380" w:author="Ganz-Ratzat, Phoenix" w:date="2023-04-05T19:30:00Z">
         <w:r>
           <w:t>Each tournament will consist of 4 users.</w:t>
         </w:r>
       </w:moveFrom>
     </w:p>
-    <w:moveFromRangeEnd w:id="258"/>
-    <w:p>
-      <w:pPr>
-        <w:rPr>
-          <w:ins w:id="262" w:author="Ganz-Ratzat, Phoenix" w:date="2023-04-06T21:05:00Z"/>
+    <w:moveFromRangeEnd w:id="377"/>
+    <w:p>
+      <w:pPr>
+        <w:rPr>
+          <w:ins w:id="381" w:author="Spiezio, Andrew" w:date="2023-04-07T22:12:00Z"/>
           <w:b/>
         </w:rPr>
       </w:pPr>
@@ -2125,17 +2789,33 @@
     </w:p>
     <w:p>
       <w:pPr>
+        <w:rPr>
+          <w:ins w:id="382" w:author="Ganz-Ratzat, Phoenix" w:date="2023-04-06T21:05:00Z"/>
+          <w:b/>
+        </w:rPr>
+      </w:pPr>
+      <w:ins w:id="383" w:author="Spiezio, Andrew" w:date="2023-04-07T22:13:00Z">
+        <w:r>
+          <w:rPr>
+            <w:b/>
+          </w:rPr>
+          <w:t>In what ways might the application be changed in the future?</w:t>
+        </w:r>
+      </w:ins>
+    </w:p>
+    <w:p>
+      <w:pPr>
         <w:pStyle w:val="ListParagraph"/>
         <w:numPr>
           <w:ilvl w:val="0"/>
           <w:numId w:val="12"/>
         </w:numPr>
         <w:rPr>
-          <w:ins w:id="263" w:author="Ganz-Ratzat, Phoenix" w:date="2023-04-06T21:08:00Z"/>
+          <w:ins w:id="384" w:author="Ganz-Ratzat, Phoenix" w:date="2023-04-06T21:08:00Z"/>
           <w:bCs/>
         </w:rPr>
       </w:pPr>
-      <w:ins w:id="264" w:author="Ganz-Ratzat, Phoenix" w:date="2023-04-06T21:08:00Z">
+      <w:ins w:id="385" w:author="Ganz-Ratzat, Phoenix" w:date="2023-04-06T21:08:00Z">
         <w:r>
           <w:rPr>
             <w:bCs/>
@@ -2152,24 +2832,74 @@
           <w:numId w:val="12"/>
         </w:numPr>
         <w:rPr>
-          <w:ins w:id="265" w:author="Ganz-Ratzat, Phoenix" w:date="2023-04-06T21:13:00Z"/>
+          <w:ins w:id="386" w:author="Ganz-Ratzat, Phoenix" w:date="2023-04-06T21:13:00Z"/>
           <w:bCs/>
         </w:rPr>
       </w:pPr>
-      <w:ins w:id="266" w:author="Ganz-Ratzat, Phoenix" w:date="2023-04-06T21:12:00Z">
+      <w:ins w:id="387" w:author="Ganz-Ratzat, Phoenix" w:date="2023-04-06T21:12:00Z">
+        <w:del w:id="388" w:author="Spiezio, Andrew" w:date="2023-04-07T22:20:00Z">
+          <w:r>
+            <w:rPr>
+              <w:bCs/>
+            </w:rPr>
+            <w:delText>Have</w:delText>
+          </w:r>
+        </w:del>
+      </w:ins>
+      <w:proofErr w:type="gramStart"/>
+      <w:ins w:id="389" w:author="Spiezio, Andrew" w:date="2023-04-07T22:20:00Z">
         <w:r>
           <w:rPr>
             <w:bCs/>
           </w:rPr>
-          <w:t xml:space="preserve">Have a universal </w:t>
-        </w:r>
-      </w:ins>
-      <w:ins w:id="267" w:author="Ganz-Ratzat, Phoenix" w:date="2023-04-06T21:13:00Z">
+          <w:t xml:space="preserve">Create </w:t>
+        </w:r>
+      </w:ins>
+      <w:ins w:id="390" w:author="Ganz-Ratzat, Phoenix" w:date="2023-04-06T21:12:00Z">
         <w:r>
           <w:rPr>
             <w:bCs/>
           </w:rPr>
-          <w:t>event that runs a single simulation that corresponds to all brackets.</w:t>
+          <w:t xml:space="preserve"> a</w:t>
+        </w:r>
+        <w:proofErr w:type="gramEnd"/>
+        <w:r>
+          <w:rPr>
+            <w:bCs/>
+          </w:rPr>
+          <w:t xml:space="preserve"> universal </w:t>
+        </w:r>
+      </w:ins>
+      <w:ins w:id="391" w:author="Ganz-Ratzat, Phoenix" w:date="2023-04-06T21:13:00Z">
+        <w:r>
+          <w:rPr>
+            <w:bCs/>
+          </w:rPr>
+          <w:t>event that runs a single simulation that corresponds to all brackets</w:t>
+        </w:r>
+      </w:ins>
+      <w:ins w:id="392" w:author="Spiezio, Andrew" w:date="2023-04-07T22:20:00Z">
+        <w:r>
+          <w:rPr>
+            <w:bCs/>
+          </w:rPr>
+          <w:t xml:space="preserve"> </w:t>
+        </w:r>
+      </w:ins>
+      <w:ins w:id="393" w:author="Spiezio, Andrew" w:date="2023-04-07T22:21:00Z">
+        <w:r>
+          <w:rPr>
+            <w:bCs/>
+          </w:rPr>
+          <w:t>associated with the simulation across all users</w:t>
+        </w:r>
+      </w:ins>
+      <w:ins w:id="394" w:author="Ganz-Ratzat, Phoenix" w:date="2023-04-06T21:13:00Z">
+        <w:r>
+          <w:rPr>
+            <w:bCs/>
+          </w:rPr>
+          <w:t>.</w:t>
         </w:r>
       </w:ins>
     </w:p>
@@ -2182,17 +2912,17 @@
         </w:numPr>
         <w:rPr>
           <w:bCs/>
-          <w:rPrChange w:id="268" w:author="Ganz-Ratzat, Phoenix" w:date="2023-04-06T21:07:00Z">
+          <w:rPrChange w:id="395" w:author="Ganz-Ratzat, Phoenix" w:date="2023-04-06T21:07:00Z">
             <w:rPr>
               <w:b/>
             </w:rPr>
           </w:rPrChange>
         </w:rPr>
-        <w:pPrChange w:id="269" w:author="Ganz-Ratzat, Phoenix" w:date="2023-04-06T21:08:00Z">
+        <w:pPrChange w:id="396" w:author="Ganz-Ratzat, Phoenix" w:date="2023-04-06T21:08:00Z">
           <w:pPr/>
         </w:pPrChange>
       </w:pPr>
-      <w:ins w:id="270" w:author="Ganz-Ratzat, Phoenix" w:date="2023-04-06T21:13:00Z">
+      <w:ins w:id="397" w:author="Ganz-Ratzat, Phoenix" w:date="2023-04-06T21:13:00Z">
         <w:r>
           <w:rPr>
             <w:bCs/>
@@ -2200,7 +2930,7 @@
           <w:t xml:space="preserve">This would better simulate the idea of a single March </w:t>
         </w:r>
       </w:ins>
-      <w:ins w:id="271" w:author="Ganz-Ratzat, Phoenix" w:date="2023-04-06T21:14:00Z">
+      <w:ins w:id="398" w:author="Ganz-Ratzat, Phoenix" w:date="2023-04-06T21:14:00Z">
         <w:r>
           <w:rPr>
             <w:bCs/>
@@ -2208,20 +2938,52 @@
           <w:t>M</w:t>
         </w:r>
       </w:ins>
-      <w:ins w:id="272" w:author="Ganz-Ratzat, Phoenix" w:date="2023-04-06T21:13:00Z">
+      <w:ins w:id="399" w:author="Ganz-Ratzat, Phoenix" w:date="2023-04-06T21:13:00Z">
         <w:r>
           <w:rPr>
             <w:bCs/>
           </w:rPr>
-          <w:t>adness season</w:t>
-        </w:r>
-      </w:ins>
-      <w:ins w:id="273" w:author="Ganz-Ratzat, Phoenix" w:date="2023-04-06T21:14:00Z">
+          <w:t xml:space="preserve">adness </w:t>
+        </w:r>
+        <w:del w:id="400" w:author="Spiezio, Andrew" w:date="2023-04-07T22:21:00Z">
+          <w:r>
+            <w:rPr>
+              <w:bCs/>
+            </w:rPr>
+            <w:delText>season</w:delText>
+          </w:r>
+        </w:del>
+      </w:ins>
+      <w:ins w:id="401" w:author="Spiezio, Andrew" w:date="2023-04-07T22:21:00Z">
         <w:r>
           <w:rPr>
             <w:bCs/>
           </w:rPr>
-          <w:t xml:space="preserve"> taking place.</w:t>
+          <w:t>event</w:t>
+        </w:r>
+      </w:ins>
+      <w:ins w:id="402" w:author="Ganz-Ratzat, Phoenix" w:date="2023-04-06T21:14:00Z">
+        <w:r>
+          <w:rPr>
+            <w:bCs/>
+          </w:rPr>
+          <w:t xml:space="preserve"> taking place</w:t>
+        </w:r>
+      </w:ins>
+      <w:ins w:id="403" w:author="Spiezio, Andrew" w:date="2023-04-07T22:21:00Z">
+        <w:r>
+          <w:rPr>
+            <w:bCs/>
+          </w:rPr>
+          <w:t>, and each person making a prediction would be able to compare their personal bracket to the real one, as well as comparing it to their friends’ brackets</w:t>
+        </w:r>
+      </w:ins>
+      <w:ins w:id="404" w:author="Ganz-Ratzat, Phoenix" w:date="2023-04-06T21:14:00Z">
+        <w:r>
+          <w:rPr>
+            <w:bCs/>
+          </w:rPr>
+          <w:t>.</w:t>
         </w:r>
       </w:ins>
     </w:p>
@@ -2233,10 +2995,10 @@
           <w:numId w:val="6"/>
         </w:numPr>
         <w:rPr>
-          <w:del w:id="274" w:author="Ganz-Ratzat, Phoenix" w:date="2023-04-05T19:31:00Z"/>
-        </w:rPr>
-      </w:pPr>
-      <w:del w:id="275" w:author="Ganz-Ratzat, Phoenix" w:date="2023-04-05T19:31:00Z">
+          <w:del w:id="405" w:author="Ganz-Ratzat, Phoenix" w:date="2023-04-05T19:31:00Z"/>
+        </w:rPr>
+      </w:pPr>
+      <w:del w:id="406" w:author="Ganz-Ratzat, Phoenix" w:date="2023-04-05T19:31:00Z">
         <w:r>
           <w:delText>Change teams in bracket</w:delText>
         </w:r>
@@ -2250,10 +3012,10 @@
           <w:numId w:val="6"/>
         </w:numPr>
         <w:rPr>
-          <w:del w:id="276" w:author="Ganz-Ratzat, Phoenix" w:date="2023-04-05T19:31:00Z"/>
-        </w:rPr>
-      </w:pPr>
-      <w:del w:id="277" w:author="Ganz-Ratzat, Phoenix" w:date="2023-04-05T19:31:00Z">
+          <w:del w:id="407" w:author="Ganz-Ratzat, Phoenix" w:date="2023-04-05T19:31:00Z"/>
+        </w:rPr>
+      </w:pPr>
+      <w:del w:id="408" w:author="Ganz-Ratzat, Phoenix" w:date="2023-04-05T19:31:00Z">
         <w:r>
           <w:delText>Allow the user to remove a previously selected team before finalizing bracket. Allow user to make edits to their bracket whenever as long as the finalize button has not been selected.</w:delText>
         </w:r>
@@ -2267,10 +3029,10 @@
           <w:numId w:val="6"/>
         </w:numPr>
         <w:rPr>
-          <w:del w:id="278" w:author="Ganz-Ratzat, Phoenix" w:date="2023-04-05T19:32:00Z"/>
-        </w:rPr>
-      </w:pPr>
-      <w:del w:id="279" w:author="Ganz-Ratzat, Phoenix" w:date="2023-04-05T19:32:00Z">
+          <w:del w:id="409" w:author="Ganz-Ratzat, Phoenix" w:date="2023-04-05T19:32:00Z"/>
+        </w:rPr>
+      </w:pPr>
+      <w:del w:id="410" w:author="Ganz-Ratzat, Phoenix" w:date="2023-04-05T19:32:00Z">
         <w:r>
           <w:delText>Documentation on how to use software</w:delText>
         </w:r>
@@ -2284,10 +3046,10 @@
           <w:numId w:val="6"/>
         </w:numPr>
         <w:rPr>
-          <w:del w:id="280" w:author="Ganz-Ratzat, Phoenix" w:date="2023-04-05T19:32:00Z"/>
-        </w:rPr>
-      </w:pPr>
-      <w:del w:id="281" w:author="Ganz-Ratzat, Phoenix" w:date="2023-04-05T19:32:00Z">
+          <w:del w:id="411" w:author="Ganz-Ratzat, Phoenix" w:date="2023-04-05T19:32:00Z"/>
+        </w:rPr>
+      </w:pPr>
+      <w:del w:id="412" w:author="Ganz-Ratzat, Phoenix" w:date="2023-04-05T19:32:00Z">
         <w:r>
           <w:delText>Once user is logged in display an Instructions button which will give the user step by step instructions on how to use the software. Make this as simple as possible so the user does not get confused.</w:delText>
         </w:r>
@@ -2296,6 +3058,7 @@
     <w:p>
       <w:pPr>
         <w:rPr>
+          <w:ins w:id="413" w:author="Spiezio, Andrew" w:date="2023-04-07T22:13:00Z"/>
           <w:b/>
         </w:rPr>
       </w:pPr>
@@ -2308,21 +3071,44 @@
     </w:p>
     <w:p>
       <w:pPr>
+        <w:rPr>
+          <w:b/>
+        </w:rPr>
+      </w:pPr>
+      <w:ins w:id="414" w:author="Spiezio, Andrew" w:date="2023-04-07T22:16:00Z">
+        <w:r>
+          <w:rPr>
+            <w:b/>
+          </w:rPr>
+          <w:t xml:space="preserve">What is an element of the program that </w:t>
+        </w:r>
+      </w:ins>
+      <w:ins w:id="415" w:author="Spiezio, Andrew" w:date="2023-04-07T22:17:00Z">
+        <w:r>
+          <w:rPr>
+            <w:b/>
+          </w:rPr>
+          <w:t>is unique to each user?</w:t>
+        </w:r>
+      </w:ins>
+    </w:p>
+    <w:p>
+      <w:pPr>
         <w:pStyle w:val="ListParagraph"/>
         <w:numPr>
           <w:ilvl w:val="0"/>
           <w:numId w:val="7"/>
         </w:numPr>
         <w:rPr>
-          <w:ins w:id="282" w:author="Ganz-Ratzat, Phoenix" w:date="2023-04-06T21:16:00Z"/>
-        </w:rPr>
-      </w:pPr>
-      <w:ins w:id="283" w:author="Ganz-Ratzat, Phoenix" w:date="2023-04-06T21:16:00Z">
+          <w:ins w:id="416" w:author="Ganz-Ratzat, Phoenix" w:date="2023-04-06T21:16:00Z"/>
+        </w:rPr>
+      </w:pPr>
+      <w:ins w:id="417" w:author="Ganz-Ratzat, Phoenix" w:date="2023-04-06T21:16:00Z">
         <w:r>
           <w:t>Customization</w:t>
         </w:r>
       </w:ins>
-      <w:del w:id="284" w:author="Ganz-Ratzat, Phoenix" w:date="2023-04-06T21:16:00Z">
+      <w:del w:id="418" w:author="Ganz-Ratzat, Phoenix" w:date="2023-04-06T21:16:00Z">
         <w:r>
           <w:delText xml:space="preserve">Providing stats for each team that influence the </w:delText>
         </w:r>
@@ -2339,15 +3125,20 @@
           <w:numId w:val="7"/>
         </w:numPr>
         <w:rPr>
-          <w:ins w:id="285" w:author="Ganz-Ratzat, Phoenix" w:date="2023-04-06T21:18:00Z"/>
-        </w:rPr>
-      </w:pPr>
-      <w:ins w:id="286" w:author="Ganz-Ratzat, Phoenix" w:date="2023-04-06T21:16:00Z">
+          <w:ins w:id="419" w:author="Ganz-Ratzat, Phoenix" w:date="2023-04-06T21:18:00Z"/>
+        </w:rPr>
+      </w:pPr>
+      <w:ins w:id="420" w:author="Ganz-Ratzat, Phoenix" w:date="2023-04-06T21:16:00Z">
         <w:r>
           <w:t>The user can customize the name of their account</w:t>
         </w:r>
       </w:ins>
-      <w:ins w:id="287" w:author="Ganz-Ratzat, Phoenix" w:date="2023-04-06T21:18:00Z">
+      <w:ins w:id="421" w:author="Spiezio, Andrew" w:date="2023-04-07T22:21:00Z">
+        <w:r>
+          <w:t xml:space="preserve"> when initially creating their login</w:t>
+        </w:r>
+      </w:ins>
+      <w:ins w:id="422" w:author="Ganz-Ratzat, Phoenix" w:date="2023-04-06T21:18:00Z">
         <w:r>
           <w:t>.</w:t>
         </w:r>
@@ -2360,7 +3151,7 @@
           <w:ilvl w:val="1"/>
           <w:numId w:val="7"/>
         </w:numPr>
-        <w:pPrChange w:id="288" w:author="Ganz-Ratzat, Phoenix" w:date="2023-04-06T21:16:00Z">
+        <w:pPrChange w:id="423" w:author="Ganz-Ratzat, Phoenix" w:date="2023-04-06T21:16:00Z">
           <w:pPr>
             <w:pStyle w:val="ListParagraph"/>
             <w:numPr>
@@ -2370,17 +3161,22 @@
           </w:pPr>
         </w:pPrChange>
       </w:pPr>
-      <w:ins w:id="289" w:author="Ganz-Ratzat, Phoenix" w:date="2023-04-06T21:18:00Z">
+      <w:ins w:id="424" w:author="Ganz-Ratzat, Phoenix" w:date="2023-04-06T21:18:00Z">
         <w:r>
           <w:t>Each user creates a custom bracket that is saved between sessions</w:t>
         </w:r>
       </w:ins>
-      <w:ins w:id="290" w:author="Ganz-Ratzat, Phoenix" w:date="2023-04-06T21:19:00Z">
+      <w:ins w:id="425" w:author="Ganz-Ratzat, Phoenix" w:date="2023-04-06T21:19:00Z">
         <w:r>
           <w:t xml:space="preserve"> if finalized</w:t>
         </w:r>
       </w:ins>
-      <w:ins w:id="291" w:author="Ganz-Ratzat, Phoenix" w:date="2023-04-06T21:18:00Z">
+      <w:ins w:id="426" w:author="Spiezio, Andrew" w:date="2023-04-07T22:21:00Z">
+        <w:r>
+          <w:t xml:space="preserve"> and submitted to the application</w:t>
+        </w:r>
+      </w:ins>
+      <w:ins w:id="427" w:author="Ganz-Ratzat, Phoenix" w:date="2023-04-06T21:18:00Z">
         <w:r>
           <w:t>.</w:t>
         </w:r>
@@ -2394,10 +3190,10 @@
           <w:numId w:val="7"/>
         </w:numPr>
         <w:rPr>
-          <w:del w:id="292" w:author="Ganz-Ratzat, Phoenix" w:date="2023-04-06T21:15:00Z"/>
-        </w:rPr>
-      </w:pPr>
-      <w:del w:id="293" w:author="Ganz-Ratzat, Phoenix" w:date="2023-04-06T21:15:00Z">
+          <w:del w:id="428" w:author="Ganz-Ratzat, Phoenix" w:date="2023-04-06T21:15:00Z"/>
+        </w:rPr>
+      </w:pPr>
+      <w:del w:id="429" w:author="Ganz-Ratzat, Phoenix" w:date="2023-04-06T21:15:00Z">
         <w:r>
           <w:delText>Teams that are ranked in the top 10 will have a minor advantage against other teams to provide a real life simulation.</w:delText>
         </w:r>
@@ -2411,10 +3207,10 @@
           <w:numId w:val="7"/>
         </w:numPr>
         <w:rPr>
-          <w:del w:id="294" w:author="Ganz-Ratzat, Phoenix" w:date="2023-04-06T21:15:00Z"/>
-        </w:rPr>
-      </w:pPr>
-      <w:del w:id="295" w:author="Ganz-Ratzat, Phoenix" w:date="2023-04-06T21:15:00Z">
+          <w:del w:id="430" w:author="Ganz-Ratzat, Phoenix" w:date="2023-04-06T21:15:00Z"/>
+        </w:rPr>
+      </w:pPr>
+      <w:del w:id="431" w:author="Ganz-Ratzat, Phoenix" w:date="2023-04-06T21:15:00Z">
         <w:r>
           <w:delText>Providing the option to compare the predicted bracket to the actual tournament.</w:delText>
         </w:r>
@@ -2428,10 +3224,10 @@
           <w:numId w:val="7"/>
         </w:numPr>
         <w:rPr>
-          <w:del w:id="296" w:author="Ganz-Ratzat, Phoenix" w:date="2023-04-06T21:15:00Z"/>
-        </w:rPr>
-      </w:pPr>
-      <w:del w:id="297" w:author="Ganz-Ratzat, Phoenix" w:date="2023-04-06T21:15:00Z">
+          <w:del w:id="432" w:author="Ganz-Ratzat, Phoenix" w:date="2023-04-06T21:15:00Z"/>
+        </w:rPr>
+      </w:pPr>
+      <w:del w:id="433" w:author="Ganz-Ratzat, Phoenix" w:date="2023-04-06T21:15:00Z">
         <w:r>
           <w:delText>Compare the users bracket (the simulated one) with the actual tournament winners from 2017.</w:delText>
         </w:r>
@@ -2445,10 +3241,10 @@
           <w:numId w:val="7"/>
         </w:numPr>
         <w:rPr>
-          <w:del w:id="298" w:author="Ganz-Ratzat, Phoenix" w:date="2023-04-06T21:15:00Z"/>
-        </w:rPr>
-      </w:pPr>
-      <w:del w:id="299" w:author="Ganz-Ratzat, Phoenix" w:date="2023-04-06T21:15:00Z">
+          <w:del w:id="434" w:author="Ganz-Ratzat, Phoenix" w:date="2023-04-06T21:15:00Z"/>
+        </w:rPr>
+      </w:pPr>
+      <w:del w:id="435" w:author="Ganz-Ratzat, Phoenix" w:date="2023-04-06T21:15:00Z">
         <w:r>
           <w:delText>Display a tooltip next to the winning team</w:delText>
         </w:r>
@@ -2462,10 +3258,10 @@
           <w:numId w:val="7"/>
         </w:numPr>
         <w:rPr>
-          <w:del w:id="300" w:author="Ganz-Ratzat, Phoenix" w:date="2023-04-06T21:15:00Z"/>
-        </w:rPr>
-      </w:pPr>
-      <w:del w:id="301" w:author="Ganz-Ratzat, Phoenix" w:date="2023-04-06T21:15:00Z">
+          <w:del w:id="436" w:author="Ganz-Ratzat, Phoenix" w:date="2023-04-06T21:15:00Z"/>
+        </w:rPr>
+      </w:pPr>
+      <w:del w:id="437" w:author="Ganz-Ratzat, Phoenix" w:date="2023-04-06T21:15:00Z">
         <w:r>
           <w:delText>Tooltip will display the college information of the winning team once the mouse is has hovered over the tooltip icon.</w:delText>
         </w:r>
@@ -2479,10 +3275,10 @@
           <w:numId w:val="7"/>
         </w:numPr>
         <w:rPr>
-          <w:del w:id="302" w:author="Ganz-Ratzat, Phoenix" w:date="2023-04-06T21:15:00Z"/>
-        </w:rPr>
-      </w:pPr>
-      <w:del w:id="303" w:author="Ganz-Ratzat, Phoenix" w:date="2023-04-06T21:15:00Z">
+          <w:del w:id="438" w:author="Ganz-Ratzat, Phoenix" w:date="2023-04-06T21:15:00Z"/>
+        </w:rPr>
+      </w:pPr>
+      <w:del w:id="439" w:author="Ganz-Ratzat, Phoenix" w:date="2023-04-06T21:15:00Z">
         <w:r>
           <w:delText>Display tooltip with info of every team.</w:delText>
         </w:r>
@@ -2496,10 +3292,10 @@
           <w:numId w:val="7"/>
         </w:numPr>
         <w:rPr>
-          <w:del w:id="304" w:author="Ganz-Ratzat, Phoenix" w:date="2023-04-06T21:15:00Z"/>
-        </w:rPr>
-      </w:pPr>
-      <w:del w:id="305" w:author="Ganz-Ratzat, Phoenix" w:date="2023-04-06T21:15:00Z">
+          <w:del w:id="440" w:author="Ganz-Ratzat, Phoenix" w:date="2023-04-06T21:15:00Z"/>
+        </w:rPr>
+      </w:pPr>
+      <w:del w:id="441" w:author="Ganz-Ratzat, Phoenix" w:date="2023-04-06T21:15:00Z">
         <w:r>
           <w:delText>Correctly predicted teams to be displayed with green text</w:delText>
         </w:r>
@@ -2513,10 +3309,10 @@
           <w:numId w:val="7"/>
         </w:numPr>
         <w:rPr>
-          <w:del w:id="306" w:author="Ganz-Ratzat, Phoenix" w:date="2023-04-06T21:15:00Z"/>
-        </w:rPr>
-      </w:pPr>
-      <w:del w:id="307" w:author="Ganz-Ratzat, Phoenix" w:date="2023-04-06T21:15:00Z">
+          <w:del w:id="442" w:author="Ganz-Ratzat, Phoenix" w:date="2023-04-06T21:15:00Z"/>
+        </w:rPr>
+      </w:pPr>
+      <w:del w:id="443" w:author="Ganz-Ratzat, Phoenix" w:date="2023-04-06T21:15:00Z">
         <w:r>
           <w:delText>If the user correctly chose a team to win the team name should be displayed in green.</w:delText>
         </w:r>
@@ -2530,10 +3326,10 @@
           <w:numId w:val="7"/>
         </w:numPr>
         <w:rPr>
-          <w:del w:id="308" w:author="Ganz-Ratzat, Phoenix" w:date="2023-04-06T21:15:00Z"/>
-        </w:rPr>
-      </w:pPr>
-      <w:del w:id="309" w:author="Ganz-Ratzat, Phoenix" w:date="2023-04-06T21:15:00Z">
+          <w:del w:id="444" w:author="Ganz-Ratzat, Phoenix" w:date="2023-04-06T21:15:00Z"/>
+        </w:rPr>
+      </w:pPr>
+      <w:del w:id="445" w:author="Ganz-Ratzat, Phoenix" w:date="2023-04-06T21:15:00Z">
         <w:r>
           <w:delText>Incorrectly predicted teams to be displayed with red text</w:delText>
         </w:r>
@@ -2547,10 +3343,10 @@
           <w:numId w:val="7"/>
         </w:numPr>
         <w:rPr>
-          <w:del w:id="310" w:author="Ganz-Ratzat, Phoenix" w:date="2023-04-06T21:15:00Z"/>
-        </w:rPr>
-      </w:pPr>
-      <w:del w:id="311" w:author="Ganz-Ratzat, Phoenix" w:date="2023-04-06T21:15:00Z">
+          <w:del w:id="446" w:author="Ganz-Ratzat, Phoenix" w:date="2023-04-06T21:15:00Z"/>
+        </w:rPr>
+      </w:pPr>
+      <w:del w:id="447" w:author="Ganz-Ratzat, Phoenix" w:date="2023-04-06T21:15:00Z">
         <w:r>
           <w:delText>If the user incorrectly chose a team to win the team name should be displayed in red.</w:delText>
         </w:r>
@@ -3954,6 +4750,9 @@
 <w15:people xmlns:wpc="http://schemas.microsoft.com/office/word/2010/wordprocessingCanvas" xmlns:cx="http://schemas.microsoft.com/office/drawing/2014/chartex" xmlns:cx1="http://schemas.microsoft.com/office/drawing/2015/9/8/chartex" xmlns:cx2="http://schemas.microsoft.com/office/drawing/2015/10/21/chartex" xmlns:cx3="http://schemas.microsoft.com/office/drawing/2016/5/9/chartex" xmlns:cx4="http://schemas.microsoft.com/office/drawing/2016/5/10/chartex" xmlns:cx5="http://schemas.microsoft.com/office/drawing/2016/5/11/chartex" xmlns:cx6="http://schemas.microsoft.com/office/drawing/2016/5/12/chartex" xmlns:cx7="http://schemas.microsoft.com/office/drawing/2016/5/13/chartex" xmlns:cx8="http://schemas.microsoft.com/office/drawing/2016/5/14/chartex" xmlns:mc="http://schemas.openxmlformats.org/markup-compatibility/2006" xmlns:aink="http://schemas.microsoft.com/office/drawing/2016/ink" xmlns:am3d="http://schemas.microsoft.com/office/drawing/2017/model3d" xmlns:o="urn:schemas-microsoft-com:office:office" xmlns:oel="http://schemas.microsoft.com/office/2019/extlst" xmlns:r="http://schemas.openxmlformats.org/officeDocument/2006/relationships" xmlns:m="http://schemas.openxmlformats.org/officeDocument/2006/math" xmlns:v="urn:schemas-microsoft-com:vml" xmlns:wp14="http://schemas.microsoft.com/office/word/2010/wordprocessingDrawing" xmlns:wp="http://schemas.openxmlformats.org/drawingml/2006/wordprocessingDrawing" xmlns:w10="urn:schemas-microsoft-com:office:word" xmlns:w="http://schemas.openxmlformats.org/wordprocessingml/2006/main" xmlns:w14="http://schemas.microsoft.com/office/word/2010/wordml" xmlns:w15="http://schemas.microsoft.com/office/word/2012/wordml" xmlns:w16cex="http://schemas.microsoft.com/office/word/2018/wordml/cex" xmlns:w16cid="http://schemas.microsoft.com/office/word/2016/wordml/cid" xmlns:w16="http://schemas.microsoft.com/office/word/2018/wordml" xmlns:w16sdtdh="http://schemas.microsoft.com/office/word/2020/wordml/sdtdatahash" xmlns:w16se="http://schemas.microsoft.com/office/word/2015/wordml/symex" xmlns:wpg="http://schemas.microsoft.com/office/word/2010/wordprocessingGroup" xmlns:wpi="http://schemas.microsoft.com/office/word/2010/wordprocessingInk" xmlns:wne="http://schemas.microsoft.com/office/word/2006/wordml" xmlns:wps="http://schemas.microsoft.com/office/word/2010/wordprocessingShape" mc:Ignorable="w14 w15 w16se w16cid w16 w16cex w16sdtdh wp14">
   <w15:person w15:author="Ganz-Ratzat, Phoenix">
     <w15:presenceInfo w15:providerId="AD" w15:userId="S::p_ganzratzat@massbay.edu::8d70f96f-02a8-4707-b8fb-be97a724b5e2"/>
+  </w15:person>
+  <w15:person w15:author="Spiezio, Andrew">
+    <w15:presenceInfo w15:providerId="AD" w15:userId="S::a_spiezio@massbay.edu::2112aac2-c9dc-4cec-a91f-20ad243617df"/>
   </w15:person>
 </w15:people>
 </file>

</xml_diff>

<commit_message>
Added User Guide, finalized requirement doc, deleted extra doc
</commit_message>
<xml_diff>
--- a/FURPS Requirements Document.docx
+++ b/FURPS Requirements Document.docx
@@ -133,14 +133,31 @@
           <w:ins w:id="11" w:author="Ganz-Ratzat, Phoenix" w:date="2023-04-02T10:58:00Z"/>
         </w:rPr>
       </w:pPr>
-      <w:ins w:id="12" w:author="Spiezio, Andrew" w:date="2023-04-07T20:24:00Z">
-        <w:r>
-          <w:t>*</w:t>
-        </w:r>
-      </w:ins>
-      <w:ins w:id="13" w:author="Ganz-Ratzat, Phoenix" w:date="2023-04-02T10:58:00Z">
-        <w:r>
-          <w:t>A game description greeting the user.</w:t>
+      <w:ins w:id="12" w:author="Ganz-Ratzat, Phoenix" w:date="2023-04-02T10:58:00Z">
+        <w:del w:id="13" w:author="Spiezio, Andrew" w:date="2023-04-07T22:32:00Z">
+          <w:r>
+            <w:delText>A game description greeting the user</w:delText>
+          </w:r>
+        </w:del>
+      </w:ins>
+      <w:ins w:id="14" w:author="Spiezio, Andrew" w:date="2023-04-07T22:33:00Z">
+        <w:r>
+          <w:t>The</w:t>
+        </w:r>
+      </w:ins>
+      <w:ins w:id="15" w:author="Spiezio, Andrew" w:date="2023-04-07T22:32:00Z">
+        <w:r>
+          <w:t xml:space="preserve"> screen shows a </w:t>
+        </w:r>
+      </w:ins>
+      <w:ins w:id="16" w:author="Spiezio, Andrew" w:date="2023-04-07T22:33:00Z">
+        <w:r>
+          <w:t>basic description of how the application works and how to interact with it</w:t>
+        </w:r>
+      </w:ins>
+      <w:ins w:id="17" w:author="Ganz-Ratzat, Phoenix" w:date="2023-04-02T10:58:00Z">
+        <w:r>
+          <w:t>.</w:t>
         </w:r>
       </w:ins>
     </w:p>
@@ -152,16 +169,16 @@
           <w:numId w:val="8"/>
         </w:numPr>
         <w:rPr>
-          <w:ins w:id="14" w:author="Ganz-Ratzat, Phoenix" w:date="2023-04-02T10:58:00Z"/>
-        </w:rPr>
-      </w:pPr>
-      <w:ins w:id="15" w:author="Spiezio, Andrew" w:date="2023-04-07T20:25:00Z">
+          <w:ins w:id="18" w:author="Ganz-Ratzat, Phoenix" w:date="2023-04-02T10:58:00Z"/>
+        </w:rPr>
+      </w:pPr>
+      <w:ins w:id="19" w:author="Spiezio, Andrew" w:date="2023-04-07T20:25:00Z">
         <w:r>
           <w:t>Next, the u</w:t>
         </w:r>
       </w:ins>
-      <w:ins w:id="16" w:author="Ganz-Ratzat, Phoenix" w:date="2023-04-02T10:58:00Z">
-        <w:del w:id="17" w:author="Spiezio, Andrew" w:date="2023-04-07T20:25:00Z">
+      <w:ins w:id="20" w:author="Ganz-Ratzat, Phoenix" w:date="2023-04-02T10:58:00Z">
+        <w:del w:id="21" w:author="Spiezio, Andrew" w:date="2023-04-07T20:25:00Z">
           <w:r>
             <w:delText>U</w:delText>
           </w:r>
@@ -179,9 +196,9 @@
           <w:numId w:val="8"/>
         </w:numPr>
         <w:rPr>
-          <w:ins w:id="18" w:author="Ganz-Ratzat, Phoenix" w:date="2023-04-02T10:58:00Z"/>
-        </w:rPr>
-        <w:pPrChange w:id="19" w:author="Spiezio, Andrew" w:date="2023-04-07T20:25:00Z">
+          <w:ins w:id="22" w:author="Ganz-Ratzat, Phoenix" w:date="2023-04-02T10:58:00Z"/>
+        </w:rPr>
+        <w:pPrChange w:id="23" w:author="Spiezio, Andrew" w:date="2023-04-07T20:25:00Z">
           <w:pPr>
             <w:pStyle w:val="ListParagraph"/>
             <w:numPr>
@@ -192,19 +209,23 @@
           </w:pPr>
         </w:pPrChange>
       </w:pPr>
-      <w:ins w:id="20" w:author="Spiezio, Andrew" w:date="2023-04-07T20:25:00Z">
-        <w:r>
-          <w:t>If u</w:t>
-        </w:r>
-        <w:r>
-          <w:t>sername is unused</w:t>
-        </w:r>
-        <w:r>
-          <w:t>, c</w:t>
-        </w:r>
-      </w:ins>
-      <w:ins w:id="21" w:author="Ganz-Ratzat, Phoenix" w:date="2023-04-02T10:58:00Z">
-        <w:del w:id="22" w:author="Spiezio, Andrew" w:date="2023-04-07T20:25:00Z">
+      <w:ins w:id="24" w:author="Spiezio, Andrew" w:date="2023-04-07T20:25:00Z">
+        <w:r>
+          <w:t xml:space="preserve">If username is unused, </w:t>
+        </w:r>
+      </w:ins>
+      <w:ins w:id="25" w:author="Spiezio, Andrew" w:date="2023-04-07T22:33:00Z">
+        <w:r>
+          <w:t xml:space="preserve">the application </w:t>
+        </w:r>
+      </w:ins>
+      <w:ins w:id="26" w:author="Spiezio, Andrew" w:date="2023-04-07T20:25:00Z">
+        <w:r>
+          <w:t>c</w:t>
+        </w:r>
+      </w:ins>
+      <w:ins w:id="27" w:author="Ganz-Ratzat, Phoenix" w:date="2023-04-02T10:58:00Z">
+        <w:del w:id="28" w:author="Spiezio, Andrew" w:date="2023-04-07T20:25:00Z">
           <w:r>
             <w:delText>C</w:delText>
           </w:r>
@@ -212,7 +233,14 @@
         <w:r>
           <w:t xml:space="preserve">reates a new account </w:t>
         </w:r>
-        <w:del w:id="23" w:author="Spiezio, Andrew" w:date="2023-04-07T20:25:00Z">
+      </w:ins>
+      <w:ins w:id="29" w:author="Spiezio, Andrew" w:date="2023-04-07T22:33:00Z">
+        <w:r>
+          <w:t>for the user.</w:t>
+        </w:r>
+      </w:ins>
+      <w:ins w:id="30" w:author="Ganz-Ratzat, Phoenix" w:date="2023-04-02T10:58:00Z">
+        <w:del w:id="31" w:author="Spiezio, Andrew" w:date="2023-04-07T20:25:00Z">
           <w:r>
             <w:delText>if username is unused.</w:delText>
           </w:r>
@@ -227,16 +255,16 @@
           <w:numId w:val="8"/>
         </w:numPr>
         <w:rPr>
-          <w:ins w:id="24" w:author="Ganz-Ratzat, Phoenix" w:date="2023-04-02T10:58:00Z"/>
-        </w:rPr>
-      </w:pPr>
-      <w:ins w:id="25" w:author="Spiezio, Andrew" w:date="2023-04-07T20:37:00Z">
+          <w:ins w:id="32" w:author="Ganz-Ratzat, Phoenix" w:date="2023-04-02T10:58:00Z"/>
+        </w:rPr>
+      </w:pPr>
+      <w:ins w:id="33" w:author="Spiezio, Andrew" w:date="2023-04-07T20:37:00Z">
         <w:r>
           <w:t>The list of s</w:t>
         </w:r>
       </w:ins>
-      <w:ins w:id="26" w:author="Ganz-Ratzat, Phoenix" w:date="2023-04-02T10:58:00Z">
-        <w:del w:id="27" w:author="Spiezio, Andrew" w:date="2023-04-07T20:37:00Z">
+      <w:ins w:id="34" w:author="Ganz-Ratzat, Phoenix" w:date="2023-04-02T10:58:00Z">
+        <w:del w:id="35" w:author="Spiezio, Andrew" w:date="2023-04-07T20:37:00Z">
           <w:r>
             <w:delText>S</w:delText>
           </w:r>
@@ -245,22 +273,22 @@
           <w:t xml:space="preserve">aved usernames </w:t>
         </w:r>
       </w:ins>
-      <w:ins w:id="28" w:author="Spiezio, Andrew" w:date="2023-04-07T20:37:00Z">
+      <w:ins w:id="36" w:author="Spiezio, Andrew" w:date="2023-04-07T20:37:00Z">
         <w:r>
           <w:t xml:space="preserve">are </w:t>
         </w:r>
       </w:ins>
-      <w:ins w:id="29" w:author="Ganz-Ratzat, Phoenix" w:date="2023-04-02T10:58:00Z">
+      <w:ins w:id="37" w:author="Ganz-Ratzat, Phoenix" w:date="2023-04-02T10:58:00Z">
         <w:r>
           <w:t>shown in a dropdown</w:t>
         </w:r>
       </w:ins>
-      <w:ins w:id="30" w:author="Spiezio, Andrew" w:date="2023-04-07T20:37:00Z">
+      <w:ins w:id="38" w:author="Spiezio, Andrew" w:date="2023-04-07T20:37:00Z">
         <w:r>
           <w:t xml:space="preserve"> menu</w:t>
         </w:r>
       </w:ins>
-      <w:ins w:id="31" w:author="Ganz-Ratzat, Phoenix" w:date="2023-04-02T19:57:00Z">
+      <w:ins w:id="39" w:author="Ganz-Ratzat, Phoenix" w:date="2023-04-02T19:57:00Z">
         <w:r>
           <w:t>.</w:t>
         </w:r>
@@ -274,16 +302,16 @@
           <w:numId w:val="8"/>
         </w:numPr>
         <w:rPr>
-          <w:ins w:id="32" w:author="Ganz-Ratzat, Phoenix" w:date="2023-04-02T10:58:00Z"/>
-        </w:rPr>
-      </w:pPr>
-      <w:ins w:id="33" w:author="Spiezio, Andrew" w:date="2023-04-07T20:37:00Z">
+          <w:ins w:id="40" w:author="Ganz-Ratzat, Phoenix" w:date="2023-04-02T10:58:00Z"/>
+        </w:rPr>
+      </w:pPr>
+      <w:ins w:id="41" w:author="Spiezio, Andrew" w:date="2023-04-07T20:37:00Z">
         <w:r>
           <w:t>Each created a</w:t>
         </w:r>
       </w:ins>
-      <w:ins w:id="34" w:author="Ganz-Ratzat, Phoenix" w:date="2023-04-02T10:58:00Z">
-        <w:del w:id="35" w:author="Spiezio, Andrew" w:date="2023-04-07T20:37:00Z">
+      <w:ins w:id="42" w:author="Ganz-Ratzat, Phoenix" w:date="2023-04-02T10:58:00Z">
+        <w:del w:id="43" w:author="Spiezio, Andrew" w:date="2023-04-07T20:37:00Z">
           <w:r>
             <w:delText>A</w:delText>
           </w:r>
@@ -301,20 +329,20 @@
           <w:numId w:val="8"/>
         </w:numPr>
         <w:rPr>
-          <w:ins w:id="36" w:author="Ganz-Ratzat, Phoenix" w:date="2023-04-06T20:52:00Z"/>
-        </w:rPr>
-      </w:pPr>
-      <w:ins w:id="37" w:author="Ganz-Ratzat, Phoenix" w:date="2023-04-02T10:58:00Z">
+          <w:ins w:id="44" w:author="Ganz-Ratzat, Phoenix" w:date="2023-04-06T20:52:00Z"/>
+        </w:rPr>
+      </w:pPr>
+      <w:ins w:id="45" w:author="Ganz-Ratzat, Phoenix" w:date="2023-04-02T10:58:00Z">
         <w:r>
           <w:t xml:space="preserve">Entering </w:t>
         </w:r>
       </w:ins>
-      <w:ins w:id="38" w:author="Spiezio, Andrew" w:date="2023-04-07T20:38:00Z">
+      <w:ins w:id="46" w:author="Spiezio, Andrew" w:date="2023-04-07T20:38:00Z">
         <w:r>
           <w:t xml:space="preserve">matching user </w:t>
         </w:r>
       </w:ins>
-      <w:ins w:id="39" w:author="Ganz-Ratzat, Phoenix" w:date="2023-04-02T10:58:00Z">
+      <w:ins w:id="47" w:author="Ganz-Ratzat, Phoenix" w:date="2023-04-02T10:58:00Z">
         <w:r>
           <w:t>credentials allows access to a previously created bracket.</w:t>
         </w:r>
@@ -328,20 +356,20 @@
           <w:numId w:val="8"/>
         </w:numPr>
         <w:rPr>
-          <w:ins w:id="40" w:author="Ganz-Ratzat, Phoenix" w:date="2023-04-02T10:58:00Z"/>
-        </w:rPr>
-      </w:pPr>
-      <w:ins w:id="41" w:author="Ganz-Ratzat, Phoenix" w:date="2023-04-06T20:52:00Z">
+          <w:ins w:id="48" w:author="Ganz-Ratzat, Phoenix" w:date="2023-04-02T10:58:00Z"/>
+        </w:rPr>
+      </w:pPr>
+      <w:ins w:id="49" w:author="Ganz-Ratzat, Phoenix" w:date="2023-04-06T20:52:00Z">
         <w:r>
           <w:t>All</w:t>
         </w:r>
       </w:ins>
-      <w:ins w:id="42" w:author="Spiezio, Andrew" w:date="2023-04-07T20:38:00Z">
+      <w:ins w:id="50" w:author="Spiezio, Andrew" w:date="2023-04-07T20:38:00Z">
         <w:r>
           <w:t xml:space="preserve"> users’</w:t>
         </w:r>
       </w:ins>
-      <w:ins w:id="43" w:author="Ganz-Ratzat, Phoenix" w:date="2023-04-06T20:52:00Z">
+      <w:ins w:id="51" w:author="Ganz-Ratzat, Phoenix" w:date="2023-04-06T20:52:00Z">
         <w:r>
           <w:t xml:space="preserve"> passwords are stored as a hash value.</w:t>
         </w:r>
@@ -355,10 +383,10 @@
           <w:numId w:val="8"/>
         </w:numPr>
         <w:rPr>
-          <w:ins w:id="44" w:author="Ganz-Ratzat, Phoenix" w:date="2023-04-02T10:58:00Z"/>
-        </w:rPr>
-      </w:pPr>
-      <w:ins w:id="45" w:author="Ganz-Ratzat, Phoenix" w:date="2023-04-02T10:58:00Z">
+          <w:ins w:id="52" w:author="Ganz-Ratzat, Phoenix" w:date="2023-04-02T10:58:00Z"/>
+        </w:rPr>
+      </w:pPr>
+      <w:ins w:id="53" w:author="Ganz-Ratzat, Phoenix" w:date="2023-04-02T10:58:00Z">
         <w:r>
           <w:t>Bracket Prediction</w:t>
         </w:r>
@@ -372,29 +400,49 @@
           <w:numId w:val="8"/>
         </w:numPr>
         <w:rPr>
-          <w:ins w:id="46" w:author="Ganz-Ratzat, Phoenix" w:date="2023-04-02T10:58:00Z"/>
-        </w:rPr>
-      </w:pPr>
-      <w:ins w:id="47" w:author="Ganz-Ratzat, Phoenix" w:date="2023-04-02T10:58:00Z">
-        <w:del w:id="48" w:author="Spiezio, Andrew" w:date="2023-04-07T20:41:00Z">
+          <w:ins w:id="54" w:author="Ganz-Ratzat, Phoenix" w:date="2023-04-02T10:58:00Z"/>
+        </w:rPr>
+      </w:pPr>
+      <w:ins w:id="55" w:author="Ganz-Ratzat, Phoenix" w:date="2023-04-02T10:58:00Z">
+        <w:del w:id="56" w:author="Spiezio, Andrew" w:date="2023-04-07T20:41:00Z">
           <w:r>
             <w:delText>Either</w:delText>
           </w:r>
         </w:del>
       </w:ins>
-      <w:ins w:id="49" w:author="Spiezio, Andrew" w:date="2023-04-07T20:41:00Z">
-        <w:r>
-          <w:t>The application s</w:t>
-        </w:r>
-      </w:ins>
-      <w:ins w:id="50" w:author="Ganz-Ratzat, Phoenix" w:date="2023-04-02T10:58:00Z">
-        <w:del w:id="51" w:author="Spiezio, Andrew" w:date="2023-04-07T20:41:00Z">
+      <w:ins w:id="57" w:author="Spiezio, Andrew" w:date="2023-04-07T20:41:00Z">
+        <w:r>
+          <w:t xml:space="preserve">The application </w:t>
+        </w:r>
+      </w:ins>
+      <w:ins w:id="58" w:author="Spiezio, Andrew" w:date="2023-04-07T22:33:00Z">
+        <w:r>
+          <w:t>generates</w:t>
+        </w:r>
+      </w:ins>
+      <w:ins w:id="59" w:author="Ganz-Ratzat, Phoenix" w:date="2023-04-02T10:58:00Z">
+        <w:del w:id="60" w:author="Spiezio, Andrew" w:date="2023-04-07T20:41:00Z">
           <w:r>
             <w:delText xml:space="preserve"> s</w:delText>
           </w:r>
         </w:del>
-        <w:r>
-          <w:t>tarts with an empty bracket or the bracket associated with an account.</w:t>
+        <w:del w:id="61" w:author="Spiezio, Andrew" w:date="2023-04-07T22:33:00Z">
+          <w:r>
+            <w:delText>tarts with</w:delText>
+          </w:r>
+        </w:del>
+        <w:r>
+          <w:t xml:space="preserve"> an empty bracket</w:t>
+        </w:r>
+      </w:ins>
+      <w:ins w:id="62" w:author="Spiezio, Andrew" w:date="2023-04-07T22:33:00Z">
+        <w:r>
+          <w:t xml:space="preserve"> for a new account</w:t>
+        </w:r>
+      </w:ins>
+      <w:ins w:id="63" w:author="Ganz-Ratzat, Phoenix" w:date="2023-04-02T10:58:00Z">
+        <w:r>
+          <w:t xml:space="preserve"> or the bracket associated with an account.</w:t>
         </w:r>
       </w:ins>
     </w:p>
@@ -406,16 +454,16 @@
           <w:numId w:val="8"/>
         </w:numPr>
         <w:rPr>
-          <w:ins w:id="52" w:author="Ganz-Ratzat, Phoenix" w:date="2023-04-02T10:58:00Z"/>
-        </w:rPr>
-      </w:pPr>
-      <w:ins w:id="53" w:author="Spiezio, Andrew" w:date="2023-04-07T20:41:00Z">
+          <w:ins w:id="64" w:author="Ganz-Ratzat, Phoenix" w:date="2023-04-02T10:58:00Z"/>
+        </w:rPr>
+      </w:pPr>
+      <w:ins w:id="65" w:author="Spiezio, Andrew" w:date="2023-04-07T20:41:00Z">
         <w:r>
           <w:t>Each u</w:t>
         </w:r>
       </w:ins>
-      <w:ins w:id="54" w:author="Ganz-Ratzat, Phoenix" w:date="2023-04-02T10:58:00Z">
-        <w:del w:id="55" w:author="Spiezio, Andrew" w:date="2023-04-07T20:41:00Z">
+      <w:ins w:id="66" w:author="Ganz-Ratzat, Phoenix" w:date="2023-04-02T10:58:00Z">
+        <w:del w:id="67" w:author="Spiezio, Andrew" w:date="2023-04-07T20:41:00Z">
           <w:r>
             <w:delText>U</w:delText>
           </w:r>
@@ -433,20 +481,20 @@
           <w:numId w:val="8"/>
         </w:numPr>
         <w:rPr>
-          <w:ins w:id="56" w:author="Ganz-Ratzat, Phoenix" w:date="2023-04-02T10:58:00Z"/>
-        </w:rPr>
-      </w:pPr>
-      <w:ins w:id="57" w:author="Ganz-Ratzat, Phoenix" w:date="2023-04-02T10:58:00Z">
+          <w:ins w:id="68" w:author="Ganz-Ratzat, Phoenix" w:date="2023-04-02T10:58:00Z"/>
+        </w:rPr>
+      </w:pPr>
+      <w:ins w:id="69" w:author="Ganz-Ratzat, Phoenix" w:date="2023-04-02T10:58:00Z">
         <w:r>
           <w:t>Teams can be moved forward and back on the bracket at will</w:t>
         </w:r>
       </w:ins>
-      <w:ins w:id="58" w:author="Spiezio, Andrew" w:date="2023-04-07T20:41:00Z">
+      <w:ins w:id="70" w:author="Spiezio, Andrew" w:date="2023-04-07T20:41:00Z">
         <w:r>
           <w:t xml:space="preserve"> by selecting their name on the bracket</w:t>
         </w:r>
       </w:ins>
-      <w:ins w:id="59" w:author="Ganz-Ratzat, Phoenix" w:date="2023-04-02T10:58:00Z">
+      <w:ins w:id="71" w:author="Ganz-Ratzat, Phoenix" w:date="2023-04-02T10:58:00Z">
         <w:r>
           <w:t>.</w:t>
         </w:r>
@@ -460,27 +508,22 @@
           <w:numId w:val="8"/>
         </w:numPr>
         <w:rPr>
-          <w:ins w:id="60" w:author="Ganz-Ratzat, Phoenix" w:date="2023-04-02T10:58:00Z"/>
-        </w:rPr>
-      </w:pPr>
-      <w:ins w:id="61" w:author="Spiezio, Andrew" w:date="2023-04-07T20:41:00Z">
-        <w:r>
-          <w:t>*</w:t>
-        </w:r>
-      </w:ins>
-      <w:ins w:id="62" w:author="Ganz-Ratzat, Phoenix" w:date="2023-04-02T10:58:00Z">
-        <w:del w:id="63" w:author="Spiezio, Andrew" w:date="2023-04-07T20:41:00Z">
+          <w:ins w:id="72" w:author="Ganz-Ratzat, Phoenix" w:date="2023-04-02T10:58:00Z"/>
+        </w:rPr>
+      </w:pPr>
+      <w:ins w:id="73" w:author="Ganz-Ratzat, Phoenix" w:date="2023-04-02T10:58:00Z">
+        <w:del w:id="74" w:author="Spiezio, Andrew" w:date="2023-04-07T20:41:00Z">
           <w:r>
             <w:delText>Can</w:delText>
           </w:r>
         </w:del>
       </w:ins>
-      <w:ins w:id="64" w:author="Spiezio, Andrew" w:date="2023-04-07T20:41:00Z">
+      <w:ins w:id="75" w:author="Spiezio, Andrew" w:date="2023-04-07T20:41:00Z">
         <w:r>
           <w:t>A right click can</w:t>
         </w:r>
       </w:ins>
-      <w:ins w:id="65" w:author="Ganz-Ratzat, Phoenix" w:date="2023-04-02T10:58:00Z">
+      <w:ins w:id="76" w:author="Ganz-Ratzat, Phoenix" w:date="2023-04-02T10:58:00Z">
         <w:r>
           <w:t xml:space="preserve"> show team stats and information.</w:t>
         </w:r>
@@ -494,22 +537,42 @@
           <w:numId w:val="8"/>
         </w:numPr>
         <w:rPr>
-          <w:ins w:id="66" w:author="Ganz-Ratzat, Phoenix" w:date="2023-04-02T10:58:00Z"/>
-        </w:rPr>
-      </w:pPr>
-      <w:ins w:id="67" w:author="Spiezio, Andrew" w:date="2023-04-07T20:41:00Z">
+          <w:ins w:id="77" w:author="Ganz-Ratzat, Phoenix" w:date="2023-04-02T10:58:00Z"/>
+        </w:rPr>
+      </w:pPr>
+      <w:ins w:id="78" w:author="Spiezio, Andrew" w:date="2023-04-07T20:41:00Z">
         <w:r>
           <w:t>User b</w:t>
         </w:r>
       </w:ins>
-      <w:ins w:id="68" w:author="Ganz-Ratzat, Phoenix" w:date="2023-04-02T10:58:00Z">
-        <w:del w:id="69" w:author="Spiezio, Andrew" w:date="2023-04-07T20:41:00Z">
+      <w:ins w:id="79" w:author="Ganz-Ratzat, Phoenix" w:date="2023-04-02T10:58:00Z">
+        <w:del w:id="80" w:author="Spiezio, Andrew" w:date="2023-04-07T20:41:00Z">
           <w:r>
             <w:delText>B</w:delText>
           </w:r>
         </w:del>
         <w:r>
-          <w:t>racket can be finalized once filled out which makes the prediction eligible for the leaderboard.</w:t>
+          <w:t>racket can be finalized once filled out</w:t>
+        </w:r>
+      </w:ins>
+      <w:ins w:id="81" w:author="Spiezio, Andrew" w:date="2023-04-07T22:34:00Z">
+        <w:r>
+          <w:t>,</w:t>
+        </w:r>
+      </w:ins>
+      <w:ins w:id="82" w:author="Ganz-Ratzat, Phoenix" w:date="2023-04-02T10:58:00Z">
+        <w:r>
+          <w:t xml:space="preserve"> which makes the prediction eligible for the leaderboard</w:t>
+        </w:r>
+      </w:ins>
+      <w:ins w:id="83" w:author="Spiezio, Andrew" w:date="2023-04-07T22:34:00Z">
+        <w:r>
+          <w:t xml:space="preserve"> once the simulation is run and completed</w:t>
+        </w:r>
+      </w:ins>
+      <w:ins w:id="84" w:author="Ganz-Ratzat, Phoenix" w:date="2023-04-02T10:58:00Z">
+        <w:r>
+          <w:t>.</w:t>
         </w:r>
       </w:ins>
     </w:p>
@@ -521,10 +584,10 @@
           <w:numId w:val="8"/>
         </w:numPr>
         <w:rPr>
-          <w:ins w:id="70" w:author="Ganz-Ratzat, Phoenix" w:date="2023-04-02T10:58:00Z"/>
-        </w:rPr>
-      </w:pPr>
-      <w:ins w:id="71" w:author="Ganz-Ratzat, Phoenix" w:date="2023-04-02T10:58:00Z">
+          <w:ins w:id="85" w:author="Ganz-Ratzat, Phoenix" w:date="2023-04-02T10:58:00Z"/>
+        </w:rPr>
+      </w:pPr>
+      <w:ins w:id="86" w:author="Ganz-Ratzat, Phoenix" w:date="2023-04-02T10:58:00Z">
         <w:r>
           <w:t>Simulation</w:t>
         </w:r>
@@ -538,16 +601,16 @@
           <w:numId w:val="8"/>
         </w:numPr>
         <w:rPr>
-          <w:ins w:id="72" w:author="Ganz-Ratzat, Phoenix" w:date="2023-04-02T10:58:00Z"/>
-        </w:rPr>
-      </w:pPr>
-      <w:ins w:id="73" w:author="Spiezio, Andrew" w:date="2023-04-07T20:45:00Z">
+          <w:ins w:id="87" w:author="Ganz-Ratzat, Phoenix" w:date="2023-04-02T10:58:00Z"/>
+        </w:rPr>
+      </w:pPr>
+      <w:ins w:id="88" w:author="Spiezio, Andrew" w:date="2023-04-07T20:45:00Z">
         <w:r>
           <w:t>The simulated bracket s</w:t>
         </w:r>
       </w:ins>
-      <w:ins w:id="74" w:author="Ganz-Ratzat, Phoenix" w:date="2023-04-02T10:58:00Z">
-        <w:del w:id="75" w:author="Spiezio, Andrew" w:date="2023-04-07T20:45:00Z">
+      <w:ins w:id="89" w:author="Ganz-Ratzat, Phoenix" w:date="2023-04-02T10:58:00Z">
+        <w:del w:id="90" w:author="Spiezio, Andrew" w:date="2023-04-07T20:45:00Z">
           <w:r>
             <w:delText>S</w:delText>
           </w:r>
@@ -565,16 +628,16 @@
           <w:numId w:val="8"/>
         </w:numPr>
         <w:rPr>
-          <w:ins w:id="76" w:author="Ganz-Ratzat, Phoenix" w:date="2023-04-02T10:58:00Z"/>
-        </w:rPr>
-      </w:pPr>
-      <w:ins w:id="77" w:author="Spiezio, Andrew" w:date="2023-04-07T20:46:00Z">
+          <w:ins w:id="91" w:author="Ganz-Ratzat, Phoenix" w:date="2023-04-02T10:58:00Z"/>
+        </w:rPr>
+      </w:pPr>
+      <w:ins w:id="92" w:author="Spiezio, Andrew" w:date="2023-04-07T20:46:00Z">
         <w:r>
           <w:t>Each t</w:t>
         </w:r>
       </w:ins>
-      <w:ins w:id="78" w:author="Ganz-Ratzat, Phoenix" w:date="2023-04-02T10:58:00Z">
-        <w:del w:id="79" w:author="Spiezio, Andrew" w:date="2023-04-07T20:46:00Z">
+      <w:ins w:id="93" w:author="Ganz-Ratzat, Phoenix" w:date="2023-04-02T10:58:00Z">
+        <w:del w:id="94" w:author="Spiezio, Andrew" w:date="2023-04-07T20:46:00Z">
           <w:r>
             <w:delText>T</w:delText>
           </w:r>
@@ -582,7 +645,7 @@
         <w:r>
           <w:t>eam’s score</w:t>
         </w:r>
-        <w:del w:id="80" w:author="Spiezio, Andrew" w:date="2023-04-07T20:46:00Z">
+        <w:del w:id="95" w:author="Spiezio, Andrew" w:date="2023-04-07T20:46:00Z">
           <w:r>
             <w:delText>s</w:delText>
           </w:r>
@@ -590,38 +653,38 @@
         <w:r>
           <w:t xml:space="preserve"> </w:t>
         </w:r>
-        <w:del w:id="81" w:author="Spiezio, Andrew" w:date="2023-04-07T20:46:00Z">
+        <w:del w:id="96" w:author="Spiezio, Andrew" w:date="2023-04-07T20:46:00Z">
           <w:r>
             <w:delText>are</w:delText>
           </w:r>
         </w:del>
       </w:ins>
-      <w:ins w:id="82" w:author="Spiezio, Andrew" w:date="2023-04-07T20:46:00Z">
+      <w:ins w:id="97" w:author="Spiezio, Andrew" w:date="2023-04-07T20:46:00Z">
         <w:r>
           <w:t>is</w:t>
         </w:r>
       </w:ins>
-      <w:ins w:id="83" w:author="Ganz-Ratzat, Phoenix" w:date="2023-04-02T10:58:00Z">
+      <w:ins w:id="98" w:author="Ganz-Ratzat, Phoenix" w:date="2023-04-02T10:58:00Z">
         <w:r>
           <w:t xml:space="preserve"> weighted based on their </w:t>
         </w:r>
-        <w:del w:id="84" w:author="Spiezio, Andrew" w:date="2023-04-07T20:46:00Z">
+        <w:del w:id="99" w:author="Spiezio, Andrew" w:date="2023-04-07T20:46:00Z">
           <w:r>
             <w:delText>rank</w:delText>
           </w:r>
         </w:del>
       </w:ins>
-      <w:ins w:id="85" w:author="Spiezio, Andrew" w:date="2023-04-07T20:46:00Z">
+      <w:ins w:id="100" w:author="Spiezio, Andrew" w:date="2023-04-07T20:46:00Z">
         <w:r>
           <w:t xml:space="preserve">seeding (1 to 16, </w:t>
         </w:r>
       </w:ins>
-      <w:ins w:id="86" w:author="Spiezio, Andrew" w:date="2023-04-07T20:47:00Z">
+      <w:ins w:id="101" w:author="Spiezio, Andrew" w:date="2023-04-07T20:47:00Z">
         <w:r>
           <w:t>where 1 is the biggest weight</w:t>
         </w:r>
       </w:ins>
-      <w:ins w:id="87" w:author="Ganz-Ratzat, Phoenix" w:date="2023-04-02T10:58:00Z">
+      <w:ins w:id="102" w:author="Ganz-Ratzat, Phoenix" w:date="2023-04-02T10:58:00Z">
         <w:r>
           <w:t>.</w:t>
         </w:r>
@@ -635,16 +698,16 @@
           <w:numId w:val="8"/>
         </w:numPr>
         <w:rPr>
-          <w:ins w:id="88" w:author="Ganz-Ratzat, Phoenix" w:date="2023-04-02T10:58:00Z"/>
-        </w:rPr>
-      </w:pPr>
-      <w:ins w:id="89" w:author="Spiezio, Andrew" w:date="2023-04-07T20:47:00Z">
+          <w:ins w:id="103" w:author="Ganz-Ratzat, Phoenix" w:date="2023-04-02T10:58:00Z"/>
+        </w:rPr>
+      </w:pPr>
+      <w:ins w:id="104" w:author="Spiezio, Andrew" w:date="2023-04-07T20:47:00Z">
         <w:r>
           <w:t>The simulation c</w:t>
         </w:r>
       </w:ins>
-      <w:ins w:id="90" w:author="Ganz-Ratzat, Phoenix" w:date="2023-04-02T10:58:00Z">
-        <w:del w:id="91" w:author="Spiezio, Andrew" w:date="2023-04-07T20:47:00Z">
+      <w:ins w:id="105" w:author="Ganz-Ratzat, Phoenix" w:date="2023-04-02T10:58:00Z">
+        <w:del w:id="106" w:author="Spiezio, Andrew" w:date="2023-04-07T20:47:00Z">
           <w:r>
             <w:delText>C</w:delText>
           </w:r>
@@ -653,32 +716,32 @@
           <w:t>alculate</w:t>
         </w:r>
       </w:ins>
-      <w:ins w:id="92" w:author="Spiezio, Andrew" w:date="2023-04-07T20:47:00Z">
+      <w:ins w:id="107" w:author="Spiezio, Andrew" w:date="2023-04-07T20:47:00Z">
         <w:r>
           <w:t>s</w:t>
         </w:r>
       </w:ins>
-      <w:ins w:id="93" w:author="Ganz-Ratzat, Phoenix" w:date="2023-04-02T10:58:00Z">
+      <w:ins w:id="108" w:author="Ganz-Ratzat, Phoenix" w:date="2023-04-02T10:58:00Z">
         <w:r>
           <w:t xml:space="preserve"> points earned by each user</w:t>
         </w:r>
       </w:ins>
-      <w:ins w:id="94" w:author="Spiezio, Andrew" w:date="2023-04-07T20:47:00Z">
+      <w:ins w:id="109" w:author="Spiezio, Andrew" w:date="2023-04-07T20:47:00Z">
         <w:r>
           <w:t>’s prediction bracket</w:t>
         </w:r>
       </w:ins>
-      <w:ins w:id="95" w:author="Ganz-Ratzat, Phoenix" w:date="2023-04-02T10:58:00Z">
+      <w:ins w:id="110" w:author="Ganz-Ratzat, Phoenix" w:date="2023-04-02T10:58:00Z">
         <w:r>
           <w:t xml:space="preserve"> </w:t>
         </w:r>
-        <w:del w:id="96" w:author="Spiezio, Andrew" w:date="2023-04-07T20:47:00Z">
+        <w:del w:id="111" w:author="Spiezio, Andrew" w:date="2023-04-07T20:47:00Z">
           <w:r>
             <w:delText>from</w:delText>
           </w:r>
         </w:del>
       </w:ins>
-      <w:ins w:id="97" w:author="Spiezio, Andrew" w:date="2023-04-07T20:47:00Z">
+      <w:ins w:id="112" w:author="Spiezio, Andrew" w:date="2023-04-07T20:47:00Z">
         <w:r>
           <w:t xml:space="preserve">based on the </w:t>
         </w:r>
@@ -691,7 +754,7 @@
           <w:t xml:space="preserve"> of</w:t>
         </w:r>
       </w:ins>
-      <w:ins w:id="98" w:author="Ganz-Ratzat, Phoenix" w:date="2023-04-02T10:58:00Z">
+      <w:ins w:id="113" w:author="Ganz-Ratzat, Phoenix" w:date="2023-04-02T10:58:00Z">
         <w:r>
           <w:t xml:space="preserve"> correct predictions.</w:t>
         </w:r>
@@ -705,30 +768,30 @@
           <w:numId w:val="8"/>
         </w:numPr>
         <w:rPr>
-          <w:ins w:id="99" w:author="Ganz-Ratzat, Phoenix" w:date="2023-04-02T10:58:00Z"/>
-        </w:rPr>
-      </w:pPr>
-      <w:ins w:id="100" w:author="Ganz-Ratzat, Phoenix" w:date="2023-04-02T10:58:00Z">
+          <w:ins w:id="114" w:author="Ganz-Ratzat, Phoenix" w:date="2023-04-02T10:58:00Z"/>
+        </w:rPr>
+      </w:pPr>
+      <w:ins w:id="115" w:author="Ganz-Ratzat, Phoenix" w:date="2023-04-02T10:58:00Z">
         <w:r>
           <w:t>The later the matchup</w:t>
         </w:r>
       </w:ins>
-      <w:ins w:id="101" w:author="Spiezio, Andrew" w:date="2023-04-07T20:47:00Z">
+      <w:ins w:id="116" w:author="Spiezio, Andrew" w:date="2023-04-07T20:47:00Z">
         <w:r>
           <w:t xml:space="preserve"> in the bracket,</w:t>
         </w:r>
       </w:ins>
-      <w:ins w:id="102" w:author="Ganz-Ratzat, Phoenix" w:date="2023-04-02T10:58:00Z">
+      <w:ins w:id="117" w:author="Ganz-Ratzat, Phoenix" w:date="2023-04-02T10:58:00Z">
         <w:r>
           <w:t xml:space="preserve"> the higher the points</w:t>
         </w:r>
       </w:ins>
-      <w:ins w:id="103" w:author="Spiezio, Andrew" w:date="2023-04-07T20:47:00Z">
+      <w:ins w:id="118" w:author="Spiezio, Andrew" w:date="2023-04-07T20:47:00Z">
         <w:r>
           <w:t xml:space="preserve"> rewarded for making a correct selection</w:t>
         </w:r>
       </w:ins>
-      <w:ins w:id="104" w:author="Ganz-Ratzat, Phoenix" w:date="2023-04-02T10:58:00Z">
+      <w:ins w:id="119" w:author="Ganz-Ratzat, Phoenix" w:date="2023-04-02T10:58:00Z">
         <w:r>
           <w:t>.</w:t>
         </w:r>
@@ -742,26 +805,41 @@
           <w:numId w:val="8"/>
         </w:numPr>
         <w:rPr>
-          <w:ins w:id="105" w:author="Ganz-Ratzat, Phoenix" w:date="2023-04-02T10:58:00Z"/>
-        </w:rPr>
-      </w:pPr>
-      <w:ins w:id="106" w:author="Ganz-Ratzat, Phoenix" w:date="2023-04-02T10:58:00Z">
+          <w:ins w:id="120" w:author="Ganz-Ratzat, Phoenix" w:date="2023-04-02T10:58:00Z"/>
+        </w:rPr>
+      </w:pPr>
+      <w:ins w:id="121" w:author="Ganz-Ratzat, Phoenix" w:date="2023-04-02T10:58:00Z">
         <w:r>
           <w:t>Points earned for each matchup will be shown to user</w:t>
         </w:r>
       </w:ins>
-      <w:ins w:id="107" w:author="Spiezio, Andrew" w:date="2023-04-07T20:49:00Z">
-        <w:r>
-          <w:t xml:space="preserve"> when right-clicked</w:t>
-        </w:r>
-      </w:ins>
-      <w:ins w:id="108" w:author="Spiezio, Andrew" w:date="2023-04-07T20:50:00Z">
+      <w:ins w:id="122" w:author="Spiezio, Andrew" w:date="2023-04-07T20:49:00Z">
+        <w:r>
+          <w:t xml:space="preserve"> </w:t>
+        </w:r>
+      </w:ins>
+      <w:ins w:id="123" w:author="Spiezio, Andrew" w:date="2023-04-07T22:35:00Z">
+        <w:r>
+          <w:t>upon</w:t>
+        </w:r>
+      </w:ins>
+      <w:ins w:id="124" w:author="Spiezio, Andrew" w:date="2023-04-07T20:49:00Z">
+        <w:r>
+          <w:t xml:space="preserve"> right-click</w:t>
+        </w:r>
+      </w:ins>
+      <w:ins w:id="125" w:author="Spiezio, Andrew" w:date="2023-04-07T22:35:00Z">
+        <w:r>
+          <w:t>ing</w:t>
+        </w:r>
+      </w:ins>
+      <w:ins w:id="126" w:author="Spiezio, Andrew" w:date="2023-04-07T20:50:00Z">
         <w:r>
           <w:t xml:space="preserve"> on the bracket selection.</w:t>
         </w:r>
       </w:ins>
-      <w:ins w:id="109" w:author="Ganz-Ratzat, Phoenix" w:date="2023-04-02T19:57:00Z">
-        <w:del w:id="110" w:author="Spiezio, Andrew" w:date="2023-04-07T20:49:00Z">
+      <w:ins w:id="127" w:author="Ganz-Ratzat, Phoenix" w:date="2023-04-02T19:57:00Z">
+        <w:del w:id="128" w:author="Spiezio, Andrew" w:date="2023-04-07T20:49:00Z">
           <w:r>
             <w:delText>.</w:delText>
           </w:r>
@@ -776,18 +854,243 @@
           <w:numId w:val="8"/>
         </w:numPr>
         <w:rPr>
-          <w:ins w:id="111" w:author="Ganz-Ratzat, Phoenix" w:date="2023-04-02T10:58:00Z"/>
-        </w:rPr>
-        <w:pPrChange w:id="112" w:author="Ganz-Ratzat, Phoenix" w:date="2023-04-06T21:20:00Z">
+          <w:ins w:id="129" w:author="Spiezio, Andrew" w:date="2023-04-07T22:35:00Z"/>
+        </w:rPr>
+      </w:pPr>
+      <w:ins w:id="130" w:author="Ganz-Ratzat, Phoenix" w:date="2023-04-02T10:58:00Z">
+        <w:del w:id="131" w:author="Spiezio, Andrew" w:date="2023-04-07T22:35:00Z">
+          <w:r>
+            <w:delText>Show a</w:delText>
+          </w:r>
+        </w:del>
+      </w:ins>
+      <w:ins w:id="132" w:author="Spiezio, Andrew" w:date="2023-04-07T22:35:00Z">
+        <w:r>
+          <w:t>A button shows the</w:t>
+        </w:r>
+      </w:ins>
+      <w:ins w:id="133" w:author="Ganz-Ratzat, Phoenix" w:date="2023-04-02T10:58:00Z">
+        <w:r>
+          <w:t xml:space="preserve"> user leaderboard of all accounts with finished brackets and their scores.</w:t>
+        </w:r>
+      </w:ins>
+      <w:ins w:id="134" w:author="Ganz-Ratzat, Phoenix" w:date="2023-04-06T21:20:00Z">
+        <w:r>
+          <w:br/>
+        </w:r>
+      </w:ins>
+    </w:p>
+    <w:p>
+      <w:pPr>
+        <w:rPr>
+          <w:ins w:id="135" w:author="Ganz-Ratzat, Phoenix" w:date="2023-04-02T10:58:00Z"/>
+        </w:rPr>
+      </w:pPr>
+    </w:p>
+    <w:p>
+      <w:pPr>
+        <w:pStyle w:val="ListParagraph"/>
+        <w:rPr>
+          <w:ins w:id="136" w:author="Ganz-Ratzat, Phoenix" w:date="2023-04-02T10:58:00Z"/>
+          <w:b/>
+          <w:bCs/>
+          <w:u w:val="single"/>
+          <w:rPrChange w:id="137" w:author="Spiezio, Andrew" w:date="2023-04-07T22:35:00Z">
+            <w:rPr>
+              <w:ins w:id="138" w:author="Ganz-Ratzat, Phoenix" w:date="2023-04-02T10:58:00Z"/>
+            </w:rPr>
+          </w:rPrChange>
+        </w:rPr>
+        <w:pPrChange w:id="139" w:author="Spiezio, Andrew" w:date="2023-04-07T22:35:00Z">
+          <w:pPr>
+            <w:pStyle w:val="ListParagraph"/>
+            <w:numPr>
+              <w:numId w:val="9"/>
+            </w:numPr>
+            <w:ind w:hanging="360"/>
+          </w:pPr>
+        </w:pPrChange>
+      </w:pPr>
+      <w:ins w:id="140" w:author="Ganz-Ratzat, Phoenix" w:date="2023-04-02T10:58:00Z">
+        <w:r>
+          <w:rPr>
+            <w:b/>
+            <w:bCs/>
+            <w:u w:val="single"/>
+            <w:rPrChange w:id="141" w:author="Spiezio, Andrew" w:date="2023-04-07T22:35:00Z">
+              <w:rPr/>
+            </w:rPrChange>
+          </w:rPr>
+          <w:lastRenderedPageBreak/>
+          <w:t xml:space="preserve">When will </w:t>
+        </w:r>
+      </w:ins>
+      <w:ins w:id="142" w:author="Spiezio, Andrew" w:date="2023-04-07T22:36:00Z">
+        <w:r>
+          <w:rPr>
+            <w:b/>
+            <w:bCs/>
+            <w:u w:val="single"/>
+          </w:rPr>
+          <w:t>the application perform actions?</w:t>
+        </w:r>
+      </w:ins>
+      <w:ins w:id="143" w:author="Ganz-Ratzat, Phoenix" w:date="2023-04-02T10:58:00Z">
+        <w:del w:id="144" w:author="Spiezio, Andrew" w:date="2023-04-07T22:36:00Z">
+          <w:r>
+            <w:rPr>
+              <w:b/>
+              <w:bCs/>
+              <w:u w:val="single"/>
+              <w:rPrChange w:id="145" w:author="Spiezio, Andrew" w:date="2023-04-07T22:35:00Z">
+                <w:rPr/>
+              </w:rPrChange>
+            </w:rPr>
+            <w:delText>it do it?</w:delText>
+          </w:r>
+        </w:del>
+      </w:ins>
+    </w:p>
+    <w:p>
+      <w:pPr>
+        <w:pStyle w:val="ListParagraph"/>
+        <w:numPr>
+          <w:ilvl w:val="1"/>
+          <w:numId w:val="9"/>
+        </w:numPr>
+        <w:rPr>
+          <w:ins w:id="146" w:author="Ganz-Ratzat, Phoenix" w:date="2023-04-02T10:58:00Z"/>
+        </w:rPr>
+      </w:pPr>
+      <w:ins w:id="147" w:author="Ganz-Ratzat, Phoenix" w:date="2023-04-02T10:58:00Z">
+        <w:r>
+          <w:t>Login Screen</w:t>
+        </w:r>
+      </w:ins>
+    </w:p>
+    <w:p>
+      <w:pPr>
+        <w:pStyle w:val="ListParagraph"/>
+        <w:numPr>
+          <w:ilvl w:val="2"/>
+          <w:numId w:val="9"/>
+        </w:numPr>
+        <w:rPr>
+          <w:ins w:id="148" w:author="Ganz-Ratzat, Phoenix" w:date="2023-04-02T10:58:00Z"/>
+        </w:rPr>
+      </w:pPr>
+      <w:ins w:id="149" w:author="Ganz-Ratzat, Phoenix" w:date="2023-04-02T10:58:00Z">
+        <w:r>
+          <w:t>On program start</w:t>
+        </w:r>
+      </w:ins>
+      <w:ins w:id="150" w:author="Spiezio, Andrew" w:date="2023-04-07T21:26:00Z">
+        <w:r>
+          <w:t>up, the user is met with the login screen</w:t>
+        </w:r>
+      </w:ins>
+      <w:ins w:id="151" w:author="Ganz-Ratzat, Phoenix" w:date="2023-04-02T10:58:00Z">
+        <w:r>
+          <w:t>.</w:t>
+        </w:r>
+      </w:ins>
+    </w:p>
+    <w:p>
+      <w:pPr>
+        <w:pStyle w:val="ListParagraph"/>
+        <w:numPr>
+          <w:ilvl w:val="1"/>
+          <w:numId w:val="9"/>
+        </w:numPr>
+        <w:rPr>
+          <w:ins w:id="152" w:author="Ganz-Ratzat, Phoenix" w:date="2023-04-02T10:58:00Z"/>
+        </w:rPr>
+      </w:pPr>
+      <w:ins w:id="153" w:author="Ganz-Ratzat, Phoenix" w:date="2023-04-02T10:58:00Z">
+        <w:r>
+          <w:t>Bracket Prediction</w:t>
+        </w:r>
+      </w:ins>
+    </w:p>
+    <w:p>
+      <w:pPr>
+        <w:pStyle w:val="ListParagraph"/>
+        <w:numPr>
+          <w:ilvl w:val="2"/>
+          <w:numId w:val="9"/>
+        </w:numPr>
+        <w:rPr>
+          <w:ins w:id="154" w:author="Ganz-Ratzat, Phoenix" w:date="2023-04-02T10:58:00Z"/>
+        </w:rPr>
+      </w:pPr>
+      <w:ins w:id="155" w:author="Ganz-Ratzat, Phoenix" w:date="2023-04-02T10:58:00Z">
+        <w:r>
+          <w:t>After a valid login is entered or account is created</w:t>
+        </w:r>
+      </w:ins>
+      <w:ins w:id="156" w:author="Spiezio, Andrew" w:date="2023-04-07T21:26:00Z">
+        <w:r>
+          <w:t>, a new prediction begins</w:t>
+        </w:r>
+      </w:ins>
+      <w:ins w:id="157" w:author="Ganz-Ratzat, Phoenix" w:date="2023-04-02T10:58:00Z">
+        <w:r>
+          <w:t>.</w:t>
+        </w:r>
+      </w:ins>
+    </w:p>
+    <w:p>
+      <w:pPr>
+        <w:pStyle w:val="ListParagraph"/>
+        <w:numPr>
+          <w:ilvl w:val="1"/>
+          <w:numId w:val="9"/>
+        </w:numPr>
+        <w:rPr>
+          <w:ins w:id="158" w:author="Ganz-Ratzat, Phoenix" w:date="2023-04-02T10:58:00Z"/>
+        </w:rPr>
+      </w:pPr>
+      <w:ins w:id="159" w:author="Ganz-Ratzat, Phoenix" w:date="2023-04-02T10:58:00Z">
+        <w:r>
+          <w:t>Simulation</w:t>
+        </w:r>
+      </w:ins>
+    </w:p>
+    <w:p>
+      <w:pPr>
+        <w:pStyle w:val="ListParagraph"/>
+        <w:numPr>
+          <w:ilvl w:val="2"/>
+          <w:numId w:val="9"/>
+        </w:numPr>
+        <w:rPr>
+          <w:ins w:id="160" w:author="Ganz-Ratzat, Phoenix" w:date="2023-04-02T10:58:00Z"/>
+        </w:rPr>
+        <w:pPrChange w:id="161" w:author="Ganz-Ratzat, Phoenix" w:date="2023-04-06T21:19:00Z">
           <w:pPr/>
         </w:pPrChange>
       </w:pPr>
-      <w:ins w:id="113" w:author="Ganz-Ratzat, Phoenix" w:date="2023-04-02T10:58:00Z">
-        <w:r>
-          <w:t>Show a user leaderboard of all accounts with finished brackets and their scores.</w:t>
-        </w:r>
-      </w:ins>
-      <w:ins w:id="114" w:author="Ganz-Ratzat, Phoenix" w:date="2023-04-06T21:20:00Z">
+      <w:ins w:id="162" w:author="Ganz-Ratzat, Phoenix" w:date="2023-04-02T10:58:00Z">
+        <w:r>
+          <w:t>When the simulation button is pressed after the bracket has been finalized</w:t>
+        </w:r>
+      </w:ins>
+      <w:ins w:id="163" w:author="Spiezio, Andrew" w:date="2023-04-07T21:26:00Z">
+        <w:r>
+          <w:t>, the application makes a simulated bracket using the weighted values based on each team’s s</w:t>
+        </w:r>
+      </w:ins>
+      <w:ins w:id="164" w:author="Spiezio, Andrew" w:date="2023-04-07T21:27:00Z">
+        <w:r>
+          <w:t>eeding</w:t>
+        </w:r>
+      </w:ins>
+      <w:ins w:id="165" w:author="Ganz-Ratzat, Phoenix" w:date="2023-04-02T10:58:00Z">
+        <w:r>
+          <w:t>.</w:t>
+        </w:r>
+      </w:ins>
+      <w:ins w:id="166" w:author="Ganz-Ratzat, Phoenix" w:date="2023-04-06T21:20:00Z">
         <w:r>
           <w:br/>
         </w:r>
@@ -796,17 +1099,69 @@
     <w:p>
       <w:pPr>
         <w:pStyle w:val="ListParagraph"/>
-        <w:numPr>
-          <w:ilvl w:val="0"/>
-          <w:numId w:val="9"/>
-        </w:numPr>
-        <w:rPr>
-          <w:ins w:id="115" w:author="Ganz-Ratzat, Phoenix" w:date="2023-04-02T10:58:00Z"/>
-        </w:rPr>
-      </w:pPr>
-      <w:ins w:id="116" w:author="Ganz-Ratzat, Phoenix" w:date="2023-04-02T10:58:00Z">
-        <w:r>
-          <w:t>When will it do it?</w:t>
+        <w:rPr>
+          <w:ins w:id="167" w:author="Ganz-Ratzat, Phoenix" w:date="2023-04-04T11:16:00Z"/>
+          <w:b/>
+          <w:bCs/>
+          <w:rPrChange w:id="168" w:author="Spiezio, Andrew" w:date="2023-04-07T22:36:00Z">
+            <w:rPr>
+              <w:ins w:id="169" w:author="Ganz-Ratzat, Phoenix" w:date="2023-04-04T11:16:00Z"/>
+            </w:rPr>
+          </w:rPrChange>
+        </w:rPr>
+        <w:pPrChange w:id="170" w:author="Spiezio, Andrew" w:date="2023-04-07T22:36:00Z">
+          <w:pPr>
+            <w:pStyle w:val="ListParagraph"/>
+            <w:numPr>
+              <w:numId w:val="9"/>
+            </w:numPr>
+            <w:ind w:hanging="360"/>
+          </w:pPr>
+        </w:pPrChange>
+      </w:pPr>
+      <w:ins w:id="171" w:author="Ganz-Ratzat, Phoenix" w:date="2023-04-02T10:58:00Z">
+        <w:r>
+          <w:rPr>
+            <w:b/>
+            <w:bCs/>
+            <w:rPrChange w:id="172" w:author="Spiezio, Andrew" w:date="2023-04-07T22:36:00Z">
+              <w:rPr/>
+            </w:rPrChange>
+          </w:rPr>
+          <w:t>What kind of computation or data transmission will be performed</w:t>
+        </w:r>
+      </w:ins>
+      <w:ins w:id="173" w:author="Spiezio, Andrew" w:date="2023-04-07T22:36:00Z">
+        <w:r>
+          <w:rPr>
+            <w:b/>
+            <w:bCs/>
+          </w:rPr>
+          <w:t xml:space="preserve"> in the application</w:t>
+        </w:r>
+      </w:ins>
+      <w:ins w:id="174" w:author="Ganz-Ratzat, Phoenix" w:date="2023-04-02T10:58:00Z">
+        <w:r>
+          <w:rPr>
+            <w:b/>
+            <w:bCs/>
+            <w:rPrChange w:id="175" w:author="Spiezio, Andrew" w:date="2023-04-07T22:36:00Z">
+              <w:rPr/>
+            </w:rPrChange>
+          </w:rPr>
+          <w:t>?</w:t>
+        </w:r>
+      </w:ins>
+      <w:ins w:id="176" w:author="Ganz-Ratzat, Phoenix" w:date="2023-04-04T11:16:00Z">
+        <w:r>
+          <w:rPr>
+            <w:b/>
+            <w:bCs/>
+            <w:rPrChange w:id="177" w:author="Spiezio, Andrew" w:date="2023-04-07T22:36:00Z">
+              <w:rPr/>
+            </w:rPrChange>
+          </w:rPr>
+          <w:t xml:space="preserve"> </w:t>
         </w:r>
       </w:ins>
     </w:p>
@@ -818,41 +1173,87 @@
           <w:numId w:val="9"/>
         </w:numPr>
         <w:rPr>
-          <w:ins w:id="117" w:author="Ganz-Ratzat, Phoenix" w:date="2023-04-02T10:58:00Z"/>
-        </w:rPr>
-      </w:pPr>
-      <w:ins w:id="118" w:author="Ganz-Ratzat, Phoenix" w:date="2023-04-02T10:58:00Z">
-        <w:r>
-          <w:t>Login Screen</w:t>
-        </w:r>
-      </w:ins>
-    </w:p>
-    <w:p>
-      <w:pPr>
-        <w:pStyle w:val="ListParagraph"/>
-        <w:numPr>
-          <w:ilvl w:val="2"/>
-          <w:numId w:val="9"/>
-        </w:numPr>
-        <w:rPr>
-          <w:ins w:id="119" w:author="Ganz-Ratzat, Phoenix" w:date="2023-04-02T10:58:00Z"/>
-        </w:rPr>
-      </w:pPr>
-      <w:ins w:id="120" w:author="Ganz-Ratzat, Phoenix" w:date="2023-04-02T10:58:00Z">
-        <w:r>
-          <w:t>On program start</w:t>
-        </w:r>
-      </w:ins>
-      <w:ins w:id="121" w:author="Spiezio, Andrew" w:date="2023-04-07T21:26:00Z">
-        <w:r>
-          <w:t>up, the user is met with the login screen</w:t>
-        </w:r>
-      </w:ins>
-      <w:ins w:id="122" w:author="Ganz-Ratzat, Phoenix" w:date="2023-04-02T10:58:00Z">
-        <w:r>
-          <w:t>.</w:t>
-        </w:r>
-      </w:ins>
+          <w:ins w:id="178" w:author="Ganz-Ratzat, Phoenix" w:date="2023-04-04T11:18:00Z"/>
+        </w:rPr>
+      </w:pPr>
+      <w:ins w:id="179" w:author="Ganz-Ratzat, Phoenix" w:date="2023-04-04T11:18:00Z">
+        <w:r>
+          <w:t>The program computes win</w:t>
+        </w:r>
+      </w:ins>
+      <w:ins w:id="180" w:author="Ganz-Ratzat, Phoenix" w:date="2023-04-04T11:19:00Z">
+        <w:r>
+          <w:t>ning teams</w:t>
+        </w:r>
+      </w:ins>
+      <w:ins w:id="181" w:author="Ganz-Ratzat, Phoenix" w:date="2023-04-04T11:18:00Z">
+        <w:r>
+          <w:t xml:space="preserve"> using weighted randomizations.</w:t>
+        </w:r>
+        <w:r>
+          <w:tab/>
+        </w:r>
+      </w:ins>
+    </w:p>
+    <w:p>
+      <w:pPr>
+        <w:pStyle w:val="ListParagraph"/>
+        <w:rPr>
+          <w:del w:id="182" w:author="Ganz-Ratzat, Phoenix" w:date="2023-04-02T10:58:00Z"/>
+        </w:rPr>
+      </w:pPr>
+      <w:ins w:id="183" w:author="Ganz-Ratzat, Phoenix" w:date="2023-04-04T11:16:00Z">
+        <w:del w:id="184" w:author="Spiezio, Andrew" w:date="2023-04-07T22:37:00Z">
+          <w:r>
+            <w:delText xml:space="preserve">Calculates </w:delText>
+          </w:r>
+        </w:del>
+      </w:ins>
+      <w:ins w:id="185" w:author="Spiezio, Andrew" w:date="2023-04-07T22:37:00Z">
+        <w:r>
+          <w:t>S</w:t>
+        </w:r>
+      </w:ins>
+      <w:ins w:id="186" w:author="Ganz-Ratzat, Phoenix" w:date="2023-04-04T11:16:00Z">
+        <w:del w:id="187" w:author="Spiezio, Andrew" w:date="2023-04-07T22:37:00Z">
+          <w:r>
+            <w:delText>s</w:delText>
+          </w:r>
+        </w:del>
+        <w:r>
+          <w:t xml:space="preserve">cores </w:t>
+        </w:r>
+      </w:ins>
+      <w:ins w:id="188" w:author="Spiezio, Andrew" w:date="2023-04-07T22:37:00Z">
+        <w:r>
+          <w:t xml:space="preserve">are calculated </w:t>
+        </w:r>
+      </w:ins>
+      <w:ins w:id="189" w:author="Ganz-Ratzat, Phoenix" w:date="2023-04-04T11:16:00Z">
+        <w:r>
+          <w:t>for player</w:t>
+        </w:r>
+      </w:ins>
+      <w:ins w:id="190" w:author="Ganz-Ratzat, Phoenix" w:date="2023-04-04T11:19:00Z">
+        <w:r>
+          <w:t xml:space="preserve"> brackets using </w:t>
+        </w:r>
+      </w:ins>
+      <w:ins w:id="191" w:author="Ganz-Ratzat, Phoenix" w:date="2023-04-04T11:20:00Z">
+        <w:r>
+          <w:t>round based</w:t>
+        </w:r>
+      </w:ins>
+      <w:ins w:id="192" w:author="Ganz-Ratzat, Phoenix" w:date="2023-04-04T11:16:00Z">
+        <w:r>
+          <w:t xml:space="preserve"> weighted points.</w:t>
+        </w:r>
+      </w:ins>
+      <w:del w:id="193" w:author="Ganz-Ratzat, Phoenix" w:date="2023-04-02T10:58:00Z">
+        <w:r>
+          <w:delText>Have a game description greeting the player.</w:delText>
+        </w:r>
+      </w:del>
     </w:p>
     <w:p>
       <w:pPr>
@@ -862,202 +1263,15 @@
           <w:numId w:val="9"/>
         </w:numPr>
         <w:rPr>
-          <w:ins w:id="123" w:author="Ganz-Ratzat, Phoenix" w:date="2023-04-02T10:58:00Z"/>
-        </w:rPr>
-      </w:pPr>
-      <w:ins w:id="124" w:author="Ganz-Ratzat, Phoenix" w:date="2023-04-02T10:58:00Z">
-        <w:r>
-          <w:t>Bracket Prediction</w:t>
-        </w:r>
-      </w:ins>
-    </w:p>
-    <w:p>
-      <w:pPr>
-        <w:pStyle w:val="ListParagraph"/>
-        <w:numPr>
-          <w:ilvl w:val="2"/>
-          <w:numId w:val="9"/>
-        </w:numPr>
-        <w:rPr>
-          <w:ins w:id="125" w:author="Ganz-Ratzat, Phoenix" w:date="2023-04-02T10:58:00Z"/>
-        </w:rPr>
-      </w:pPr>
-      <w:ins w:id="126" w:author="Ganz-Ratzat, Phoenix" w:date="2023-04-02T10:58:00Z">
-        <w:r>
-          <w:t>After a valid login is entered or account is created</w:t>
-        </w:r>
-      </w:ins>
-      <w:ins w:id="127" w:author="Spiezio, Andrew" w:date="2023-04-07T21:26:00Z">
-        <w:r>
-          <w:t>, a new prediction begins</w:t>
-        </w:r>
-      </w:ins>
-      <w:ins w:id="128" w:author="Ganz-Ratzat, Phoenix" w:date="2023-04-02T10:58:00Z">
-        <w:r>
-          <w:t>.</w:t>
-        </w:r>
-      </w:ins>
-    </w:p>
-    <w:p>
-      <w:pPr>
-        <w:pStyle w:val="ListParagraph"/>
-        <w:numPr>
-          <w:ilvl w:val="1"/>
-          <w:numId w:val="9"/>
-        </w:numPr>
-        <w:rPr>
-          <w:ins w:id="129" w:author="Ganz-Ratzat, Phoenix" w:date="2023-04-02T10:58:00Z"/>
-        </w:rPr>
-      </w:pPr>
-      <w:ins w:id="130" w:author="Ganz-Ratzat, Phoenix" w:date="2023-04-02T10:58:00Z">
-        <w:r>
-          <w:lastRenderedPageBreak/>
-          <w:t>Simulation</w:t>
-        </w:r>
-      </w:ins>
-    </w:p>
-    <w:p>
-      <w:pPr>
-        <w:pStyle w:val="ListParagraph"/>
-        <w:numPr>
-          <w:ilvl w:val="2"/>
-          <w:numId w:val="9"/>
-        </w:numPr>
-        <w:rPr>
-          <w:ins w:id="131" w:author="Ganz-Ratzat, Phoenix" w:date="2023-04-02T10:58:00Z"/>
-        </w:rPr>
-        <w:pPrChange w:id="132" w:author="Ganz-Ratzat, Phoenix" w:date="2023-04-06T21:19:00Z">
-          <w:pPr/>
-        </w:pPrChange>
-      </w:pPr>
-      <w:ins w:id="133" w:author="Ganz-Ratzat, Phoenix" w:date="2023-04-02T10:58:00Z">
-        <w:r>
-          <w:t>When the simulation button is pressed after the bracket has been finalized</w:t>
-        </w:r>
-      </w:ins>
-      <w:ins w:id="134" w:author="Spiezio, Andrew" w:date="2023-04-07T21:26:00Z">
-        <w:r>
-          <w:t>, the application makes a simulated bracket using the weighted values based on each team’s s</w:t>
-        </w:r>
-      </w:ins>
-      <w:ins w:id="135" w:author="Spiezio, Andrew" w:date="2023-04-07T21:27:00Z">
-        <w:r>
-          <w:t>eeding</w:t>
-        </w:r>
-      </w:ins>
-      <w:ins w:id="136" w:author="Ganz-Ratzat, Phoenix" w:date="2023-04-02T10:58:00Z">
-        <w:r>
-          <w:t>.</w:t>
-        </w:r>
-      </w:ins>
-      <w:ins w:id="137" w:author="Ganz-Ratzat, Phoenix" w:date="2023-04-06T21:20:00Z">
-        <w:r>
-          <w:br/>
-        </w:r>
-      </w:ins>
-    </w:p>
-    <w:p>
-      <w:pPr>
-        <w:pStyle w:val="ListParagraph"/>
-        <w:numPr>
-          <w:ilvl w:val="0"/>
-          <w:numId w:val="9"/>
-        </w:numPr>
-        <w:rPr>
-          <w:ins w:id="138" w:author="Ganz-Ratzat, Phoenix" w:date="2023-04-04T11:16:00Z"/>
-        </w:rPr>
-      </w:pPr>
-      <w:ins w:id="139" w:author="Ganz-Ratzat, Phoenix" w:date="2023-04-02T10:58:00Z">
-        <w:r>
-          <w:t>What kind of computation or data transmission will be performed?</w:t>
-        </w:r>
-      </w:ins>
-      <w:ins w:id="140" w:author="Ganz-Ratzat, Phoenix" w:date="2023-04-04T11:16:00Z">
-        <w:r>
-          <w:t xml:space="preserve"> </w:t>
-        </w:r>
-      </w:ins>
-    </w:p>
-    <w:p>
-      <w:pPr>
-        <w:pStyle w:val="ListParagraph"/>
-        <w:numPr>
-          <w:ilvl w:val="1"/>
-          <w:numId w:val="9"/>
-        </w:numPr>
-        <w:rPr>
-          <w:ins w:id="141" w:author="Ganz-Ratzat, Phoenix" w:date="2023-04-04T11:18:00Z"/>
-        </w:rPr>
-      </w:pPr>
-      <w:ins w:id="142" w:author="Ganz-Ratzat, Phoenix" w:date="2023-04-04T11:18:00Z">
-        <w:r>
-          <w:t>The program computes win</w:t>
-        </w:r>
-      </w:ins>
-      <w:ins w:id="143" w:author="Ganz-Ratzat, Phoenix" w:date="2023-04-04T11:19:00Z">
-        <w:r>
-          <w:t>ning teams</w:t>
-        </w:r>
-      </w:ins>
-      <w:ins w:id="144" w:author="Ganz-Ratzat, Phoenix" w:date="2023-04-04T11:18:00Z">
-        <w:r>
-          <w:t xml:space="preserve"> using weighted randomizations.</w:t>
-        </w:r>
-        <w:r>
-          <w:tab/>
-        </w:r>
-      </w:ins>
-    </w:p>
-    <w:p>
-      <w:pPr>
-        <w:pStyle w:val="ListParagraph"/>
-        <w:rPr>
-          <w:del w:id="145" w:author="Ganz-Ratzat, Phoenix" w:date="2023-04-02T10:58:00Z"/>
-        </w:rPr>
-      </w:pPr>
-      <w:ins w:id="146" w:author="Ganz-Ratzat, Phoenix" w:date="2023-04-04T11:16:00Z">
-        <w:r>
-          <w:t>Calculates scores for player</w:t>
-        </w:r>
-      </w:ins>
-      <w:ins w:id="147" w:author="Ganz-Ratzat, Phoenix" w:date="2023-04-04T11:19:00Z">
-        <w:r>
-          <w:t xml:space="preserve"> brackets using </w:t>
-        </w:r>
-      </w:ins>
-      <w:ins w:id="148" w:author="Ganz-Ratzat, Phoenix" w:date="2023-04-04T11:20:00Z">
-        <w:r>
-          <w:t>round based</w:t>
-        </w:r>
-      </w:ins>
-      <w:ins w:id="149" w:author="Ganz-Ratzat, Phoenix" w:date="2023-04-04T11:16:00Z">
-        <w:r>
-          <w:t xml:space="preserve"> weighted points.</w:t>
-        </w:r>
-      </w:ins>
-      <w:del w:id="150" w:author="Ganz-Ratzat, Phoenix" w:date="2023-04-02T10:58:00Z">
-        <w:r>
-          <w:delText>Have a game description greeting the player.</w:delText>
-        </w:r>
-      </w:del>
-    </w:p>
-    <w:p>
-      <w:pPr>
-        <w:pStyle w:val="ListParagraph"/>
-        <w:numPr>
-          <w:ilvl w:val="1"/>
-          <w:numId w:val="9"/>
-        </w:numPr>
-        <w:rPr>
-          <w:ins w:id="151" w:author="Ganz-Ratzat, Phoenix" w:date="2023-04-06T21:19:00Z"/>
-          <w:rPrChange w:id="152" w:author="Ganz-Ratzat, Phoenix" w:date="2023-04-02T11:00:00Z">
+          <w:ins w:id="194" w:author="Ganz-Ratzat, Phoenix" w:date="2023-04-06T21:19:00Z"/>
+          <w:rPrChange w:id="195" w:author="Ganz-Ratzat, Phoenix" w:date="2023-04-02T11:00:00Z">
             <w:rPr>
-              <w:ins w:id="153" w:author="Ganz-Ratzat, Phoenix" w:date="2023-04-06T21:19:00Z"/>
+              <w:ins w:id="196" w:author="Ganz-Ratzat, Phoenix" w:date="2023-04-06T21:19:00Z"/>
               <w:b/>
             </w:rPr>
           </w:rPrChange>
         </w:rPr>
-        <w:pPrChange w:id="154" w:author="Ganz-Ratzat, Phoenix" w:date="2023-04-06T21:19:00Z">
+        <w:pPrChange w:id="197" w:author="Ganz-Ratzat, Phoenix" w:date="2023-04-06T21:19:00Z">
           <w:pPr>
             <w:pStyle w:val="ListParagraph"/>
             <w:numPr>
@@ -1072,10 +1286,10 @@
       <w:pPr>
         <w:pStyle w:val="ListParagraph"/>
         <w:rPr>
-          <w:del w:id="155" w:author="Ganz-Ratzat, Phoenix" w:date="2023-04-02T10:58:00Z"/>
+          <w:del w:id="198" w:author="Ganz-Ratzat, Phoenix" w:date="2023-04-02T10:58:00Z"/>
           <w:b/>
         </w:rPr>
-        <w:pPrChange w:id="156" w:author="Ganz-Ratzat, Phoenix" w:date="2023-04-06T21:19:00Z">
+        <w:pPrChange w:id="199" w:author="Ganz-Ratzat, Phoenix" w:date="2023-04-06T21:19:00Z">
           <w:pPr>
             <w:pStyle w:val="ListParagraph"/>
             <w:numPr>
@@ -1086,7 +1300,7 @@
           </w:pPr>
         </w:pPrChange>
       </w:pPr>
-      <w:del w:id="157" w:author="Ganz-Ratzat, Phoenix" w:date="2023-04-02T10:58:00Z">
+      <w:del w:id="200" w:author="Ganz-Ratzat, Phoenix" w:date="2023-04-02T10:58:00Z">
         <w:r>
           <w:delText>A simple welcome message for the user.</w:delText>
         </w:r>
@@ -1096,10 +1310,10 @@
       <w:pPr>
         <w:pStyle w:val="ListParagraph"/>
         <w:rPr>
-          <w:del w:id="158" w:author="Ganz-Ratzat, Phoenix" w:date="2023-04-02T10:58:00Z"/>
+          <w:del w:id="201" w:author="Ganz-Ratzat, Phoenix" w:date="2023-04-02T10:58:00Z"/>
           <w:b/>
         </w:rPr>
-        <w:pPrChange w:id="159" w:author="Ganz-Ratzat, Phoenix" w:date="2023-04-06T21:19:00Z">
+        <w:pPrChange w:id="202" w:author="Ganz-Ratzat, Phoenix" w:date="2023-04-06T21:19:00Z">
           <w:pPr>
             <w:pStyle w:val="ListParagraph"/>
             <w:numPr>
@@ -1109,7 +1323,7 @@
           </w:pPr>
         </w:pPrChange>
       </w:pPr>
-      <w:del w:id="160" w:author="Ganz-Ratzat, Phoenix" w:date="2023-04-02T10:58:00Z">
+      <w:del w:id="203" w:author="Ganz-Ratzat, Phoenix" w:date="2023-04-02T10:58:00Z">
         <w:r>
           <w:delText>When removing a team from a predicted bracket slot, the team is also removed from any Higher rounds of the bracket</w:delText>
         </w:r>
@@ -1119,10 +1333,10 @@
       <w:pPr>
         <w:pStyle w:val="ListParagraph"/>
         <w:rPr>
-          <w:del w:id="161" w:author="Ganz-Ratzat, Phoenix" w:date="2023-04-02T10:58:00Z"/>
+          <w:del w:id="204" w:author="Ganz-Ratzat, Phoenix" w:date="2023-04-02T10:58:00Z"/>
           <w:b/>
         </w:rPr>
-        <w:pPrChange w:id="162" w:author="Ganz-Ratzat, Phoenix" w:date="2023-04-06T21:19:00Z">
+        <w:pPrChange w:id="205" w:author="Ganz-Ratzat, Phoenix" w:date="2023-04-06T21:19:00Z">
           <w:pPr>
             <w:pStyle w:val="ListParagraph"/>
             <w:numPr>
@@ -1133,7 +1347,7 @@
           </w:pPr>
         </w:pPrChange>
       </w:pPr>
-      <w:del w:id="163" w:author="Ganz-Ratzat, Phoenix" w:date="2023-04-02T10:58:00Z">
+      <w:del w:id="206" w:author="Ganz-Ratzat, Phoenix" w:date="2023-04-02T10:58:00Z">
         <w:r>
           <w:delText>Each team that is removed from a certain position is also removed from their position further ahead.</w:delText>
         </w:r>
@@ -1143,10 +1357,10 @@
       <w:pPr>
         <w:pStyle w:val="ListParagraph"/>
         <w:rPr>
-          <w:del w:id="164" w:author="Ganz-Ratzat, Phoenix" w:date="2023-04-02T10:58:00Z"/>
+          <w:del w:id="207" w:author="Ganz-Ratzat, Phoenix" w:date="2023-04-02T10:58:00Z"/>
           <w:b/>
         </w:rPr>
-        <w:pPrChange w:id="165" w:author="Ganz-Ratzat, Phoenix" w:date="2023-04-06T21:19:00Z">
+        <w:pPrChange w:id="208" w:author="Ganz-Ratzat, Phoenix" w:date="2023-04-06T21:19:00Z">
           <w:pPr>
             <w:pStyle w:val="ListParagraph"/>
             <w:numPr>
@@ -1156,7 +1370,7 @@
           </w:pPr>
         </w:pPrChange>
       </w:pPr>
-      <w:del w:id="166" w:author="Ganz-Ratzat, Phoenix" w:date="2023-04-02T10:58:00Z">
+      <w:del w:id="209" w:author="Ganz-Ratzat, Phoenix" w:date="2023-04-02T10:58:00Z">
         <w:r>
           <w:delText>Higher-Ranked teams have a higher chance of winning</w:delText>
         </w:r>
@@ -1166,10 +1380,10 @@
       <w:pPr>
         <w:pStyle w:val="ListParagraph"/>
         <w:rPr>
-          <w:del w:id="167" w:author="Ganz-Ratzat, Phoenix" w:date="2023-04-02T10:58:00Z"/>
+          <w:del w:id="210" w:author="Ganz-Ratzat, Phoenix" w:date="2023-04-02T10:58:00Z"/>
           <w:b/>
         </w:rPr>
-        <w:pPrChange w:id="168" w:author="Ganz-Ratzat, Phoenix" w:date="2023-04-06T21:19:00Z">
+        <w:pPrChange w:id="211" w:author="Ganz-Ratzat, Phoenix" w:date="2023-04-06T21:19:00Z">
           <w:pPr>
             <w:pStyle w:val="ListParagraph"/>
             <w:numPr>
@@ -1180,7 +1394,7 @@
           </w:pPr>
         </w:pPrChange>
       </w:pPr>
-      <w:del w:id="169" w:author="Ganz-Ratzat, Phoenix" w:date="2023-04-02T10:58:00Z">
+      <w:del w:id="212" w:author="Ganz-Ratzat, Phoenix" w:date="2023-04-02T10:58:00Z">
         <w:r>
           <w:delText>Teams ranked will have a slight advantage when points are randomized to mimic a realistic game</w:delText>
         </w:r>
@@ -1196,9 +1410,9 @@
       <w:pPr>
         <w:pStyle w:val="ListParagraph"/>
         <w:rPr>
-          <w:del w:id="170" w:author="Ganz-Ratzat, Phoenix" w:date="2023-04-02T10:58:00Z"/>
-        </w:rPr>
-        <w:pPrChange w:id="171" w:author="Ganz-Ratzat, Phoenix" w:date="2023-04-06T21:19:00Z">
+          <w:del w:id="213" w:author="Ganz-Ratzat, Phoenix" w:date="2023-04-02T10:58:00Z"/>
+        </w:rPr>
+        <w:pPrChange w:id="214" w:author="Ganz-Ratzat, Phoenix" w:date="2023-04-06T21:19:00Z">
           <w:pPr>
             <w:pStyle w:val="ListParagraph"/>
             <w:numPr>
@@ -1208,7 +1422,7 @@
           </w:pPr>
         </w:pPrChange>
       </w:pPr>
-      <w:del w:id="172" w:author="Ganz-Ratzat, Phoenix" w:date="2023-04-02T10:58:00Z">
+      <w:del w:id="215" w:author="Ganz-Ratzat, Phoenix" w:date="2023-04-02T10:58:00Z">
         <w:r>
           <w:delText>Create a login screen</w:delText>
         </w:r>
@@ -1218,9 +1432,9 @@
       <w:pPr>
         <w:pStyle w:val="ListParagraph"/>
         <w:rPr>
-          <w:del w:id="173" w:author="Ganz-Ratzat, Phoenix" w:date="2023-04-02T10:58:00Z"/>
-        </w:rPr>
-        <w:pPrChange w:id="174" w:author="Ganz-Ratzat, Phoenix" w:date="2023-04-06T21:19:00Z">
+          <w:del w:id="216" w:author="Ganz-Ratzat, Phoenix" w:date="2023-04-02T10:58:00Z"/>
+        </w:rPr>
+        <w:pPrChange w:id="217" w:author="Ganz-Ratzat, Phoenix" w:date="2023-04-06T21:19:00Z">
           <w:pPr>
             <w:pStyle w:val="ListParagraph"/>
             <w:numPr>
@@ -1231,7 +1445,7 @@
           </w:pPr>
         </w:pPrChange>
       </w:pPr>
-      <w:del w:id="175" w:author="Ganz-Ratzat, Phoenix" w:date="2023-04-02T10:58:00Z">
+      <w:del w:id="218" w:author="Ganz-Ratzat, Phoenix" w:date="2023-04-02T10:58:00Z">
         <w:r>
           <w:delText>Prompts user to enter credentials before filling out a bracket.</w:delText>
         </w:r>
@@ -1241,9 +1455,9 @@
       <w:pPr>
         <w:pStyle w:val="ListParagraph"/>
         <w:rPr>
-          <w:del w:id="176" w:author="Ganz-Ratzat, Phoenix" w:date="2023-04-02T10:58:00Z"/>
-        </w:rPr>
-        <w:pPrChange w:id="177" w:author="Ganz-Ratzat, Phoenix" w:date="2023-04-06T21:19:00Z">
+          <w:del w:id="219" w:author="Ganz-Ratzat, Phoenix" w:date="2023-04-02T10:58:00Z"/>
+        </w:rPr>
+        <w:pPrChange w:id="220" w:author="Ganz-Ratzat, Phoenix" w:date="2023-04-06T21:19:00Z">
           <w:pPr>
             <w:pStyle w:val="ListParagraph"/>
             <w:numPr>
@@ -1254,7 +1468,7 @@
           </w:pPr>
         </w:pPrChange>
       </w:pPr>
-      <w:del w:id="178" w:author="Ganz-Ratzat, Phoenix" w:date="2023-04-02T10:58:00Z">
+      <w:del w:id="221" w:author="Ganz-Ratzat, Phoenix" w:date="2023-04-02T10:58:00Z">
         <w:r>
           <w:delText>System should check to see if there is a bracket saved already, if so load the saved bracket. Otherwise an empty bracket should be generated.</w:delText>
         </w:r>
@@ -1264,9 +1478,9 @@
       <w:pPr>
         <w:pStyle w:val="ListParagraph"/>
         <w:rPr>
-          <w:del w:id="179" w:author="Ganz-Ratzat, Phoenix" w:date="2023-04-02T10:58:00Z"/>
-        </w:rPr>
-        <w:pPrChange w:id="180" w:author="Ganz-Ratzat, Phoenix" w:date="2023-04-06T21:19:00Z">
+          <w:del w:id="222" w:author="Ganz-Ratzat, Phoenix" w:date="2023-04-02T10:58:00Z"/>
+        </w:rPr>
+        <w:pPrChange w:id="223" w:author="Ganz-Ratzat, Phoenix" w:date="2023-04-06T21:19:00Z">
           <w:pPr>
             <w:pStyle w:val="ListParagraph"/>
             <w:numPr>
@@ -1277,7 +1491,7 @@
           </w:pPr>
         </w:pPrChange>
       </w:pPr>
-      <w:del w:id="181" w:author="Ganz-Ratzat, Phoenix" w:date="2023-04-02T10:58:00Z">
+      <w:del w:id="224" w:author="Ganz-Ratzat, Phoenix" w:date="2023-04-02T10:58:00Z">
         <w:r>
           <w:delText>Place the username in a dropdown menu once the user fills out a bracket this will allow the brackets to be stored and returned.</w:delText>
         </w:r>
@@ -1287,9 +1501,9 @@
       <w:pPr>
         <w:pStyle w:val="ListParagraph"/>
         <w:rPr>
-          <w:del w:id="182" w:author="Ganz-Ratzat, Phoenix" w:date="2023-04-02T10:58:00Z"/>
-        </w:rPr>
-        <w:pPrChange w:id="183" w:author="Ganz-Ratzat, Phoenix" w:date="2023-04-06T21:19:00Z">
+          <w:del w:id="225" w:author="Ganz-Ratzat, Phoenix" w:date="2023-04-02T10:58:00Z"/>
+        </w:rPr>
+        <w:pPrChange w:id="226" w:author="Ganz-Ratzat, Phoenix" w:date="2023-04-06T21:19:00Z">
           <w:pPr>
             <w:pStyle w:val="ListParagraph"/>
             <w:numPr>
@@ -1299,7 +1513,7 @@
           </w:pPr>
         </w:pPrChange>
       </w:pPr>
-      <w:del w:id="184" w:author="Ganz-Ratzat, Phoenix" w:date="2023-04-02T10:58:00Z">
+      <w:del w:id="227" w:author="Ganz-Ratzat, Phoenix" w:date="2023-04-02T10:58:00Z">
         <w:r>
           <w:delText xml:space="preserve">First 32 </w:delText>
         </w:r>
@@ -1315,9 +1529,9 @@
       <w:pPr>
         <w:pStyle w:val="ListParagraph"/>
         <w:rPr>
-          <w:del w:id="185" w:author="Ganz-Ratzat, Phoenix" w:date="2023-04-02T10:58:00Z"/>
-        </w:rPr>
-        <w:pPrChange w:id="186" w:author="Ganz-Ratzat, Phoenix" w:date="2023-04-06T21:19:00Z">
+          <w:del w:id="228" w:author="Ganz-Ratzat, Phoenix" w:date="2023-04-02T10:58:00Z"/>
+        </w:rPr>
+        <w:pPrChange w:id="229" w:author="Ganz-Ratzat, Phoenix" w:date="2023-04-06T21:19:00Z">
           <w:pPr>
             <w:pStyle w:val="ListParagraph"/>
             <w:numPr>
@@ -1328,7 +1542,7 @@
           </w:pPr>
         </w:pPrChange>
       </w:pPr>
-      <w:del w:id="187" w:author="Ganz-Ratzat, Phoenix" w:date="2023-04-02T10:58:00Z">
+      <w:del w:id="230" w:author="Ganz-Ratzat, Phoenix" w:date="2023-04-02T10:58:00Z">
         <w:r>
           <w:delText>Teams compete all year to make this tournament therefore the first round games are already decided.</w:delText>
         </w:r>
@@ -1338,9 +1552,9 @@
       <w:pPr>
         <w:pStyle w:val="ListParagraph"/>
         <w:rPr>
-          <w:del w:id="188" w:author="Ganz-Ratzat, Phoenix" w:date="2023-04-02T10:58:00Z"/>
-        </w:rPr>
-        <w:pPrChange w:id="189" w:author="Ganz-Ratzat, Phoenix" w:date="2023-04-06T21:19:00Z">
+          <w:del w:id="231" w:author="Ganz-Ratzat, Phoenix" w:date="2023-04-02T10:58:00Z"/>
+        </w:rPr>
+        <w:pPrChange w:id="232" w:author="Ganz-Ratzat, Phoenix" w:date="2023-04-06T21:19:00Z">
           <w:pPr>
             <w:pStyle w:val="ListParagraph"/>
             <w:numPr>
@@ -1350,7 +1564,7 @@
           </w:pPr>
         </w:pPrChange>
       </w:pPr>
-      <w:del w:id="190" w:author="Ganz-Ratzat, Phoenix" w:date="2023-04-02T10:58:00Z">
+      <w:del w:id="233" w:author="Ganz-Ratzat, Phoenix" w:date="2023-04-02T10:58:00Z">
         <w:r>
           <w:delText>Once Logged-in load 1 empty bracket with 64 teams</w:delText>
         </w:r>
@@ -1360,9 +1574,9 @@
       <w:pPr>
         <w:pStyle w:val="ListParagraph"/>
         <w:rPr>
-          <w:del w:id="191" w:author="Ganz-Ratzat, Phoenix" w:date="2023-04-02T10:58:00Z"/>
-        </w:rPr>
-        <w:pPrChange w:id="192" w:author="Ganz-Ratzat, Phoenix" w:date="2023-04-06T21:19:00Z">
+          <w:del w:id="234" w:author="Ganz-Ratzat, Phoenix" w:date="2023-04-02T10:58:00Z"/>
+        </w:rPr>
+        <w:pPrChange w:id="235" w:author="Ganz-Ratzat, Phoenix" w:date="2023-04-06T21:19:00Z">
           <w:pPr>
             <w:pStyle w:val="ListParagraph"/>
             <w:numPr>
@@ -1373,7 +1587,7 @@
           </w:pPr>
         </w:pPrChange>
       </w:pPr>
-      <w:del w:id="193" w:author="Ganz-Ratzat, Phoenix" w:date="2023-04-02T10:58:00Z">
+      <w:del w:id="236" w:author="Ganz-Ratzat, Phoenix" w:date="2023-04-02T10:58:00Z">
         <w:r>
           <w:delText>This bracket will be where the user decides which teams will win</w:delText>
         </w:r>
@@ -1383,9 +1597,9 @@
       <w:pPr>
         <w:pStyle w:val="ListParagraph"/>
         <w:rPr>
-          <w:del w:id="194" w:author="Ganz-Ratzat, Phoenix" w:date="2023-04-02T10:58:00Z"/>
-        </w:rPr>
-        <w:pPrChange w:id="195" w:author="Ganz-Ratzat, Phoenix" w:date="2023-04-06T21:19:00Z">
+          <w:del w:id="237" w:author="Ganz-Ratzat, Phoenix" w:date="2023-04-02T10:58:00Z"/>
+        </w:rPr>
+        <w:pPrChange w:id="238" w:author="Ganz-Ratzat, Phoenix" w:date="2023-04-06T21:19:00Z">
           <w:pPr>
             <w:pStyle w:val="ListParagraph"/>
             <w:numPr>
@@ -1395,7 +1609,7 @@
           </w:pPr>
         </w:pPrChange>
       </w:pPr>
-      <w:del w:id="196" w:author="Ganz-Ratzat, Phoenix" w:date="2023-04-02T10:58:00Z">
+      <w:del w:id="239" w:author="Ganz-Ratzat, Phoenix" w:date="2023-04-02T10:58:00Z">
         <w:r>
           <w:delText>User clicks a team they think will win the game</w:delText>
         </w:r>
@@ -1405,9 +1619,9 @@
       <w:pPr>
         <w:pStyle w:val="ListParagraph"/>
         <w:rPr>
-          <w:del w:id="197" w:author="Ganz-Ratzat, Phoenix" w:date="2023-04-02T10:58:00Z"/>
-        </w:rPr>
-        <w:pPrChange w:id="198" w:author="Ganz-Ratzat, Phoenix" w:date="2023-04-06T21:19:00Z">
+          <w:del w:id="240" w:author="Ganz-Ratzat, Phoenix" w:date="2023-04-02T10:58:00Z"/>
+        </w:rPr>
+        <w:pPrChange w:id="241" w:author="Ganz-Ratzat, Phoenix" w:date="2023-04-06T21:19:00Z">
           <w:pPr>
             <w:pStyle w:val="ListParagraph"/>
             <w:numPr>
@@ -1418,7 +1632,7 @@
           </w:pPr>
         </w:pPrChange>
       </w:pPr>
-      <w:del w:id="199" w:author="Ganz-Ratzat, Phoenix" w:date="2023-04-02T10:58:00Z">
+      <w:del w:id="242" w:author="Ganz-Ratzat, Phoenix" w:date="2023-04-02T10:58:00Z">
         <w:r>
           <w:delText>Once a team is clicked the team will automatically populate the next rounds bracket spot.</w:delText>
         </w:r>
@@ -1428,9 +1642,9 @@
       <w:pPr>
         <w:pStyle w:val="ListParagraph"/>
         <w:rPr>
-          <w:del w:id="200" w:author="Ganz-Ratzat, Phoenix" w:date="2023-04-02T10:58:00Z"/>
-        </w:rPr>
-        <w:pPrChange w:id="201" w:author="Ganz-Ratzat, Phoenix" w:date="2023-04-06T21:19:00Z">
+          <w:del w:id="243" w:author="Ganz-Ratzat, Phoenix" w:date="2023-04-02T10:58:00Z"/>
+        </w:rPr>
+        <w:pPrChange w:id="244" w:author="Ganz-Ratzat, Phoenix" w:date="2023-04-06T21:19:00Z">
           <w:pPr>
             <w:pStyle w:val="ListParagraph"/>
             <w:numPr>
@@ -1440,7 +1654,7 @@
           </w:pPr>
         </w:pPrChange>
       </w:pPr>
-      <w:del w:id="202" w:author="Ganz-Ratzat, Phoenix" w:date="2023-04-02T10:58:00Z">
+      <w:del w:id="245" w:author="Ganz-Ratzat, Phoenix" w:date="2023-04-02T10:58:00Z">
         <w:r>
           <w:delText>Provide a finalize functionality</w:delText>
         </w:r>
@@ -1450,9 +1664,9 @@
       <w:pPr>
         <w:pStyle w:val="ListParagraph"/>
         <w:rPr>
-          <w:del w:id="203" w:author="Ganz-Ratzat, Phoenix" w:date="2023-04-02T10:58:00Z"/>
-        </w:rPr>
-        <w:pPrChange w:id="204" w:author="Ganz-Ratzat, Phoenix" w:date="2023-04-06T21:19:00Z">
+          <w:del w:id="246" w:author="Ganz-Ratzat, Phoenix" w:date="2023-04-02T10:58:00Z"/>
+        </w:rPr>
+        <w:pPrChange w:id="247" w:author="Ganz-Ratzat, Phoenix" w:date="2023-04-06T21:19:00Z">
           <w:pPr>
             <w:pStyle w:val="ListParagraph"/>
             <w:numPr>
@@ -1463,7 +1677,7 @@
           </w:pPr>
         </w:pPrChange>
       </w:pPr>
-      <w:del w:id="205" w:author="Ganz-Ratzat, Phoenix" w:date="2023-04-02T10:58:00Z">
+      <w:del w:id="248" w:author="Ganz-Ratzat, Phoenix" w:date="2023-04-02T10:58:00Z">
         <w:r>
           <w:delText>When the user finalizes their bracket, it will be saved in a serialized format</w:delText>
         </w:r>
@@ -1473,9 +1687,9 @@
       <w:pPr>
         <w:pStyle w:val="ListParagraph"/>
         <w:rPr>
-          <w:del w:id="206" w:author="Ganz-Ratzat, Phoenix" w:date="2023-04-02T10:58:00Z"/>
-        </w:rPr>
-        <w:pPrChange w:id="207" w:author="Ganz-Ratzat, Phoenix" w:date="2023-04-06T21:19:00Z">
+          <w:del w:id="249" w:author="Ganz-Ratzat, Phoenix" w:date="2023-04-02T10:58:00Z"/>
+        </w:rPr>
+        <w:pPrChange w:id="250" w:author="Ganz-Ratzat, Phoenix" w:date="2023-04-06T21:19:00Z">
           <w:pPr>
             <w:pStyle w:val="ListParagraph"/>
             <w:numPr>
@@ -1486,7 +1700,7 @@
           </w:pPr>
         </w:pPrChange>
       </w:pPr>
-      <w:del w:id="208" w:author="Ganz-Ratzat, Phoenix" w:date="2023-04-02T10:58:00Z">
+      <w:del w:id="251" w:author="Ganz-Ratzat, Phoenix" w:date="2023-04-02T10:58:00Z">
         <w:r>
           <w:delText>Once finalize button is selected the “Simulate Tournament” button should appear.</w:delText>
         </w:r>
@@ -1496,9 +1710,9 @@
       <w:pPr>
         <w:pStyle w:val="ListParagraph"/>
         <w:rPr>
-          <w:del w:id="209" w:author="Ganz-Ratzat, Phoenix" w:date="2023-04-02T10:58:00Z"/>
-        </w:rPr>
-        <w:pPrChange w:id="210" w:author="Ganz-Ratzat, Phoenix" w:date="2023-04-06T21:19:00Z">
+          <w:del w:id="252" w:author="Ganz-Ratzat, Phoenix" w:date="2023-04-02T10:58:00Z"/>
+        </w:rPr>
+        <w:pPrChange w:id="253" w:author="Ganz-Ratzat, Phoenix" w:date="2023-04-06T21:19:00Z">
           <w:pPr>
             <w:pStyle w:val="ListParagraph"/>
             <w:numPr>
@@ -1508,7 +1722,7 @@
           </w:pPr>
         </w:pPrChange>
       </w:pPr>
-      <w:del w:id="211" w:author="Ganz-Ratzat, Phoenix" w:date="2023-04-02T10:58:00Z">
+      <w:del w:id="254" w:author="Ganz-Ratzat, Phoenix" w:date="2023-04-02T10:58:00Z">
         <w:r>
           <w:delText>Simulate Tournament Button.</w:delText>
         </w:r>
@@ -1518,9 +1732,9 @@
       <w:pPr>
         <w:pStyle w:val="ListParagraph"/>
         <w:rPr>
-          <w:del w:id="212" w:author="Ganz-Ratzat, Phoenix" w:date="2023-04-02T10:58:00Z"/>
-        </w:rPr>
-        <w:pPrChange w:id="213" w:author="Ganz-Ratzat, Phoenix" w:date="2023-04-06T21:19:00Z">
+          <w:del w:id="255" w:author="Ganz-Ratzat, Phoenix" w:date="2023-04-02T10:58:00Z"/>
+        </w:rPr>
+        <w:pPrChange w:id="256" w:author="Ganz-Ratzat, Phoenix" w:date="2023-04-06T21:19:00Z">
           <w:pPr>
             <w:pStyle w:val="ListParagraph"/>
             <w:numPr>
@@ -1531,7 +1745,7 @@
           </w:pPr>
         </w:pPrChange>
       </w:pPr>
-      <w:del w:id="214" w:author="Ganz-Ratzat, Phoenix" w:date="2023-04-02T10:58:00Z">
+      <w:del w:id="257" w:author="Ganz-Ratzat, Phoenix" w:date="2023-04-02T10:58:00Z">
         <w:r>
           <w:delText>This is what simulates the actual tournament, all games are simulated. After simulation display each games score AND display how many points user earned based off of correct predictions</w:delText>
         </w:r>
@@ -1541,9 +1755,9 @@
       <w:pPr>
         <w:pStyle w:val="ListParagraph"/>
         <w:rPr>
-          <w:del w:id="215" w:author="Ganz-Ratzat, Phoenix" w:date="2023-04-02T10:58:00Z"/>
-        </w:rPr>
-        <w:pPrChange w:id="216" w:author="Ganz-Ratzat, Phoenix" w:date="2023-04-06T21:19:00Z">
+          <w:del w:id="258" w:author="Ganz-Ratzat, Phoenix" w:date="2023-04-02T10:58:00Z"/>
+        </w:rPr>
+        <w:pPrChange w:id="259" w:author="Ganz-Ratzat, Phoenix" w:date="2023-04-06T21:19:00Z">
           <w:pPr>
             <w:pStyle w:val="ListParagraph"/>
             <w:numPr>
@@ -1554,7 +1768,7 @@
           </w:pPr>
         </w:pPrChange>
       </w:pPr>
-      <w:del w:id="217" w:author="Ganz-Ratzat, Phoenix" w:date="2023-04-02T10:58:00Z">
+      <w:del w:id="260" w:author="Ganz-Ratzat, Phoenix" w:date="2023-04-02T10:58:00Z">
         <w:r>
           <w:delText>Each game is randomized (50-125 points)</w:delText>
         </w:r>
@@ -1564,9 +1778,9 @@
       <w:pPr>
         <w:pStyle w:val="ListParagraph"/>
         <w:rPr>
-          <w:del w:id="218" w:author="Ganz-Ratzat, Phoenix" w:date="2023-04-02T10:58:00Z"/>
-        </w:rPr>
-        <w:pPrChange w:id="219" w:author="Ganz-Ratzat, Phoenix" w:date="2023-04-06T21:19:00Z">
+          <w:del w:id="261" w:author="Ganz-Ratzat, Phoenix" w:date="2023-04-02T10:58:00Z"/>
+        </w:rPr>
+        <w:pPrChange w:id="262" w:author="Ganz-Ratzat, Phoenix" w:date="2023-04-06T21:19:00Z">
           <w:pPr>
             <w:pStyle w:val="ListParagraph"/>
             <w:numPr>
@@ -1576,7 +1790,7 @@
           </w:pPr>
         </w:pPrChange>
       </w:pPr>
-      <w:del w:id="220" w:author="Ganz-Ratzat, Phoenix" w:date="2023-04-02T10:58:00Z">
+      <w:del w:id="263" w:author="Ganz-Ratzat, Phoenix" w:date="2023-04-02T10:58:00Z">
         <w:r>
           <w:delText xml:space="preserve">Save user name associated with </w:delText>
         </w:r>
@@ -1592,9 +1806,9 @@
       <w:pPr>
         <w:pStyle w:val="ListParagraph"/>
         <w:rPr>
-          <w:del w:id="221" w:author="Ganz-Ratzat, Phoenix" w:date="2023-04-02T10:58:00Z"/>
-        </w:rPr>
-        <w:pPrChange w:id="222" w:author="Ganz-Ratzat, Phoenix" w:date="2023-04-06T21:19:00Z">
+          <w:del w:id="264" w:author="Ganz-Ratzat, Phoenix" w:date="2023-04-02T10:58:00Z"/>
+        </w:rPr>
+        <w:pPrChange w:id="265" w:author="Ganz-Ratzat, Phoenix" w:date="2023-04-06T21:19:00Z">
           <w:pPr>
             <w:pStyle w:val="ListParagraph"/>
             <w:numPr>
@@ -1605,7 +1819,7 @@
           </w:pPr>
         </w:pPrChange>
       </w:pPr>
-      <w:del w:id="223" w:author="Ganz-Ratzat, Phoenix" w:date="2023-04-02T10:58:00Z">
+      <w:del w:id="266" w:author="Ganz-Ratzat, Phoenix" w:date="2023-04-02T10:58:00Z">
         <w:r>
           <w:delText>Each user should be associated with a bracket, this will allow the user to look at which teams their competition has selected to win.</w:delText>
         </w:r>
@@ -1615,9 +1829,9 @@
       <w:pPr>
         <w:pStyle w:val="ListParagraph"/>
         <w:rPr>
-          <w:del w:id="224" w:author="Ganz-Ratzat, Phoenix" w:date="2023-04-02T10:58:00Z"/>
-        </w:rPr>
-        <w:pPrChange w:id="225" w:author="Ganz-Ratzat, Phoenix" w:date="2023-04-06T21:19:00Z">
+          <w:del w:id="267" w:author="Ganz-Ratzat, Phoenix" w:date="2023-04-02T10:58:00Z"/>
+        </w:rPr>
+        <w:pPrChange w:id="268" w:author="Ganz-Ratzat, Phoenix" w:date="2023-04-06T21:19:00Z">
           <w:pPr>
             <w:pStyle w:val="ListParagraph"/>
             <w:numPr>
@@ -1628,7 +1842,7 @@
           </w:pPr>
         </w:pPrChange>
       </w:pPr>
-      <w:del w:id="226" w:author="Ganz-Ratzat, Phoenix" w:date="2023-04-02T10:58:00Z">
+      <w:del w:id="269" w:author="Ganz-Ratzat, Phoenix" w:date="2023-04-02T10:58:00Z">
         <w:r>
           <w:delText>Store User names in a drop down list, once selected the selected users bracket will be displayed.</w:delText>
         </w:r>
@@ -1638,9 +1852,9 @@
       <w:pPr>
         <w:pStyle w:val="ListParagraph"/>
         <w:rPr>
-          <w:del w:id="227" w:author="Ganz-Ratzat, Phoenix" w:date="2023-04-02T10:58:00Z"/>
-        </w:rPr>
-        <w:pPrChange w:id="228" w:author="Ganz-Ratzat, Phoenix" w:date="2023-04-06T21:19:00Z">
+          <w:del w:id="270" w:author="Ganz-Ratzat, Phoenix" w:date="2023-04-02T10:58:00Z"/>
+        </w:rPr>
+        <w:pPrChange w:id="271" w:author="Ganz-Ratzat, Phoenix" w:date="2023-04-06T21:19:00Z">
           <w:pPr>
             <w:pStyle w:val="ListParagraph"/>
             <w:numPr>
@@ -1650,7 +1864,7 @@
           </w:pPr>
         </w:pPrChange>
       </w:pPr>
-      <w:del w:id="229" w:author="Ganz-Ratzat, Phoenix" w:date="2023-04-02T10:58:00Z">
+      <w:del w:id="272" w:author="Ganz-Ratzat, Phoenix" w:date="2023-04-02T10:58:00Z">
         <w:r>
           <w:delText>User with the most amount of points wins the tournament.</w:delText>
         </w:r>
@@ -1660,9 +1874,9 @@
       <w:pPr>
         <w:pStyle w:val="ListParagraph"/>
         <w:rPr>
-          <w:del w:id="230" w:author="Ganz-Ratzat, Phoenix" w:date="2023-04-02T10:58:00Z"/>
-        </w:rPr>
-        <w:pPrChange w:id="231" w:author="Ganz-Ratzat, Phoenix" w:date="2023-04-06T21:19:00Z">
+          <w:del w:id="273" w:author="Ganz-Ratzat, Phoenix" w:date="2023-04-02T10:58:00Z"/>
+        </w:rPr>
+        <w:pPrChange w:id="274" w:author="Ganz-Ratzat, Phoenix" w:date="2023-04-06T21:19:00Z">
           <w:pPr>
             <w:pStyle w:val="ListParagraph"/>
             <w:numPr>
@@ -1673,7 +1887,7 @@
           </w:pPr>
         </w:pPrChange>
       </w:pPr>
-      <w:del w:id="232" w:author="Ganz-Ratzat, Phoenix" w:date="2023-04-02T10:58:00Z">
+      <w:del w:id="275" w:author="Ganz-Ratzat, Phoenix" w:date="2023-04-02T10:58:00Z">
         <w:r>
           <w:delText xml:space="preserve">Each correct prediction earns a certain amount of points depending on a certain round of the tournament. These are the </w:delText>
         </w:r>
@@ -1689,9 +1903,9 @@
       <w:pPr>
         <w:pStyle w:val="ListParagraph"/>
         <w:rPr>
-          <w:del w:id="233" w:author="Ganz-Ratzat, Phoenix" w:date="2023-04-02T10:58:00Z"/>
-        </w:rPr>
-        <w:pPrChange w:id="234" w:author="Ganz-Ratzat, Phoenix" w:date="2023-04-06T21:19:00Z">
+          <w:del w:id="276" w:author="Ganz-Ratzat, Phoenix" w:date="2023-04-02T10:58:00Z"/>
+        </w:rPr>
+        <w:pPrChange w:id="277" w:author="Ganz-Ratzat, Phoenix" w:date="2023-04-06T21:19:00Z">
           <w:pPr>
             <w:pStyle w:val="ListParagraph"/>
             <w:numPr>
@@ -1701,7 +1915,7 @@
           </w:pPr>
         </w:pPrChange>
       </w:pPr>
-      <w:del w:id="235" w:author="Ganz-Ratzat, Phoenix" w:date="2023-04-02T10:58:00Z">
+      <w:del w:id="278" w:author="Ganz-Ratzat, Phoenix" w:date="2023-04-02T10:58:00Z">
         <w:r>
           <w:delText>After simulation is complete navigate the user to the ranking table</w:delText>
         </w:r>
@@ -1711,9 +1925,9 @@
       <w:pPr>
         <w:pStyle w:val="ListParagraph"/>
         <w:rPr>
-          <w:del w:id="236" w:author="Ganz-Ratzat, Phoenix" w:date="2023-04-02T10:58:00Z"/>
-        </w:rPr>
-        <w:pPrChange w:id="237" w:author="Ganz-Ratzat, Phoenix" w:date="2023-04-06T21:19:00Z">
+          <w:del w:id="279" w:author="Ganz-Ratzat, Phoenix" w:date="2023-04-02T10:58:00Z"/>
+        </w:rPr>
+        <w:pPrChange w:id="280" w:author="Ganz-Ratzat, Phoenix" w:date="2023-04-06T21:19:00Z">
           <w:pPr>
             <w:pStyle w:val="ListParagraph"/>
             <w:numPr>
@@ -1724,7 +1938,7 @@
           </w:pPr>
         </w:pPrChange>
       </w:pPr>
-      <w:del w:id="238" w:author="Ganz-Ratzat, Phoenix" w:date="2023-04-02T10:58:00Z">
+      <w:del w:id="281" w:author="Ganz-Ratzat, Phoenix" w:date="2023-04-02T10:58:00Z">
         <w:r>
           <w:delText xml:space="preserve">This table consists of “User Name” “User Points” “User Winning Team” this table should be sorted by the amount of user points from highest to lowest. The </w:delText>
         </w:r>
@@ -1738,9 +1952,9 @@
       <w:pPr>
         <w:pStyle w:val="ListParagraph"/>
         <w:rPr>
-          <w:del w:id="239" w:author="Ganz-Ratzat, Phoenix" w:date="2023-04-06T21:19:00Z"/>
-        </w:rPr>
-        <w:pPrChange w:id="240" w:author="Ganz-Ratzat, Phoenix" w:date="2023-04-06T21:19:00Z">
+          <w:del w:id="282" w:author="Ganz-Ratzat, Phoenix" w:date="2023-04-06T21:19:00Z"/>
+        </w:rPr>
+        <w:pPrChange w:id="283" w:author="Ganz-Ratzat, Phoenix" w:date="2023-04-06T21:19:00Z">
           <w:pPr>
             <w:pStyle w:val="ListParagraph"/>
             <w:ind w:left="1440"/>
@@ -1752,9 +1966,9 @@
       <w:pPr>
         <w:pStyle w:val="ListParagraph"/>
         <w:rPr>
-          <w:del w:id="241" w:author="Ganz-Ratzat, Phoenix" w:date="2023-04-06T21:19:00Z"/>
-        </w:rPr>
-        <w:pPrChange w:id="242" w:author="Ganz-Ratzat, Phoenix" w:date="2023-04-06T21:19:00Z">
+          <w:del w:id="284" w:author="Ganz-Ratzat, Phoenix" w:date="2023-04-06T21:19:00Z"/>
+        </w:rPr>
+        <w:pPrChange w:id="285" w:author="Ganz-Ratzat, Phoenix" w:date="2023-04-06T21:19:00Z">
           <w:pPr>
             <w:pStyle w:val="ListParagraph"/>
             <w:ind w:left="1440"/>
@@ -1765,7 +1979,7 @@
     <w:p>
       <w:pPr>
         <w:pStyle w:val="ListParagraph"/>
-        <w:pPrChange w:id="243" w:author="Ganz-Ratzat, Phoenix" w:date="2023-04-06T21:19:00Z">
+        <w:pPrChange w:id="286" w:author="Ganz-Ratzat, Phoenix" w:date="2023-04-06T21:19:00Z">
           <w:pPr>
             <w:pStyle w:val="ListParagraph"/>
             <w:ind w:left="1440"/>
@@ -1778,7 +1992,7 @@
         <w:pStyle w:val="ListParagraph"/>
         <w:ind w:left="1440"/>
         <w:rPr>
-          <w:ins w:id="244" w:author="Spiezio, Andrew" w:date="2023-04-07T22:01:00Z"/>
+          <w:ins w:id="287" w:author="Spiezio, Andrew" w:date="2023-04-07T22:01:00Z"/>
         </w:rPr>
       </w:pPr>
     </w:p>
@@ -1787,7 +2001,7 @@
         <w:pStyle w:val="ListParagraph"/>
         <w:ind w:left="1440"/>
         <w:rPr>
-          <w:ins w:id="245" w:author="Spiezio, Andrew" w:date="2023-04-07T22:01:00Z"/>
+          <w:ins w:id="288" w:author="Spiezio, Andrew" w:date="2023-04-07T22:01:00Z"/>
         </w:rPr>
       </w:pPr>
     </w:p>
@@ -1800,7 +2014,7 @@
     <w:p>
       <w:pPr>
         <w:rPr>
-          <w:ins w:id="246" w:author="Spiezio, Andrew" w:date="2023-04-06T23:14:00Z"/>
+          <w:ins w:id="289" w:author="Spiezio, Andrew" w:date="2023-04-06T23:14:00Z"/>
           <w:b/>
         </w:rPr>
       </w:pPr>
@@ -1814,11 +2028,11 @@
     <w:p>
       <w:pPr>
         <w:rPr>
-          <w:del w:id="247" w:author="Spiezio, Andrew" w:date="2023-04-07T22:00:00Z"/>
+          <w:del w:id="290" w:author="Spiezio, Andrew" w:date="2023-04-07T22:00:00Z"/>
           <w:b/>
         </w:rPr>
       </w:pPr>
-      <w:ins w:id="248" w:author="Spiezio, Andrew" w:date="2023-04-06T23:14:00Z">
+      <w:ins w:id="291" w:author="Spiezio, Andrew" w:date="2023-04-06T23:14:00Z">
         <w:r>
           <w:rPr>
             <w:b/>
@@ -1826,7 +2040,7 @@
           <w:t>What visual</w:t>
         </w:r>
       </w:ins>
-      <w:ins w:id="249" w:author="Spiezio, Andrew" w:date="2023-04-07T21:29:00Z">
+      <w:ins w:id="292" w:author="Spiezio, Andrew" w:date="2023-04-07T21:29:00Z">
         <w:r>
           <w:rPr>
             <w:b/>
@@ -1834,7 +2048,7 @@
           <w:t>/technical</w:t>
         </w:r>
       </w:ins>
-      <w:ins w:id="250" w:author="Spiezio, Andrew" w:date="2023-04-06T23:14:00Z">
+      <w:ins w:id="293" w:author="Spiezio, Andrew" w:date="2023-04-06T23:14:00Z">
         <w:r>
           <w:rPr>
             <w:b/>
@@ -1842,7 +2056,7 @@
           <w:t xml:space="preserve"> aspects appeal to the user when using the applicati</w:t>
         </w:r>
       </w:ins>
-      <w:ins w:id="251" w:author="Spiezio, Andrew" w:date="2023-04-06T23:15:00Z">
+      <w:ins w:id="294" w:author="Spiezio, Andrew" w:date="2023-04-06T23:15:00Z">
         <w:r>
           <w:rPr>
             <w:b/>
@@ -1859,15 +2073,15 @@
         </w:numPr>
         <w:ind w:left="0"/>
         <w:rPr>
-          <w:del w:id="252" w:author="Spiezio, Andrew" w:date="2023-04-07T21:57:00Z"/>
+          <w:del w:id="295" w:author="Spiezio, Andrew" w:date="2023-04-07T21:57:00Z"/>
           <w:color w:val="FF0000"/>
-          <w:rPrChange w:id="253" w:author="Spiezio, Andrew" w:date="2023-04-07T22:00:00Z">
+          <w:rPrChange w:id="296" w:author="Spiezio, Andrew" w:date="2023-04-07T22:00:00Z">
             <w:rPr>
-              <w:del w:id="254" w:author="Spiezio, Andrew" w:date="2023-04-07T21:57:00Z"/>
+              <w:del w:id="297" w:author="Spiezio, Andrew" w:date="2023-04-07T21:57:00Z"/>
             </w:rPr>
           </w:rPrChange>
         </w:rPr>
-        <w:pPrChange w:id="255" w:author="Spiezio, Andrew" w:date="2023-04-07T22:00:00Z">
+        <w:pPrChange w:id="298" w:author="Spiezio, Andrew" w:date="2023-04-07T22:00:00Z">
           <w:pPr>
             <w:pStyle w:val="ListParagraph"/>
             <w:numPr>
@@ -1877,11 +2091,11 @@
           </w:pPr>
         </w:pPrChange>
       </w:pPr>
-      <w:del w:id="256" w:author="Spiezio, Andrew" w:date="2023-04-07T22:00:00Z">
+      <w:del w:id="299" w:author="Spiezio, Andrew" w:date="2023-04-07T22:00:00Z">
         <w:r>
           <w:rPr>
             <w:color w:val="FF0000"/>
-            <w:rPrChange w:id="257" w:author="Spiezio, Andrew" w:date="2023-04-07T22:00:00Z">
+            <w:rPrChange w:id="300" w:author="Spiezio, Andrew" w:date="2023-04-07T22:00:00Z">
               <w:rPr/>
             </w:rPrChange>
           </w:rPr>
@@ -1892,9 +2106,9 @@
     <w:p>
       <w:pPr>
         <w:rPr>
-          <w:del w:id="258" w:author="Spiezio, Andrew" w:date="2023-04-07T21:58:00Z"/>
-        </w:rPr>
-        <w:pPrChange w:id="259" w:author="Spiezio, Andrew" w:date="2023-04-07T22:00:00Z">
+          <w:del w:id="301" w:author="Spiezio, Andrew" w:date="2023-04-07T21:58:00Z"/>
+        </w:rPr>
+        <w:pPrChange w:id="302" w:author="Spiezio, Andrew" w:date="2023-04-07T22:00:00Z">
           <w:pPr>
             <w:pStyle w:val="ListParagraph"/>
             <w:numPr>
@@ -1905,7 +2119,7 @@
           </w:pPr>
         </w:pPrChange>
       </w:pPr>
-      <w:del w:id="260" w:author="Spiezio, Andrew" w:date="2023-04-07T21:27:00Z">
+      <w:del w:id="303" w:author="Spiezio, Andrew" w:date="2023-04-07T21:27:00Z">
         <w:r>
           <w:delText>Elements in the GUI should resize once the GUI frame is resized.</w:delText>
         </w:r>
@@ -1914,10 +2128,10 @@
     <w:p>
       <w:pPr>
         <w:rPr>
-          <w:ins w:id="261" w:author="Ganz-Ratzat, Phoenix" w:date="2023-04-06T20:50:00Z"/>
-          <w:del w:id="262" w:author="Spiezio, Andrew" w:date="2023-04-07T21:28:00Z"/>
-        </w:rPr>
-        <w:pPrChange w:id="263" w:author="Spiezio, Andrew" w:date="2023-04-07T22:00:00Z">
+          <w:ins w:id="304" w:author="Ganz-Ratzat, Phoenix" w:date="2023-04-06T20:50:00Z"/>
+          <w:del w:id="305" w:author="Spiezio, Andrew" w:date="2023-04-07T21:28:00Z"/>
+        </w:rPr>
+        <w:pPrChange w:id="306" w:author="Spiezio, Andrew" w:date="2023-04-07T22:00:00Z">
           <w:pPr>
             <w:pStyle w:val="ListParagraph"/>
             <w:numPr>
@@ -1928,8 +2142,8 @@
           </w:pPr>
         </w:pPrChange>
       </w:pPr>
-      <w:ins w:id="264" w:author="Ganz-Ratzat, Phoenix" w:date="2023-04-06T20:50:00Z">
-        <w:del w:id="265" w:author="Spiezio, Andrew" w:date="2023-04-07T21:28:00Z">
+      <w:ins w:id="307" w:author="Ganz-Ratzat, Phoenix" w:date="2023-04-06T20:50:00Z">
+        <w:del w:id="308" w:author="Spiezio, Andrew" w:date="2023-04-07T21:28:00Z">
           <w:r>
             <w:delText>Each tournament will consist of 4 users.</w:delText>
           </w:r>
@@ -1939,9 +2153,9 @@
     <w:p>
       <w:pPr>
         <w:rPr>
-          <w:ins w:id="266" w:author="Ganz-Ratzat, Phoenix" w:date="2023-04-06T20:50:00Z"/>
-        </w:rPr>
-        <w:pPrChange w:id="267" w:author="Spiezio, Andrew" w:date="2023-04-07T22:00:00Z">
+          <w:ins w:id="309" w:author="Ganz-Ratzat, Phoenix" w:date="2023-04-06T20:50:00Z"/>
+        </w:rPr>
+        <w:pPrChange w:id="310" w:author="Spiezio, Andrew" w:date="2023-04-07T22:00:00Z">
           <w:pPr>
             <w:pStyle w:val="ListParagraph"/>
             <w:numPr>
@@ -1960,22 +2174,22 @@
           <w:numId w:val="4"/>
         </w:numPr>
         <w:rPr>
-          <w:ins w:id="268" w:author="Spiezio, Andrew" w:date="2023-04-07T22:00:00Z"/>
-        </w:rPr>
-      </w:pPr>
-      <w:del w:id="269" w:author="Spiezio, Andrew" w:date="2023-04-07T22:00:00Z">
+          <w:ins w:id="311" w:author="Spiezio, Andrew" w:date="2023-04-07T22:00:00Z"/>
+        </w:rPr>
+      </w:pPr>
+      <w:del w:id="312" w:author="Spiezio, Andrew" w:date="2023-04-07T22:00:00Z">
         <w:r>
           <w:delText>Reset Button</w:delText>
         </w:r>
       </w:del>
-      <w:ins w:id="270" w:author="Ganz-Ratzat, Phoenix" w:date="2023-04-05T20:04:00Z">
-        <w:del w:id="271" w:author="Spiezio, Andrew" w:date="2023-04-07T22:00:00Z">
+      <w:ins w:id="313" w:author="Ganz-Ratzat, Phoenix" w:date="2023-04-05T20:04:00Z">
+        <w:del w:id="314" w:author="Spiezio, Andrew" w:date="2023-04-07T22:00:00Z">
           <w:r>
             <w:delText>Undo</w:delText>
           </w:r>
         </w:del>
       </w:ins>
-      <w:ins w:id="272" w:author="Spiezio, Andrew" w:date="2023-04-07T22:00:00Z">
+      <w:ins w:id="315" w:author="Spiezio, Andrew" w:date="2023-04-07T22:00:00Z">
         <w:r>
           <w:t>Scalable GUI</w:t>
         </w:r>
@@ -1989,16 +2203,16 @@
           <w:numId w:val="4"/>
         </w:numPr>
         <w:rPr>
-          <w:ins w:id="273" w:author="Spiezio, Andrew" w:date="2023-04-07T22:00:00Z"/>
-          <w:rPrChange w:id="274" w:author="Spiezio, Andrew" w:date="2023-04-07T22:00:00Z">
+          <w:ins w:id="316" w:author="Spiezio, Andrew" w:date="2023-04-07T22:00:00Z"/>
+          <w:rPrChange w:id="317" w:author="Spiezio, Andrew" w:date="2023-04-07T22:00:00Z">
             <w:rPr>
-              <w:ins w:id="275" w:author="Spiezio, Andrew" w:date="2023-04-07T22:00:00Z"/>
+              <w:ins w:id="318" w:author="Spiezio, Andrew" w:date="2023-04-07T22:00:00Z"/>
               <w:color w:val="FF0000"/>
             </w:rPr>
           </w:rPrChange>
         </w:rPr>
       </w:pPr>
-      <w:ins w:id="276" w:author="Spiezio, Andrew" w:date="2023-04-07T22:00:00Z">
+      <w:ins w:id="319" w:author="Spiezio, Andrew" w:date="2023-04-07T22:00:00Z">
         <w:r>
           <w:rPr>
             <w:color w:val="FF0000"/>
@@ -2015,7 +2229,7 @@
           <w:numId w:val="4"/>
         </w:numPr>
       </w:pPr>
-      <w:ins w:id="277" w:author="Spiezio, Andrew" w:date="2023-04-07T22:00:00Z">
+      <w:ins w:id="320" w:author="Spiezio, Andrew" w:date="2023-04-07T22:00:00Z">
         <w:r>
           <w:t>Undo</w:t>
         </w:r>
@@ -2029,40 +2243,40 @@
           <w:numId w:val="4"/>
         </w:numPr>
         <w:rPr>
-          <w:del w:id="278" w:author="Ganz-Ratzat, Phoenix" w:date="2023-04-05T20:26:00Z"/>
-        </w:rPr>
-      </w:pPr>
-      <w:del w:id="279" w:author="Ganz-Ratzat, Phoenix" w:date="2023-04-05T20:26:00Z">
+          <w:del w:id="321" w:author="Ganz-Ratzat, Phoenix" w:date="2023-04-05T20:26:00Z"/>
+        </w:rPr>
+      </w:pPr>
+      <w:del w:id="322" w:author="Ganz-Ratzat, Phoenix" w:date="2023-04-05T20:26:00Z">
         <w:r>
           <w:delText xml:space="preserve">When this button is pressed the </w:delText>
         </w:r>
       </w:del>
-      <w:del w:id="280" w:author="Ganz-Ratzat, Phoenix" w:date="2023-04-05T20:04:00Z">
+      <w:del w:id="323" w:author="Ganz-Ratzat, Phoenix" w:date="2023-04-05T20:04:00Z">
         <w:r>
           <w:delText>users</w:delText>
         </w:r>
       </w:del>
-      <w:ins w:id="281" w:author="Ganz-Ratzat, Phoenix" w:date="2023-04-05T20:26:00Z">
+      <w:ins w:id="324" w:author="Ganz-Ratzat, Phoenix" w:date="2023-04-05T20:26:00Z">
         <w:r>
           <w:t>Users can</w:t>
         </w:r>
       </w:ins>
-      <w:ins w:id="282" w:author="Spiezio, Andrew" w:date="2023-04-07T21:29:00Z">
+      <w:ins w:id="325" w:author="Spiezio, Andrew" w:date="2023-04-07T21:29:00Z">
         <w:r>
           <w:t xml:space="preserve"> choose</w:t>
         </w:r>
       </w:ins>
-      <w:ins w:id="283" w:author="Spiezio, Andrew" w:date="2023-04-07T21:31:00Z">
+      <w:ins w:id="326" w:author="Spiezio, Andrew" w:date="2023-04-07T21:31:00Z">
         <w:r>
           <w:t xml:space="preserve"> to</w:t>
         </w:r>
       </w:ins>
-      <w:ins w:id="284" w:author="Ganz-Ratzat, Phoenix" w:date="2023-04-05T20:26:00Z">
+      <w:ins w:id="327" w:author="Ganz-Ratzat, Phoenix" w:date="2023-04-05T20:26:00Z">
         <w:r>
           <w:t xml:space="preserve"> erase a </w:t>
         </w:r>
       </w:ins>
-      <w:del w:id="285" w:author="Ganz-Ratzat, Phoenix" w:date="2023-04-05T20:26:00Z">
+      <w:del w:id="328" w:author="Ganz-Ratzat, Phoenix" w:date="2023-04-05T20:26:00Z">
         <w:r>
           <w:delText xml:space="preserve"> </w:delText>
         </w:r>
@@ -2070,32 +2284,32 @@
       <w:r>
         <w:t>bracket</w:t>
       </w:r>
-      <w:ins w:id="286" w:author="Ganz-Ratzat, Phoenix" w:date="2023-04-05T20:26:00Z">
+      <w:ins w:id="329" w:author="Ganz-Ratzat, Phoenix" w:date="2023-04-05T20:26:00Z">
         <w:r>
           <w:t xml:space="preserve"> or </w:t>
         </w:r>
       </w:ins>
-      <w:ins w:id="287" w:author="Spiezio, Andrew" w:date="2023-04-07T21:31:00Z">
+      <w:ins w:id="330" w:author="Spiezio, Andrew" w:date="2023-04-07T21:31:00Z">
         <w:r>
           <w:t xml:space="preserve">a </w:t>
         </w:r>
       </w:ins>
-      <w:ins w:id="288" w:author="Ganz-Ratzat, Phoenix" w:date="2023-04-05T20:26:00Z">
+      <w:ins w:id="331" w:author="Ganz-Ratzat, Phoenix" w:date="2023-04-05T20:26:00Z">
         <w:r>
           <w:t>division of</w:t>
         </w:r>
       </w:ins>
-      <w:ins w:id="289" w:author="Spiezio, Andrew" w:date="2023-04-07T21:31:00Z">
+      <w:ins w:id="332" w:author="Spiezio, Andrew" w:date="2023-04-07T21:31:00Z">
         <w:r>
           <w:t xml:space="preserve"> a</w:t>
         </w:r>
       </w:ins>
-      <w:ins w:id="290" w:author="Ganz-Ratzat, Phoenix" w:date="2023-04-05T20:26:00Z">
+      <w:ins w:id="333" w:author="Ganz-Ratzat, Phoenix" w:date="2023-04-05T20:26:00Z">
         <w:r>
           <w:t xml:space="preserve"> bracket,</w:t>
         </w:r>
       </w:ins>
-      <w:del w:id="291" w:author="Ganz-Ratzat, Phoenix" w:date="2023-04-05T20:26:00Z">
+      <w:del w:id="334" w:author="Ganz-Ratzat, Phoenix" w:date="2023-04-05T20:26:00Z">
         <w:r>
           <w:delText xml:space="preserve"> is erased</w:delText>
         </w:r>
@@ -2103,27 +2317,27 @@
       <w:r>
         <w:t xml:space="preserve"> so they can start from </w:t>
       </w:r>
-      <w:del w:id="292" w:author="Ganz-Ratzat, Phoenix" w:date="2023-04-05T20:04:00Z">
+      <w:del w:id="335" w:author="Ganz-Ratzat, Phoenix" w:date="2023-04-05T20:04:00Z">
         <w:r>
           <w:delText>scratch</w:delText>
         </w:r>
       </w:del>
-      <w:ins w:id="293" w:author="Ganz-Ratzat, Phoenix" w:date="2023-04-05T20:04:00Z">
+      <w:ins w:id="336" w:author="Ganz-Ratzat, Phoenix" w:date="2023-04-05T20:04:00Z">
         <w:r>
           <w:t>scratch</w:t>
         </w:r>
       </w:ins>
-      <w:ins w:id="294" w:author="Spiezio, Andrew" w:date="2023-04-07T21:31:00Z">
+      <w:ins w:id="337" w:author="Spiezio, Andrew" w:date="2023-04-07T21:31:00Z">
         <w:r>
           <w:t xml:space="preserve"> in the</w:t>
         </w:r>
       </w:ins>
-      <w:ins w:id="295" w:author="Spiezio, Andrew" w:date="2023-04-07T21:32:00Z">
+      <w:ins w:id="338" w:author="Spiezio, Andrew" w:date="2023-04-07T21:32:00Z">
         <w:r>
           <w:t>ir predictions</w:t>
         </w:r>
       </w:ins>
-      <w:ins w:id="296" w:author="Ganz-Ratzat, Phoenix" w:date="2023-04-05T20:04:00Z">
+      <w:ins w:id="339" w:author="Ganz-Ratzat, Phoenix" w:date="2023-04-05T20:04:00Z">
         <w:r>
           <w:t>.</w:t>
         </w:r>
@@ -2133,37 +2347,37 @@
       <w:pPr>
         <w:pStyle w:val="ListParagraph"/>
         <w:rPr>
-          <w:del w:id="297" w:author="Ganz-Ratzat, Phoenix" w:date="2023-04-05T19:34:00Z"/>
-        </w:rPr>
-      </w:pPr>
-      <w:del w:id="298" w:author="Ganz-Ratzat, Phoenix" w:date="2023-04-05T20:26:00Z">
+          <w:del w:id="340" w:author="Ganz-Ratzat, Phoenix" w:date="2023-04-05T19:34:00Z"/>
+        </w:rPr>
+      </w:pPr>
+      <w:del w:id="341" w:author="Ganz-Ratzat, Phoenix" w:date="2023-04-05T20:26:00Z">
         <w:r>
           <w:delText>Once the finalize button is selected the reset button should not be visible</w:delText>
         </w:r>
       </w:del>
-      <w:del w:id="299" w:author="Ganz-Ratzat, Phoenix" w:date="2023-04-04T11:32:00Z">
+      <w:del w:id="342" w:author="Ganz-Ratzat, Phoenix" w:date="2023-04-04T11:32:00Z">
         <w:r>
           <w:delText>.</w:delText>
         </w:r>
       </w:del>
-      <w:moveToRangeStart w:id="300" w:author="Ganz-Ratzat, Phoenix" w:date="2023-04-05T19:30:00Z" w:name="move131615441"/>
-      <w:moveTo w:id="301" w:author="Ganz-Ratzat, Phoenix" w:date="2023-04-05T19:30:00Z">
-        <w:del w:id="302" w:author="Ganz-Ratzat, Phoenix" w:date="2023-04-06T20:50:00Z">
+      <w:moveToRangeStart w:id="343" w:author="Ganz-Ratzat, Phoenix" w:date="2023-04-05T19:30:00Z" w:name="move131615441"/>
+      <w:moveTo w:id="344" w:author="Ganz-Ratzat, Phoenix" w:date="2023-04-05T19:30:00Z">
+        <w:del w:id="345" w:author="Ganz-Ratzat, Phoenix" w:date="2023-04-06T20:50:00Z">
           <w:r>
             <w:delText xml:space="preserve">Program should support up to </w:delText>
           </w:r>
         </w:del>
-        <w:del w:id="303" w:author="Ganz-Ratzat, Phoenix" w:date="2023-04-05T19:30:00Z">
+        <w:del w:id="346" w:author="Ganz-Ratzat, Phoenix" w:date="2023-04-05T19:30:00Z">
           <w:r>
             <w:delText>4</w:delText>
           </w:r>
         </w:del>
-        <w:del w:id="304" w:author="Ganz-Ratzat, Phoenix" w:date="2023-04-06T20:50:00Z">
+        <w:del w:id="347" w:author="Ganz-Ratzat, Phoenix" w:date="2023-04-06T20:50:00Z">
           <w:r>
             <w:delText xml:space="preserve"> </w:delText>
           </w:r>
         </w:del>
-        <w:del w:id="305" w:author="Ganz-Ratzat, Phoenix" w:date="2023-04-05T20:03:00Z">
+        <w:del w:id="348" w:author="Ganz-Ratzat, Phoenix" w:date="2023-04-05T20:03:00Z">
           <w:r>
             <w:delText>players</w:delText>
           </w:r>
@@ -2174,41 +2388,41 @@
       <w:pPr>
         <w:pStyle w:val="ListParagraph"/>
         <w:rPr>
-          <w:del w:id="306" w:author="Ganz-Ratzat, Phoenix" w:date="2023-04-05T19:33:00Z"/>
-        </w:rPr>
-      </w:pPr>
-      <w:ins w:id="307" w:author="Ganz-Ratzat, Phoenix" w:date="2023-04-06T20:51:00Z">
+          <w:del w:id="349" w:author="Ganz-Ratzat, Phoenix" w:date="2023-04-05T19:33:00Z"/>
+        </w:rPr>
+      </w:pPr>
+      <w:ins w:id="350" w:author="Ganz-Ratzat, Phoenix" w:date="2023-04-06T20:51:00Z">
         <w:r>
           <w:t xml:space="preserve"> </w:t>
         </w:r>
       </w:ins>
-      <w:moveTo w:id="308" w:author="Ganz-Ratzat, Phoenix" w:date="2023-04-05T19:30:00Z">
-        <w:del w:id="309" w:author="Ganz-Ratzat, Phoenix" w:date="2023-04-05T19:33:00Z">
+      <w:moveTo w:id="351" w:author="Ganz-Ratzat, Phoenix" w:date="2023-04-05T19:30:00Z">
+        <w:del w:id="352" w:author="Ganz-Ratzat, Phoenix" w:date="2023-04-05T19:33:00Z">
           <w:r>
             <w:delText xml:space="preserve">Each tournament will consist of </w:delText>
           </w:r>
         </w:del>
-        <w:del w:id="310" w:author="Ganz-Ratzat, Phoenix" w:date="2023-04-05T19:31:00Z">
+        <w:del w:id="353" w:author="Ganz-Ratzat, Phoenix" w:date="2023-04-05T19:31:00Z">
           <w:r>
             <w:delText>4</w:delText>
           </w:r>
         </w:del>
-        <w:del w:id="311" w:author="Ganz-Ratzat, Phoenix" w:date="2023-04-05T19:33:00Z">
+        <w:del w:id="354" w:author="Ganz-Ratzat, Phoenix" w:date="2023-04-05T19:33:00Z">
           <w:r>
             <w:delText xml:space="preserve"> users.</w:delText>
           </w:r>
         </w:del>
       </w:moveTo>
     </w:p>
-    <w:moveToRangeEnd w:id="300"/>
-    <w:p>
-      <w:pPr>
-        <w:pStyle w:val="ListParagraph"/>
-        <w:rPr>
-          <w:del w:id="312" w:author="Ganz-Ratzat, Phoenix" w:date="2023-04-06T20:54:00Z"/>
-        </w:rPr>
-      </w:pPr>
-      <w:ins w:id="313" w:author="Ganz-Ratzat, Phoenix" w:date="2023-04-06T20:54:00Z">
+    <w:moveToRangeEnd w:id="343"/>
+    <w:p>
+      <w:pPr>
+        <w:pStyle w:val="ListParagraph"/>
+        <w:rPr>
+          <w:del w:id="355" w:author="Ganz-Ratzat, Phoenix" w:date="2023-04-06T20:54:00Z"/>
+        </w:rPr>
+      </w:pPr>
+      <w:ins w:id="356" w:author="Ganz-Ratzat, Phoenix" w:date="2023-04-06T20:54:00Z">
         <w:r>
           <w:t xml:space="preserve"> </w:t>
         </w:r>
@@ -2222,7 +2436,7 @@
           <w:numId w:val="4"/>
         </w:numPr>
         <w:rPr>
-          <w:ins w:id="314" w:author="Ganz-Ratzat, Phoenix" w:date="2023-04-06T20:54:00Z"/>
+          <w:ins w:id="357" w:author="Ganz-Ratzat, Phoenix" w:date="2023-04-06T20:54:00Z"/>
         </w:rPr>
       </w:pPr>
     </w:p>
@@ -2237,27 +2451,27 @@
       <w:r>
         <w:t>Display</w:t>
       </w:r>
-      <w:del w:id="315" w:author="Ganz-Ratzat, Phoenix" w:date="2023-04-06T20:56:00Z">
+      <w:del w:id="358" w:author="Ganz-Ratzat, Phoenix" w:date="2023-04-06T20:56:00Z">
         <w:r>
           <w:delText xml:space="preserve"> </w:delText>
         </w:r>
       </w:del>
-      <w:del w:id="316" w:author="Ganz-Ratzat, Phoenix" w:date="2023-04-06T20:54:00Z">
+      <w:del w:id="359" w:author="Ganz-Ratzat, Phoenix" w:date="2023-04-06T20:54:00Z">
         <w:r>
           <w:delText>the simulated scores for each game</w:delText>
         </w:r>
       </w:del>
-      <w:ins w:id="317" w:author="Ganz-Ratzat, Phoenix" w:date="2023-04-06T20:56:00Z">
+      <w:ins w:id="360" w:author="Ganz-Ratzat, Phoenix" w:date="2023-04-06T20:56:00Z">
         <w:r>
           <w:t xml:space="preserve"> Simulated</w:t>
         </w:r>
       </w:ins>
-      <w:ins w:id="318" w:author="Ganz-Ratzat, Phoenix" w:date="2023-04-06T20:54:00Z">
+      <w:ins w:id="361" w:author="Ganz-Ratzat, Phoenix" w:date="2023-04-06T20:54:00Z">
         <w:r>
           <w:t xml:space="preserve"> Match Information</w:t>
         </w:r>
       </w:ins>
-      <w:del w:id="319" w:author="Ganz-Ratzat, Phoenix" w:date="2023-04-06T20:55:00Z">
+      <w:del w:id="362" w:author="Ganz-Ratzat, Phoenix" w:date="2023-04-06T20:55:00Z">
         <w:r>
           <w:delText xml:space="preserve"> </w:delText>
         </w:r>
@@ -2271,35 +2485,35 @@
           <w:numId w:val="4"/>
         </w:numPr>
         <w:rPr>
-          <w:ins w:id="320" w:author="Ganz-Ratzat, Phoenix" w:date="2023-04-06T20:55:00Z"/>
-        </w:rPr>
-      </w:pPr>
-      <w:del w:id="321" w:author="Ganz-Ratzat, Phoenix" w:date="2023-04-06T20:55:00Z">
+          <w:ins w:id="363" w:author="Ganz-Ratzat, Phoenix" w:date="2023-04-06T20:55:00Z"/>
+        </w:rPr>
+      </w:pPr>
+      <w:del w:id="364" w:author="Ganz-Ratzat, Phoenix" w:date="2023-04-06T20:55:00Z">
         <w:r>
           <w:delText>In each games individual bracket the teams scores should be displayed so it is clear to the user why a certain team won and the other lost.</w:delText>
         </w:r>
       </w:del>
-      <w:ins w:id="322" w:author="Ganz-Ratzat, Phoenix" w:date="2023-04-06T20:56:00Z">
+      <w:ins w:id="365" w:author="Ganz-Ratzat, Phoenix" w:date="2023-04-06T20:56:00Z">
         <w:r>
           <w:t>T</w:t>
         </w:r>
       </w:ins>
-      <w:ins w:id="323" w:author="Ganz-Ratzat, Phoenix" w:date="2023-04-06T20:55:00Z">
+      <w:ins w:id="366" w:author="Ganz-Ratzat, Phoenix" w:date="2023-04-06T20:55:00Z">
         <w:r>
           <w:t>he scores of every match will be shown</w:t>
         </w:r>
       </w:ins>
-      <w:ins w:id="324" w:author="Spiezio, Andrew" w:date="2023-04-07T21:32:00Z">
+      <w:ins w:id="367" w:author="Spiezio, Andrew" w:date="2023-04-07T21:32:00Z">
         <w:r>
           <w:t xml:space="preserve"> when the user right clicks on the matchup post-simulation</w:t>
         </w:r>
       </w:ins>
-      <w:ins w:id="325" w:author="Ganz-Ratzat, Phoenix" w:date="2023-04-06T20:55:00Z">
+      <w:ins w:id="368" w:author="Ganz-Ratzat, Phoenix" w:date="2023-04-06T20:55:00Z">
         <w:r>
           <w:t>.</w:t>
         </w:r>
       </w:ins>
-      <w:ins w:id="326" w:author="Spiezio, Andrew" w:date="2023-04-07T21:32:00Z">
+      <w:ins w:id="369" w:author="Spiezio, Andrew" w:date="2023-04-07T21:32:00Z">
         <w:r>
           <w:t xml:space="preserve"> </w:t>
         </w:r>
@@ -2313,15 +2527,10 @@
           <w:numId w:val="4"/>
         </w:numPr>
         <w:rPr>
-          <w:ins w:id="327" w:author="Ganz-Ratzat, Phoenix" w:date="2023-04-06T20:58:00Z"/>
-        </w:rPr>
-      </w:pPr>
-      <w:ins w:id="328" w:author="Spiezio, Andrew" w:date="2023-04-07T21:35:00Z">
-        <w:r>
-          <w:t>*</w:t>
-        </w:r>
-      </w:ins>
-      <w:ins w:id="329" w:author="Ganz-Ratzat, Phoenix" w:date="2023-04-06T20:56:00Z">
+          <w:ins w:id="370" w:author="Ganz-Ratzat, Phoenix" w:date="2023-04-06T20:58:00Z"/>
+        </w:rPr>
+      </w:pPr>
+      <w:ins w:id="371" w:author="Ganz-Ratzat, Phoenix" w:date="2023-04-06T20:56:00Z">
         <w:r>
           <w:t>The winners and losers of each match will be highlighted to indicate the result.</w:t>
         </w:r>
@@ -2335,15 +2544,15 @@
           <w:numId w:val="4"/>
         </w:numPr>
         <w:rPr>
-          <w:ins w:id="330" w:author="Ganz-Ratzat, Phoenix" w:date="2023-04-06T20:59:00Z"/>
-        </w:rPr>
-      </w:pPr>
-      <w:ins w:id="331" w:author="Ganz-Ratzat, Phoenix" w:date="2023-04-06T20:58:00Z">
+          <w:ins w:id="372" w:author="Ganz-Ratzat, Phoenix" w:date="2023-04-06T20:59:00Z"/>
+        </w:rPr>
+      </w:pPr>
+      <w:ins w:id="373" w:author="Ganz-Ratzat, Phoenix" w:date="2023-04-06T20:58:00Z">
         <w:r>
           <w:t>Fe</w:t>
         </w:r>
       </w:ins>
-      <w:ins w:id="332" w:author="Ganz-Ratzat, Phoenix" w:date="2023-04-06T20:59:00Z">
+      <w:ins w:id="374" w:author="Ganz-Ratzat, Phoenix" w:date="2023-04-06T20:59:00Z">
         <w:r>
           <w:t>edback</w:t>
         </w:r>
@@ -2357,20 +2566,20 @@
           <w:numId w:val="4"/>
         </w:numPr>
         <w:rPr>
-          <w:ins w:id="333" w:author="Ganz-Ratzat, Phoenix" w:date="2023-04-06T20:59:00Z"/>
-        </w:rPr>
-      </w:pPr>
-      <w:ins w:id="334" w:author="Ganz-Ratzat, Phoenix" w:date="2023-04-06T20:59:00Z">
+          <w:ins w:id="375" w:author="Ganz-Ratzat, Phoenix" w:date="2023-04-06T20:59:00Z"/>
+        </w:rPr>
+      </w:pPr>
+      <w:ins w:id="376" w:author="Ganz-Ratzat, Phoenix" w:date="2023-04-06T20:59:00Z">
         <w:r>
           <w:t>Inactive buttons are greyed out</w:t>
         </w:r>
       </w:ins>
-      <w:ins w:id="335" w:author="Spiezio, Andrew" w:date="2023-04-07T21:35:00Z">
+      <w:ins w:id="377" w:author="Spiezio, Andrew" w:date="2023-04-07T21:35:00Z">
         <w:r>
           <w:t xml:space="preserve"> to the user to prevent confusion over possible actions at each stage of simulation</w:t>
         </w:r>
       </w:ins>
-      <w:ins w:id="336" w:author="Ganz-Ratzat, Phoenix" w:date="2023-04-06T20:59:00Z">
+      <w:ins w:id="378" w:author="Ganz-Ratzat, Phoenix" w:date="2023-04-06T20:59:00Z">
         <w:r>
           <w:t>.</w:t>
         </w:r>
@@ -2384,25 +2593,25 @@
           <w:numId w:val="4"/>
         </w:numPr>
         <w:rPr>
-          <w:ins w:id="337" w:author="Spiezio, Andrew" w:date="2023-04-07T22:01:00Z"/>
-        </w:rPr>
-      </w:pPr>
-      <w:ins w:id="338" w:author="Ganz-Ratzat, Phoenix" w:date="2023-04-06T20:59:00Z">
+          <w:ins w:id="379" w:author="Spiezio, Andrew" w:date="2023-04-07T22:01:00Z"/>
+        </w:rPr>
+      </w:pPr>
+      <w:ins w:id="380" w:author="Ganz-Ratzat, Phoenix" w:date="2023-04-06T20:59:00Z">
         <w:r>
           <w:t>If a button has been misused a popup will occur letting the user know what happened</w:t>
         </w:r>
       </w:ins>
-      <w:ins w:id="339" w:author="Spiezio, Andrew" w:date="2023-04-07T21:36:00Z">
+      <w:ins w:id="381" w:author="Spiezio, Andrew" w:date="2023-04-07T21:36:00Z">
         <w:r>
           <w:t xml:space="preserve"> to cause t</w:t>
         </w:r>
       </w:ins>
-      <w:ins w:id="340" w:author="Spiezio, Andrew" w:date="2023-04-07T21:37:00Z">
+      <w:ins w:id="382" w:author="Spiezio, Andrew" w:date="2023-04-07T21:37:00Z">
         <w:r>
           <w:t>he error</w:t>
         </w:r>
       </w:ins>
-      <w:ins w:id="341" w:author="Ganz-Ratzat, Phoenix" w:date="2023-04-06T20:59:00Z">
+      <w:ins w:id="383" w:author="Ganz-Ratzat, Phoenix" w:date="2023-04-06T20:59:00Z">
         <w:r>
           <w:t>.</w:t>
         </w:r>
@@ -2410,7 +2619,35 @@
     </w:p>
     <w:p>
       <w:pPr>
-        <w:pPrChange w:id="342" w:author="Spiezio, Andrew" w:date="2023-04-07T22:01:00Z">
+        <w:rPr>
+          <w:ins w:id="384" w:author="Spiezio, Andrew" w:date="2023-04-07T22:38:00Z"/>
+        </w:rPr>
+      </w:pPr>
+    </w:p>
+    <w:p>
+      <w:pPr>
+        <w:rPr>
+          <w:ins w:id="385" w:author="Spiezio, Andrew" w:date="2023-04-07T22:38:00Z"/>
+        </w:rPr>
+      </w:pPr>
+    </w:p>
+    <w:p>
+      <w:pPr>
+        <w:rPr>
+          <w:ins w:id="386" w:author="Spiezio, Andrew" w:date="2023-04-07T22:38:00Z"/>
+        </w:rPr>
+      </w:pPr>
+    </w:p>
+    <w:p>
+      <w:pPr>
+        <w:rPr>
+          <w:ins w:id="387" w:author="Spiezio, Andrew" w:date="2023-04-07T22:38:00Z"/>
+        </w:rPr>
+      </w:pPr>
+    </w:p>
+    <w:p>
+      <w:pPr>
+        <w:pPrChange w:id="388" w:author="Spiezio, Andrew" w:date="2023-04-07T22:01:00Z">
           <w:pPr>
             <w:pStyle w:val="ListParagraph"/>
             <w:numPr>
@@ -2425,7 +2662,7 @@
     <w:p>
       <w:pPr>
         <w:rPr>
-          <w:ins w:id="343" w:author="Spiezio, Andrew" w:date="2023-04-07T21:55:00Z"/>
+          <w:ins w:id="389" w:author="Spiezio, Andrew" w:date="2023-04-07T21:55:00Z"/>
           <w:b/>
         </w:rPr>
       </w:pPr>
@@ -2433,6 +2670,7 @@
         <w:rPr>
           <w:b/>
         </w:rPr>
+        <w:lastRenderedPageBreak/>
         <w:t>Reliability</w:t>
       </w:r>
     </w:p>
@@ -2442,7 +2680,7 @@
           <w:b/>
         </w:rPr>
       </w:pPr>
-      <w:ins w:id="344" w:author="Spiezio, Andrew" w:date="2023-04-07T21:56:00Z">
+      <w:ins w:id="390" w:author="Spiezio, Andrew" w:date="2023-04-07T21:56:00Z">
         <w:r>
           <w:rPr>
             <w:b/>
@@ -2450,7 +2688,7 @@
           <w:t>In w</w:t>
         </w:r>
       </w:ins>
-      <w:ins w:id="345" w:author="Spiezio, Andrew" w:date="2023-04-07T21:55:00Z">
+      <w:ins w:id="391" w:author="Spiezio, Andrew" w:date="2023-04-07T21:55:00Z">
         <w:r>
           <w:rPr>
             <w:b/>
@@ -2458,7 +2696,7 @@
           <w:t>hat ways does the program handle issues/errors</w:t>
         </w:r>
       </w:ins>
-      <w:ins w:id="346" w:author="Spiezio, Andrew" w:date="2023-04-07T21:57:00Z">
+      <w:ins w:id="392" w:author="Spiezio, Andrew" w:date="2023-04-07T21:57:00Z">
         <w:r>
           <w:rPr>
             <w:b/>
@@ -2466,7 +2704,7 @@
           <w:t xml:space="preserve"> during operation</w:t>
         </w:r>
       </w:ins>
-      <w:ins w:id="347" w:author="Spiezio, Andrew" w:date="2023-04-07T21:55:00Z">
+      <w:ins w:id="393" w:author="Spiezio, Andrew" w:date="2023-04-07T21:55:00Z">
         <w:r>
           <w:rPr>
             <w:b/>
@@ -2483,12 +2721,12 @@
           <w:numId w:val="5"/>
         </w:numPr>
       </w:pPr>
-      <w:del w:id="348" w:author="Ganz-Ratzat, Phoenix" w:date="2023-04-06T20:57:00Z">
+      <w:del w:id="394" w:author="Ganz-Ratzat, Phoenix" w:date="2023-04-06T20:57:00Z">
         <w:r>
           <w:delText>Validate Bracket before finalizing</w:delText>
         </w:r>
       </w:del>
-      <w:ins w:id="349" w:author="Ganz-Ratzat, Phoenix" w:date="2023-04-06T20:57:00Z">
+      <w:ins w:id="395" w:author="Ganz-Ratzat, Phoenix" w:date="2023-04-06T20:57:00Z">
         <w:r>
           <w:t>Bracket Validation</w:t>
         </w:r>
@@ -2505,7 +2743,7 @@
       <w:r>
         <w:t>Ensure that all necessary fields are filled out</w:t>
       </w:r>
-      <w:ins w:id="350" w:author="Ganz-Ratzat, Phoenix" w:date="2023-04-06T21:00:00Z">
+      <w:ins w:id="396" w:author="Ganz-Ratzat, Phoenix" w:date="2023-04-06T21:00:00Z">
         <w:r>
           <w:t xml:space="preserve"> before the user finalizes their bracket</w:t>
         </w:r>
@@ -2513,7 +2751,7 @@
           <w:t>.</w:t>
         </w:r>
       </w:ins>
-      <w:del w:id="351" w:author="Ganz-Ratzat, Phoenix" w:date="2023-04-06T21:00:00Z">
+      <w:del w:id="397" w:author="Ganz-Ratzat, Phoenix" w:date="2023-04-06T21:00:00Z">
         <w:r>
           <w:delText>, if not display a message to the user asking them to complete the bracket before finalizing.</w:delText>
         </w:r>
@@ -2527,12 +2765,12 @@
           <w:numId w:val="5"/>
         </w:numPr>
       </w:pPr>
-      <w:del w:id="352" w:author="Ganz-Ratzat, Phoenix" w:date="2023-04-06T21:00:00Z">
+      <w:del w:id="398" w:author="Ganz-Ratzat, Phoenix" w:date="2023-04-06T21:00:00Z">
         <w:r>
           <w:delText>Catch input output exceptions</w:delText>
         </w:r>
       </w:del>
-      <w:ins w:id="353" w:author="Ganz-Ratzat, Phoenix" w:date="2023-04-06T21:00:00Z">
+      <w:ins w:id="399" w:author="Ganz-Ratzat, Phoenix" w:date="2023-04-06T21:00:00Z">
         <w:r>
           <w:t>Handling Missing Files</w:t>
         </w:r>
@@ -2546,17 +2784,17 @@
           <w:numId w:val="5"/>
         </w:numPr>
       </w:pPr>
-      <w:del w:id="354" w:author="Ganz-Ratzat, Phoenix" w:date="2023-04-06T21:00:00Z">
+      <w:del w:id="400" w:author="Ganz-Ratzat, Phoenix" w:date="2023-04-06T21:00:00Z">
         <w:r>
           <w:delText>Catch for incorrect log in credentials</w:delText>
         </w:r>
       </w:del>
-      <w:ins w:id="355" w:author="Ganz-Ratzat, Phoenix" w:date="2023-04-06T21:01:00Z">
+      <w:ins w:id="401" w:author="Ganz-Ratzat, Phoenix" w:date="2023-04-06T21:01:00Z">
         <w:r>
           <w:t>If any of the files required to run the program are missing, the</w:t>
         </w:r>
       </w:ins>
-      <w:ins w:id="356" w:author="Ganz-Ratzat, Phoenix" w:date="2023-04-06T21:02:00Z">
+      <w:ins w:id="402" w:author="Ganz-Ratzat, Phoenix" w:date="2023-04-06T21:02:00Z">
         <w:r>
           <w:t xml:space="preserve"> program will inform the user.</w:t>
         </w:r>
@@ -2565,7 +2803,7 @@
     <w:p>
       <w:pPr>
         <w:rPr>
-          <w:ins w:id="357" w:author="Spiezio, Andrew" w:date="2023-04-07T22:19:00Z"/>
+          <w:ins w:id="403" w:author="Spiezio, Andrew" w:date="2023-04-07T22:19:00Z"/>
           <w:b/>
         </w:rPr>
       </w:pPr>
@@ -2573,7 +2811,7 @@
     <w:p>
       <w:pPr>
         <w:rPr>
-          <w:ins w:id="358" w:author="Spiezio, Andrew" w:date="2023-04-07T22:01:00Z"/>
+          <w:ins w:id="404" w:author="Spiezio, Andrew" w:date="2023-04-07T22:01:00Z"/>
           <w:b/>
         </w:rPr>
       </w:pPr>
@@ -2581,18 +2819,17 @@
         <w:rPr>
           <w:b/>
         </w:rPr>
-        <w:lastRenderedPageBreak/>
         <w:t>Performance</w:t>
       </w:r>
     </w:p>
     <w:p>
       <w:pPr>
         <w:rPr>
-          <w:ins w:id="359" w:author="Ganz-Ratzat, Phoenix" w:date="2023-04-06T21:03:00Z"/>
+          <w:ins w:id="405" w:author="Ganz-Ratzat, Phoenix" w:date="2023-04-06T21:03:00Z"/>
           <w:b/>
         </w:rPr>
       </w:pPr>
-      <w:ins w:id="360" w:author="Spiezio, Andrew" w:date="2023-04-07T22:02:00Z">
+      <w:ins w:id="406" w:author="Spiezio, Andrew" w:date="2023-04-07T22:02:00Z">
         <w:r>
           <w:rPr>
             <w:b/>
@@ -2609,15 +2846,15 @@
           <w:numId w:val="12"/>
         </w:numPr>
         <w:rPr>
-          <w:ins w:id="361" w:author="Ganz-Ratzat, Phoenix" w:date="2023-04-06T21:03:00Z"/>
+          <w:ins w:id="407" w:author="Ganz-Ratzat, Phoenix" w:date="2023-04-06T21:03:00Z"/>
           <w:bCs/>
         </w:rPr>
       </w:pPr>
-      <w:ins w:id="362" w:author="Ganz-Ratzat, Phoenix" w:date="2023-04-06T21:03:00Z">
+      <w:ins w:id="408" w:author="Ganz-Ratzat, Phoenix" w:date="2023-04-06T21:03:00Z">
         <w:r>
           <w:rPr>
             <w:bCs/>
-            <w:rPrChange w:id="363" w:author="Ganz-Ratzat, Phoenix" w:date="2023-04-06T21:03:00Z">
+            <w:rPrChange w:id="409" w:author="Ganz-Ratzat, Phoenix" w:date="2023-04-06T21:03:00Z">
               <w:rPr>
                 <w:b/>
               </w:rPr>
@@ -2635,11 +2872,11 @@
           <w:numId w:val="12"/>
         </w:numPr>
         <w:rPr>
-          <w:ins w:id="364" w:author="Ganz-Ratzat, Phoenix" w:date="2023-04-06T21:04:00Z"/>
+          <w:ins w:id="410" w:author="Ganz-Ratzat, Phoenix" w:date="2023-04-06T21:04:00Z"/>
           <w:bCs/>
         </w:rPr>
       </w:pPr>
-      <w:ins w:id="365" w:author="Ganz-Ratzat, Phoenix" w:date="2023-04-06T21:03:00Z">
+      <w:ins w:id="411" w:author="Ganz-Ratzat, Phoenix" w:date="2023-04-06T21:03:00Z">
         <w:r>
           <w:rPr>
             <w:bCs/>
@@ -2647,7 +2884,7 @@
           <w:t>Bracket objects</w:t>
         </w:r>
       </w:ins>
-      <w:ins w:id="366" w:author="Ganz-Ratzat, Phoenix" w:date="2023-04-06T21:04:00Z">
+      <w:ins w:id="412" w:author="Ganz-Ratzat, Phoenix" w:date="2023-04-06T21:04:00Z">
         <w:r>
           <w:rPr>
             <w:bCs/>
@@ -2664,11 +2901,11 @@
           <w:numId w:val="12"/>
         </w:numPr>
         <w:rPr>
-          <w:ins w:id="367" w:author="Ganz-Ratzat, Phoenix" w:date="2023-04-06T21:07:00Z"/>
+          <w:ins w:id="413" w:author="Ganz-Ratzat, Phoenix" w:date="2023-04-06T21:07:00Z"/>
           <w:bCs/>
         </w:rPr>
       </w:pPr>
-      <w:ins w:id="368" w:author="Ganz-Ratzat, Phoenix" w:date="2023-04-06T21:04:00Z">
+      <w:ins w:id="414" w:author="Ganz-Ratzat, Phoenix" w:date="2023-04-06T21:04:00Z">
         <w:r>
           <w:rPr>
             <w:bCs/>
@@ -2676,7 +2913,7 @@
           <w:t>Team information is read from files</w:t>
         </w:r>
       </w:ins>
-      <w:ins w:id="369" w:author="Spiezio, Andrew" w:date="2023-04-07T22:20:00Z">
+      <w:ins w:id="415" w:author="Spiezio, Andrew" w:date="2023-04-07T22:20:00Z">
         <w:r>
           <w:rPr>
             <w:bCs/>
@@ -2684,7 +2921,7 @@
           <w:t>, specifically 2 .txt files</w:t>
         </w:r>
       </w:ins>
-      <w:ins w:id="370" w:author="Ganz-Ratzat, Phoenix" w:date="2023-04-06T21:04:00Z">
+      <w:ins w:id="416" w:author="Ganz-Ratzat, Phoenix" w:date="2023-04-06T21:04:00Z">
         <w:r>
           <w:rPr>
             <w:bCs/>
@@ -2702,17 +2939,17 @@
         </w:numPr>
         <w:rPr>
           <w:bCs/>
-          <w:rPrChange w:id="371" w:author="Ganz-Ratzat, Phoenix" w:date="2023-04-06T21:03:00Z">
+          <w:rPrChange w:id="417" w:author="Ganz-Ratzat, Phoenix" w:date="2023-04-06T21:03:00Z">
             <w:rPr>
               <w:b/>
             </w:rPr>
           </w:rPrChange>
         </w:rPr>
-        <w:pPrChange w:id="372" w:author="Ganz-Ratzat, Phoenix" w:date="2023-04-06T21:03:00Z">
+        <w:pPrChange w:id="418" w:author="Ganz-Ratzat, Phoenix" w:date="2023-04-06T21:03:00Z">
           <w:pPr/>
         </w:pPrChange>
       </w:pPr>
-      <w:ins w:id="373" w:author="Ganz-Ratzat, Phoenix" w:date="2023-04-06T21:07:00Z">
+      <w:ins w:id="419" w:author="Ganz-Ratzat, Phoenix" w:date="2023-04-06T21:07:00Z">
         <w:r>
           <w:rPr>
             <w:bCs/>
@@ -2720,7 +2957,7 @@
           <w:t>Data quantity should be relatively small given the simplicity of the files</w:t>
         </w:r>
       </w:ins>
-      <w:ins w:id="374" w:author="Spiezio, Andrew" w:date="2023-04-07T22:20:00Z">
+      <w:ins w:id="420" w:author="Spiezio, Andrew" w:date="2023-04-07T22:20:00Z">
         <w:r>
           <w:rPr>
             <w:bCs/>
@@ -2728,7 +2965,7 @@
           <w:t xml:space="preserve"> utilized for data input</w:t>
         </w:r>
       </w:ins>
-      <w:ins w:id="375" w:author="Ganz-Ratzat, Phoenix" w:date="2023-04-06T21:07:00Z">
+      <w:ins w:id="421" w:author="Ganz-Ratzat, Phoenix" w:date="2023-04-06T21:07:00Z">
         <w:r>
           <w:rPr>
             <w:bCs/>
@@ -2745,11 +2982,11 @@
           <w:numId w:val="6"/>
         </w:numPr>
         <w:rPr>
-          <w:moveFrom w:id="376" w:author="Ganz-Ratzat, Phoenix" w:date="2023-04-05T19:30:00Z"/>
-        </w:rPr>
-      </w:pPr>
-      <w:moveFromRangeStart w:id="377" w:author="Ganz-Ratzat, Phoenix" w:date="2023-04-05T19:30:00Z" w:name="move131615441"/>
-      <w:moveFrom w:id="378" w:author="Ganz-Ratzat, Phoenix" w:date="2023-04-05T19:30:00Z">
+          <w:moveFrom w:id="422" w:author="Ganz-Ratzat, Phoenix" w:date="2023-04-05T19:30:00Z"/>
+        </w:rPr>
+      </w:pPr>
+      <w:moveFromRangeStart w:id="423" w:author="Ganz-Ratzat, Phoenix" w:date="2023-04-05T19:30:00Z" w:name="move131615441"/>
+      <w:moveFrom w:id="424" w:author="Ganz-Ratzat, Phoenix" w:date="2023-04-05T19:30:00Z">
         <w:r>
           <w:t>Program should support up to 4 players</w:t>
         </w:r>
@@ -2763,20 +3000,20 @@
           <w:numId w:val="6"/>
         </w:numPr>
         <w:rPr>
-          <w:moveFrom w:id="379" w:author="Ganz-Ratzat, Phoenix" w:date="2023-04-05T19:30:00Z"/>
-        </w:rPr>
-      </w:pPr>
-      <w:moveFrom w:id="380" w:author="Ganz-Ratzat, Phoenix" w:date="2023-04-05T19:30:00Z">
+          <w:moveFrom w:id="425" w:author="Ganz-Ratzat, Phoenix" w:date="2023-04-05T19:30:00Z"/>
+        </w:rPr>
+      </w:pPr>
+      <w:moveFrom w:id="426" w:author="Ganz-Ratzat, Phoenix" w:date="2023-04-05T19:30:00Z">
         <w:r>
           <w:t>Each tournament will consist of 4 users.</w:t>
         </w:r>
       </w:moveFrom>
     </w:p>
-    <w:moveFromRangeEnd w:id="377"/>
-    <w:p>
-      <w:pPr>
-        <w:rPr>
-          <w:ins w:id="381" w:author="Spiezio, Andrew" w:date="2023-04-07T22:12:00Z"/>
+    <w:moveFromRangeEnd w:id="423"/>
+    <w:p>
+      <w:pPr>
+        <w:rPr>
+          <w:ins w:id="427" w:author="Spiezio, Andrew" w:date="2023-04-07T22:12:00Z"/>
           <w:b/>
         </w:rPr>
       </w:pPr>
@@ -2790,11 +3027,11 @@
     <w:p>
       <w:pPr>
         <w:rPr>
-          <w:ins w:id="382" w:author="Ganz-Ratzat, Phoenix" w:date="2023-04-06T21:05:00Z"/>
+          <w:ins w:id="428" w:author="Ganz-Ratzat, Phoenix" w:date="2023-04-06T21:05:00Z"/>
           <w:b/>
         </w:rPr>
       </w:pPr>
-      <w:ins w:id="383" w:author="Spiezio, Andrew" w:date="2023-04-07T22:13:00Z">
+      <w:ins w:id="429" w:author="Spiezio, Andrew" w:date="2023-04-07T22:13:00Z">
         <w:r>
           <w:rPr>
             <w:b/>
@@ -2811,11 +3048,11 @@
           <w:numId w:val="12"/>
         </w:numPr>
         <w:rPr>
-          <w:ins w:id="384" w:author="Ganz-Ratzat, Phoenix" w:date="2023-04-06T21:08:00Z"/>
+          <w:ins w:id="430" w:author="Ganz-Ratzat, Phoenix" w:date="2023-04-06T21:08:00Z"/>
           <w:bCs/>
         </w:rPr>
       </w:pPr>
-      <w:ins w:id="385" w:author="Ganz-Ratzat, Phoenix" w:date="2023-04-06T21:08:00Z">
+      <w:ins w:id="431" w:author="Ganz-Ratzat, Phoenix" w:date="2023-04-06T21:08:00Z">
         <w:r>
           <w:rPr>
             <w:bCs/>
@@ -2832,12 +3069,12 @@
           <w:numId w:val="12"/>
         </w:numPr>
         <w:rPr>
-          <w:ins w:id="386" w:author="Ganz-Ratzat, Phoenix" w:date="2023-04-06T21:13:00Z"/>
+          <w:ins w:id="432" w:author="Ganz-Ratzat, Phoenix" w:date="2023-04-06T21:13:00Z"/>
           <w:bCs/>
         </w:rPr>
       </w:pPr>
-      <w:ins w:id="387" w:author="Ganz-Ratzat, Phoenix" w:date="2023-04-06T21:12:00Z">
-        <w:del w:id="388" w:author="Spiezio, Andrew" w:date="2023-04-07T22:20:00Z">
+      <w:ins w:id="433" w:author="Ganz-Ratzat, Phoenix" w:date="2023-04-06T21:12:00Z">
+        <w:del w:id="434" w:author="Spiezio, Andrew" w:date="2023-04-07T22:20:00Z">
           <w:r>
             <w:rPr>
               <w:bCs/>
@@ -2847,7 +3084,7 @@
         </w:del>
       </w:ins>
       <w:proofErr w:type="gramStart"/>
-      <w:ins w:id="389" w:author="Spiezio, Andrew" w:date="2023-04-07T22:20:00Z">
+      <w:ins w:id="435" w:author="Spiezio, Andrew" w:date="2023-04-07T22:20:00Z">
         <w:r>
           <w:rPr>
             <w:bCs/>
@@ -2855,7 +3092,7 @@
           <w:t xml:space="preserve">Create </w:t>
         </w:r>
       </w:ins>
-      <w:ins w:id="390" w:author="Ganz-Ratzat, Phoenix" w:date="2023-04-06T21:12:00Z">
+      <w:ins w:id="436" w:author="Ganz-Ratzat, Phoenix" w:date="2023-04-06T21:12:00Z">
         <w:r>
           <w:rPr>
             <w:bCs/>
@@ -2870,7 +3107,7 @@
           <w:t xml:space="preserve"> universal </w:t>
         </w:r>
       </w:ins>
-      <w:ins w:id="391" w:author="Ganz-Ratzat, Phoenix" w:date="2023-04-06T21:13:00Z">
+      <w:ins w:id="437" w:author="Ganz-Ratzat, Phoenix" w:date="2023-04-06T21:13:00Z">
         <w:r>
           <w:rPr>
             <w:bCs/>
@@ -2878,7 +3115,7 @@
           <w:t>event that runs a single simulation that corresponds to all brackets</w:t>
         </w:r>
       </w:ins>
-      <w:ins w:id="392" w:author="Spiezio, Andrew" w:date="2023-04-07T22:20:00Z">
+      <w:ins w:id="438" w:author="Spiezio, Andrew" w:date="2023-04-07T22:20:00Z">
         <w:r>
           <w:rPr>
             <w:bCs/>
@@ -2886,7 +3123,7 @@
           <w:t xml:space="preserve"> </w:t>
         </w:r>
       </w:ins>
-      <w:ins w:id="393" w:author="Spiezio, Andrew" w:date="2023-04-07T22:21:00Z">
+      <w:ins w:id="439" w:author="Spiezio, Andrew" w:date="2023-04-07T22:21:00Z">
         <w:r>
           <w:rPr>
             <w:bCs/>
@@ -2894,7 +3131,7 @@
           <w:t>associated with the simulation across all users</w:t>
         </w:r>
       </w:ins>
-      <w:ins w:id="394" w:author="Ganz-Ratzat, Phoenix" w:date="2023-04-06T21:13:00Z">
+      <w:ins w:id="440" w:author="Ganz-Ratzat, Phoenix" w:date="2023-04-06T21:13:00Z">
         <w:r>
           <w:rPr>
             <w:bCs/>
@@ -2912,17 +3149,17 @@
         </w:numPr>
         <w:rPr>
           <w:bCs/>
-          <w:rPrChange w:id="395" w:author="Ganz-Ratzat, Phoenix" w:date="2023-04-06T21:07:00Z">
+          <w:rPrChange w:id="441" w:author="Ganz-Ratzat, Phoenix" w:date="2023-04-06T21:07:00Z">
             <w:rPr>
               <w:b/>
             </w:rPr>
           </w:rPrChange>
         </w:rPr>
-        <w:pPrChange w:id="396" w:author="Ganz-Ratzat, Phoenix" w:date="2023-04-06T21:08:00Z">
+        <w:pPrChange w:id="442" w:author="Ganz-Ratzat, Phoenix" w:date="2023-04-06T21:08:00Z">
           <w:pPr/>
         </w:pPrChange>
       </w:pPr>
-      <w:ins w:id="397" w:author="Ganz-Ratzat, Phoenix" w:date="2023-04-06T21:13:00Z">
+      <w:ins w:id="443" w:author="Ganz-Ratzat, Phoenix" w:date="2023-04-06T21:13:00Z">
         <w:r>
           <w:rPr>
             <w:bCs/>
@@ -2930,7 +3167,7 @@
           <w:t xml:space="preserve">This would better simulate the idea of a single March </w:t>
         </w:r>
       </w:ins>
-      <w:ins w:id="398" w:author="Ganz-Ratzat, Phoenix" w:date="2023-04-06T21:14:00Z">
+      <w:ins w:id="444" w:author="Ganz-Ratzat, Phoenix" w:date="2023-04-06T21:14:00Z">
         <w:r>
           <w:rPr>
             <w:bCs/>
@@ -2938,14 +3175,14 @@
           <w:t>M</w:t>
         </w:r>
       </w:ins>
-      <w:ins w:id="399" w:author="Ganz-Ratzat, Phoenix" w:date="2023-04-06T21:13:00Z">
+      <w:ins w:id="445" w:author="Ganz-Ratzat, Phoenix" w:date="2023-04-06T21:13:00Z">
         <w:r>
           <w:rPr>
             <w:bCs/>
           </w:rPr>
           <w:t xml:space="preserve">adness </w:t>
         </w:r>
-        <w:del w:id="400" w:author="Spiezio, Andrew" w:date="2023-04-07T22:21:00Z">
+        <w:del w:id="446" w:author="Spiezio, Andrew" w:date="2023-04-07T22:21:00Z">
           <w:r>
             <w:rPr>
               <w:bCs/>
@@ -2954,7 +3191,7 @@
           </w:r>
         </w:del>
       </w:ins>
-      <w:ins w:id="401" w:author="Spiezio, Andrew" w:date="2023-04-07T22:21:00Z">
+      <w:ins w:id="447" w:author="Spiezio, Andrew" w:date="2023-04-07T22:21:00Z">
         <w:r>
           <w:rPr>
             <w:bCs/>
@@ -2962,7 +3199,7 @@
           <w:t>event</w:t>
         </w:r>
       </w:ins>
-      <w:ins w:id="402" w:author="Ganz-Ratzat, Phoenix" w:date="2023-04-06T21:14:00Z">
+      <w:ins w:id="448" w:author="Ganz-Ratzat, Phoenix" w:date="2023-04-06T21:14:00Z">
         <w:r>
           <w:rPr>
             <w:bCs/>
@@ -2970,7 +3207,7 @@
           <w:t xml:space="preserve"> taking place</w:t>
         </w:r>
       </w:ins>
-      <w:ins w:id="403" w:author="Spiezio, Andrew" w:date="2023-04-07T22:21:00Z">
+      <w:ins w:id="449" w:author="Spiezio, Andrew" w:date="2023-04-07T22:21:00Z">
         <w:r>
           <w:rPr>
             <w:bCs/>
@@ -2978,7 +3215,7 @@
           <w:t>, and each person making a prediction would be able to compare their personal bracket to the real one, as well as comparing it to their friends’ brackets</w:t>
         </w:r>
       </w:ins>
-      <w:ins w:id="404" w:author="Ganz-Ratzat, Phoenix" w:date="2023-04-06T21:14:00Z">
+      <w:ins w:id="450" w:author="Ganz-Ratzat, Phoenix" w:date="2023-04-06T21:14:00Z">
         <w:r>
           <w:rPr>
             <w:bCs/>
@@ -2995,10 +3232,10 @@
           <w:numId w:val="6"/>
         </w:numPr>
         <w:rPr>
-          <w:del w:id="405" w:author="Ganz-Ratzat, Phoenix" w:date="2023-04-05T19:31:00Z"/>
-        </w:rPr>
-      </w:pPr>
-      <w:del w:id="406" w:author="Ganz-Ratzat, Phoenix" w:date="2023-04-05T19:31:00Z">
+          <w:del w:id="451" w:author="Ganz-Ratzat, Phoenix" w:date="2023-04-05T19:31:00Z"/>
+        </w:rPr>
+      </w:pPr>
+      <w:del w:id="452" w:author="Ganz-Ratzat, Phoenix" w:date="2023-04-05T19:31:00Z">
         <w:r>
           <w:delText>Change teams in bracket</w:delText>
         </w:r>
@@ -3012,10 +3249,10 @@
           <w:numId w:val="6"/>
         </w:numPr>
         <w:rPr>
-          <w:del w:id="407" w:author="Ganz-Ratzat, Phoenix" w:date="2023-04-05T19:31:00Z"/>
-        </w:rPr>
-      </w:pPr>
-      <w:del w:id="408" w:author="Ganz-Ratzat, Phoenix" w:date="2023-04-05T19:31:00Z">
+          <w:del w:id="453" w:author="Ganz-Ratzat, Phoenix" w:date="2023-04-05T19:31:00Z"/>
+        </w:rPr>
+      </w:pPr>
+      <w:del w:id="454" w:author="Ganz-Ratzat, Phoenix" w:date="2023-04-05T19:31:00Z">
         <w:r>
           <w:delText>Allow the user to remove a previously selected team before finalizing bracket. Allow user to make edits to their bracket whenever as long as the finalize button has not been selected.</w:delText>
         </w:r>
@@ -3029,10 +3266,10 @@
           <w:numId w:val="6"/>
         </w:numPr>
         <w:rPr>
-          <w:del w:id="409" w:author="Ganz-Ratzat, Phoenix" w:date="2023-04-05T19:32:00Z"/>
-        </w:rPr>
-      </w:pPr>
-      <w:del w:id="410" w:author="Ganz-Ratzat, Phoenix" w:date="2023-04-05T19:32:00Z">
+          <w:del w:id="455" w:author="Ganz-Ratzat, Phoenix" w:date="2023-04-05T19:32:00Z"/>
+        </w:rPr>
+      </w:pPr>
+      <w:del w:id="456" w:author="Ganz-Ratzat, Phoenix" w:date="2023-04-05T19:32:00Z">
         <w:r>
           <w:delText>Documentation on how to use software</w:delText>
         </w:r>
@@ -3046,10 +3283,10 @@
           <w:numId w:val="6"/>
         </w:numPr>
         <w:rPr>
-          <w:del w:id="411" w:author="Ganz-Ratzat, Phoenix" w:date="2023-04-05T19:32:00Z"/>
-        </w:rPr>
-      </w:pPr>
-      <w:del w:id="412" w:author="Ganz-Ratzat, Phoenix" w:date="2023-04-05T19:32:00Z">
+          <w:del w:id="457" w:author="Ganz-Ratzat, Phoenix" w:date="2023-04-05T19:32:00Z"/>
+        </w:rPr>
+      </w:pPr>
+      <w:del w:id="458" w:author="Ganz-Ratzat, Phoenix" w:date="2023-04-05T19:32:00Z">
         <w:r>
           <w:delText>Once user is logged in display an Instructions button which will give the user step by step instructions on how to use the software. Make this as simple as possible so the user does not get confused.</w:delText>
         </w:r>
@@ -3058,7 +3295,7 @@
     <w:p>
       <w:pPr>
         <w:rPr>
-          <w:ins w:id="413" w:author="Spiezio, Andrew" w:date="2023-04-07T22:13:00Z"/>
+          <w:ins w:id="459" w:author="Spiezio, Andrew" w:date="2023-04-07T22:13:00Z"/>
           <w:b/>
         </w:rPr>
       </w:pPr>
@@ -3075,7 +3312,7 @@
           <w:b/>
         </w:rPr>
       </w:pPr>
-      <w:ins w:id="414" w:author="Spiezio, Andrew" w:date="2023-04-07T22:16:00Z">
+      <w:ins w:id="460" w:author="Spiezio, Andrew" w:date="2023-04-07T22:16:00Z">
         <w:r>
           <w:rPr>
             <w:b/>
@@ -3083,7 +3320,7 @@
           <w:t xml:space="preserve">What is an element of the program that </w:t>
         </w:r>
       </w:ins>
-      <w:ins w:id="415" w:author="Spiezio, Andrew" w:date="2023-04-07T22:17:00Z">
+      <w:ins w:id="461" w:author="Spiezio, Andrew" w:date="2023-04-07T22:17:00Z">
         <w:r>
           <w:rPr>
             <w:b/>
@@ -3100,15 +3337,15 @@
           <w:numId w:val="7"/>
         </w:numPr>
         <w:rPr>
-          <w:ins w:id="416" w:author="Ganz-Ratzat, Phoenix" w:date="2023-04-06T21:16:00Z"/>
-        </w:rPr>
-      </w:pPr>
-      <w:ins w:id="417" w:author="Ganz-Ratzat, Phoenix" w:date="2023-04-06T21:16:00Z">
+          <w:ins w:id="462" w:author="Ganz-Ratzat, Phoenix" w:date="2023-04-06T21:16:00Z"/>
+        </w:rPr>
+      </w:pPr>
+      <w:ins w:id="463" w:author="Ganz-Ratzat, Phoenix" w:date="2023-04-06T21:16:00Z">
         <w:r>
           <w:t>Customization</w:t>
         </w:r>
       </w:ins>
-      <w:del w:id="418" w:author="Ganz-Ratzat, Phoenix" w:date="2023-04-06T21:16:00Z">
+      <w:del w:id="464" w:author="Ganz-Ratzat, Phoenix" w:date="2023-04-06T21:16:00Z">
         <w:r>
           <w:delText xml:space="preserve">Providing stats for each team that influence the </w:delText>
         </w:r>
@@ -3125,20 +3362,20 @@
           <w:numId w:val="7"/>
         </w:numPr>
         <w:rPr>
-          <w:ins w:id="419" w:author="Ganz-Ratzat, Phoenix" w:date="2023-04-06T21:18:00Z"/>
-        </w:rPr>
-      </w:pPr>
-      <w:ins w:id="420" w:author="Ganz-Ratzat, Phoenix" w:date="2023-04-06T21:16:00Z">
+          <w:ins w:id="465" w:author="Ganz-Ratzat, Phoenix" w:date="2023-04-06T21:18:00Z"/>
+        </w:rPr>
+      </w:pPr>
+      <w:ins w:id="466" w:author="Ganz-Ratzat, Phoenix" w:date="2023-04-06T21:16:00Z">
         <w:r>
           <w:t>The user can customize the name of their account</w:t>
         </w:r>
       </w:ins>
-      <w:ins w:id="421" w:author="Spiezio, Andrew" w:date="2023-04-07T22:21:00Z">
+      <w:ins w:id="467" w:author="Spiezio, Andrew" w:date="2023-04-07T22:21:00Z">
         <w:r>
           <w:t xml:space="preserve"> when initially creating their login</w:t>
         </w:r>
       </w:ins>
-      <w:ins w:id="422" w:author="Ganz-Ratzat, Phoenix" w:date="2023-04-06T21:18:00Z">
+      <w:ins w:id="468" w:author="Ganz-Ratzat, Phoenix" w:date="2023-04-06T21:18:00Z">
         <w:r>
           <w:t>.</w:t>
         </w:r>
@@ -3151,7 +3388,7 @@
           <w:ilvl w:val="1"/>
           <w:numId w:val="7"/>
         </w:numPr>
-        <w:pPrChange w:id="423" w:author="Ganz-Ratzat, Phoenix" w:date="2023-04-06T21:16:00Z">
+        <w:pPrChange w:id="469" w:author="Ganz-Ratzat, Phoenix" w:date="2023-04-06T21:16:00Z">
           <w:pPr>
             <w:pStyle w:val="ListParagraph"/>
             <w:numPr>
@@ -3161,22 +3398,22 @@
           </w:pPr>
         </w:pPrChange>
       </w:pPr>
-      <w:ins w:id="424" w:author="Ganz-Ratzat, Phoenix" w:date="2023-04-06T21:18:00Z">
+      <w:ins w:id="470" w:author="Ganz-Ratzat, Phoenix" w:date="2023-04-06T21:18:00Z">
         <w:r>
           <w:t>Each user creates a custom bracket that is saved between sessions</w:t>
         </w:r>
       </w:ins>
-      <w:ins w:id="425" w:author="Ganz-Ratzat, Phoenix" w:date="2023-04-06T21:19:00Z">
+      <w:ins w:id="471" w:author="Ganz-Ratzat, Phoenix" w:date="2023-04-06T21:19:00Z">
         <w:r>
           <w:t xml:space="preserve"> if finalized</w:t>
         </w:r>
       </w:ins>
-      <w:ins w:id="426" w:author="Spiezio, Andrew" w:date="2023-04-07T22:21:00Z">
+      <w:ins w:id="472" w:author="Spiezio, Andrew" w:date="2023-04-07T22:21:00Z">
         <w:r>
           <w:t xml:space="preserve"> and submitted to the application</w:t>
         </w:r>
       </w:ins>
-      <w:ins w:id="427" w:author="Ganz-Ratzat, Phoenix" w:date="2023-04-06T21:18:00Z">
+      <w:ins w:id="473" w:author="Ganz-Ratzat, Phoenix" w:date="2023-04-06T21:18:00Z">
         <w:r>
           <w:t>.</w:t>
         </w:r>
@@ -3190,10 +3427,10 @@
           <w:numId w:val="7"/>
         </w:numPr>
         <w:rPr>
-          <w:del w:id="428" w:author="Ganz-Ratzat, Phoenix" w:date="2023-04-06T21:15:00Z"/>
-        </w:rPr>
-      </w:pPr>
-      <w:del w:id="429" w:author="Ganz-Ratzat, Phoenix" w:date="2023-04-06T21:15:00Z">
+          <w:del w:id="474" w:author="Ganz-Ratzat, Phoenix" w:date="2023-04-06T21:15:00Z"/>
+        </w:rPr>
+      </w:pPr>
+      <w:del w:id="475" w:author="Ganz-Ratzat, Phoenix" w:date="2023-04-06T21:15:00Z">
         <w:r>
           <w:delText>Teams that are ranked in the top 10 will have a minor advantage against other teams to provide a real life simulation.</w:delText>
         </w:r>
@@ -3207,10 +3444,10 @@
           <w:numId w:val="7"/>
         </w:numPr>
         <w:rPr>
-          <w:del w:id="430" w:author="Ganz-Ratzat, Phoenix" w:date="2023-04-06T21:15:00Z"/>
-        </w:rPr>
-      </w:pPr>
-      <w:del w:id="431" w:author="Ganz-Ratzat, Phoenix" w:date="2023-04-06T21:15:00Z">
+          <w:del w:id="476" w:author="Ganz-Ratzat, Phoenix" w:date="2023-04-06T21:15:00Z"/>
+        </w:rPr>
+      </w:pPr>
+      <w:del w:id="477" w:author="Ganz-Ratzat, Phoenix" w:date="2023-04-06T21:15:00Z">
         <w:r>
           <w:delText>Providing the option to compare the predicted bracket to the actual tournament.</w:delText>
         </w:r>
@@ -3224,10 +3461,10 @@
           <w:numId w:val="7"/>
         </w:numPr>
         <w:rPr>
-          <w:del w:id="432" w:author="Ganz-Ratzat, Phoenix" w:date="2023-04-06T21:15:00Z"/>
-        </w:rPr>
-      </w:pPr>
-      <w:del w:id="433" w:author="Ganz-Ratzat, Phoenix" w:date="2023-04-06T21:15:00Z">
+          <w:del w:id="478" w:author="Ganz-Ratzat, Phoenix" w:date="2023-04-06T21:15:00Z"/>
+        </w:rPr>
+      </w:pPr>
+      <w:del w:id="479" w:author="Ganz-Ratzat, Phoenix" w:date="2023-04-06T21:15:00Z">
         <w:r>
           <w:delText>Compare the users bracket (the simulated one) with the actual tournament winners from 2017.</w:delText>
         </w:r>
@@ -3241,10 +3478,10 @@
           <w:numId w:val="7"/>
         </w:numPr>
         <w:rPr>
-          <w:del w:id="434" w:author="Ganz-Ratzat, Phoenix" w:date="2023-04-06T21:15:00Z"/>
-        </w:rPr>
-      </w:pPr>
-      <w:del w:id="435" w:author="Ganz-Ratzat, Phoenix" w:date="2023-04-06T21:15:00Z">
+          <w:del w:id="480" w:author="Ganz-Ratzat, Phoenix" w:date="2023-04-06T21:15:00Z"/>
+        </w:rPr>
+      </w:pPr>
+      <w:del w:id="481" w:author="Ganz-Ratzat, Phoenix" w:date="2023-04-06T21:15:00Z">
         <w:r>
           <w:delText>Display a tooltip next to the winning team</w:delText>
         </w:r>
@@ -3258,10 +3495,10 @@
           <w:numId w:val="7"/>
         </w:numPr>
         <w:rPr>
-          <w:del w:id="436" w:author="Ganz-Ratzat, Phoenix" w:date="2023-04-06T21:15:00Z"/>
-        </w:rPr>
-      </w:pPr>
-      <w:del w:id="437" w:author="Ganz-Ratzat, Phoenix" w:date="2023-04-06T21:15:00Z">
+          <w:del w:id="482" w:author="Ganz-Ratzat, Phoenix" w:date="2023-04-06T21:15:00Z"/>
+        </w:rPr>
+      </w:pPr>
+      <w:del w:id="483" w:author="Ganz-Ratzat, Phoenix" w:date="2023-04-06T21:15:00Z">
         <w:r>
           <w:delText>Tooltip will display the college information of the winning team once the mouse is has hovered over the tooltip icon.</w:delText>
         </w:r>
@@ -3275,10 +3512,10 @@
           <w:numId w:val="7"/>
         </w:numPr>
         <w:rPr>
-          <w:del w:id="438" w:author="Ganz-Ratzat, Phoenix" w:date="2023-04-06T21:15:00Z"/>
-        </w:rPr>
-      </w:pPr>
-      <w:del w:id="439" w:author="Ganz-Ratzat, Phoenix" w:date="2023-04-06T21:15:00Z">
+          <w:del w:id="484" w:author="Ganz-Ratzat, Phoenix" w:date="2023-04-06T21:15:00Z"/>
+        </w:rPr>
+      </w:pPr>
+      <w:del w:id="485" w:author="Ganz-Ratzat, Phoenix" w:date="2023-04-06T21:15:00Z">
         <w:r>
           <w:delText>Display tooltip with info of every team.</w:delText>
         </w:r>
@@ -3292,10 +3529,10 @@
           <w:numId w:val="7"/>
         </w:numPr>
         <w:rPr>
-          <w:del w:id="440" w:author="Ganz-Ratzat, Phoenix" w:date="2023-04-06T21:15:00Z"/>
-        </w:rPr>
-      </w:pPr>
-      <w:del w:id="441" w:author="Ganz-Ratzat, Phoenix" w:date="2023-04-06T21:15:00Z">
+          <w:del w:id="486" w:author="Ganz-Ratzat, Phoenix" w:date="2023-04-06T21:15:00Z"/>
+        </w:rPr>
+      </w:pPr>
+      <w:del w:id="487" w:author="Ganz-Ratzat, Phoenix" w:date="2023-04-06T21:15:00Z">
         <w:r>
           <w:delText>Correctly predicted teams to be displayed with green text</w:delText>
         </w:r>
@@ -3309,10 +3546,10 @@
           <w:numId w:val="7"/>
         </w:numPr>
         <w:rPr>
-          <w:del w:id="442" w:author="Ganz-Ratzat, Phoenix" w:date="2023-04-06T21:15:00Z"/>
-        </w:rPr>
-      </w:pPr>
-      <w:del w:id="443" w:author="Ganz-Ratzat, Phoenix" w:date="2023-04-06T21:15:00Z">
+          <w:del w:id="488" w:author="Ganz-Ratzat, Phoenix" w:date="2023-04-06T21:15:00Z"/>
+        </w:rPr>
+      </w:pPr>
+      <w:del w:id="489" w:author="Ganz-Ratzat, Phoenix" w:date="2023-04-06T21:15:00Z">
         <w:r>
           <w:delText>If the user correctly chose a team to win the team name should be displayed in green.</w:delText>
         </w:r>
@@ -3326,10 +3563,10 @@
           <w:numId w:val="7"/>
         </w:numPr>
         <w:rPr>
-          <w:del w:id="444" w:author="Ganz-Ratzat, Phoenix" w:date="2023-04-06T21:15:00Z"/>
-        </w:rPr>
-      </w:pPr>
-      <w:del w:id="445" w:author="Ganz-Ratzat, Phoenix" w:date="2023-04-06T21:15:00Z">
+          <w:del w:id="490" w:author="Ganz-Ratzat, Phoenix" w:date="2023-04-06T21:15:00Z"/>
+        </w:rPr>
+      </w:pPr>
+      <w:del w:id="491" w:author="Ganz-Ratzat, Phoenix" w:date="2023-04-06T21:15:00Z">
         <w:r>
           <w:delText>Incorrectly predicted teams to be displayed with red text</w:delText>
         </w:r>
@@ -3343,10 +3580,10 @@
           <w:numId w:val="7"/>
         </w:numPr>
         <w:rPr>
-          <w:del w:id="446" w:author="Ganz-Ratzat, Phoenix" w:date="2023-04-06T21:15:00Z"/>
-        </w:rPr>
-      </w:pPr>
-      <w:del w:id="447" w:author="Ganz-Ratzat, Phoenix" w:date="2023-04-06T21:15:00Z">
+          <w:del w:id="492" w:author="Ganz-Ratzat, Phoenix" w:date="2023-04-06T21:15:00Z"/>
+        </w:rPr>
+      </w:pPr>
+      <w:del w:id="493" w:author="Ganz-Ratzat, Phoenix" w:date="2023-04-06T21:15:00Z">
         <w:r>
           <w:delText>If the user incorrectly chose a team to win the team name should be displayed in red.</w:delText>
         </w:r>

</xml_diff>